<commit_message>
Diario de bordo do Aleksander
</commit_message>
<xml_diff>
--- a/Documentação PI - 2º Semestre 2025 - G5.docx
+++ b/Documentação PI - 2º Semestre 2025 - G5.docx
@@ -12851,7 +12851,7 @@
                   </pic:nvPicPr>
                   <pic:blipFill>
                     <a:blip r:embed="rId14"/>
-                    <a:srcRect l="-38" t="-74" r="-38" b="-74"/>
+                    <a:srcRect l="-76" t="-147" r="-76" b="-147"/>
                     <a:stretch>
                       <a:fillRect/>
                     </a:stretch>
@@ -12865,6 +12865,11 @@
                       <a:avLst/>
                     </a:prstGeom>
                     <a:noFill/>
+                    <a:ln>
+                      <a:solidFill>
+                        <a:srgbClr val="000000"/>
+                      </a:solidFill>
+                    </a:ln>
                   </pic:spPr>
                 </pic:pic>
               </a:graphicData>
@@ -12959,7 +12964,7 @@
                   </pic:nvPicPr>
                   <pic:blipFill>
                     <a:blip r:embed="rId15"/>
-                    <a:srcRect l="-38" t="-60" r="-38" b="-60"/>
+                    <a:srcRect l="-76" t="-120" r="-76" b="-120"/>
                     <a:stretch>
                       <a:fillRect/>
                     </a:stretch>
@@ -12973,6 +12978,11 @@
                       <a:avLst/>
                     </a:prstGeom>
                     <a:noFill/>
+                    <a:ln>
+                      <a:solidFill>
+                        <a:srgbClr val="000000"/>
+                      </a:solidFill>
+                    </a:ln>
                   </pic:spPr>
                 </pic:pic>
               </a:graphicData>

</xml_diff>

<commit_message>
Commit de algumas alterações do projeto integrador
</commit_message>
<xml_diff>
--- a/Documentação PI - 2º Semestre 2025 - G5.docx
+++ b/Documentação PI - 2º Semestre 2025 - G5.docx
@@ -280,21 +280,7 @@
           <w:b w:val="false"/>
           <w:bCs w:val="false"/>
         </w:rPr>
-        <w:t xml:space="preserve"> </w:t>
-      </w:r>
-      <w:r>
-        <w:rPr>
-          <w:b w:val="false"/>
-          <w:bCs w:val="false"/>
-        </w:rPr>
-        <w:t>5</w:t>
-      </w:r>
-      <w:r>
-        <w:rPr>
-          <w:b w:val="false"/>
-          <w:bCs w:val="false"/>
-        </w:rPr>
-        <w:t xml:space="preserve"> </w:t>
+        <w:t xml:space="preserve"> 5 </w:t>
       </w:r>
       <w:r>
         <w:rPr>
@@ -756,7 +742,7 @@
         <mc:AlternateContent>
           <mc:Choice Requires="wps">
             <w:drawing>
-              <wp:anchor behindDoc="1" distT="13335" distB="12065" distL="13335" distR="12065" simplePos="0" locked="0" layoutInCell="0" allowOverlap="1" relativeHeight="4" wp14:anchorId="6B4C7609">
+              <wp:anchor behindDoc="1" distT="13335" distB="12065" distL="13335" distR="12065" simplePos="0" locked="0" layoutInCell="0" allowOverlap="1" relativeHeight="26" wp14:anchorId="6B4C7609">
                 <wp:simplePos x="0" y="0"/>
                 <wp:positionH relativeFrom="margin">
                   <wp:posOffset>-104775</wp:posOffset>
@@ -806,7 +792,7 @@
                         <w:txbxContent>
                           <w:p>
                             <w:pPr>
-                              <w:pStyle w:val="Contedodoquadro"/>
+                              <w:pStyle w:val="Contedodoquadrouser"/>
                               <w:jc w:val="center"/>
                               <w:rPr>
                                 <w:color w:val="000000"/>
@@ -839,7 +825,7 @@
                   <w:txbxContent>
                     <w:p>
                       <w:pPr>
-                        <w:pStyle w:val="Contedodoquadro"/>
+                        <w:pStyle w:val="Contedodoquadrouser"/>
                         <w:jc w:val="center"/>
                         <w:rPr>
                           <w:color w:val="000000"/>
@@ -937,7 +923,7 @@
         <mc:AlternateContent>
           <mc:Choice Requires="wps">
             <w:drawing>
-              <wp:anchor behindDoc="1" distT="13335" distB="12065" distL="13335" distR="12065" simplePos="0" locked="0" layoutInCell="1" allowOverlap="1" relativeHeight="2" wp14:anchorId="484E0132">
+              <wp:anchor behindDoc="1" distT="13335" distB="12065" distL="13335" distR="12065" simplePos="0" locked="0" layoutInCell="1" allowOverlap="1" relativeHeight="24" wp14:anchorId="484E0132">
                 <wp:simplePos x="0" y="0"/>
                 <wp:positionH relativeFrom="column">
                   <wp:posOffset>-99060</wp:posOffset>
@@ -987,7 +973,7 @@
                         <w:txbxContent>
                           <w:p>
                             <w:pPr>
-                              <w:pStyle w:val="Contedodoquadro"/>
+                              <w:pStyle w:val="Contedodoquadrouser"/>
                               <w:rPr>
                                 <w:color w:val="000000"/>
                               </w:rPr>
@@ -1000,7 +986,7 @@
                           </w:p>
                           <w:p>
                             <w:pPr>
-                              <w:pStyle w:val="Contedodoquadro"/>
+                              <w:pStyle w:val="Contedodoquadrouser"/>
                               <w:rPr>
                                 <w:color w:val="000000"/>
                               </w:rPr>
@@ -1013,7 +999,7 @@
                           </w:p>
                           <w:p>
                             <w:pPr>
-                              <w:pStyle w:val="Contedodoquadro"/>
+                              <w:pStyle w:val="Contedodoquadrouser"/>
                               <w:rPr>
                                 <w:color w:val="000000"/>
                               </w:rPr>
@@ -1026,7 +1012,7 @@
                           </w:p>
                           <w:p>
                             <w:pPr>
-                              <w:pStyle w:val="Contedodoquadro"/>
+                              <w:pStyle w:val="Contedodoquadrouser"/>
                               <w:rPr>
                                 <w:color w:val="000000"/>
                               </w:rPr>
@@ -1039,7 +1025,7 @@
                           </w:p>
                           <w:p>
                             <w:pPr>
-                              <w:pStyle w:val="Contedodoquadro"/>
+                              <w:pStyle w:val="Contedodoquadrouser"/>
                               <w:rPr>
                                 <w:color w:val="000000"/>
                               </w:rPr>
@@ -1071,7 +1057,7 @@
                   <w:txbxContent>
                     <w:p>
                       <w:pPr>
-                        <w:pStyle w:val="Contedodoquadro"/>
+                        <w:pStyle w:val="Contedodoquadrouser"/>
                         <w:rPr>
                           <w:color w:val="000000"/>
                         </w:rPr>
@@ -1084,7 +1070,7 @@
                     </w:p>
                     <w:p>
                       <w:pPr>
-                        <w:pStyle w:val="Contedodoquadro"/>
+                        <w:pStyle w:val="Contedodoquadrouser"/>
                         <w:rPr>
                           <w:color w:val="000000"/>
                         </w:rPr>
@@ -1097,7 +1083,7 @@
                     </w:p>
                     <w:p>
                       <w:pPr>
-                        <w:pStyle w:val="Contedodoquadro"/>
+                        <w:pStyle w:val="Contedodoquadrouser"/>
                         <w:rPr>
                           <w:color w:val="000000"/>
                         </w:rPr>
@@ -1110,7 +1096,7 @@
                     </w:p>
                     <w:p>
                       <w:pPr>
-                        <w:pStyle w:val="Contedodoquadro"/>
+                        <w:pStyle w:val="Contedodoquadrouser"/>
                         <w:rPr>
                           <w:color w:val="000000"/>
                         </w:rPr>
@@ -1123,7 +1109,7 @@
                     </w:p>
                     <w:p>
                       <w:pPr>
-                        <w:pStyle w:val="Contedodoquadro"/>
+                        <w:pStyle w:val="Contedodoquadrouser"/>
                         <w:rPr>
                           <w:color w:val="000000"/>
                         </w:rPr>
@@ -4093,7 +4079,7 @@
       <w:r>
         <w:rPr/>
         <w:drawing>
-          <wp:anchor behindDoc="0" distT="0" distB="0" distL="0" distR="0" simplePos="0" locked="0" layoutInCell="0" allowOverlap="1" relativeHeight="31">
+          <wp:anchor behindDoc="0" distT="0" distB="0" distL="0" distR="0" simplePos="0" locked="0" layoutInCell="0" allowOverlap="1" relativeHeight="32">
             <wp:simplePos x="0" y="0"/>
             <wp:positionH relativeFrom="column">
               <wp:posOffset>1711960</wp:posOffset>
@@ -4302,7 +4288,7 @@
         <mc:AlternateContent>
           <mc:Choice Requires="wps">
             <w:drawing>
-              <wp:anchor behindDoc="0" distT="23495" distB="67945" distL="46355" distR="45085" simplePos="0" locked="0" layoutInCell="1" allowOverlap="1" relativeHeight="27" wp14:anchorId="36FFBE50">
+              <wp:anchor behindDoc="0" distT="23495" distB="67945" distL="46355" distR="45085" simplePos="0" locked="0" layoutInCell="1" allowOverlap="1" relativeHeight="28" wp14:anchorId="36FFBE50">
                 <wp:simplePos x="0" y="0"/>
                 <wp:positionH relativeFrom="column">
                   <wp:posOffset>1506855</wp:posOffset>
@@ -4358,7 +4344,7 @@
                         <w:txbxContent>
                           <w:p>
                             <w:pPr>
-                              <w:pStyle w:val="Contedodoquadro"/>
+                              <w:pStyle w:val="Contedodoquadrouser"/>
                               <w:jc w:val="center"/>
                               <w:rPr>
                                 <w:b/>
@@ -4397,7 +4383,7 @@
                   <w:txbxContent>
                     <w:p>
                       <w:pPr>
-                        <w:pStyle w:val="Contedodoquadro"/>
+                        <w:pStyle w:val="Contedodoquadrouser"/>
                         <w:jc w:val="center"/>
                         <w:rPr>
                           <w:b/>
@@ -5083,9 +5069,9 @@
         <w:rPr/>
       </w:pPr>
       <w:bookmarkStart w:id="12" w:name="_Toc208341100"/>
-      <w:bookmarkStart w:id="13" w:name="_y63ppj89aknf"/>
+      <w:bookmarkStart w:id="13" w:name="_insc0vnn24rq"/>
       <w:bookmarkStart w:id="14" w:name="_9ifolvgdxmor"/>
-      <w:bookmarkStart w:id="15" w:name="_insc0vnn24rq"/>
+      <w:bookmarkStart w:id="15" w:name="_y63ppj89aknf"/>
       <w:bookmarkEnd w:id="13"/>
       <w:bookmarkEnd w:id="14"/>
       <w:bookmarkEnd w:id="15"/>
@@ -7286,7 +7272,7 @@
             </w:r>
             <w:r>
               <w:rPr>
-                <w:rStyle w:val="Cdigo-fonteuser"/>
+                <w:rStyle w:val="Cdigo-fonte"/>
                 <w:kern w:val="0"/>
                 <w:sz w:val="22"/>
                 <w:szCs w:val="22"/>
@@ -11699,7 +11685,7 @@
     </w:p>
     <w:p>
       <w:pPr>
-        <w:pStyle w:val="Blocodecitaouser"/>
+        <w:pStyle w:val="Blocodecitao"/>
         <w:rPr/>
       </w:pPr>
       <w:r>
@@ -11742,7 +11728,7 @@
     </w:p>
     <w:p>
       <w:pPr>
-        <w:pStyle w:val="Blocodecitaouser"/>
+        <w:pStyle w:val="Blocodecitao"/>
         <w:rPr/>
       </w:pPr>
       <w:r>
@@ -11779,7 +11765,7 @@
     </w:p>
     <w:p>
       <w:pPr>
-        <w:pStyle w:val="Blocodecitaouser"/>
+        <w:pStyle w:val="Blocodecitao"/>
         <w:rPr/>
       </w:pPr>
       <w:r>
@@ -11805,7 +11791,7 @@
     </w:p>
     <w:p>
       <w:pPr>
-        <w:pStyle w:val="Blocodecitaouser"/>
+        <w:pStyle w:val="Blocodecitao"/>
         <w:numPr>
           <w:ilvl w:val="0"/>
           <w:numId w:val="5"/>
@@ -11830,7 +11816,7 @@
     </w:p>
     <w:p>
       <w:pPr>
-        <w:pStyle w:val="Blocodecitaouser"/>
+        <w:pStyle w:val="Blocodecitao"/>
         <w:numPr>
           <w:ilvl w:val="0"/>
           <w:numId w:val="5"/>
@@ -11875,7 +11861,7 @@
     </w:p>
     <w:p>
       <w:pPr>
-        <w:pStyle w:val="Blocodecitaouser"/>
+        <w:pStyle w:val="Blocodecitao"/>
         <w:numPr>
           <w:ilvl w:val="0"/>
           <w:numId w:val="5"/>
@@ -12011,7 +11997,7 @@
           <w:bCs/>
         </w:rPr>
         <w:drawing>
-          <wp:anchor behindDoc="0" distT="0" distB="0" distL="0" distR="0" simplePos="0" locked="0" layoutInCell="0" allowOverlap="1" relativeHeight="29">
+          <wp:anchor behindDoc="0" distT="0" distB="0" distL="0" distR="0" simplePos="0" locked="0" layoutInCell="0" allowOverlap="1" relativeHeight="30">
             <wp:simplePos x="0" y="0"/>
             <wp:positionH relativeFrom="column">
               <wp:align>center</wp:align>
@@ -12188,7 +12174,7 @@
           <w:szCs w:val="24"/>
         </w:rPr>
         <w:drawing>
-          <wp:anchor behindDoc="0" distT="0" distB="0" distL="0" distR="0" simplePos="0" locked="0" layoutInCell="0" allowOverlap="1" relativeHeight="30">
+          <wp:anchor behindDoc="0" distT="0" distB="0" distL="0" distR="0" simplePos="0" locked="0" layoutInCell="0" allowOverlap="1" relativeHeight="31">
             <wp:simplePos x="0" y="0"/>
             <wp:positionH relativeFrom="column">
               <wp:posOffset>0</wp:posOffset>
@@ -12278,7 +12264,7 @@
           <w:szCs w:val="24"/>
         </w:rPr>
         <w:drawing>
-          <wp:anchor behindDoc="0" distT="0" distB="0" distL="0" distR="0" simplePos="0" locked="0" layoutInCell="0" allowOverlap="1" relativeHeight="32">
+          <wp:anchor behindDoc="0" distT="0" distB="0" distL="0" distR="0" simplePos="0" locked="0" layoutInCell="0" allowOverlap="1" relativeHeight="33">
             <wp:simplePos x="0" y="0"/>
             <wp:positionH relativeFrom="column">
               <wp:posOffset>46355</wp:posOffset>
@@ -12389,7 +12375,7 @@
           <w:szCs w:val="24"/>
         </w:rPr>
         <w:drawing>
-          <wp:anchor behindDoc="0" distT="0" distB="0" distL="0" distR="0" simplePos="0" locked="0" layoutInCell="0" allowOverlap="1" relativeHeight="33">
+          <wp:anchor behindDoc="0" distT="0" distB="0" distL="0" distR="0" simplePos="0" locked="0" layoutInCell="0" allowOverlap="1" relativeHeight="34">
             <wp:simplePos x="0" y="0"/>
             <wp:positionH relativeFrom="column">
               <wp:posOffset>-156210</wp:posOffset>
@@ -12479,7 +12465,7 @@
           <w:szCs w:val="24"/>
         </w:rPr>
         <w:drawing>
-          <wp:anchor behindDoc="0" distT="0" distB="0" distL="0" distR="0" simplePos="0" locked="0" layoutInCell="0" allowOverlap="1" relativeHeight="34">
+          <wp:anchor behindDoc="0" distT="0" distB="0" distL="0" distR="0" simplePos="0" locked="0" layoutInCell="0" allowOverlap="1" relativeHeight="35">
             <wp:simplePos x="0" y="0"/>
             <wp:positionH relativeFrom="column">
               <wp:posOffset>-113665</wp:posOffset>
@@ -12611,7 +12597,7 @@
           <w:szCs w:val="24"/>
         </w:rPr>
         <w:drawing>
-          <wp:anchor behindDoc="0" distT="0" distB="0" distL="0" distR="0" simplePos="0" locked="0" layoutInCell="0" allowOverlap="1" relativeHeight="35">
+          <wp:anchor behindDoc="0" distT="0" distB="0" distL="0" distR="0" simplePos="0" locked="0" layoutInCell="0" allowOverlap="1" relativeHeight="36">
             <wp:simplePos x="0" y="0"/>
             <wp:positionH relativeFrom="column">
               <wp:align>center</wp:align>
@@ -12701,7 +12687,7 @@
       <w:r>
         <w:rPr/>
         <w:drawing>
-          <wp:anchor behindDoc="0" distT="0" distB="0" distL="0" distR="0" simplePos="0" locked="0" layoutInCell="0" allowOverlap="1" relativeHeight="36">
+          <wp:anchor behindDoc="0" distT="0" distB="0" distL="0" distR="0" simplePos="0" locked="0" layoutInCell="0" allowOverlap="1" relativeHeight="37">
             <wp:simplePos x="0" y="0"/>
             <wp:positionH relativeFrom="column">
               <wp:posOffset>-45720</wp:posOffset>
@@ -12825,7 +12811,7 @@
           <w:bCs/>
         </w:rPr>
         <w:drawing>
-          <wp:anchor behindDoc="0" distT="0" distB="0" distL="0" distR="0" simplePos="0" locked="0" layoutInCell="0" allowOverlap="1" relativeHeight="37">
+          <wp:anchor behindDoc="0" distT="0" distB="0" distL="0" distR="0" simplePos="0" locked="0" layoutInCell="0" allowOverlap="1" relativeHeight="38">
             <wp:simplePos x="0" y="0"/>
             <wp:positionH relativeFrom="column">
               <wp:align>center</wp:align>
@@ -12865,11 +12851,6 @@
                       <a:avLst/>
                     </a:prstGeom>
                     <a:noFill/>
-                    <a:ln>
-                      <a:solidFill>
-                        <a:srgbClr val="000000"/>
-                      </a:solidFill>
-                    </a:ln>
                   </pic:spPr>
                 </pic:pic>
               </a:graphicData>
@@ -12938,7 +12919,7 @@
           <w:bCs/>
         </w:rPr>
         <w:drawing>
-          <wp:anchor behindDoc="0" distT="0" distB="0" distL="0" distR="0" simplePos="0" locked="0" layoutInCell="0" allowOverlap="1" relativeHeight="38">
+          <wp:anchor behindDoc="0" distT="0" distB="0" distL="0" distR="0" simplePos="0" locked="0" layoutInCell="0" allowOverlap="1" relativeHeight="39">
             <wp:simplePos x="0" y="0"/>
             <wp:positionH relativeFrom="column">
               <wp:posOffset>114300</wp:posOffset>
@@ -12978,11 +12959,6 @@
                       <a:avLst/>
                     </a:prstGeom>
                     <a:noFill/>
-                    <a:ln>
-                      <a:solidFill>
-                        <a:srgbClr val="000000"/>
-                      </a:solidFill>
-                    </a:ln>
                   </pic:spPr>
                 </pic:pic>
               </a:graphicData>
@@ -13109,7 +13085,7 @@
           <w:szCs w:val="22"/>
         </w:rPr>
         <w:drawing>
-          <wp:anchor behindDoc="0" distT="0" distB="0" distL="0" distR="0" simplePos="0" locked="0" layoutInCell="0" allowOverlap="1" relativeHeight="39">
+          <wp:anchor behindDoc="0" distT="0" distB="0" distL="0" distR="0" simplePos="0" locked="0" layoutInCell="0" allowOverlap="1" relativeHeight="40">
             <wp:simplePos x="0" y="0"/>
             <wp:positionH relativeFrom="column">
               <wp:align>center</wp:align>
@@ -13205,15 +13181,15 @@
         </w:tblCellMar>
       </w:tblPr>
       <w:tblGrid>
-        <w:gridCol w:w="3005"/>
-        <w:gridCol w:w="2779"/>
+        <w:gridCol w:w="3004"/>
+        <w:gridCol w:w="2780"/>
         <w:gridCol w:w="3804"/>
       </w:tblGrid>
       <w:tr>
         <w:trPr/>
         <w:tc>
           <w:tcPr>
-            <w:tcW w:w="3005" w:type="dxa"/>
+            <w:tcW w:w="3004" w:type="dxa"/>
             <w:tcBorders>
               <w:top w:val="single" w:sz="4" w:space="0" w:color="000000"/>
               <w:left w:val="single" w:sz="4" w:space="0" w:color="000000"/>
@@ -13222,7 +13198,7 @@
           </w:tcPr>
           <w:p>
             <w:pPr>
-              <w:pStyle w:val="Contedodatabela"/>
+              <w:pStyle w:val="Contedodatabelauser"/>
               <w:jc w:val="center"/>
               <w:rPr>
                 <w:b/>
@@ -13240,7 +13216,7 @@
         </w:tc>
         <w:tc>
           <w:tcPr>
-            <w:tcW w:w="2779" w:type="dxa"/>
+            <w:tcW w:w="2780" w:type="dxa"/>
             <w:tcBorders>
               <w:top w:val="single" w:sz="4" w:space="0" w:color="000000"/>
               <w:left w:val="single" w:sz="4" w:space="0" w:color="000000"/>
@@ -13249,7 +13225,7 @@
           </w:tcPr>
           <w:p>
             <w:pPr>
-              <w:pStyle w:val="Contedodatabela"/>
+              <w:pStyle w:val="Contedodatabelauser"/>
               <w:jc w:val="center"/>
               <w:rPr>
                 <w:b/>
@@ -13277,7 +13253,7 @@
           </w:tcPr>
           <w:p>
             <w:pPr>
-              <w:pStyle w:val="Contedodatabela"/>
+              <w:pStyle w:val="Contedodatabelauser"/>
               <w:jc w:val="center"/>
               <w:rPr>
                 <w:b/>
@@ -13298,7 +13274,7 @@
         <w:trPr/>
         <w:tc>
           <w:tcPr>
-            <w:tcW w:w="3005" w:type="dxa"/>
+            <w:tcW w:w="3004" w:type="dxa"/>
             <w:tcBorders>
               <w:left w:val="single" w:sz="4" w:space="0" w:color="000000"/>
               <w:bottom w:val="single" w:sz="4" w:space="0" w:color="000000"/>
@@ -13306,7 +13282,7 @@
           </w:tcPr>
           <w:p>
             <w:pPr>
-              <w:pStyle w:val="Contedodatabela"/>
+              <w:pStyle w:val="Contedodatabelauser"/>
               <w:spacing w:before="798" w:after="798"/>
               <w:jc w:val="center"/>
               <w:rPr/>
@@ -13321,7 +13297,7 @@
         </w:tc>
         <w:tc>
           <w:tcPr>
-            <w:tcW w:w="2779" w:type="dxa"/>
+            <w:tcW w:w="2780" w:type="dxa"/>
             <w:tcBorders>
               <w:left w:val="single" w:sz="4" w:space="0" w:color="000000"/>
               <w:bottom w:val="single" w:sz="4" w:space="0" w:color="000000"/>
@@ -13329,7 +13305,7 @@
           </w:tcPr>
           <w:p>
             <w:pPr>
-              <w:pStyle w:val="Contedodatabela"/>
+              <w:pStyle w:val="Contedodatabelauser"/>
               <w:spacing w:before="741" w:after="741"/>
               <w:jc w:val="center"/>
               <w:rPr/>
@@ -13355,7 +13331,7 @@
           </w:tcPr>
           <w:p>
             <w:pPr>
-              <w:pStyle w:val="Contedodatabela"/>
+              <w:pStyle w:val="Contedodatabelauser"/>
               <w:jc w:val="left"/>
               <w:rPr/>
             </w:pPr>
@@ -13443,7 +13419,7 @@
         <w:trPr/>
         <w:tc>
           <w:tcPr>
-            <w:tcW w:w="3005" w:type="dxa"/>
+            <w:tcW w:w="3004" w:type="dxa"/>
             <w:tcBorders>
               <w:left w:val="single" w:sz="4" w:space="0" w:color="000000"/>
               <w:bottom w:val="single" w:sz="4" w:space="0" w:color="000000"/>
@@ -13451,7 +13427,7 @@
           </w:tcPr>
           <w:p>
             <w:pPr>
-              <w:pStyle w:val="Contedodatabela"/>
+              <w:pStyle w:val="Contedodatabelauser"/>
               <w:spacing w:before="399" w:after="399"/>
               <w:jc w:val="center"/>
               <w:rPr/>
@@ -13466,7 +13442,7 @@
         </w:tc>
         <w:tc>
           <w:tcPr>
-            <w:tcW w:w="2779" w:type="dxa"/>
+            <w:tcW w:w="2780" w:type="dxa"/>
             <w:tcBorders>
               <w:left w:val="single" w:sz="4" w:space="0" w:color="000000"/>
               <w:bottom w:val="single" w:sz="4" w:space="0" w:color="000000"/>
@@ -13474,7 +13450,7 @@
           </w:tcPr>
           <w:p>
             <w:pPr>
-              <w:pStyle w:val="Contedodatabela"/>
+              <w:pStyle w:val="Contedodatabelauser"/>
               <w:spacing w:before="513" w:after="513"/>
               <w:jc w:val="center"/>
               <w:rPr/>
@@ -13500,7 +13476,7 @@
           </w:tcPr>
           <w:p>
             <w:pPr>
-              <w:pStyle w:val="Contedodatabela"/>
+              <w:pStyle w:val="Contedodatabelauser"/>
               <w:jc w:val="left"/>
               <w:rPr/>
             </w:pPr>
@@ -13536,7 +13512,7 @@
         <w:trPr/>
         <w:tc>
           <w:tcPr>
-            <w:tcW w:w="3005" w:type="dxa"/>
+            <w:tcW w:w="3004" w:type="dxa"/>
             <w:tcBorders>
               <w:left w:val="single" w:sz="4" w:space="0" w:color="000000"/>
               <w:bottom w:val="single" w:sz="4" w:space="0" w:color="000000"/>
@@ -13544,7 +13520,7 @@
           </w:tcPr>
           <w:p>
             <w:pPr>
-              <w:pStyle w:val="Contedodatabela"/>
+              <w:pStyle w:val="Contedodatabelauser"/>
               <w:spacing w:before="456" w:after="456"/>
               <w:jc w:val="center"/>
               <w:rPr/>
@@ -13559,7 +13535,7 @@
         </w:tc>
         <w:tc>
           <w:tcPr>
-            <w:tcW w:w="2779" w:type="dxa"/>
+            <w:tcW w:w="2780" w:type="dxa"/>
             <w:tcBorders>
               <w:left w:val="single" w:sz="4" w:space="0" w:color="000000"/>
               <w:bottom w:val="single" w:sz="4" w:space="0" w:color="000000"/>
@@ -13567,7 +13543,7 @@
           </w:tcPr>
           <w:p>
             <w:pPr>
-              <w:pStyle w:val="Contedodatabela"/>
+              <w:pStyle w:val="Contedodatabelauser"/>
               <w:spacing w:before="513" w:after="513"/>
               <w:jc w:val="center"/>
               <w:rPr/>
@@ -13593,7 +13569,7 @@
           </w:tcPr>
           <w:p>
             <w:pPr>
-              <w:pStyle w:val="Contedodatabela"/>
+              <w:pStyle w:val="Contedodatabelauser"/>
               <w:jc w:val="left"/>
               <w:rPr/>
             </w:pPr>
@@ -13619,7 +13595,7 @@
         <w:trPr/>
         <w:tc>
           <w:tcPr>
-            <w:tcW w:w="3005" w:type="dxa"/>
+            <w:tcW w:w="3004" w:type="dxa"/>
             <w:tcBorders>
               <w:left w:val="single" w:sz="4" w:space="0" w:color="000000"/>
               <w:bottom w:val="single" w:sz="4" w:space="0" w:color="000000"/>
@@ -13627,7 +13603,7 @@
           </w:tcPr>
           <w:p>
             <w:pPr>
-              <w:pStyle w:val="Contedodatabela"/>
+              <w:pStyle w:val="Contedodatabelauser"/>
               <w:spacing w:before="1254" w:after="1254"/>
               <w:jc w:val="center"/>
               <w:rPr/>
@@ -13642,7 +13618,7 @@
         </w:tc>
         <w:tc>
           <w:tcPr>
-            <w:tcW w:w="2779" w:type="dxa"/>
+            <w:tcW w:w="2780" w:type="dxa"/>
             <w:tcBorders>
               <w:left w:val="single" w:sz="4" w:space="0" w:color="000000"/>
               <w:bottom w:val="single" w:sz="4" w:space="0" w:color="000000"/>
@@ -13650,7 +13626,7 @@
           </w:tcPr>
           <w:p>
             <w:pPr>
-              <w:pStyle w:val="Contedodatabela"/>
+              <w:pStyle w:val="Contedodatabelauser"/>
               <w:spacing w:before="1368" w:after="1368"/>
               <w:jc w:val="center"/>
               <w:rPr/>
@@ -13679,7 +13655,7 @@
           </w:tcPr>
           <w:p>
             <w:pPr>
-              <w:pStyle w:val="Contedodatabela"/>
+              <w:pStyle w:val="Contedodatabelauser"/>
               <w:jc w:val="left"/>
               <w:rPr/>
             </w:pPr>
@@ -13744,7 +13720,7 @@
         <w:trPr/>
         <w:tc>
           <w:tcPr>
-            <w:tcW w:w="3005" w:type="dxa"/>
+            <w:tcW w:w="3004" w:type="dxa"/>
             <w:tcBorders>
               <w:left w:val="single" w:sz="4" w:space="0" w:color="000000"/>
               <w:bottom w:val="single" w:sz="4" w:space="0" w:color="000000"/>
@@ -13752,7 +13728,7 @@
           </w:tcPr>
           <w:p>
             <w:pPr>
-              <w:pStyle w:val="Contedodatabela"/>
+              <w:pStyle w:val="Contedodatabelauser"/>
               <w:spacing w:before="513" w:after="513"/>
               <w:jc w:val="center"/>
               <w:rPr/>
@@ -13767,7 +13743,7 @@
         </w:tc>
         <w:tc>
           <w:tcPr>
-            <w:tcW w:w="2779" w:type="dxa"/>
+            <w:tcW w:w="2780" w:type="dxa"/>
             <w:tcBorders>
               <w:left w:val="single" w:sz="4" w:space="0" w:color="000000"/>
               <w:bottom w:val="single" w:sz="4" w:space="0" w:color="000000"/>
@@ -13775,7 +13751,7 @@
           </w:tcPr>
           <w:p>
             <w:pPr>
-              <w:pStyle w:val="Contedodatabela"/>
+              <w:pStyle w:val="Contedodatabelauser"/>
               <w:spacing w:before="513" w:after="513"/>
               <w:jc w:val="center"/>
               <w:rPr/>
@@ -13801,7 +13777,7 @@
           </w:tcPr>
           <w:p>
             <w:pPr>
-              <w:pStyle w:val="Contedodatabela"/>
+              <w:pStyle w:val="Contedodatabelauser"/>
               <w:jc w:val="left"/>
               <w:rPr/>
             </w:pPr>
@@ -13827,7 +13803,7 @@
         <w:trPr/>
         <w:tc>
           <w:tcPr>
-            <w:tcW w:w="3005" w:type="dxa"/>
+            <w:tcW w:w="3004" w:type="dxa"/>
             <w:tcBorders>
               <w:left w:val="single" w:sz="4" w:space="0" w:color="000000"/>
               <w:bottom w:val="single" w:sz="4" w:space="0" w:color="000000"/>
@@ -13835,7 +13811,7 @@
           </w:tcPr>
           <w:p>
             <w:pPr>
-              <w:pStyle w:val="Contedodatabela"/>
+              <w:pStyle w:val="Contedodatabelauser"/>
               <w:spacing w:before="513" w:after="513"/>
               <w:jc w:val="center"/>
               <w:rPr>
@@ -13854,7 +13830,7 @@
         </w:tc>
         <w:tc>
           <w:tcPr>
-            <w:tcW w:w="2779" w:type="dxa"/>
+            <w:tcW w:w="2780" w:type="dxa"/>
             <w:tcBorders>
               <w:left w:val="single" w:sz="4" w:space="0" w:color="000000"/>
               <w:bottom w:val="single" w:sz="4" w:space="0" w:color="000000"/>
@@ -13862,7 +13838,7 @@
           </w:tcPr>
           <w:p>
             <w:pPr>
-              <w:pStyle w:val="Contedodatabela"/>
+              <w:pStyle w:val="Contedodatabelauser"/>
               <w:spacing w:before="513" w:after="513"/>
               <w:jc w:val="center"/>
               <w:rPr/>
@@ -13884,7 +13860,7 @@
           </w:tcPr>
           <w:p>
             <w:pPr>
-              <w:pStyle w:val="Contedodatabela"/>
+              <w:pStyle w:val="Contedodatabelauser"/>
               <w:jc w:val="left"/>
               <w:rPr/>
             </w:pPr>
@@ -13910,7 +13886,7 @@
         <w:trPr/>
         <w:tc>
           <w:tcPr>
-            <w:tcW w:w="3005" w:type="dxa"/>
+            <w:tcW w:w="3004" w:type="dxa"/>
             <w:tcBorders>
               <w:left w:val="single" w:sz="4" w:space="0" w:color="000000"/>
               <w:bottom w:val="single" w:sz="4" w:space="0" w:color="000000"/>
@@ -13918,7 +13894,7 @@
           </w:tcPr>
           <w:p>
             <w:pPr>
-              <w:pStyle w:val="Contedodatabela"/>
+              <w:pStyle w:val="Contedodatabelauser"/>
               <w:spacing w:before="912" w:after="912"/>
               <w:jc w:val="center"/>
               <w:rPr>
@@ -13937,7 +13913,7 @@
         </w:tc>
         <w:tc>
           <w:tcPr>
-            <w:tcW w:w="2779" w:type="dxa"/>
+            <w:tcW w:w="2780" w:type="dxa"/>
             <w:tcBorders>
               <w:left w:val="single" w:sz="4" w:space="0" w:color="000000"/>
               <w:bottom w:val="single" w:sz="4" w:space="0" w:color="000000"/>
@@ -13945,7 +13921,7 @@
           </w:tcPr>
           <w:p>
             <w:pPr>
-              <w:pStyle w:val="Contedodatabela"/>
+              <w:pStyle w:val="Contedodatabelauser"/>
               <w:spacing w:before="912" w:after="912"/>
               <w:jc w:val="center"/>
               <w:rPr/>
@@ -13967,7 +13943,7 @@
           </w:tcPr>
           <w:p>
             <w:pPr>
-              <w:pStyle w:val="Contedodatabela"/>
+              <w:pStyle w:val="Contedodatabelauser"/>
               <w:jc w:val="left"/>
               <w:rPr/>
             </w:pPr>
@@ -14024,7 +14000,7 @@
         <w:trPr/>
         <w:tc>
           <w:tcPr>
-            <w:tcW w:w="3005" w:type="dxa"/>
+            <w:tcW w:w="3004" w:type="dxa"/>
             <w:tcBorders>
               <w:left w:val="single" w:sz="4" w:space="0" w:color="000000"/>
               <w:bottom w:val="single" w:sz="4" w:space="0" w:color="000000"/>
@@ -14032,7 +14008,7 @@
           </w:tcPr>
           <w:p>
             <w:pPr>
-              <w:pStyle w:val="Contedodatabela"/>
+              <w:pStyle w:val="Contedodatabelauser"/>
               <w:spacing w:before="912" w:after="912"/>
               <w:jc w:val="center"/>
               <w:rPr>
@@ -14051,7 +14027,7 @@
         </w:tc>
         <w:tc>
           <w:tcPr>
-            <w:tcW w:w="2779" w:type="dxa"/>
+            <w:tcW w:w="2780" w:type="dxa"/>
             <w:tcBorders>
               <w:left w:val="single" w:sz="4" w:space="0" w:color="000000"/>
               <w:bottom w:val="single" w:sz="4" w:space="0" w:color="000000"/>
@@ -14059,7 +14035,7 @@
           </w:tcPr>
           <w:p>
             <w:pPr>
-              <w:pStyle w:val="Contedodatabela"/>
+              <w:pStyle w:val="Contedodatabelauser"/>
               <w:spacing w:before="912" w:after="912"/>
               <w:jc w:val="center"/>
               <w:rPr/>
@@ -14081,7 +14057,7 @@
           </w:tcPr>
           <w:p>
             <w:pPr>
-              <w:pStyle w:val="Contedodatabela"/>
+              <w:pStyle w:val="Contedodatabelauser"/>
               <w:jc w:val="left"/>
               <w:rPr/>
             </w:pPr>
@@ -14174,7 +14150,7 @@
       </w:tblPr>
       <w:tblGrid>
         <w:gridCol w:w="2784"/>
-        <w:gridCol w:w="6516"/>
+        <w:gridCol w:w="6515"/>
       </w:tblGrid>
       <w:tr>
         <w:trPr/>
@@ -14189,7 +14165,7 @@
           </w:tcPr>
           <w:p>
             <w:pPr>
-              <w:pStyle w:val="Contedodatabela"/>
+              <w:pStyle w:val="Contedodatabelauser"/>
               <w:rPr>
                 <w:b/>
                 <w:bCs/>
@@ -14206,7 +14182,7 @@
         </w:tc>
         <w:tc>
           <w:tcPr>
-            <w:tcW w:w="6516" w:type="dxa"/>
+            <w:tcW w:w="6515" w:type="dxa"/>
             <w:tcBorders>
               <w:top w:val="single" w:sz="4" w:space="0" w:color="000000"/>
               <w:left w:val="single" w:sz="4" w:space="0" w:color="000000"/>
@@ -14216,7 +14192,7 @@
           </w:tcPr>
           <w:p>
             <w:pPr>
-              <w:pStyle w:val="Contedodatabela"/>
+              <w:pStyle w:val="Contedodatabelauser"/>
               <w:rPr>
                 <w:b/>
                 <w:bCs/>
@@ -14244,7 +14220,7 @@
           </w:tcPr>
           <w:p>
             <w:pPr>
-              <w:pStyle w:val="Contedodatabela"/>
+              <w:pStyle w:val="Contedodatabelauser"/>
               <w:spacing w:before="228" w:after="228"/>
               <w:rPr/>
             </w:pPr>
@@ -14256,7 +14232,7 @@
         </w:tc>
         <w:tc>
           <w:tcPr>
-            <w:tcW w:w="6516" w:type="dxa"/>
+            <w:tcW w:w="6515" w:type="dxa"/>
             <w:tcBorders>
               <w:left w:val="single" w:sz="4" w:space="0" w:color="000000"/>
               <w:bottom w:val="single" w:sz="4" w:space="0" w:color="000000"/>
@@ -14265,7 +14241,7 @@
           </w:tcPr>
           <w:p>
             <w:pPr>
-              <w:pStyle w:val="Contedodatabela"/>
+              <w:pStyle w:val="Contedodatabelauser"/>
               <w:rPr/>
             </w:pPr>
             <w:r>
@@ -14310,7 +14286,7 @@
             </w:r>
             <w:r>
               <w:rPr/>
-              <w:t xml:space="preserve"> cadastros inativos. </w:t>
+              <w:t xml:space="preserve"> cadastros inativos.</w:t>
             </w:r>
           </w:p>
         </w:tc>
@@ -14327,7 +14303,7 @@
           </w:tcPr>
           <w:p>
             <w:pPr>
-              <w:pStyle w:val="Contedodatabela"/>
+              <w:pStyle w:val="Contedodatabelauser"/>
               <w:spacing w:before="285" w:after="285"/>
               <w:rPr/>
             </w:pPr>
@@ -14339,7 +14315,7 @@
         </w:tc>
         <w:tc>
           <w:tcPr>
-            <w:tcW w:w="6516" w:type="dxa"/>
+            <w:tcW w:w="6515" w:type="dxa"/>
             <w:tcBorders>
               <w:left w:val="single" w:sz="4" w:space="0" w:color="000000"/>
               <w:bottom w:val="single" w:sz="4" w:space="0" w:color="000000"/>
@@ -14348,7 +14324,7 @@
           </w:tcPr>
           <w:p>
             <w:pPr>
-              <w:pStyle w:val="Contedodatabela"/>
+              <w:pStyle w:val="Contedodatabelauser"/>
               <w:rPr/>
             </w:pPr>
             <w:r>
@@ -14393,7 +14369,7 @@
             </w:r>
             <w:r>
               <w:rPr/>
-              <w:t xml:space="preserve"> um pet do sistema. </w:t>
+              <w:t xml:space="preserve"> um pet do sistema.</w:t>
             </w:r>
           </w:p>
         </w:tc>
@@ -14410,7 +14386,7 @@
           </w:tcPr>
           <w:p>
             <w:pPr>
-              <w:pStyle w:val="Contedodatabela"/>
+              <w:pStyle w:val="Contedodatabelauser"/>
               <w:spacing w:before="285" w:after="285"/>
               <w:rPr/>
             </w:pPr>
@@ -14422,7 +14398,7 @@
         </w:tc>
         <w:tc>
           <w:tcPr>
-            <w:tcW w:w="6516" w:type="dxa"/>
+            <w:tcW w:w="6515" w:type="dxa"/>
             <w:tcBorders>
               <w:left w:val="single" w:sz="4" w:space="0" w:color="000000"/>
               <w:bottom w:val="single" w:sz="4" w:space="0" w:color="000000"/>
@@ -14431,7 +14407,7 @@
           </w:tcPr>
           <w:p>
             <w:pPr>
-              <w:pStyle w:val="Contedodatabela"/>
+              <w:pStyle w:val="Contedodatabelauser"/>
               <w:rPr/>
             </w:pPr>
             <w:r>
@@ -14476,7 +14452,7 @@
             </w:r>
             <w:r>
               <w:rPr/>
-              <w:t xml:space="preserve"> itens descontinuados. </w:t>
+              <w:t xml:space="preserve"> itens descontinuados.</w:t>
             </w:r>
           </w:p>
         </w:tc>
@@ -14493,7 +14469,7 @@
           </w:tcPr>
           <w:p>
             <w:pPr>
-              <w:pStyle w:val="Contedodatabela"/>
+              <w:pStyle w:val="Contedodatabelauser"/>
               <w:spacing w:before="285" w:after="285"/>
               <w:rPr/>
             </w:pPr>
@@ -14505,7 +14481,7 @@
         </w:tc>
         <w:tc>
           <w:tcPr>
-            <w:tcW w:w="6516" w:type="dxa"/>
+            <w:tcW w:w="6515" w:type="dxa"/>
             <w:tcBorders>
               <w:left w:val="single" w:sz="4" w:space="0" w:color="000000"/>
               <w:bottom w:val="single" w:sz="4" w:space="0" w:color="000000"/>
@@ -14514,7 +14490,7 @@
           </w:tcPr>
           <w:p>
             <w:pPr>
-              <w:pStyle w:val="Contedodatabela"/>
+              <w:pStyle w:val="Contedodatabelauser"/>
               <w:rPr/>
             </w:pPr>
             <w:r>
@@ -14549,7 +14525,7 @@
             </w:r>
             <w:r>
               <w:rPr/>
-              <w:t xml:space="preserve"> seus preços e descrição. </w:t>
+              <w:t xml:space="preserve"> seus preços e descrição.</w:t>
             </w:r>
           </w:p>
         </w:tc>
@@ -14566,7 +14542,7 @@
           </w:tcPr>
           <w:p>
             <w:pPr>
-              <w:pStyle w:val="Contedodatabela"/>
+              <w:pStyle w:val="Contedodatabelauser"/>
               <w:spacing w:before="399" w:after="399"/>
               <w:rPr/>
             </w:pPr>
@@ -14578,7 +14554,7 @@
         </w:tc>
         <w:tc>
           <w:tcPr>
-            <w:tcW w:w="6516" w:type="dxa"/>
+            <w:tcW w:w="6515" w:type="dxa"/>
             <w:tcBorders>
               <w:left w:val="single" w:sz="4" w:space="0" w:color="000000"/>
               <w:bottom w:val="single" w:sz="4" w:space="0" w:color="000000"/>
@@ -14587,28 +14563,12 @@
           </w:tcPr>
           <w:p>
             <w:pPr>
-              <w:pStyle w:val="Contedodatabela"/>
-              <w:rPr/>
-            </w:pPr>
-            <w:r>
-              <w:rPr/>
-              <w:t>Permitir que o cliente ou o atendente marque banhos, tosas, consultas e outros serviços em um calendário. Visual</w:t>
-            </w:r>
-            <w:r>
-              <w:rPr/>
-              <w:t>iza</w:t>
-            </w:r>
-            <w:r>
-              <w:rPr/>
-              <w:t xml:space="preserve"> qual tosador ou veterinário está disponível em determinado horário, </w:t>
-            </w:r>
-            <w:r>
-              <w:rPr/>
-              <w:t>por exemplo</w:t>
-            </w:r>
-            <w:r>
-              <w:rPr/>
-              <w:t xml:space="preserve">. </w:t>
+              <w:pStyle w:val="Contedodatabelauser"/>
+              <w:rPr/>
+            </w:pPr>
+            <w:r>
+              <w:rPr/>
+              <w:t>Permitir que o cliente ou o atendente marque banhos, tosas, consultas e outros serviços em um calendário. Visualiza qual tosador ou veterinário está disponível em determinado horário, por exemplo.</w:t>
             </w:r>
           </w:p>
         </w:tc>
@@ -14625,7 +14585,7 @@
           </w:tcPr>
           <w:p>
             <w:pPr>
-              <w:pStyle w:val="Contedodatabela"/>
+              <w:pStyle w:val="Contedodatabelauser"/>
               <w:rPr/>
             </w:pPr>
             <w:r>
@@ -14636,7 +14596,7 @@
         </w:tc>
         <w:tc>
           <w:tcPr>
-            <w:tcW w:w="6516" w:type="dxa"/>
+            <w:tcW w:w="6515" w:type="dxa"/>
             <w:tcBorders>
               <w:left w:val="single" w:sz="4" w:space="0" w:color="000000"/>
               <w:bottom w:val="single" w:sz="4" w:space="0" w:color="000000"/>
@@ -14645,7 +14605,7 @@
           </w:tcPr>
           <w:p>
             <w:pPr>
-              <w:pStyle w:val="Contedodatabela"/>
+              <w:pStyle w:val="Contedodatabelauser"/>
               <w:rPr/>
             </w:pPr>
             <w:r>
@@ -14666,17 +14626,17 @@
           </w:tcPr>
           <w:p>
             <w:pPr>
-              <w:pStyle w:val="Contedodatabela"/>
-              <w:rPr/>
-            </w:pPr>
-            <w:r>
-              <w:rPr/>
-            </w:r>
-          </w:p>
-        </w:tc>
-        <w:tc>
-          <w:tcPr>
-            <w:tcW w:w="6516" w:type="dxa"/>
+              <w:pStyle w:val="Contedodatabelauser"/>
+              <w:rPr/>
+            </w:pPr>
+            <w:r>
+              <w:rPr/>
+            </w:r>
+          </w:p>
+        </w:tc>
+        <w:tc>
+          <w:tcPr>
+            <w:tcW w:w="6515" w:type="dxa"/>
             <w:tcBorders>
               <w:left w:val="single" w:sz="4" w:space="0" w:color="000000"/>
               <w:bottom w:val="single" w:sz="4" w:space="0" w:color="000000"/>
@@ -14685,7 +14645,7 @@
           </w:tcPr>
           <w:p>
             <w:pPr>
-              <w:pStyle w:val="Contedodatabela"/>
+              <w:pStyle w:val="Contedodatabelauser"/>
               <w:rPr/>
             </w:pPr>
             <w:r>
@@ -14789,7 +14749,270 @@
     </w:p>
     <w:p>
       <w:pPr>
+        <w:pStyle w:val="Normal"/>
+        <w:rPr/>
+      </w:pPr>
+      <w:r>
+        <w:rPr/>
+      </w:r>
+    </w:p>
+    <w:p>
+      <w:pPr>
+        <w:pStyle w:val="Heading3"/>
+        <w:spacing w:before="0" w:after="283"/>
+        <w:rPr>
+          <w:color w:val="auto"/>
+          <w:sz w:val="22"/>
+          <w:szCs w:val="22"/>
+        </w:rPr>
+      </w:pPr>
+      <w:r>
+        <w:rPr>
+          <w:color w:val="auto"/>
+          <w:sz w:val="22"/>
+          <w:szCs w:val="22"/>
+        </w:rPr>
+        <w:t>Teste de Usabilidade (User Experience - UX)</w:t>
+      </w:r>
+    </w:p>
+    <w:p>
+      <w:pPr>
+        <w:pStyle w:val="BodyText"/>
+        <w:rPr/>
+      </w:pPr>
+      <w:r>
+        <w:rPr/>
+        <w:t xml:space="preserve">A estratégia de testes principal adotada foi o </w:t>
+      </w:r>
+      <w:r>
+        <w:rPr>
+          <w:b/>
+        </w:rPr>
+        <w:t>Teste de Usabilidade (User Experience - UX)</w:t>
+      </w:r>
+      <w:r>
+        <w:rPr/>
+        <w:t xml:space="preserve">, com foco em garantir que o sistema seja </w:t>
+      </w:r>
+      <w:r>
+        <w:rPr>
+          <w:b/>
+        </w:rPr>
+        <w:t>intuitivo, eficiente e satisfatório</w:t>
+      </w:r>
+      <w:r>
+        <w:rPr/>
+        <w:t xml:space="preserve"> para os usuários finais.</w:t>
+      </w:r>
+    </w:p>
+    <w:p>
+      <w:pPr>
+        <w:pStyle w:val="BodyText"/>
+        <w:rPr/>
+      </w:pPr>
+      <w:r>
+        <w:rPr/>
+        <w:t>O teste foi realizado da seguinte forma:</w:t>
+      </w:r>
+    </w:p>
+    <w:p>
+      <w:pPr>
+        <w:pStyle w:val="BodyText"/>
+        <w:numPr>
+          <w:ilvl w:val="0"/>
+          <w:numId w:val="6"/>
+        </w:numPr>
+        <w:tabs>
+          <w:tab w:val="clear" w:pos="720"/>
+          <w:tab w:val="left" w:pos="0" w:leader="none"/>
+        </w:tabs>
+        <w:ind w:hanging="283" w:left="709"/>
+        <w:rPr/>
+      </w:pPr>
+      <w:r>
+        <w:rPr>
+          <w:b/>
+        </w:rPr>
+        <w:t>Seleção de Usuários:</w:t>
+      </w:r>
+      <w:r>
+        <w:rPr/>
+        <w:t xml:space="preserve"> O sistema foi disponibilizado para um grupo de </w:t>
+      </w:r>
+      <w:r>
+        <w:rPr>
+          <w:b w:val="false"/>
+          <w:bCs w:val="false"/>
+        </w:rPr>
+        <w:t>a</w:t>
+      </w:r>
+      <w:r>
+        <w:rPr>
+          <w:b w:val="false"/>
+          <w:bCs w:val="false"/>
+        </w:rPr>
+        <w:t>migos e conhecidos que possuem experiência ou trabalham diretamente na gestão de petshops e clínicas veterinárias</w:t>
+      </w:r>
+      <w:r>
+        <w:rPr/>
+        <w:t>. Essa escolha garantiu que os testadores representassem o público-alvo real e pudessem avaliar o sistema com base em suas necessidades e fluxos de trabalho diários.</w:t>
+      </w:r>
+    </w:p>
+    <w:p>
+      <w:pPr>
+        <w:pStyle w:val="BodyText"/>
+        <w:numPr>
+          <w:ilvl w:val="0"/>
+          <w:numId w:val="6"/>
+        </w:numPr>
+        <w:tabs>
+          <w:tab w:val="clear" w:pos="720"/>
+          <w:tab w:val="left" w:pos="0" w:leader="none"/>
+        </w:tabs>
+        <w:ind w:hanging="283" w:left="709"/>
+        <w:rPr/>
+      </w:pPr>
+      <w:r>
+        <w:rPr>
+          <w:b/>
+        </w:rPr>
+        <w:t>Cenários de Teste:</w:t>
+      </w:r>
+      <w:r>
+        <w:rPr/>
+        <w:t xml:space="preserve"> Os usuários foram solicitados a realizar tarefas essenciais da rotina de um petshop, como:</w:t>
+      </w:r>
+    </w:p>
+    <w:p>
+      <w:pPr>
+        <w:pStyle w:val="BodyText"/>
+        <w:numPr>
+          <w:ilvl w:val="1"/>
+          <w:numId w:val="6"/>
+        </w:numPr>
+        <w:tabs>
+          <w:tab w:val="clear" w:pos="720"/>
+          <w:tab w:val="left" w:pos="0" w:leader="none"/>
+        </w:tabs>
+        <w:ind w:hanging="283" w:left="1418"/>
+        <w:rPr/>
+      </w:pPr>
+      <w:r>
+        <w:rPr/>
+        <w:t>Cadastrar um novo cliente e seu pet.</w:t>
+      </w:r>
+    </w:p>
+    <w:p>
+      <w:pPr>
+        <w:pStyle w:val="BodyText"/>
+        <w:numPr>
+          <w:ilvl w:val="1"/>
+          <w:numId w:val="6"/>
+        </w:numPr>
+        <w:tabs>
+          <w:tab w:val="clear" w:pos="720"/>
+          <w:tab w:val="left" w:pos="0" w:leader="none"/>
+        </w:tabs>
+        <w:ind w:hanging="283" w:left="1418"/>
+        <w:rPr/>
+      </w:pPr>
+      <w:r>
+        <w:rPr/>
+        <w:t>Agendar um serviço (banho e tosa).</w:t>
+      </w:r>
+    </w:p>
+    <w:p>
+      <w:pPr>
+        <w:pStyle w:val="BodyText"/>
+        <w:numPr>
+          <w:ilvl w:val="1"/>
+          <w:numId w:val="6"/>
+        </w:numPr>
+        <w:tabs>
+          <w:tab w:val="clear" w:pos="720"/>
+          <w:tab w:val="left" w:pos="0" w:leader="none"/>
+        </w:tabs>
+        <w:ind w:hanging="283" w:left="1418"/>
+        <w:rPr/>
+      </w:pPr>
+      <w:r>
+        <w:rPr/>
+        <w:t>Registrar uma venda de produto.</w:t>
+      </w:r>
+    </w:p>
+    <w:p>
+      <w:pPr>
+        <w:pStyle w:val="BodyText"/>
+        <w:numPr>
+          <w:ilvl w:val="0"/>
+          <w:numId w:val="6"/>
+        </w:numPr>
+        <w:tabs>
+          <w:tab w:val="clear" w:pos="720"/>
+          <w:tab w:val="left" w:pos="0" w:leader="none"/>
+        </w:tabs>
+        <w:ind w:hanging="283" w:left="709"/>
+        <w:rPr/>
+      </w:pPr>
+      <w:r>
+        <w:rPr>
+          <w:b/>
+        </w:rPr>
+        <w:t>Coleta de Dados:</w:t>
+      </w:r>
+      <w:r>
+        <w:rPr/>
+        <w:t xml:space="preserve"> Durante a execução dos cenários, foi utilizada a </w:t>
+      </w:r>
+      <w:r>
+        <w:rPr>
+          <w:b w:val="false"/>
+          <w:bCs w:val="false"/>
+        </w:rPr>
+        <w:t>observação direta</w:t>
+      </w:r>
+      <w:r>
+        <w:rPr/>
+        <w:t xml:space="preserve"> para identificar pontos de dificuldade, lentidão ou confusão, além de um </w:t>
+      </w:r>
+      <w:r>
+        <w:rPr>
+          <w:b w:val="false"/>
+          <w:bCs w:val="false"/>
+        </w:rPr>
+        <w:t>questionário pós-teste</w:t>
+      </w:r>
+      <w:r>
+        <w:rPr/>
+        <w:t xml:space="preserve"> focado em avaliar a clareza dos menus, a facilidade de navegação e a satisfação geral com a interface.</w:t>
+      </w:r>
+    </w:p>
+    <w:p>
+      <w:pPr>
+        <w:pStyle w:val="BodyText"/>
+        <w:rPr/>
+      </w:pPr>
+      <w:r>
+        <w:rPr/>
+      </w:r>
+    </w:p>
+    <w:p>
+      <w:pPr>
         <w:pStyle w:val="Heading2"/>
+        <w:ind w:hanging="0" w:left="0"/>
+        <w:rPr/>
+      </w:pPr>
+      <w:r>
+        <w:rPr/>
+      </w:r>
+      <w:r>
+        <w:br w:type="page"/>
+      </w:r>
+    </w:p>
+    <w:p>
+      <w:pPr>
+        <w:pStyle w:val="Heading2"/>
+        <w:ind w:hanging="0" w:left="0"/>
         <w:rPr/>
       </w:pPr>
       <w:bookmarkStart w:id="31" w:name="_Toc208341114"/>
@@ -14799,6 +15022,380 @@
       </w:r>
       <w:bookmarkEnd w:id="31"/>
     </w:p>
+    <w:tbl>
+      <w:tblPr>
+        <w:tblW w:w="5000" w:type="pct"/>
+        <w:jc w:val="left"/>
+        <w:tblInd w:w="55" w:type="dxa"/>
+        <w:tblLayout w:type="fixed"/>
+        <w:tblCellMar>
+          <w:top w:w="55" w:type="dxa"/>
+          <w:left w:w="55" w:type="dxa"/>
+          <w:bottom w:w="55" w:type="dxa"/>
+          <w:right w:w="55" w:type="dxa"/>
+        </w:tblCellMar>
+      </w:tblPr>
+      <w:tblGrid>
+        <w:gridCol w:w="3008"/>
+        <w:gridCol w:w="3009"/>
+        <w:gridCol w:w="3009"/>
+      </w:tblGrid>
+      <w:tr>
+        <w:trPr/>
+        <w:tc>
+          <w:tcPr>
+            <w:tcW w:w="3008" w:type="dxa"/>
+            <w:tcBorders>
+              <w:top w:val="single" w:sz="4" w:space="0" w:color="000000"/>
+              <w:left w:val="single" w:sz="4" w:space="0" w:color="000000"/>
+              <w:bottom w:val="single" w:sz="4" w:space="0" w:color="000000"/>
+            </w:tcBorders>
+          </w:tcPr>
+          <w:p>
+            <w:pPr>
+              <w:pStyle w:val="Contedodatabela"/>
+              <w:rPr>
+                <w:b/>
+                <w:bCs/>
+              </w:rPr>
+            </w:pPr>
+            <w:r>
+              <w:rPr>
+                <w:b/>
+                <w:bCs/>
+              </w:rPr>
+              <w:t>Área Avaliada</w:t>
+            </w:r>
+          </w:p>
+        </w:tc>
+        <w:tc>
+          <w:tcPr>
+            <w:tcW w:w="3009" w:type="dxa"/>
+            <w:tcBorders>
+              <w:top w:val="single" w:sz="4" w:space="0" w:color="000000"/>
+              <w:left w:val="single" w:sz="4" w:space="0" w:color="000000"/>
+              <w:bottom w:val="single" w:sz="4" w:space="0" w:color="000000"/>
+            </w:tcBorders>
+          </w:tcPr>
+          <w:p>
+            <w:pPr>
+              <w:pStyle w:val="Contedodatabela"/>
+              <w:rPr>
+                <w:b/>
+                <w:bCs/>
+              </w:rPr>
+            </w:pPr>
+            <w:r>
+              <w:rPr>
+                <w:b/>
+                <w:bCs/>
+              </w:rPr>
+              <w:t>Resultado/Ocorrência</w:t>
+            </w:r>
+          </w:p>
+        </w:tc>
+        <w:tc>
+          <w:tcPr>
+            <w:tcW w:w="3009" w:type="dxa"/>
+            <w:tcBorders>
+              <w:top w:val="single" w:sz="4" w:space="0" w:color="000000"/>
+              <w:left w:val="single" w:sz="4" w:space="0" w:color="000000"/>
+              <w:bottom w:val="single" w:sz="4" w:space="0" w:color="000000"/>
+              <w:right w:val="single" w:sz="4" w:space="0" w:color="000000"/>
+            </w:tcBorders>
+          </w:tcPr>
+          <w:p>
+            <w:pPr>
+              <w:pStyle w:val="Contedodatabela"/>
+              <w:rPr>
+                <w:b/>
+                <w:bCs/>
+              </w:rPr>
+            </w:pPr>
+            <w:r>
+              <w:rPr>
+                <w:b/>
+                <w:bCs/>
+              </w:rPr>
+              <w:t>Ação de Melhoria</w:t>
+            </w:r>
+          </w:p>
+        </w:tc>
+      </w:tr>
+      <w:tr>
+        <w:trPr/>
+        <w:tc>
+          <w:tcPr>
+            <w:tcW w:w="3008" w:type="dxa"/>
+            <w:tcBorders>
+              <w:left w:val="single" w:sz="4" w:space="0" w:color="000000"/>
+              <w:bottom w:val="single" w:sz="4" w:space="0" w:color="000000"/>
+            </w:tcBorders>
+          </w:tcPr>
+          <w:p>
+            <w:pPr>
+              <w:pStyle w:val="Contedodatabela"/>
+              <w:spacing w:before="456" w:after="456"/>
+              <w:rPr>
+                <w:b/>
+                <w:bCs/>
+              </w:rPr>
+            </w:pPr>
+            <w:r>
+              <w:rPr>
+                <w:b/>
+                <w:bCs/>
+              </w:rPr>
+              <w:t>Fluxo de Agendamento</w:t>
+            </w:r>
+          </w:p>
+        </w:tc>
+        <w:tc>
+          <w:tcPr>
+            <w:tcW w:w="3009" w:type="dxa"/>
+            <w:tcBorders>
+              <w:left w:val="single" w:sz="4" w:space="0" w:color="000000"/>
+              <w:bottom w:val="single" w:sz="4" w:space="0" w:color="000000"/>
+            </w:tcBorders>
+          </w:tcPr>
+          <w:p>
+            <w:pPr>
+              <w:pStyle w:val="Contedodatabela"/>
+              <w:rPr/>
+            </w:pPr>
+            <w:r>
+              <w:rPr/>
+              <w:t xml:space="preserve">Três (3) usuários relataram confusão ao selecionar o profissional disponível durante o agendamento. </w:t>
+            </w:r>
+          </w:p>
+        </w:tc>
+        <w:tc>
+          <w:tcPr>
+            <w:tcW w:w="3009" w:type="dxa"/>
+            <w:tcBorders>
+              <w:left w:val="single" w:sz="4" w:space="0" w:color="000000"/>
+              <w:bottom w:val="single" w:sz="4" w:space="0" w:color="000000"/>
+              <w:right w:val="single" w:sz="4" w:space="0" w:color="000000"/>
+            </w:tcBorders>
+          </w:tcPr>
+          <w:p>
+            <w:pPr>
+              <w:pStyle w:val="Contedodatabela"/>
+              <w:rPr/>
+            </w:pPr>
+            <w:r>
+              <w:rPr/>
+              <w:t xml:space="preserve">Modificar a interface de agendamento para um calendário visual com a foto dos profissionais. </w:t>
+            </w:r>
+          </w:p>
+        </w:tc>
+      </w:tr>
+      <w:tr>
+        <w:trPr/>
+        <w:tc>
+          <w:tcPr>
+            <w:tcW w:w="3008" w:type="dxa"/>
+            <w:tcBorders>
+              <w:left w:val="single" w:sz="4" w:space="0" w:color="000000"/>
+              <w:bottom w:val="single" w:sz="4" w:space="0" w:color="000000"/>
+            </w:tcBorders>
+          </w:tcPr>
+          <w:p>
+            <w:pPr>
+              <w:pStyle w:val="Contedodatabela"/>
+              <w:rPr>
+                <w:b/>
+                <w:bCs/>
+              </w:rPr>
+            </w:pPr>
+            <w:r>
+              <w:rPr>
+                <w:b/>
+                <w:bCs/>
+              </w:rPr>
+              <w:t>Busca de Clientes</w:t>
+            </w:r>
+          </w:p>
+        </w:tc>
+        <w:tc>
+          <w:tcPr>
+            <w:tcW w:w="3009" w:type="dxa"/>
+            <w:tcBorders>
+              <w:left w:val="single" w:sz="4" w:space="0" w:color="000000"/>
+              <w:bottom w:val="single" w:sz="4" w:space="0" w:color="000000"/>
+            </w:tcBorders>
+          </w:tcPr>
+          <w:p>
+            <w:pPr>
+              <w:pStyle w:val="Contedodatabela"/>
+              <w:rPr/>
+            </w:pPr>
+            <w:r>
+              <w:rPr/>
+            </w:r>
+          </w:p>
+        </w:tc>
+        <w:tc>
+          <w:tcPr>
+            <w:tcW w:w="3009" w:type="dxa"/>
+            <w:tcBorders>
+              <w:left w:val="single" w:sz="4" w:space="0" w:color="000000"/>
+              <w:bottom w:val="single" w:sz="4" w:space="0" w:color="000000"/>
+              <w:right w:val="single" w:sz="4" w:space="0" w:color="000000"/>
+            </w:tcBorders>
+          </w:tcPr>
+          <w:p>
+            <w:pPr>
+              <w:pStyle w:val="Contedodatabela"/>
+              <w:rPr/>
+            </w:pPr>
+            <w:r>
+              <w:rPr/>
+            </w:r>
+          </w:p>
+        </w:tc>
+      </w:tr>
+      <w:tr>
+        <w:trPr/>
+        <w:tc>
+          <w:tcPr>
+            <w:tcW w:w="3008" w:type="dxa"/>
+            <w:tcBorders>
+              <w:left w:val="single" w:sz="4" w:space="0" w:color="000000"/>
+              <w:bottom w:val="single" w:sz="4" w:space="0" w:color="000000"/>
+            </w:tcBorders>
+          </w:tcPr>
+          <w:p>
+            <w:pPr>
+              <w:pStyle w:val="Contedodatabela"/>
+              <w:rPr>
+                <w:b/>
+                <w:bCs/>
+              </w:rPr>
+            </w:pPr>
+            <w:r>
+              <w:rPr>
+                <w:b/>
+                <w:bCs/>
+              </w:rPr>
+              <w:t>Interface Geral</w:t>
+            </w:r>
+          </w:p>
+        </w:tc>
+        <w:tc>
+          <w:tcPr>
+            <w:tcW w:w="3009" w:type="dxa"/>
+            <w:tcBorders>
+              <w:left w:val="single" w:sz="4" w:space="0" w:color="000000"/>
+              <w:bottom w:val="single" w:sz="4" w:space="0" w:color="000000"/>
+            </w:tcBorders>
+          </w:tcPr>
+          <w:p>
+            <w:pPr>
+              <w:pStyle w:val="Contedodatabela"/>
+              <w:rPr/>
+            </w:pPr>
+            <w:r>
+              <w:rPr/>
+            </w:r>
+          </w:p>
+        </w:tc>
+        <w:tc>
+          <w:tcPr>
+            <w:tcW w:w="3009" w:type="dxa"/>
+            <w:tcBorders>
+              <w:left w:val="single" w:sz="4" w:space="0" w:color="000000"/>
+              <w:bottom w:val="single" w:sz="4" w:space="0" w:color="000000"/>
+              <w:right w:val="single" w:sz="4" w:space="0" w:color="000000"/>
+            </w:tcBorders>
+          </w:tcPr>
+          <w:p>
+            <w:pPr>
+              <w:pStyle w:val="Contedodatabela"/>
+              <w:rPr/>
+            </w:pPr>
+            <w:r>
+              <w:rPr/>
+            </w:r>
+          </w:p>
+        </w:tc>
+      </w:tr>
+      <w:tr>
+        <w:trPr/>
+        <w:tc>
+          <w:tcPr>
+            <w:tcW w:w="3008" w:type="dxa"/>
+            <w:tcBorders>
+              <w:left w:val="single" w:sz="4" w:space="0" w:color="000000"/>
+              <w:bottom w:val="single" w:sz="4" w:space="0" w:color="000000"/>
+            </w:tcBorders>
+          </w:tcPr>
+          <w:p>
+            <w:pPr>
+              <w:pStyle w:val="Contedodatabela"/>
+              <w:rPr>
+                <w:b/>
+                <w:bCs/>
+              </w:rPr>
+            </w:pPr>
+            <w:r>
+              <w:rPr>
+                <w:b/>
+                <w:bCs/>
+              </w:rPr>
+              <w:t>Relatórios</w:t>
+            </w:r>
+          </w:p>
+        </w:tc>
+        <w:tc>
+          <w:tcPr>
+            <w:tcW w:w="3009" w:type="dxa"/>
+            <w:tcBorders>
+              <w:left w:val="single" w:sz="4" w:space="0" w:color="000000"/>
+              <w:bottom w:val="single" w:sz="4" w:space="0" w:color="000000"/>
+            </w:tcBorders>
+          </w:tcPr>
+          <w:p>
+            <w:pPr>
+              <w:pStyle w:val="Contedodatabela"/>
+              <w:rPr/>
+            </w:pPr>
+            <w:r>
+              <w:rPr/>
+            </w:r>
+          </w:p>
+        </w:tc>
+        <w:tc>
+          <w:tcPr>
+            <w:tcW w:w="3009" w:type="dxa"/>
+            <w:tcBorders>
+              <w:left w:val="single" w:sz="4" w:space="0" w:color="000000"/>
+              <w:bottom w:val="single" w:sz="4" w:space="0" w:color="000000"/>
+              <w:right w:val="single" w:sz="4" w:space="0" w:color="000000"/>
+            </w:tcBorders>
+          </w:tcPr>
+          <w:p>
+            <w:pPr>
+              <w:pStyle w:val="Contedodatabela"/>
+              <w:rPr/>
+            </w:pPr>
+            <w:r>
+              <w:rPr/>
+            </w:r>
+          </w:p>
+        </w:tc>
+      </w:tr>
+    </w:tbl>
+    <w:p>
+      <w:pPr>
+        <w:pStyle w:val="Normal"/>
+        <w:ind w:hanging="0" w:left="0"/>
+        <w:rPr/>
+      </w:pPr>
+      <w:r>
+        <w:rPr/>
+      </w:r>
+    </w:p>
     <w:p>
       <w:pPr>
         <w:pStyle w:val="Heading2"/>
@@ -14826,18 +15423,18 @@
         <w:rPr/>
         <w:t xml:space="preserve"> </w:t>
       </w:r>
-      <w:bookmarkStart w:id="34" w:name="_c416v7vsc6tu"/>
-      <w:bookmarkStart w:id="35" w:name="_eys2dox2ksiz"/>
-      <w:bookmarkStart w:id="36" w:name="_svvhujvzdaoc"/>
-      <w:bookmarkStart w:id="37" w:name="_4silupz56pcl"/>
-      <w:bookmarkStart w:id="38" w:name="_c05mh8u26u55"/>
-      <w:bookmarkStart w:id="39" w:name="_v4tufsg5tzi2"/>
-      <w:bookmarkStart w:id="40" w:name="_3cwavtvg9zuo"/>
-      <w:bookmarkStart w:id="41" w:name="_6mad4wn9nuav"/>
-      <w:bookmarkStart w:id="42" w:name="_j12f6xsp0jfi"/>
-      <w:bookmarkStart w:id="43" w:name="_6gn227md0o7x"/>
-      <w:bookmarkStart w:id="44" w:name="_nn0nimgeko23"/>
-      <w:bookmarkStart w:id="45" w:name="_2zqrayimty9"/>
+      <w:bookmarkStart w:id="34" w:name="_2zqrayimty9"/>
+      <w:bookmarkStart w:id="35" w:name="_nn0nimgeko23"/>
+      <w:bookmarkStart w:id="36" w:name="_6gn227md0o7x"/>
+      <w:bookmarkStart w:id="37" w:name="_j12f6xsp0jfi"/>
+      <w:bookmarkStart w:id="38" w:name="_6mad4wn9nuav"/>
+      <w:bookmarkStart w:id="39" w:name="_3cwavtvg9zuo"/>
+      <w:bookmarkStart w:id="40" w:name="_v4tufsg5tzi2"/>
+      <w:bookmarkStart w:id="41" w:name="_c05mh8u26u55"/>
+      <w:bookmarkStart w:id="42" w:name="_4silupz56pcl"/>
+      <w:bookmarkStart w:id="43" w:name="_svvhujvzdaoc"/>
+      <w:bookmarkStart w:id="44" w:name="_eys2dox2ksiz"/>
+      <w:bookmarkStart w:id="45" w:name="_c416v7vsc6tu"/>
       <w:bookmarkEnd w:id="34"/>
       <w:bookmarkEnd w:id="35"/>
       <w:bookmarkEnd w:id="36"/>
@@ -14963,24 +15560,6 @@
     </w:p>
     <w:p>
       <w:pPr>
-        <w:pStyle w:val="Normal"/>
-        <w:rPr/>
-      </w:pPr>
-      <w:r>
-        <w:rPr/>
-      </w:r>
-    </w:p>
-    <w:p>
-      <w:pPr>
-        <w:pStyle w:val="Normal"/>
-        <w:rPr/>
-      </w:pPr>
-      <w:r>
-        <w:rPr/>
-      </w:r>
-    </w:p>
-    <w:p>
-      <w:pPr>
         <w:pStyle w:val="Heading1"/>
         <w:numPr>
           <w:ilvl w:val="0"/>
@@ -14999,35 +15578,89 @@
     <w:p>
       <w:pPr>
         <w:pStyle w:val="Normal"/>
-        <w:rPr/>
-      </w:pPr>
-      <w:r>
         <w:rPr>
           <w:b/>
           <w:bCs/>
         </w:rPr>
-        <w:t>Virtual:</w:t>
-      </w:r>
-      <w:r>
-        <w:rPr/>
-        <w:t xml:space="preserve"> Feito pelo grupo.</w:t>
-      </w:r>
-    </w:p>
-    <w:p>
-      <w:pPr>
-        <w:pStyle w:val="Normal"/>
-        <w:rPr/>
       </w:pPr>
       <w:r>
         <w:rPr>
           <w:b/>
           <w:bCs/>
         </w:rPr>
-        <w:t xml:space="preserve">Digital: </w:t>
-      </w:r>
-      <w:r>
-        <w:rPr/>
-        <w:t>individual / Links</w:t>
+        <w:t>Digital</w:t>
+      </w:r>
+    </w:p>
+    <w:p>
+      <w:pPr>
+        <w:pStyle w:val="Normal"/>
+        <w:rPr>
+          <w:b/>
+          <w:bCs/>
+        </w:rPr>
+      </w:pPr>
+      <w:r>
+        <w:rPr>
+          <w:b/>
+          <w:bCs/>
+        </w:rPr>
+      </w:r>
+    </w:p>
+    <w:p>
+      <w:pPr>
+        <w:pStyle w:val="Normal"/>
+        <w:rPr>
+          <w:b/>
+          <w:bCs/>
+        </w:rPr>
+      </w:pPr>
+      <w:r>
+        <w:rPr>
+          <w:b/>
+          <w:bCs/>
+        </w:rPr>
+        <w:t xml:space="preserve">Aleksander: </w:t>
+      </w:r>
+      <w:hyperlink r:id="rId17">
+        <w:r>
+          <w:rPr>
+            <w:rStyle w:val="Hyperlink"/>
+            <w:b w:val="false"/>
+            <w:bCs w:val="false"/>
+          </w:rPr>
+          <w:t>https://github.com/AleksGustavo/PI-2--Semestre-2025/blob/main/Documenta%C3%A7%C3%A3o/Diario%20de%20Bordo%20-%20Aleksander.md</w:t>
+        </w:r>
+      </w:hyperlink>
+    </w:p>
+    <w:p>
+      <w:pPr>
+        <w:pStyle w:val="Normal"/>
+        <w:rPr>
+          <w:b w:val="false"/>
+          <w:bCs w:val="false"/>
+        </w:rPr>
+      </w:pPr>
+      <w:r>
+        <w:rPr>
+          <w:b w:val="false"/>
+          <w:bCs w:val="false"/>
+        </w:rPr>
+      </w:r>
+    </w:p>
+    <w:p>
+      <w:pPr>
+        <w:pStyle w:val="Normal"/>
+        <w:rPr>
+          <w:b/>
+          <w:bCs/>
+        </w:rPr>
+      </w:pPr>
+      <w:r>
+        <w:rPr>
+          <w:b/>
+          <w:bCs/>
+        </w:rPr>
+        <w:t>Marcos:</w:t>
       </w:r>
     </w:p>
     <w:p>
@@ -15084,9 +15717,9 @@
       </w:r>
     </w:p>
     <w:sectPr>
-      <w:headerReference w:type="even" r:id="rId17"/>
-      <w:headerReference w:type="default" r:id="rId18"/>
-      <w:headerReference w:type="first" r:id="rId19"/>
+      <w:headerReference w:type="even" r:id="rId18"/>
+      <w:headerReference w:type="default" r:id="rId19"/>
+      <w:headerReference w:type="first" r:id="rId20"/>
       <w:type w:val="nextPage"/>
       <w:pgSz w:w="11906" w:h="16838"/>
       <w:pgMar w:left="1440" w:right="1440" w:gutter="0" w:header="720" w:top="1440" w:footer="0" w:bottom="1440"/>
@@ -16007,6 +16640,143 @@
   <w:abstractNum w:abstractNumId="6">
     <w:lvl w:ilvl="0">
       <w:start w:val="1"/>
+      <w:numFmt w:val="bullet"/>
+      <w:lvlText w:val=""/>
+      <w:lvlJc w:val="left"/>
+      <w:pPr>
+        <w:tabs>
+          <w:tab w:val="num" w:pos="709"/>
+        </w:tabs>
+        <w:ind w:left="709" w:hanging="283"/>
+      </w:pPr>
+      <w:rPr>
+        <w:rFonts w:ascii="Symbol" w:hAnsi="Symbol" w:cs="Symbol" w:hint="default"/>
+      </w:rPr>
+    </w:lvl>
+    <w:lvl w:ilvl="1">
+      <w:start w:val="1"/>
+      <w:numFmt w:val="bullet"/>
+      <w:lvlText w:val=""/>
+      <w:lvlJc w:val="left"/>
+      <w:pPr>
+        <w:tabs>
+          <w:tab w:val="num" w:pos="1418"/>
+        </w:tabs>
+        <w:ind w:left="1418" w:hanging="283"/>
+      </w:pPr>
+      <w:rPr>
+        <w:rFonts w:ascii="Symbol" w:hAnsi="Symbol" w:cs="Symbol" w:hint="default"/>
+      </w:rPr>
+    </w:lvl>
+    <w:lvl w:ilvl="2">
+      <w:start w:val="1"/>
+      <w:numFmt w:val="bullet"/>
+      <w:lvlText w:val=""/>
+      <w:lvlJc w:val="left"/>
+      <w:pPr>
+        <w:tabs>
+          <w:tab w:val="num" w:pos="2127"/>
+        </w:tabs>
+        <w:ind w:left="2127" w:hanging="283"/>
+      </w:pPr>
+      <w:rPr>
+        <w:rFonts w:ascii="Symbol" w:hAnsi="Symbol" w:cs="Symbol" w:hint="default"/>
+      </w:rPr>
+    </w:lvl>
+    <w:lvl w:ilvl="3">
+      <w:start w:val="1"/>
+      <w:numFmt w:val="bullet"/>
+      <w:lvlText w:val=""/>
+      <w:lvlJc w:val="left"/>
+      <w:pPr>
+        <w:tabs>
+          <w:tab w:val="num" w:pos="2836"/>
+        </w:tabs>
+        <w:ind w:left="2836" w:hanging="283"/>
+      </w:pPr>
+      <w:rPr>
+        <w:rFonts w:ascii="Symbol" w:hAnsi="Symbol" w:cs="Symbol" w:hint="default"/>
+      </w:rPr>
+    </w:lvl>
+    <w:lvl w:ilvl="4">
+      <w:start w:val="1"/>
+      <w:numFmt w:val="bullet"/>
+      <w:lvlText w:val=""/>
+      <w:lvlJc w:val="left"/>
+      <w:pPr>
+        <w:tabs>
+          <w:tab w:val="num" w:pos="3545"/>
+        </w:tabs>
+        <w:ind w:left="3545" w:hanging="283"/>
+      </w:pPr>
+      <w:rPr>
+        <w:rFonts w:ascii="Symbol" w:hAnsi="Symbol" w:cs="Symbol" w:hint="default"/>
+      </w:rPr>
+    </w:lvl>
+    <w:lvl w:ilvl="5">
+      <w:start w:val="1"/>
+      <w:numFmt w:val="bullet"/>
+      <w:lvlText w:val=""/>
+      <w:lvlJc w:val="left"/>
+      <w:pPr>
+        <w:tabs>
+          <w:tab w:val="num" w:pos="4254"/>
+        </w:tabs>
+        <w:ind w:left="4254" w:hanging="283"/>
+      </w:pPr>
+      <w:rPr>
+        <w:rFonts w:ascii="Symbol" w:hAnsi="Symbol" w:cs="Symbol" w:hint="default"/>
+      </w:rPr>
+    </w:lvl>
+    <w:lvl w:ilvl="6">
+      <w:start w:val="1"/>
+      <w:numFmt w:val="bullet"/>
+      <w:lvlText w:val=""/>
+      <w:lvlJc w:val="left"/>
+      <w:pPr>
+        <w:tabs>
+          <w:tab w:val="num" w:pos="4963"/>
+        </w:tabs>
+        <w:ind w:left="4963" w:hanging="283"/>
+      </w:pPr>
+      <w:rPr>
+        <w:rFonts w:ascii="Symbol" w:hAnsi="Symbol" w:cs="Symbol" w:hint="default"/>
+      </w:rPr>
+    </w:lvl>
+    <w:lvl w:ilvl="7">
+      <w:start w:val="1"/>
+      <w:numFmt w:val="bullet"/>
+      <w:lvlText w:val=""/>
+      <w:lvlJc w:val="left"/>
+      <w:pPr>
+        <w:tabs>
+          <w:tab w:val="num" w:pos="5672"/>
+        </w:tabs>
+        <w:ind w:left="5672" w:hanging="283"/>
+      </w:pPr>
+      <w:rPr>
+        <w:rFonts w:ascii="Symbol" w:hAnsi="Symbol" w:cs="Symbol" w:hint="default"/>
+      </w:rPr>
+    </w:lvl>
+    <w:lvl w:ilvl="8">
+      <w:start w:val="1"/>
+      <w:numFmt w:val="bullet"/>
+      <w:lvlText w:val=""/>
+      <w:lvlJc w:val="left"/>
+      <w:pPr>
+        <w:tabs>
+          <w:tab w:val="num" w:pos="6381"/>
+        </w:tabs>
+        <w:ind w:left="6381" w:hanging="283"/>
+      </w:pPr>
+      <w:rPr>
+        <w:rFonts w:ascii="Symbol" w:hAnsi="Symbol" w:cs="Symbol" w:hint="default"/>
+      </w:rPr>
+    </w:lvl>
+  </w:abstractNum>
+  <w:abstractNum w:abstractNumId="7">
+    <w:lvl w:ilvl="0">
+      <w:start w:val="1"/>
       <w:numFmt w:val="none"/>
       <w:suff w:val="nothing"/>
       <w:lvlText w:val=""/>
@@ -16140,6 +16910,9 @@
   </w:num>
   <w:num w:numId="6">
     <w:abstractNumId w:val="6"/>
+  </w:num>
+  <w:num w:numId="7">
+    <w:abstractNumId w:val="7"/>
   </w:num>
 </w:numbering>
 </file>
@@ -16759,30 +17532,30 @@
       <w:szCs w:val="24"/>
     </w:rPr>
   </w:style>
+  <w:style w:type="character" w:styleId="Vnculodendiceuser">
+    <w:name w:val="Vínculo de índice (user)"/>
+    <w:qFormat/>
+    <w:rPr/>
+  </w:style>
   <w:style w:type="character" w:styleId="Vnculodendice">
     <w:name w:val="Vínculo de índice"/>
     <w:qFormat/>
     <w:rPr/>
   </w:style>
-  <w:style w:type="character" w:styleId="Vnculodendiceuser">
-    <w:name w:val="Vínculo de índice (user)"/>
-    <w:qFormat/>
-    <w:rPr/>
-  </w:style>
-  <w:style w:type="character" w:styleId="Marcadoresuser">
-    <w:name w:val="Marcadores (user)"/>
+  <w:style w:type="character" w:styleId="Marcadores">
+    <w:name w:val="Marcadores"/>
     <w:qFormat/>
     <w:rPr>
       <w:rFonts w:ascii="OpenSymbol" w:hAnsi="OpenSymbol" w:eastAsia="OpenSymbol" w:cs="OpenSymbol"/>
     </w:rPr>
   </w:style>
-  <w:style w:type="character" w:styleId="Smbolosdenumerao">
-    <w:name w:val="Símbolos de numeração"/>
+  <w:style w:type="character" w:styleId="Smbolosdenumeraouser">
+    <w:name w:val="Símbolos de numeração (user)"/>
     <w:qFormat/>
     <w:rPr/>
   </w:style>
-  <w:style w:type="character" w:styleId="Cdigo-fonteuser">
-    <w:name w:val="Código-fonte (user)"/>
+  <w:style w:type="character" w:styleId="Cdigo-fonte">
+    <w:name w:val="Código-fonte"/>
     <w:qFormat/>
     <w:rPr>
       <w:rFonts w:ascii="Liberation Mono" w:hAnsi="Liberation Mono" w:eastAsia="Liberation Mono" w:cs="Liberation Mono"/>
@@ -16921,15 +17694,15 @@
     </w:pPr>
     <w:rPr/>
   </w:style>
-  <w:style w:type="paragraph" w:styleId="Cabealhoerodap">
-    <w:name w:val="Cabeçalho e rodapé"/>
+  <w:style w:type="paragraph" w:styleId="Cabealhoerodapuser">
+    <w:name w:val="Cabeçalho e rodapé (user)"/>
     <w:basedOn w:val="Normal"/>
     <w:qFormat/>
     <w:pPr/>
     <w:rPr/>
   </w:style>
-  <w:style w:type="paragraph" w:styleId="Cabealhoerodapuser">
-    <w:name w:val="Cabeçalho e rodapé (user)"/>
+  <w:style w:type="paragraph" w:styleId="Cabealhoerodap">
+    <w:name w:val="Cabeçalho e rodapé"/>
     <w:basedOn w:val="Normal"/>
     <w:qFormat/>
     <w:pPr/>
@@ -16971,7 +17744,7 @@
   </w:style>
   <w:style w:type="paragraph" w:styleId="IndexHeading">
     <w:name w:val="index heading"/>
-    <w:basedOn w:val="Ttulo"/>
+    <w:basedOn w:val="Ttulouser"/>
     <w:pPr/>
     <w:rPr/>
   </w:style>
@@ -17027,6 +17800,13 @@
     </w:pPr>
     <w:rPr/>
   </w:style>
+  <w:style w:type="paragraph" w:styleId="Contedodoquadrouser">
+    <w:name w:val="Conteúdo do quadro (user)"/>
+    <w:basedOn w:val="Normal"/>
+    <w:qFormat/>
+    <w:pPr/>
+    <w:rPr/>
+  </w:style>
   <w:style w:type="paragraph" w:styleId="Contedodoquadro">
     <w:name w:val="Conteúdo do quadro"/>
     <w:basedOn w:val="Normal"/>
@@ -17034,15 +17814,8 @@
     <w:pPr/>
     <w:rPr/>
   </w:style>
-  <w:style w:type="paragraph" w:styleId="Contedodoquadrouser">
-    <w:name w:val="Conteúdo do quadro (user)"/>
-    <w:basedOn w:val="Normal"/>
-    <w:qFormat/>
-    <w:pPr/>
-    <w:rPr/>
-  </w:style>
-  <w:style w:type="paragraph" w:styleId="Contedodatabela">
-    <w:name w:val="Conteúdo da tabela"/>
+  <w:style w:type="paragraph" w:styleId="Contedodatabelauser">
+    <w:name w:val="Conteúdo da tabela (user)"/>
     <w:basedOn w:val="Normal"/>
     <w:qFormat/>
     <w:pPr>
@@ -17051,9 +17824,9 @@
     </w:pPr>
     <w:rPr/>
   </w:style>
-  <w:style w:type="paragraph" w:styleId="Ttulodetabela">
-    <w:name w:val="Título de tabela"/>
-    <w:basedOn w:val="Contedodatabela"/>
+  <w:style w:type="paragraph" w:styleId="Ttulodetabelauser">
+    <w:name w:val="Título de tabela (user)"/>
+    <w:basedOn w:val="Contedodatabelauser"/>
     <w:qFormat/>
     <w:pPr>
       <w:suppressLineNumbers/>
@@ -17064,8 +17837,8 @@
       <w:bCs/>
     </w:rPr>
   </w:style>
-  <w:style w:type="paragraph" w:styleId="Linhahorizontaluser">
-    <w:name w:val="Linha horizontal (user)"/>
+  <w:style w:type="paragraph" w:styleId="Linhahorizontal">
+    <w:name w:val="Linha horizontal"/>
     <w:basedOn w:val="Normal"/>
     <w:next w:val="BodyText"/>
     <w:qFormat/>
@@ -17081,8 +17854,8 @@
       <w:szCs w:val="12"/>
     </w:rPr>
   </w:style>
-  <w:style w:type="paragraph" w:styleId="Blocodecitaouser">
-    <w:name w:val="Bloco de citação (user)"/>
+  <w:style w:type="paragraph" w:styleId="Blocodecitao">
+    <w:name w:val="Bloco de citação"/>
     <w:basedOn w:val="Normal"/>
     <w:qFormat/>
     <w:pPr>
@@ -17091,8 +17864,18 @@
     </w:pPr>
     <w:rPr/>
   </w:style>
-  <w:style w:type="numbering" w:styleId="Semlista" w:default="1">
-    <w:name w:val="Sem lista"/>
+  <w:style w:type="paragraph" w:styleId="Contedodatabela">
+    <w:name w:val="Conteúdo da tabela"/>
+    <w:basedOn w:val="Normal"/>
+    <w:qFormat/>
+    <w:pPr>
+      <w:widowControl w:val="false"/>
+      <w:suppressLineNumbers/>
+    </w:pPr>
+    <w:rPr/>
+  </w:style>
+  <w:style w:type="numbering" w:styleId="Semlistauser" w:default="1">
+    <w:name w:val="Sem lista (user)"/>
     <w:uiPriority w:val="99"/>
     <w:semiHidden/>
     <w:unhideWhenUsed/>

</xml_diff>

<commit_message>
Edição da documentação (Parcialmente finalizado)
</commit_message>
<xml_diff>
--- a/Documentação PI - 2º Semestre 2025 - G5.docx
+++ b/Documentação PI - 2º Semestre 2025 - G5.docx
@@ -742,7 +742,7 @@
         <mc:AlternateContent>
           <mc:Choice Requires="wps">
             <w:drawing>
-              <wp:anchor behindDoc="1" distT="13335" distB="12065" distL="13335" distR="12065" simplePos="0" locked="0" layoutInCell="0" allowOverlap="1" relativeHeight="26" wp14:anchorId="6B4C7609">
+              <wp:anchor behindDoc="1" distT="13335" distB="12065" distL="13335" distR="12065" simplePos="0" locked="0" layoutInCell="0" allowOverlap="1" relativeHeight="4" wp14:anchorId="6B4C7609">
                 <wp:simplePos x="0" y="0"/>
                 <wp:positionH relativeFrom="margin">
                   <wp:posOffset>-104775</wp:posOffset>
@@ -923,7 +923,7 @@
         <mc:AlternateContent>
           <mc:Choice Requires="wps">
             <w:drawing>
-              <wp:anchor behindDoc="1" distT="13335" distB="12065" distL="13335" distR="12065" simplePos="0" locked="0" layoutInCell="1" allowOverlap="1" relativeHeight="24" wp14:anchorId="484E0132">
+              <wp:anchor behindDoc="1" distT="13335" distB="12065" distL="13335" distR="12065" simplePos="0" locked="0" layoutInCell="1" allowOverlap="1" relativeHeight="2" wp14:anchorId="484E0132">
                 <wp:simplePos x="0" y="0"/>
                 <wp:positionH relativeFrom="column">
                   <wp:posOffset>-99060</wp:posOffset>
@@ -4079,7 +4079,7 @@
       <w:r>
         <w:rPr/>
         <w:drawing>
-          <wp:anchor behindDoc="0" distT="0" distB="0" distL="0" distR="0" simplePos="0" locked="0" layoutInCell="0" allowOverlap="1" relativeHeight="32">
+          <wp:anchor behindDoc="0" distT="0" distB="0" distL="0" distR="0" simplePos="0" locked="0" layoutInCell="0" allowOverlap="1" relativeHeight="33">
             <wp:simplePos x="0" y="0"/>
             <wp:positionH relativeFrom="column">
               <wp:posOffset>1711960</wp:posOffset>
@@ -4288,7 +4288,7 @@
         <mc:AlternateContent>
           <mc:Choice Requires="wps">
             <w:drawing>
-              <wp:anchor behindDoc="0" distT="23495" distB="67945" distL="46355" distR="45085" simplePos="0" locked="0" layoutInCell="1" allowOverlap="1" relativeHeight="28" wp14:anchorId="36FFBE50">
+              <wp:anchor behindDoc="0" distT="23495" distB="67945" distL="46355" distR="45085" simplePos="0" locked="0" layoutInCell="1" allowOverlap="1" relativeHeight="29" wp14:anchorId="36FFBE50">
                 <wp:simplePos x="0" y="0"/>
                 <wp:positionH relativeFrom="column">
                   <wp:posOffset>1506855</wp:posOffset>
@@ -11997,7 +11997,7 @@
           <w:bCs/>
         </w:rPr>
         <w:drawing>
-          <wp:anchor behindDoc="0" distT="0" distB="0" distL="0" distR="0" simplePos="0" locked="0" layoutInCell="0" allowOverlap="1" relativeHeight="30">
+          <wp:anchor behindDoc="0" distT="0" distB="0" distL="0" distR="0" simplePos="0" locked="0" layoutInCell="0" allowOverlap="1" relativeHeight="31">
             <wp:simplePos x="0" y="0"/>
             <wp:positionH relativeFrom="column">
               <wp:align>center</wp:align>
@@ -12174,7 +12174,7 @@
           <w:szCs w:val="24"/>
         </w:rPr>
         <w:drawing>
-          <wp:anchor behindDoc="0" distT="0" distB="0" distL="0" distR="0" simplePos="0" locked="0" layoutInCell="0" allowOverlap="1" relativeHeight="31">
+          <wp:anchor behindDoc="0" distT="0" distB="0" distL="0" distR="0" simplePos="0" locked="0" layoutInCell="0" allowOverlap="1" relativeHeight="32">
             <wp:simplePos x="0" y="0"/>
             <wp:positionH relativeFrom="column">
               <wp:posOffset>0</wp:posOffset>
@@ -12264,7 +12264,7 @@
           <w:szCs w:val="24"/>
         </w:rPr>
         <w:drawing>
-          <wp:anchor behindDoc="0" distT="0" distB="0" distL="0" distR="0" simplePos="0" locked="0" layoutInCell="0" allowOverlap="1" relativeHeight="33">
+          <wp:anchor behindDoc="0" distT="0" distB="0" distL="0" distR="0" simplePos="0" locked="0" layoutInCell="0" allowOverlap="1" relativeHeight="34">
             <wp:simplePos x="0" y="0"/>
             <wp:positionH relativeFrom="column">
               <wp:posOffset>46355</wp:posOffset>
@@ -12375,7 +12375,7 @@
           <w:szCs w:val="24"/>
         </w:rPr>
         <w:drawing>
-          <wp:anchor behindDoc="0" distT="0" distB="0" distL="0" distR="0" simplePos="0" locked="0" layoutInCell="0" allowOverlap="1" relativeHeight="34">
+          <wp:anchor behindDoc="0" distT="0" distB="0" distL="0" distR="0" simplePos="0" locked="0" layoutInCell="0" allowOverlap="1" relativeHeight="35">
             <wp:simplePos x="0" y="0"/>
             <wp:positionH relativeFrom="column">
               <wp:posOffset>-156210</wp:posOffset>
@@ -12465,7 +12465,7 @@
           <w:szCs w:val="24"/>
         </w:rPr>
         <w:drawing>
-          <wp:anchor behindDoc="0" distT="0" distB="0" distL="0" distR="0" simplePos="0" locked="0" layoutInCell="0" allowOverlap="1" relativeHeight="35">
+          <wp:anchor behindDoc="0" distT="0" distB="0" distL="0" distR="0" simplePos="0" locked="0" layoutInCell="0" allowOverlap="1" relativeHeight="36">
             <wp:simplePos x="0" y="0"/>
             <wp:positionH relativeFrom="column">
               <wp:posOffset>-113665</wp:posOffset>
@@ -12597,7 +12597,7 @@
           <w:szCs w:val="24"/>
         </w:rPr>
         <w:drawing>
-          <wp:anchor behindDoc="0" distT="0" distB="0" distL="0" distR="0" simplePos="0" locked="0" layoutInCell="0" allowOverlap="1" relativeHeight="36">
+          <wp:anchor behindDoc="0" distT="0" distB="0" distL="0" distR="0" simplePos="0" locked="0" layoutInCell="0" allowOverlap="1" relativeHeight="37">
             <wp:simplePos x="0" y="0"/>
             <wp:positionH relativeFrom="column">
               <wp:align>center</wp:align>
@@ -12687,7 +12687,7 @@
       <w:r>
         <w:rPr/>
         <w:drawing>
-          <wp:anchor behindDoc="0" distT="0" distB="0" distL="0" distR="0" simplePos="0" locked="0" layoutInCell="0" allowOverlap="1" relativeHeight="37">
+          <wp:anchor behindDoc="0" distT="0" distB="0" distL="0" distR="0" simplePos="0" locked="0" layoutInCell="0" allowOverlap="1" relativeHeight="38">
             <wp:simplePos x="0" y="0"/>
             <wp:positionH relativeFrom="column">
               <wp:posOffset>-45720</wp:posOffset>
@@ -12811,7 +12811,7 @@
           <w:bCs/>
         </w:rPr>
         <w:drawing>
-          <wp:anchor behindDoc="0" distT="0" distB="0" distL="0" distR="0" simplePos="0" locked="0" layoutInCell="0" allowOverlap="1" relativeHeight="38">
+          <wp:anchor behindDoc="0" distT="0" distB="0" distL="0" distR="0" simplePos="0" locked="0" layoutInCell="0" allowOverlap="1" relativeHeight="39">
             <wp:simplePos x="0" y="0"/>
             <wp:positionH relativeFrom="column">
               <wp:align>center</wp:align>
@@ -12919,7 +12919,7 @@
           <w:bCs/>
         </w:rPr>
         <w:drawing>
-          <wp:anchor behindDoc="0" distT="0" distB="0" distL="0" distR="0" simplePos="0" locked="0" layoutInCell="0" allowOverlap="1" relativeHeight="39">
+          <wp:anchor behindDoc="0" distT="0" distB="0" distL="0" distR="0" simplePos="0" locked="0" layoutInCell="0" allowOverlap="1" relativeHeight="40">
             <wp:simplePos x="0" y="0"/>
             <wp:positionH relativeFrom="column">
               <wp:posOffset>114300</wp:posOffset>
@@ -13085,7 +13085,7 @@
           <w:szCs w:val="22"/>
         </w:rPr>
         <w:drawing>
-          <wp:anchor behindDoc="0" distT="0" distB="0" distL="0" distR="0" simplePos="0" locked="0" layoutInCell="0" allowOverlap="1" relativeHeight="40">
+          <wp:anchor behindDoc="0" distT="0" distB="0" distL="0" distR="0" simplePos="0" locked="0" layoutInCell="0" allowOverlap="1" relativeHeight="41">
             <wp:simplePos x="0" y="0"/>
             <wp:positionH relativeFrom="column">
               <wp:align>center</wp:align>
@@ -15203,6 +15203,7 @@
           <w:p>
             <w:pPr>
               <w:pStyle w:val="Contedodatabela"/>
+              <w:spacing w:before="57" w:after="57"/>
               <w:rPr>
                 <w:b/>
                 <w:bCs/>
@@ -15232,6 +15233,7 @@
             </w:pPr>
             <w:r>
               <w:rPr/>
+              <w:t xml:space="preserve">O campo de busca de clientes não aceitava números de telefone sem formatação (parênteses e traços), exigindo a formatação exata. </w:t>
             </w:r>
           </w:p>
         </w:tc>
@@ -15251,6 +15253,7 @@
             </w:pPr>
             <w:r>
               <w:rPr/>
+              <w:t>Ajustar a função de busca para aceitar números de telefone com ou sem formatação.</w:t>
             </w:r>
           </w:p>
         </w:tc>
@@ -15268,6 +15271,7 @@
           <w:p>
             <w:pPr>
               <w:pStyle w:val="Contedodatabela"/>
+              <w:spacing w:before="513" w:after="513"/>
               <w:rPr>
                 <w:b/>
                 <w:bCs/>
@@ -15297,6 +15301,7 @@
             </w:pPr>
             <w:r>
               <w:rPr/>
+              <w:t xml:space="preserve">Todos os usuários elogiaram a paleta de cores e a disposição dos ícones, classificando a interface como "limpa e agradável". </w:t>
             </w:r>
           </w:p>
         </w:tc>
@@ -15316,6 +15321,7 @@
             </w:pPr>
             <w:r>
               <w:rPr/>
+              <w:t xml:space="preserve">Manter o design da interface, priorizando a estabilidade e performance. </w:t>
             </w:r>
           </w:p>
         </w:tc>
@@ -15333,6 +15339,7 @@
           <w:p>
             <w:pPr>
               <w:pStyle w:val="Contedodatabela"/>
+              <w:spacing w:before="456" w:after="456"/>
               <w:rPr>
                 <w:b/>
                 <w:bCs/>
@@ -15362,6 +15369,7 @@
             </w:pPr>
             <w:r>
               <w:rPr/>
+              <w:t xml:space="preserve">Um (1) usuário sugeriu a inclusão de um relatório rápido de "melhores clientes" para ações de marketing. </w:t>
             </w:r>
           </w:p>
         </w:tc>
@@ -15381,6 +15389,7 @@
             </w:pPr>
             <w:r>
               <w:rPr/>
+              <w:t xml:space="preserve">Adicionar um módulo de relatório customizado para gerar essa informação. </w:t>
             </w:r>
           </w:p>
         </w:tc>
@@ -15404,12 +15413,171 @@
       <w:bookmarkStart w:id="32" w:name="_Toc208341115"/>
       <w:r>
         <w:rPr/>
-        <w:t>4.3 Garantia da Qualidade: Descrever as práticas adotadas para garantia da qualidade</w:t>
+        <w:t>4.3 Garantia da Qualidade:</w:t>
       </w:r>
       <w:bookmarkEnd w:id="32"/>
     </w:p>
     <w:p>
       <w:pPr>
+        <w:pStyle w:val="BodyText"/>
+        <w:rPr/>
+      </w:pPr>
+      <w:r>
+        <w:rPr/>
+        <w:t>Para garantir a qualidade (Quality Assurance - QA) do sistema, foram adotadas as seguintes práticas durante todo o ciclo de desenvolvimento:</w:t>
+      </w:r>
+    </w:p>
+    <w:p>
+      <w:pPr>
+        <w:pStyle w:val="BodyText"/>
+        <w:numPr>
+          <w:ilvl w:val="0"/>
+          <w:numId w:val="7"/>
+        </w:numPr>
+        <w:tabs>
+          <w:tab w:val="clear" w:pos="720"/>
+          <w:tab w:val="left" w:pos="0" w:leader="none"/>
+        </w:tabs>
+        <w:ind w:hanging="283" w:left="709"/>
+        <w:rPr/>
+      </w:pPr>
+      <w:r>
+        <w:rPr>
+          <w:b/>
+        </w:rPr>
+        <w:t>Revisão de Código (Code Review):</w:t>
+      </w:r>
+      <w:r>
+        <w:rPr/>
+        <w:t xml:space="preserve"> Todo o código-fonte crítico foi revisado por um desenvolvedor diferente antes da integração final, garantindo a adesão a padrões de codificação, a identificação de </w:t>
+      </w:r>
+      <w:r>
+        <w:rPr>
+          <w:i/>
+        </w:rPr>
+        <w:t>bugs</w:t>
+      </w:r>
+      <w:r>
+        <w:rPr/>
+        <w:t xml:space="preserve"> lógicos e a otimização de performance.</w:t>
+      </w:r>
+    </w:p>
+    <w:p>
+      <w:pPr>
+        <w:pStyle w:val="BodyText"/>
+        <w:numPr>
+          <w:ilvl w:val="0"/>
+          <w:numId w:val="7"/>
+        </w:numPr>
+        <w:tabs>
+          <w:tab w:val="clear" w:pos="720"/>
+          <w:tab w:val="left" w:pos="0" w:leader="none"/>
+        </w:tabs>
+        <w:ind w:hanging="283" w:left="709"/>
+        <w:rPr/>
+      </w:pPr>
+      <w:r>
+        <w:rPr>
+          <w:b/>
+        </w:rPr>
+        <w:t>Testes de Unidade Automatizados:</w:t>
+      </w:r>
+      <w:r>
+        <w:rPr/>
+        <w:t xml:space="preserve"> Utilização de </w:t>
+      </w:r>
+      <w:r>
+        <w:rPr>
+          <w:i/>
+        </w:rPr>
+        <w:t>frameworks</w:t>
+      </w:r>
+      <w:r>
+        <w:rPr/>
+        <w:t xml:space="preserve"> de testes (como JUnit) para validar o comportamento de funções e métodos isolados (e.g., cálculo de impostos, formatação de datas), garantindo que as regras de negócio sejam sempre respeitadas.</w:t>
+      </w:r>
+    </w:p>
+    <w:p>
+      <w:pPr>
+        <w:pStyle w:val="BodyText"/>
+        <w:numPr>
+          <w:ilvl w:val="0"/>
+          <w:numId w:val="7"/>
+        </w:numPr>
+        <w:tabs>
+          <w:tab w:val="clear" w:pos="720"/>
+          <w:tab w:val="left" w:pos="0" w:leader="none"/>
+        </w:tabs>
+        <w:ind w:hanging="283" w:left="709"/>
+        <w:rPr/>
+      </w:pPr>
+      <w:r>
+        <w:rPr>
+          <w:b/>
+        </w:rPr>
+        <w:t>Controle de Versão:</w:t>
+      </w:r>
+      <w:r>
+        <w:rPr/>
+        <w:t xml:space="preserve"> Uso de um sistema de controle de versão (Git) para gerenciar as alterações no código, permitindo rastreabilidade completa e facilitando o processo de reversão em caso de introdução de </w:t>
+      </w:r>
+      <w:r>
+        <w:rPr>
+          <w:i/>
+        </w:rPr>
+        <w:t>bugs</w:t>
+      </w:r>
+      <w:r>
+        <w:rPr/>
+        <w:t>.</w:t>
+      </w:r>
+    </w:p>
+    <w:p>
+      <w:pPr>
+        <w:pStyle w:val="BodyText"/>
+        <w:numPr>
+          <w:ilvl w:val="0"/>
+          <w:numId w:val="7"/>
+        </w:numPr>
+        <w:tabs>
+          <w:tab w:val="clear" w:pos="720"/>
+          <w:tab w:val="left" w:pos="0" w:leader="none"/>
+        </w:tabs>
+        <w:ind w:hanging="283" w:left="709"/>
+        <w:rPr/>
+      </w:pPr>
+      <w:r>
+        <w:rPr>
+          <w:b/>
+        </w:rPr>
+        <w:t>Homologação:</w:t>
+      </w:r>
+      <w:r>
+        <w:rPr/>
+        <w:t xml:space="preserve"> Antes da liberação final (deploy), o sistema foi submetido a um ambiente de </w:t>
+      </w:r>
+      <w:r>
+        <w:rPr>
+          <w:b/>
+        </w:rPr>
+        <w:t>homologação</w:t>
+      </w:r>
+      <w:r>
+        <w:rPr/>
+        <w:t xml:space="preserve"> idêntico ao de produção, onde os testes de ponta a ponta (end-to-end) foram reexecutados para verificar a estabilidade em um ambiente real.</w:t>
+      </w:r>
+    </w:p>
+    <w:p>
+      <w:pPr>
+        <w:pStyle w:val="Normal"/>
+        <w:rPr/>
+      </w:pPr>
+      <w:r>
+        <w:rPr/>
+      </w:r>
+    </w:p>
+    <w:p>
+      <w:pPr>
         <w:pStyle w:val="Heading2"/>
         <w:rPr/>
       </w:pPr>
@@ -15422,6 +15590,270 @@
       <w:r>
         <w:rPr/>
         <w:t xml:space="preserve"> </w:t>
+      </w:r>
+    </w:p>
+    <w:p>
+      <w:pPr>
+        <w:pStyle w:val="Normal"/>
+        <w:rPr/>
+      </w:pPr>
+      <w:r>
+        <w:rPr/>
+      </w:r>
+    </w:p>
+    <w:p>
+      <w:pPr>
+        <w:pStyle w:val="BodyText"/>
+        <w:rPr/>
+      </w:pPr>
+      <w:r>
+        <w:rPr/>
+        <w:t xml:space="preserve">Visto que o sistema é uma </w:t>
+      </w:r>
+      <w:r>
+        <w:rPr>
+          <w:b/>
+        </w:rPr>
+        <w:t>aplicação web</w:t>
+      </w:r>
+      <w:r>
+        <w:rPr/>
+        <w:t>, os requisitos são focados no lado do cliente (usuário) e do servidor (hospedagem).</w:t>
+      </w:r>
+    </w:p>
+    <w:p>
+      <w:pPr>
+        <w:pStyle w:val="Heading3"/>
+        <w:spacing w:before="0" w:after="283"/>
+        <w:rPr>
+          <w:b/>
+          <w:bCs/>
+          <w:color w:val="auto"/>
+          <w:sz w:val="22"/>
+          <w:szCs w:val="22"/>
+        </w:rPr>
+      </w:pPr>
+      <w:r>
+        <w:rPr>
+          <w:b/>
+          <w:bCs/>
+          <w:color w:val="auto"/>
+          <w:sz w:val="22"/>
+          <w:szCs w:val="22"/>
+        </w:rPr>
+        <w:t>Requisitos de Hardware (Lado do Cliente)</w:t>
+      </w:r>
+    </w:p>
+    <w:p>
+      <w:pPr>
+        <w:pStyle w:val="BodyText"/>
+        <w:numPr>
+          <w:ilvl w:val="0"/>
+          <w:numId w:val="8"/>
+        </w:numPr>
+        <w:tabs>
+          <w:tab w:val="clear" w:pos="720"/>
+          <w:tab w:val="left" w:pos="0" w:leader="none"/>
+        </w:tabs>
+        <w:ind w:hanging="283" w:left="709"/>
+        <w:rPr/>
+      </w:pPr>
+      <w:r>
+        <w:rPr>
+          <w:b/>
+        </w:rPr>
+        <w:t>Processador:</w:t>
+      </w:r>
+      <w:r>
+        <w:rPr/>
+        <w:t xml:space="preserve"> CPU Dual Core de 2.0 GHz ou superior.</w:t>
+      </w:r>
+    </w:p>
+    <w:p>
+      <w:pPr>
+        <w:pStyle w:val="BodyText"/>
+        <w:numPr>
+          <w:ilvl w:val="0"/>
+          <w:numId w:val="8"/>
+        </w:numPr>
+        <w:tabs>
+          <w:tab w:val="clear" w:pos="720"/>
+          <w:tab w:val="left" w:pos="0" w:leader="none"/>
+        </w:tabs>
+        <w:ind w:hanging="283" w:left="709"/>
+        <w:rPr/>
+      </w:pPr>
+      <w:r>
+        <w:rPr>
+          <w:b/>
+        </w:rPr>
+        <w:t>Memória RAM:</w:t>
+      </w:r>
+      <w:r>
+        <w:rPr/>
+        <w:t xml:space="preserve"> Mínimo de </w:t>
+      </w:r>
+      <w:r>
+        <w:rPr>
+          <w:b/>
+        </w:rPr>
+        <w:t>4 GB de RAM</w:t>
+      </w:r>
+      <w:r>
+        <w:rPr/>
+        <w:t xml:space="preserve"> (8 GB ou mais recomendado) para garantir uma navegação fluida em múltiplas abas do navegador e evitar lentidão.</w:t>
+      </w:r>
+    </w:p>
+    <w:p>
+      <w:pPr>
+        <w:pStyle w:val="BodyText"/>
+        <w:numPr>
+          <w:ilvl w:val="0"/>
+          <w:numId w:val="8"/>
+        </w:numPr>
+        <w:tabs>
+          <w:tab w:val="clear" w:pos="720"/>
+          <w:tab w:val="left" w:pos="0" w:leader="none"/>
+        </w:tabs>
+        <w:ind w:hanging="283" w:left="709"/>
+        <w:rPr/>
+      </w:pPr>
+      <w:r>
+        <w:rPr>
+          <w:b/>
+        </w:rPr>
+        <w:t>Armazenamento:</w:t>
+      </w:r>
+      <w:r>
+        <w:rPr/>
+        <w:t xml:space="preserve"> 500 MB de espaço livre em disco (não é um fator crítico, mas essencial para o sistema operacional).</w:t>
+      </w:r>
+    </w:p>
+    <w:p>
+      <w:pPr>
+        <w:pStyle w:val="Heading3"/>
+        <w:spacing w:before="0" w:after="283"/>
+        <w:rPr>
+          <w:b/>
+          <w:bCs/>
+          <w:color w:val="auto"/>
+          <w:sz w:val="22"/>
+          <w:szCs w:val="22"/>
+        </w:rPr>
+      </w:pPr>
+      <w:r>
+        <w:rPr>
+          <w:b/>
+          <w:bCs/>
+          <w:color w:val="auto"/>
+          <w:sz w:val="22"/>
+          <w:szCs w:val="22"/>
+        </w:rPr>
+        <w:t>Requisitos de Software (Lado do Cliente)</w:t>
+      </w:r>
+    </w:p>
+    <w:p>
+      <w:pPr>
+        <w:pStyle w:val="BodyText"/>
+        <w:numPr>
+          <w:ilvl w:val="0"/>
+          <w:numId w:val="9"/>
+        </w:numPr>
+        <w:tabs>
+          <w:tab w:val="clear" w:pos="720"/>
+          <w:tab w:val="left" w:pos="0" w:leader="none"/>
+        </w:tabs>
+        <w:ind w:hanging="283" w:left="709"/>
+        <w:rPr/>
+      </w:pPr>
+      <w:r>
+        <w:rPr>
+          <w:b/>
+        </w:rPr>
+        <w:t>Sistema Operacional:</w:t>
+      </w:r>
+      <w:r>
+        <w:rPr/>
+        <w:t xml:space="preserve"> Windows 10/11, macOS (qualquer versão recente), ou distribuição Linux.</w:t>
+      </w:r>
+    </w:p>
+    <w:p>
+      <w:pPr>
+        <w:pStyle w:val="BodyText"/>
+        <w:numPr>
+          <w:ilvl w:val="0"/>
+          <w:numId w:val="9"/>
+        </w:numPr>
+        <w:tabs>
+          <w:tab w:val="clear" w:pos="720"/>
+          <w:tab w:val="left" w:pos="0" w:leader="none"/>
+        </w:tabs>
+        <w:ind w:hanging="283" w:left="709"/>
+        <w:rPr/>
+      </w:pPr>
+      <w:r>
+        <w:rPr>
+          <w:b/>
+        </w:rPr>
+        <w:t>Navegador Web:</w:t>
+      </w:r>
+      <w:r>
+        <w:rPr/>
+        <w:t xml:space="preserve"> Uma das últimas três versões do </w:t>
+      </w:r>
+      <w:r>
+        <w:rPr>
+          <w:b/>
+        </w:rPr>
+        <w:t>Google Chrome, Mozilla Firefox ou Safari</w:t>
+      </w:r>
+      <w:r>
+        <w:rPr/>
+        <w:t>, com JavaScript e Cookies habilitados.</w:t>
+      </w:r>
+    </w:p>
+    <w:p>
+      <w:pPr>
+        <w:pStyle w:val="BodyText"/>
+        <w:numPr>
+          <w:ilvl w:val="0"/>
+          <w:numId w:val="9"/>
+        </w:numPr>
+        <w:tabs>
+          <w:tab w:val="clear" w:pos="720"/>
+          <w:tab w:val="left" w:pos="0" w:leader="none"/>
+        </w:tabs>
+        <w:ind w:hanging="283" w:left="709"/>
+        <w:rPr/>
+      </w:pPr>
+      <w:r>
+        <w:rPr>
+          <w:b/>
+        </w:rPr>
+        <w:t>Conexão com a Internet:</w:t>
+      </w:r>
+      <w:r>
+        <w:rPr/>
+        <w:t xml:space="preserve"> Velocidade mínima de </w:t>
+      </w:r>
+      <w:r>
+        <w:rPr>
+          <w:b/>
+        </w:rPr>
+        <w:t>5 Mbps</w:t>
+      </w:r>
+      <w:r>
+        <w:rPr/>
+        <w:t xml:space="preserve"> para acesso estável (10 Mbps ou mais recomendado) para carregamento rápido de dados e relatórios.</w:t>
+      </w:r>
+    </w:p>
+    <w:p>
+      <w:pPr>
+        <w:pStyle w:val="Normal"/>
+        <w:rPr/>
+      </w:pPr>
+      <w:r>
+        <w:rPr/>
       </w:r>
       <w:bookmarkStart w:id="34" w:name="_2zqrayimty9"/>
       <w:bookmarkStart w:id="35" w:name="_nn0nimgeko23"/>
@@ -15435,38 +15867,50 @@
       <w:bookmarkStart w:id="43" w:name="_svvhujvzdaoc"/>
       <w:bookmarkStart w:id="44" w:name="_eys2dox2ksiz"/>
       <w:bookmarkStart w:id="45" w:name="_c416v7vsc6tu"/>
-      <w:bookmarkEnd w:id="34"/>
-      <w:bookmarkEnd w:id="35"/>
-      <w:bookmarkEnd w:id="36"/>
-      <w:bookmarkEnd w:id="37"/>
-      <w:bookmarkEnd w:id="38"/>
-      <w:bookmarkEnd w:id="39"/>
-      <w:bookmarkEnd w:id="40"/>
-      <w:bookmarkEnd w:id="41"/>
-      <w:bookmarkEnd w:id="42"/>
-      <w:bookmarkEnd w:id="43"/>
-      <w:bookmarkEnd w:id="44"/>
-      <w:bookmarkEnd w:id="45"/>
+      <w:bookmarkStart w:id="46" w:name="_2zqrayimty9"/>
+      <w:bookmarkStart w:id="47" w:name="_nn0nimgeko23"/>
+      <w:bookmarkStart w:id="48" w:name="_6gn227md0o7x"/>
+      <w:bookmarkStart w:id="49" w:name="_j12f6xsp0jfi"/>
+      <w:bookmarkStart w:id="50" w:name="_6mad4wn9nuav"/>
+      <w:bookmarkStart w:id="51" w:name="_3cwavtvg9zuo"/>
+      <w:bookmarkStart w:id="52" w:name="_v4tufsg5tzi2"/>
+      <w:bookmarkStart w:id="53" w:name="_c05mh8u26u55"/>
+      <w:bookmarkStart w:id="54" w:name="_4silupz56pcl"/>
+      <w:bookmarkStart w:id="55" w:name="_svvhujvzdaoc"/>
+      <w:bookmarkStart w:id="56" w:name="_eys2dox2ksiz"/>
+      <w:bookmarkStart w:id="57" w:name="_c416v7vsc6tu"/>
+      <w:bookmarkEnd w:id="46"/>
+      <w:bookmarkEnd w:id="47"/>
+      <w:bookmarkEnd w:id="48"/>
+      <w:bookmarkEnd w:id="49"/>
+      <w:bookmarkEnd w:id="50"/>
+      <w:bookmarkEnd w:id="51"/>
+      <w:bookmarkEnd w:id="52"/>
+      <w:bookmarkEnd w:id="53"/>
+      <w:bookmarkEnd w:id="54"/>
+      <w:bookmarkEnd w:id="55"/>
+      <w:bookmarkEnd w:id="56"/>
+      <w:bookmarkEnd w:id="57"/>
     </w:p>
     <w:p>
       <w:pPr>
         <w:pStyle w:val="Heading2"/>
         <w:rPr/>
       </w:pPr>
-      <w:bookmarkStart w:id="46" w:name="_Toc208341117"/>
+      <w:bookmarkStart w:id="58" w:name="_Toc208341117"/>
       <w:r>
         <w:rPr/>
         <w:t xml:space="preserve">4.5 </w:t>
       </w:r>
-      <w:bookmarkStart w:id="47" w:name="_a2ztorr69us4"/>
-      <w:bookmarkEnd w:id="47"/>
+      <w:bookmarkStart w:id="59" w:name="_a2ztorr69us4"/>
+      <w:bookmarkEnd w:id="59"/>
       <w:r>
         <w:rPr/>
         <w:t>Contrato para desenvolvimento de software</w:t>
       </w:r>
-      <w:bookmarkStart w:id="48" w:name="_jhlxoy2xhbg9"/>
-      <w:bookmarkEnd w:id="46"/>
-      <w:bookmarkEnd w:id="48"/>
+      <w:bookmarkStart w:id="60" w:name="_jhlxoy2xhbg9"/>
+      <w:bookmarkEnd w:id="58"/>
+      <w:bookmarkEnd w:id="60"/>
     </w:p>
     <w:p>
       <w:pPr>
@@ -15487,12 +15931,12 @@
         <w:ind w:hanging="284" w:left="284"/>
         <w:rPr/>
       </w:pPr>
-      <w:bookmarkStart w:id="49" w:name="_Toc208341118"/>
+      <w:bookmarkStart w:id="61" w:name="_Toc208341118"/>
       <w:r>
         <w:rPr/>
         <w:t>Considerações Finais</w:t>
       </w:r>
-      <w:bookmarkEnd w:id="49"/>
+      <w:bookmarkEnd w:id="61"/>
     </w:p>
     <w:p>
       <w:pPr>
@@ -15551,12 +15995,12 @@
         <w:ind w:hanging="284" w:left="284"/>
         <w:rPr/>
       </w:pPr>
-      <w:bookmarkStart w:id="50" w:name="_Toc208341119"/>
+      <w:bookmarkStart w:id="62" w:name="_Toc208341119"/>
       <w:r>
         <w:rPr/>
         <w:t>Referências</w:t>
       </w:r>
-      <w:bookmarkEnd w:id="50"/>
+      <w:bookmarkEnd w:id="62"/>
     </w:p>
     <w:p>
       <w:pPr>
@@ -15568,12 +16012,12 @@
         <w:ind w:hanging="0" w:left="710"/>
         <w:rPr/>
       </w:pPr>
-      <w:bookmarkStart w:id="51" w:name="_Toc208341120"/>
+      <w:bookmarkStart w:id="63" w:name="_Toc208341120"/>
       <w:r>
         <w:rPr/>
         <w:t>Anexo I - Diário de bordo</w:t>
       </w:r>
-      <w:bookmarkEnd w:id="51"/>
+      <w:bookmarkEnd w:id="63"/>
     </w:p>
     <w:p>
       <w:pPr>
@@ -15682,12 +16126,12 @@
         <w:ind w:hanging="0" w:left="720"/>
         <w:rPr/>
       </w:pPr>
-      <w:bookmarkStart w:id="52" w:name="_Toc208341121"/>
+      <w:bookmarkStart w:id="64" w:name="_Toc208341121"/>
       <w:r>
         <w:rPr/>
         <w:t>Anexo II – Cronograma efetivo</w:t>
       </w:r>
-      <w:bookmarkEnd w:id="52"/>
+      <w:bookmarkEnd w:id="64"/>
     </w:p>
     <w:p>
       <w:pPr>
@@ -15699,12 +16143,12 @@
         <w:ind w:hanging="0" w:left="720"/>
         <w:rPr/>
       </w:pPr>
-      <w:bookmarkStart w:id="53" w:name="_Toc208341122"/>
+      <w:bookmarkStart w:id="65" w:name="_Toc208341122"/>
       <w:r>
         <w:rPr/>
         <w:t>Anexo III – Evidências</w:t>
       </w:r>
-      <w:bookmarkEnd w:id="53"/>
+      <w:bookmarkEnd w:id="65"/>
     </w:p>
     <w:p>
       <w:pPr>
@@ -16777,6 +17221,417 @@
   <w:abstractNum w:abstractNumId="7">
     <w:lvl w:ilvl="0">
       <w:start w:val="1"/>
+      <w:numFmt w:val="bullet"/>
+      <w:lvlText w:val=""/>
+      <w:lvlJc w:val="left"/>
+      <w:pPr>
+        <w:tabs>
+          <w:tab w:val="num" w:pos="709"/>
+        </w:tabs>
+        <w:ind w:left="709" w:hanging="283"/>
+      </w:pPr>
+      <w:rPr>
+        <w:rFonts w:ascii="Symbol" w:hAnsi="Symbol" w:cs="Symbol" w:hint="default"/>
+      </w:rPr>
+    </w:lvl>
+    <w:lvl w:ilvl="1">
+      <w:start w:val="1"/>
+      <w:numFmt w:val="bullet"/>
+      <w:lvlText w:val=""/>
+      <w:lvlJc w:val="left"/>
+      <w:pPr>
+        <w:tabs>
+          <w:tab w:val="num" w:pos="1418"/>
+        </w:tabs>
+        <w:ind w:left="1418" w:hanging="283"/>
+      </w:pPr>
+      <w:rPr>
+        <w:rFonts w:ascii="Symbol" w:hAnsi="Symbol" w:cs="Symbol" w:hint="default"/>
+      </w:rPr>
+    </w:lvl>
+    <w:lvl w:ilvl="2">
+      <w:start w:val="1"/>
+      <w:numFmt w:val="bullet"/>
+      <w:lvlText w:val=""/>
+      <w:lvlJc w:val="left"/>
+      <w:pPr>
+        <w:tabs>
+          <w:tab w:val="num" w:pos="2127"/>
+        </w:tabs>
+        <w:ind w:left="2127" w:hanging="283"/>
+      </w:pPr>
+      <w:rPr>
+        <w:rFonts w:ascii="Symbol" w:hAnsi="Symbol" w:cs="Symbol" w:hint="default"/>
+      </w:rPr>
+    </w:lvl>
+    <w:lvl w:ilvl="3">
+      <w:start w:val="1"/>
+      <w:numFmt w:val="bullet"/>
+      <w:lvlText w:val=""/>
+      <w:lvlJc w:val="left"/>
+      <w:pPr>
+        <w:tabs>
+          <w:tab w:val="num" w:pos="2836"/>
+        </w:tabs>
+        <w:ind w:left="2836" w:hanging="283"/>
+      </w:pPr>
+      <w:rPr>
+        <w:rFonts w:ascii="Symbol" w:hAnsi="Symbol" w:cs="Symbol" w:hint="default"/>
+      </w:rPr>
+    </w:lvl>
+    <w:lvl w:ilvl="4">
+      <w:start w:val="1"/>
+      <w:numFmt w:val="bullet"/>
+      <w:lvlText w:val=""/>
+      <w:lvlJc w:val="left"/>
+      <w:pPr>
+        <w:tabs>
+          <w:tab w:val="num" w:pos="3545"/>
+        </w:tabs>
+        <w:ind w:left="3545" w:hanging="283"/>
+      </w:pPr>
+      <w:rPr>
+        <w:rFonts w:ascii="Symbol" w:hAnsi="Symbol" w:cs="Symbol" w:hint="default"/>
+      </w:rPr>
+    </w:lvl>
+    <w:lvl w:ilvl="5">
+      <w:start w:val="1"/>
+      <w:numFmt w:val="bullet"/>
+      <w:lvlText w:val=""/>
+      <w:lvlJc w:val="left"/>
+      <w:pPr>
+        <w:tabs>
+          <w:tab w:val="num" w:pos="4254"/>
+        </w:tabs>
+        <w:ind w:left="4254" w:hanging="283"/>
+      </w:pPr>
+      <w:rPr>
+        <w:rFonts w:ascii="Symbol" w:hAnsi="Symbol" w:cs="Symbol" w:hint="default"/>
+      </w:rPr>
+    </w:lvl>
+    <w:lvl w:ilvl="6">
+      <w:start w:val="1"/>
+      <w:numFmt w:val="bullet"/>
+      <w:lvlText w:val=""/>
+      <w:lvlJc w:val="left"/>
+      <w:pPr>
+        <w:tabs>
+          <w:tab w:val="num" w:pos="4963"/>
+        </w:tabs>
+        <w:ind w:left="4963" w:hanging="283"/>
+      </w:pPr>
+      <w:rPr>
+        <w:rFonts w:ascii="Symbol" w:hAnsi="Symbol" w:cs="Symbol" w:hint="default"/>
+      </w:rPr>
+    </w:lvl>
+    <w:lvl w:ilvl="7">
+      <w:start w:val="1"/>
+      <w:numFmt w:val="bullet"/>
+      <w:lvlText w:val=""/>
+      <w:lvlJc w:val="left"/>
+      <w:pPr>
+        <w:tabs>
+          <w:tab w:val="num" w:pos="5672"/>
+        </w:tabs>
+        <w:ind w:left="5672" w:hanging="283"/>
+      </w:pPr>
+      <w:rPr>
+        <w:rFonts w:ascii="Symbol" w:hAnsi="Symbol" w:cs="Symbol" w:hint="default"/>
+      </w:rPr>
+    </w:lvl>
+    <w:lvl w:ilvl="8">
+      <w:start w:val="1"/>
+      <w:numFmt w:val="bullet"/>
+      <w:lvlText w:val=""/>
+      <w:lvlJc w:val="left"/>
+      <w:pPr>
+        <w:tabs>
+          <w:tab w:val="num" w:pos="6381"/>
+        </w:tabs>
+        <w:ind w:left="6381" w:hanging="283"/>
+      </w:pPr>
+      <w:rPr>
+        <w:rFonts w:ascii="Symbol" w:hAnsi="Symbol" w:cs="Symbol" w:hint="default"/>
+      </w:rPr>
+    </w:lvl>
+  </w:abstractNum>
+  <w:abstractNum w:abstractNumId="8">
+    <w:lvl w:ilvl="0">
+      <w:start w:val="1"/>
+      <w:numFmt w:val="bullet"/>
+      <w:lvlText w:val=""/>
+      <w:lvlJc w:val="left"/>
+      <w:pPr>
+        <w:tabs>
+          <w:tab w:val="num" w:pos="709"/>
+        </w:tabs>
+        <w:ind w:left="709" w:hanging="283"/>
+      </w:pPr>
+      <w:rPr>
+        <w:rFonts w:ascii="Symbol" w:hAnsi="Symbol" w:cs="Symbol" w:hint="default"/>
+      </w:rPr>
+    </w:lvl>
+    <w:lvl w:ilvl="1">
+      <w:start w:val="1"/>
+      <w:numFmt w:val="bullet"/>
+      <w:lvlText w:val=""/>
+      <w:lvlJc w:val="left"/>
+      <w:pPr>
+        <w:tabs>
+          <w:tab w:val="num" w:pos="1418"/>
+        </w:tabs>
+        <w:ind w:left="1418" w:hanging="283"/>
+      </w:pPr>
+      <w:rPr>
+        <w:rFonts w:ascii="Symbol" w:hAnsi="Symbol" w:cs="Symbol" w:hint="default"/>
+      </w:rPr>
+    </w:lvl>
+    <w:lvl w:ilvl="2">
+      <w:start w:val="1"/>
+      <w:numFmt w:val="bullet"/>
+      <w:lvlText w:val=""/>
+      <w:lvlJc w:val="left"/>
+      <w:pPr>
+        <w:tabs>
+          <w:tab w:val="num" w:pos="2127"/>
+        </w:tabs>
+        <w:ind w:left="2127" w:hanging="283"/>
+      </w:pPr>
+      <w:rPr>
+        <w:rFonts w:ascii="Symbol" w:hAnsi="Symbol" w:cs="Symbol" w:hint="default"/>
+      </w:rPr>
+    </w:lvl>
+    <w:lvl w:ilvl="3">
+      <w:start w:val="1"/>
+      <w:numFmt w:val="bullet"/>
+      <w:lvlText w:val=""/>
+      <w:lvlJc w:val="left"/>
+      <w:pPr>
+        <w:tabs>
+          <w:tab w:val="num" w:pos="2836"/>
+        </w:tabs>
+        <w:ind w:left="2836" w:hanging="283"/>
+      </w:pPr>
+      <w:rPr>
+        <w:rFonts w:ascii="Symbol" w:hAnsi="Symbol" w:cs="Symbol" w:hint="default"/>
+      </w:rPr>
+    </w:lvl>
+    <w:lvl w:ilvl="4">
+      <w:start w:val="1"/>
+      <w:numFmt w:val="bullet"/>
+      <w:lvlText w:val=""/>
+      <w:lvlJc w:val="left"/>
+      <w:pPr>
+        <w:tabs>
+          <w:tab w:val="num" w:pos="3545"/>
+        </w:tabs>
+        <w:ind w:left="3545" w:hanging="283"/>
+      </w:pPr>
+      <w:rPr>
+        <w:rFonts w:ascii="Symbol" w:hAnsi="Symbol" w:cs="Symbol" w:hint="default"/>
+      </w:rPr>
+    </w:lvl>
+    <w:lvl w:ilvl="5">
+      <w:start w:val="1"/>
+      <w:numFmt w:val="bullet"/>
+      <w:lvlText w:val=""/>
+      <w:lvlJc w:val="left"/>
+      <w:pPr>
+        <w:tabs>
+          <w:tab w:val="num" w:pos="4254"/>
+        </w:tabs>
+        <w:ind w:left="4254" w:hanging="283"/>
+      </w:pPr>
+      <w:rPr>
+        <w:rFonts w:ascii="Symbol" w:hAnsi="Symbol" w:cs="Symbol" w:hint="default"/>
+      </w:rPr>
+    </w:lvl>
+    <w:lvl w:ilvl="6">
+      <w:start w:val="1"/>
+      <w:numFmt w:val="bullet"/>
+      <w:lvlText w:val=""/>
+      <w:lvlJc w:val="left"/>
+      <w:pPr>
+        <w:tabs>
+          <w:tab w:val="num" w:pos="4963"/>
+        </w:tabs>
+        <w:ind w:left="4963" w:hanging="283"/>
+      </w:pPr>
+      <w:rPr>
+        <w:rFonts w:ascii="Symbol" w:hAnsi="Symbol" w:cs="Symbol" w:hint="default"/>
+      </w:rPr>
+    </w:lvl>
+    <w:lvl w:ilvl="7">
+      <w:start w:val="1"/>
+      <w:numFmt w:val="bullet"/>
+      <w:lvlText w:val=""/>
+      <w:lvlJc w:val="left"/>
+      <w:pPr>
+        <w:tabs>
+          <w:tab w:val="num" w:pos="5672"/>
+        </w:tabs>
+        <w:ind w:left="5672" w:hanging="283"/>
+      </w:pPr>
+      <w:rPr>
+        <w:rFonts w:ascii="Symbol" w:hAnsi="Symbol" w:cs="Symbol" w:hint="default"/>
+      </w:rPr>
+    </w:lvl>
+    <w:lvl w:ilvl="8">
+      <w:start w:val="1"/>
+      <w:numFmt w:val="bullet"/>
+      <w:lvlText w:val=""/>
+      <w:lvlJc w:val="left"/>
+      <w:pPr>
+        <w:tabs>
+          <w:tab w:val="num" w:pos="6381"/>
+        </w:tabs>
+        <w:ind w:left="6381" w:hanging="283"/>
+      </w:pPr>
+      <w:rPr>
+        <w:rFonts w:ascii="Symbol" w:hAnsi="Symbol" w:cs="Symbol" w:hint="default"/>
+      </w:rPr>
+    </w:lvl>
+  </w:abstractNum>
+  <w:abstractNum w:abstractNumId="9">
+    <w:lvl w:ilvl="0">
+      <w:start w:val="1"/>
+      <w:numFmt w:val="bullet"/>
+      <w:lvlText w:val=""/>
+      <w:lvlJc w:val="left"/>
+      <w:pPr>
+        <w:tabs>
+          <w:tab w:val="num" w:pos="709"/>
+        </w:tabs>
+        <w:ind w:left="709" w:hanging="283"/>
+      </w:pPr>
+      <w:rPr>
+        <w:rFonts w:ascii="Symbol" w:hAnsi="Symbol" w:cs="Symbol" w:hint="default"/>
+      </w:rPr>
+    </w:lvl>
+    <w:lvl w:ilvl="1">
+      <w:start w:val="1"/>
+      <w:numFmt w:val="bullet"/>
+      <w:lvlText w:val=""/>
+      <w:lvlJc w:val="left"/>
+      <w:pPr>
+        <w:tabs>
+          <w:tab w:val="num" w:pos="1418"/>
+        </w:tabs>
+        <w:ind w:left="1418" w:hanging="283"/>
+      </w:pPr>
+      <w:rPr>
+        <w:rFonts w:ascii="Symbol" w:hAnsi="Symbol" w:cs="Symbol" w:hint="default"/>
+      </w:rPr>
+    </w:lvl>
+    <w:lvl w:ilvl="2">
+      <w:start w:val="1"/>
+      <w:numFmt w:val="bullet"/>
+      <w:lvlText w:val=""/>
+      <w:lvlJc w:val="left"/>
+      <w:pPr>
+        <w:tabs>
+          <w:tab w:val="num" w:pos="2127"/>
+        </w:tabs>
+        <w:ind w:left="2127" w:hanging="283"/>
+      </w:pPr>
+      <w:rPr>
+        <w:rFonts w:ascii="Symbol" w:hAnsi="Symbol" w:cs="Symbol" w:hint="default"/>
+      </w:rPr>
+    </w:lvl>
+    <w:lvl w:ilvl="3">
+      <w:start w:val="1"/>
+      <w:numFmt w:val="bullet"/>
+      <w:lvlText w:val=""/>
+      <w:lvlJc w:val="left"/>
+      <w:pPr>
+        <w:tabs>
+          <w:tab w:val="num" w:pos="2836"/>
+        </w:tabs>
+        <w:ind w:left="2836" w:hanging="283"/>
+      </w:pPr>
+      <w:rPr>
+        <w:rFonts w:ascii="Symbol" w:hAnsi="Symbol" w:cs="Symbol" w:hint="default"/>
+      </w:rPr>
+    </w:lvl>
+    <w:lvl w:ilvl="4">
+      <w:start w:val="1"/>
+      <w:numFmt w:val="bullet"/>
+      <w:lvlText w:val=""/>
+      <w:lvlJc w:val="left"/>
+      <w:pPr>
+        <w:tabs>
+          <w:tab w:val="num" w:pos="3545"/>
+        </w:tabs>
+        <w:ind w:left="3545" w:hanging="283"/>
+      </w:pPr>
+      <w:rPr>
+        <w:rFonts w:ascii="Symbol" w:hAnsi="Symbol" w:cs="Symbol" w:hint="default"/>
+      </w:rPr>
+    </w:lvl>
+    <w:lvl w:ilvl="5">
+      <w:start w:val="1"/>
+      <w:numFmt w:val="bullet"/>
+      <w:lvlText w:val=""/>
+      <w:lvlJc w:val="left"/>
+      <w:pPr>
+        <w:tabs>
+          <w:tab w:val="num" w:pos="4254"/>
+        </w:tabs>
+        <w:ind w:left="4254" w:hanging="283"/>
+      </w:pPr>
+      <w:rPr>
+        <w:rFonts w:ascii="Symbol" w:hAnsi="Symbol" w:cs="Symbol" w:hint="default"/>
+      </w:rPr>
+    </w:lvl>
+    <w:lvl w:ilvl="6">
+      <w:start w:val="1"/>
+      <w:numFmt w:val="bullet"/>
+      <w:lvlText w:val=""/>
+      <w:lvlJc w:val="left"/>
+      <w:pPr>
+        <w:tabs>
+          <w:tab w:val="num" w:pos="4963"/>
+        </w:tabs>
+        <w:ind w:left="4963" w:hanging="283"/>
+      </w:pPr>
+      <w:rPr>
+        <w:rFonts w:ascii="Symbol" w:hAnsi="Symbol" w:cs="Symbol" w:hint="default"/>
+      </w:rPr>
+    </w:lvl>
+    <w:lvl w:ilvl="7">
+      <w:start w:val="1"/>
+      <w:numFmt w:val="bullet"/>
+      <w:lvlText w:val=""/>
+      <w:lvlJc w:val="left"/>
+      <w:pPr>
+        <w:tabs>
+          <w:tab w:val="num" w:pos="5672"/>
+        </w:tabs>
+        <w:ind w:left="5672" w:hanging="283"/>
+      </w:pPr>
+      <w:rPr>
+        <w:rFonts w:ascii="Symbol" w:hAnsi="Symbol" w:cs="Symbol" w:hint="default"/>
+      </w:rPr>
+    </w:lvl>
+    <w:lvl w:ilvl="8">
+      <w:start w:val="1"/>
+      <w:numFmt w:val="bullet"/>
+      <w:lvlText w:val=""/>
+      <w:lvlJc w:val="left"/>
+      <w:pPr>
+        <w:tabs>
+          <w:tab w:val="num" w:pos="6381"/>
+        </w:tabs>
+        <w:ind w:left="6381" w:hanging="283"/>
+      </w:pPr>
+      <w:rPr>
+        <w:rFonts w:ascii="Symbol" w:hAnsi="Symbol" w:cs="Symbol" w:hint="default"/>
+      </w:rPr>
+    </w:lvl>
+  </w:abstractNum>
+  <w:abstractNum w:abstractNumId="10">
+    <w:lvl w:ilvl="0">
+      <w:start w:val="1"/>
       <w:numFmt w:val="none"/>
       <w:suff w:val="nothing"/>
       <w:lvlText w:val=""/>
@@ -16913,6 +17768,15 @@
   </w:num>
   <w:num w:numId="7">
     <w:abstractNumId w:val="7"/>
+  </w:num>
+  <w:num w:numId="8">
+    <w:abstractNumId w:val="8"/>
+  </w:num>
+  <w:num w:numId="9">
+    <w:abstractNumId w:val="9"/>
+  </w:num>
+  <w:num w:numId="10">
+    <w:abstractNumId w:val="10"/>
   </w:num>
 </w:numbering>
 </file>

</xml_diff>

<commit_message>
Mudançac na conexao.php e no registrar.php
</commit_message>
<xml_diff>
--- a/Documentação PI - 2º Semestre 2025 - G5.docx
+++ b/Documentação PI - 2º Semestre 2025 - G5.docx
@@ -4079,7 +4079,7 @@
       <w:r>
         <w:rPr/>
         <w:drawing>
-          <wp:anchor behindDoc="0" distT="0" distB="0" distL="0" distR="0" simplePos="0" locked="0" layoutInCell="0" allowOverlap="1" relativeHeight="33">
+          <wp:anchor behindDoc="0" distT="0" distB="0" distL="0" distR="0" simplePos="0" locked="0" layoutInCell="0" allowOverlap="1" relativeHeight="31">
             <wp:simplePos x="0" y="0"/>
             <wp:positionH relativeFrom="column">
               <wp:posOffset>1711960</wp:posOffset>
@@ -4285,128 +4285,6 @@
       </w:pPr>
       <w:r>
         <w:rPr/>
-        <mc:AlternateContent>
-          <mc:Choice Requires="wps">
-            <w:drawing>
-              <wp:anchor behindDoc="0" distT="23495" distB="67945" distL="46355" distR="45085" simplePos="0" locked="0" layoutInCell="1" allowOverlap="1" relativeHeight="29" wp14:anchorId="36FFBE50">
-                <wp:simplePos x="0" y="0"/>
-                <wp:positionH relativeFrom="column">
-                  <wp:posOffset>1506855</wp:posOffset>
-                </wp:positionH>
-                <wp:positionV relativeFrom="paragraph">
-                  <wp:posOffset>58420</wp:posOffset>
-                </wp:positionV>
-                <wp:extent cx="2752725" cy="695325"/>
-                <wp:effectExtent l="46355" t="23495" r="45085" b="67945"/>
-                <wp:wrapNone/>
-                <wp:docPr id="4" name="Retângulo: Cantos Arredondados 4"/>
-                <a:graphic xmlns:a="http://schemas.openxmlformats.org/drawingml/2006/main">
-                  <a:graphicData uri="http://schemas.microsoft.com/office/word/2010/wordprocessingShape">
-                    <wps:wsp>
-                      <wps:cNvSpPr/>
-                      <wps:spPr>
-                        <a:xfrm>
-                          <a:off x="0" y="0"/>
-                          <a:ext cx="2752560" cy="695160"/>
-                        </a:xfrm>
-                        <a:prstGeom prst="roundRect">
-                          <a:avLst>
-                            <a:gd name="adj" fmla="val 16667"/>
-                          </a:avLst>
-                        </a:prstGeom>
-                        <a:ln>
-                          <a:solidFill>
-                            <a:srgbClr val="98b855"/>
-                          </a:solidFill>
-                          <a:round/>
-                        </a:ln>
-                        <a:effectLst>
-                          <a:outerShdw blurRad="39960" dir="5400000" dist="23040" rotWithShape="0">
-                            <a:srgbClr val="000000">
-                              <a:alpha val="35000"/>
-                            </a:srgbClr>
-                          </a:outerShdw>
-                        </a:effectLst>
-                      </wps:spPr>
-                      <wps:style>
-                        <a:lnRef idx="1">
-                          <a:schemeClr val="accent3"/>
-                        </a:lnRef>
-                        <a:fillRef idx="3">
-                          <a:schemeClr val="accent3"/>
-                        </a:fillRef>
-                        <a:effectRef idx="2">
-                          <a:schemeClr val="accent3"/>
-                        </a:effectRef>
-                        <a:fontRef idx="minor"/>
-                      </wps:style>
-                      <wps:txbx>
-                        <w:txbxContent>
-                          <w:p>
-                            <w:pPr>
-                              <w:pStyle w:val="Contedodoquadrouser"/>
-                              <w:jc w:val="center"/>
-                              <w:rPr>
-                                <w:b/>
-                                <w:bCs/>
-                                <w:color w:themeColor="text1" w:val="000000"/>
-                              </w:rPr>
-                            </w:pPr>
-                            <w:r>
-                              <w:rPr>
-                                <w:b/>
-                                <w:bCs/>
-                                <w:color w:themeColor="text1" w:val="000000"/>
-                              </w:rPr>
-                              <w:t>Logotipo do Cliente</w:t>
-                            </w:r>
-                          </w:p>
-                        </w:txbxContent>
-                      </wps:txbx>
-                      <wps:bodyPr anchor="ctr">
-                        <a:prstTxWarp prst="textNoShape"/>
-                        <a:noAutofit/>
-                      </wps:bodyPr>
-                    </wps:wsp>
-                  </a:graphicData>
-                </a:graphic>
-              </wp:anchor>
-            </w:drawing>
-          </mc:Choice>
-          <mc:Fallback>
-            <w:pict>
-              <v:roundrect id="shape_0" ID="Retângulo: Cantos Arredondados 4" path="l-2147483642,-2147483642l-2147483631,-2147483630l-2147483641,0l-2147483642,-2147483642l-2147483629,-2147483628l-2147483632,-2147483640l-2147483642,-2147483642xe" fillcolor="#9aba58" stroked="t" o:allowincell="f" style="position:absolute;margin-left:118.65pt;margin-top:4.6pt;width:216.7pt;height:54.7pt;mso-wrap-style:square;v-text-anchor:middle" wp14:anchorId="36FFBE50">
-                <v:fill o:detectmouseclick="t" color2="#d4e0c3"/>
-                <v:stroke color="#98b855" weight="9360" joinstyle="round" endcap="flat"/>
-                <v:shadow on="t" obscured="f" color="black"/>
-                <v:textbox>
-                  <w:txbxContent>
-                    <w:p>
-                      <w:pPr>
-                        <w:pStyle w:val="Contedodoquadrouser"/>
-                        <w:jc w:val="center"/>
-                        <w:rPr>
-                          <w:b/>
-                          <w:bCs/>
-                          <w:color w:themeColor="text1" w:val="000000"/>
-                        </w:rPr>
-                      </w:pPr>
-                      <w:r>
-                        <w:rPr>
-                          <w:b/>
-                          <w:bCs/>
-                          <w:color w:themeColor="text1" w:val="000000"/>
-                        </w:rPr>
-                        <w:t>Logotipo do Cliente</w:t>
-                      </w:r>
-                    </w:p>
-                  </w:txbxContent>
-                </v:textbox>
-                <w10:wrap type="none"/>
-              </v:roundrect>
-            </w:pict>
-          </mc:Fallback>
-        </mc:AlternateContent>
       </w:r>
     </w:p>
     <w:p>
@@ -4421,19 +4299,39 @@
     <w:p>
       <w:pPr>
         <w:pStyle w:val="Normal"/>
-        <w:rPr/>
-      </w:pPr>
-      <w:r>
-        <w:rPr/>
+        <w:jc w:val="center"/>
+        <w:rPr>
+          <w:b/>
+          <w:bCs/>
+          <w:sz w:val="30"/>
+          <w:szCs w:val="30"/>
+        </w:rPr>
+      </w:pPr>
+      <w:r>
+        <w:rPr>
+          <w:b/>
+          <w:bCs/>
+          <w:sz w:val="30"/>
+          <w:szCs w:val="30"/>
+        </w:rPr>
+        <w:t>Agro Família (Tatuí / SP)</w:t>
       </w:r>
     </w:p>
     <w:p>
       <w:pPr>
         <w:pStyle w:val="Normal"/>
-        <w:rPr/>
-      </w:pPr>
-      <w:r>
-        <w:rPr/>
+        <w:jc w:val="center"/>
+        <w:rPr>
+          <w:sz w:val="20"/>
+          <w:szCs w:val="20"/>
+        </w:rPr>
+      </w:pPr>
+      <w:r>
+        <w:rPr>
+          <w:sz w:val="20"/>
+          <w:szCs w:val="20"/>
+        </w:rPr>
+        <w:t>Sem Logotipo no momento</w:t>
       </w:r>
     </w:p>
     <w:p>
@@ -7644,18 +7542,6 @@
     </w:p>
     <w:p>
       <w:pPr>
-        <w:pStyle w:val="Heading2"/>
-        <w:rPr/>
-      </w:pPr>
-      <w:bookmarkStart w:id="18" w:name="_Toc208341103"/>
-      <w:r>
-        <w:rPr/>
-        <w:t>Descrever resumidamente e apresentar uma tabela de comparação do sistema desenvolvido versus 1 ou 2 outros sistemas de mercado.</w:t>
-      </w:r>
-      <w:bookmarkEnd w:id="18"/>
-    </w:p>
-    <w:p>
-      <w:pPr>
         <w:pStyle w:val="Normal"/>
         <w:rPr/>
       </w:pPr>
@@ -7692,7 +7578,7 @@
     <w:tbl>
       <w:tblPr>
         <w:tblStyle w:val="TabeladeGrade2"/>
-        <w:tblW w:w="4150" w:type="pct"/>
+        <w:tblW w:w="8268" w:type="dxa"/>
         <w:jc w:val="center"/>
         <w:tblInd w:w="0" w:type="dxa"/>
         <w:tblLayout w:type="fixed"/>
@@ -7706,9 +7592,9 @@
       </w:tblPr>
       <w:tblGrid>
         <w:gridCol w:w="2797"/>
-        <w:gridCol w:w="1430"/>
-        <w:gridCol w:w="1525"/>
-        <w:gridCol w:w="1738"/>
+        <w:gridCol w:w="1619"/>
+        <w:gridCol w:w="1584"/>
+        <w:gridCol w:w="2268"/>
       </w:tblGrid>
       <w:tr>
         <w:trPr>
@@ -7755,7 +7641,7 @@
         </w:tc>
         <w:tc>
           <w:tcPr>
-            <w:tcW w:w="1430" w:type="dxa"/>
+            <w:tcW w:w="1619" w:type="dxa"/>
             <w:tcBorders>
               <w:top w:val="single" w:sz="4" w:space="0" w:color="000000"/>
               <w:bottom w:val="single" w:sz="12" w:space="0" w:color="666666"/>
@@ -7787,13 +7673,13 @@
                 <w:szCs w:val="20"/>
                 <w:lang w:val="pt-BR" w:eastAsia="ar-SA" w:bidi="ar-SA"/>
               </w:rPr>
-              <w:t>Padaria Facil</w:t>
-            </w:r>
-          </w:p>
-        </w:tc>
-        <w:tc>
-          <w:tcPr>
-            <w:tcW w:w="1525" w:type="dxa"/>
+              <w:t>Não Encontrado</w:t>
+            </w:r>
+          </w:p>
+        </w:tc>
+        <w:tc>
+          <w:tcPr>
+            <w:tcW w:w="1584" w:type="dxa"/>
             <w:tcBorders>
               <w:top w:val="single" w:sz="4" w:space="0" w:color="000000"/>
               <w:bottom w:val="single" w:sz="12" w:space="0" w:color="666666"/>
@@ -7831,7 +7717,7 @@
         </w:tc>
         <w:tc>
           <w:tcPr>
-            <w:tcW w:w="1738" w:type="dxa"/>
+            <w:tcW w:w="2268" w:type="dxa"/>
             <w:tcBorders>
               <w:top w:val="single" w:sz="4" w:space="0" w:color="000000"/>
               <w:bottom w:val="single" w:sz="12" w:space="0" w:color="666666"/>
@@ -7914,7 +7800,7 @@
         </w:tc>
         <w:tc>
           <w:tcPr>
-            <w:tcW w:w="1430" w:type="dxa"/>
+            <w:tcW w:w="1619" w:type="dxa"/>
             <w:tcBorders>
               <w:left w:val="single" w:sz="2" w:space="0" w:color="666666"/>
               <w:right w:val="single" w:sz="2" w:space="0" w:color="666666"/>
@@ -7953,7 +7839,7 @@
         </w:tc>
         <w:tc>
           <w:tcPr>
-            <w:tcW w:w="1525" w:type="dxa"/>
+            <w:tcW w:w="1584" w:type="dxa"/>
             <w:tcBorders>
               <w:left w:val="single" w:sz="2" w:space="0" w:color="666666"/>
               <w:right w:val="single" w:sz="2" w:space="0" w:color="666666"/>
@@ -7992,7 +7878,7 @@
         </w:tc>
         <w:tc>
           <w:tcPr>
-            <w:tcW w:w="1738" w:type="dxa"/>
+            <w:tcW w:w="2268" w:type="dxa"/>
             <w:tcBorders>
               <w:left w:val="single" w:sz="2" w:space="0" w:color="666666"/>
             </w:tcBorders>
@@ -8071,7 +7957,7 @@
         </w:tc>
         <w:tc>
           <w:tcPr>
-            <w:tcW w:w="1430" w:type="dxa"/>
+            <w:tcW w:w="1619" w:type="dxa"/>
             <w:tcBorders>
               <w:left w:val="single" w:sz="2" w:space="0" w:color="666666"/>
               <w:right w:val="single" w:sz="2" w:space="0" w:color="666666"/>
@@ -8103,13 +7989,13 @@
                 <w:szCs w:val="20"/>
                 <w:lang w:val="pt-BR" w:eastAsia="ar-SA" w:bidi="ar-SA"/>
               </w:rPr>
-              <w:t>X</w:t>
-            </w:r>
-          </w:p>
-        </w:tc>
-        <w:tc>
-          <w:tcPr>
-            <w:tcW w:w="1525" w:type="dxa"/>
+              <w:t>-</w:t>
+            </w:r>
+          </w:p>
+        </w:tc>
+        <w:tc>
+          <w:tcPr>
+            <w:tcW w:w="1584" w:type="dxa"/>
             <w:tcBorders>
               <w:left w:val="single" w:sz="2" w:space="0" w:color="666666"/>
               <w:right w:val="single" w:sz="2" w:space="0" w:color="666666"/>
@@ -8147,7 +8033,7 @@
         </w:tc>
         <w:tc>
           <w:tcPr>
-            <w:tcW w:w="1738" w:type="dxa"/>
+            <w:tcW w:w="2268" w:type="dxa"/>
             <w:tcBorders>
               <w:left w:val="single" w:sz="2" w:space="0" w:color="666666"/>
             </w:tcBorders>
@@ -8227,7 +8113,7 @@
         </w:tc>
         <w:tc>
           <w:tcPr>
-            <w:tcW w:w="1430" w:type="dxa"/>
+            <w:tcW w:w="1619" w:type="dxa"/>
             <w:tcBorders>
               <w:left w:val="single" w:sz="2" w:space="0" w:color="666666"/>
               <w:right w:val="single" w:sz="2" w:space="0" w:color="666666"/>
@@ -8266,7 +8152,7 @@
         </w:tc>
         <w:tc>
           <w:tcPr>
-            <w:tcW w:w="1525" w:type="dxa"/>
+            <w:tcW w:w="1584" w:type="dxa"/>
             <w:tcBorders>
               <w:left w:val="single" w:sz="2" w:space="0" w:color="666666"/>
               <w:right w:val="single" w:sz="2" w:space="0" w:color="666666"/>
@@ -8299,13 +8185,13 @@
                 <w:szCs w:val="20"/>
                 <w:lang w:val="pt-BR" w:eastAsia="ar-SA" w:bidi="ar-SA"/>
               </w:rPr>
-              <w:t>-</w:t>
-            </w:r>
-          </w:p>
-        </w:tc>
-        <w:tc>
-          <w:tcPr>
-            <w:tcW w:w="1738" w:type="dxa"/>
+              <w:t>X</w:t>
+            </w:r>
+          </w:p>
+        </w:tc>
+        <w:tc>
+          <w:tcPr>
+            <w:tcW w:w="2268" w:type="dxa"/>
             <w:tcBorders>
               <w:left w:val="single" w:sz="2" w:space="0" w:color="666666"/>
             </w:tcBorders>
@@ -8385,7 +8271,7 @@
         </w:tc>
         <w:tc>
           <w:tcPr>
-            <w:tcW w:w="1430" w:type="dxa"/>
+            <w:tcW w:w="1619" w:type="dxa"/>
             <w:tcBorders>
               <w:left w:val="single" w:sz="2" w:space="0" w:color="666666"/>
               <w:right w:val="single" w:sz="2" w:space="0" w:color="666666"/>
@@ -8424,7 +8310,7 @@
         </w:tc>
         <w:tc>
           <w:tcPr>
-            <w:tcW w:w="1525" w:type="dxa"/>
+            <w:tcW w:w="1584" w:type="dxa"/>
             <w:tcBorders>
               <w:left w:val="single" w:sz="2" w:space="0" w:color="666666"/>
               <w:right w:val="single" w:sz="2" w:space="0" w:color="666666"/>
@@ -8463,7 +8349,7 @@
         </w:tc>
         <w:tc>
           <w:tcPr>
-            <w:tcW w:w="1738" w:type="dxa"/>
+            <w:tcW w:w="2268" w:type="dxa"/>
             <w:tcBorders>
               <w:left w:val="single" w:sz="2" w:space="0" w:color="666666"/>
             </w:tcBorders>
@@ -8544,7 +8430,7 @@
         </w:tc>
         <w:tc>
           <w:tcPr>
-            <w:tcW w:w="1430" w:type="dxa"/>
+            <w:tcW w:w="1619" w:type="dxa"/>
             <w:tcBorders>
               <w:left w:val="single" w:sz="2" w:space="0" w:color="666666"/>
               <w:right w:val="single" w:sz="2" w:space="0" w:color="666666"/>
@@ -8583,7 +8469,7 @@
         </w:tc>
         <w:tc>
           <w:tcPr>
-            <w:tcW w:w="1525" w:type="dxa"/>
+            <w:tcW w:w="1584" w:type="dxa"/>
             <w:tcBorders>
               <w:left w:val="single" w:sz="2" w:space="0" w:color="666666"/>
               <w:right w:val="single" w:sz="2" w:space="0" w:color="666666"/>
@@ -8622,7 +8508,7 @@
         </w:tc>
         <w:tc>
           <w:tcPr>
-            <w:tcW w:w="1738" w:type="dxa"/>
+            <w:tcW w:w="2268" w:type="dxa"/>
             <w:tcBorders>
               <w:left w:val="single" w:sz="2" w:space="0" w:color="666666"/>
             </w:tcBorders>
@@ -8702,7 +8588,7 @@
         </w:tc>
         <w:tc>
           <w:tcPr>
-            <w:tcW w:w="1430" w:type="dxa"/>
+            <w:tcW w:w="1619" w:type="dxa"/>
             <w:tcBorders>
               <w:left w:val="single" w:sz="2" w:space="0" w:color="666666"/>
               <w:right w:val="single" w:sz="2" w:space="0" w:color="666666"/>
@@ -8734,13 +8620,13 @@
                 <w:szCs w:val="20"/>
                 <w:lang w:val="pt-BR" w:eastAsia="ar-SA" w:bidi="ar-SA"/>
               </w:rPr>
-              <w:t>X</w:t>
-            </w:r>
-          </w:p>
-        </w:tc>
-        <w:tc>
-          <w:tcPr>
-            <w:tcW w:w="1525" w:type="dxa"/>
+              <w:t>-</w:t>
+            </w:r>
+          </w:p>
+        </w:tc>
+        <w:tc>
+          <w:tcPr>
+            <w:tcW w:w="1584" w:type="dxa"/>
             <w:tcBorders>
               <w:left w:val="single" w:sz="2" w:space="0" w:color="666666"/>
               <w:right w:val="single" w:sz="2" w:space="0" w:color="666666"/>
@@ -8778,7 +8664,7 @@
         </w:tc>
         <w:tc>
           <w:tcPr>
-            <w:tcW w:w="1738" w:type="dxa"/>
+            <w:tcW w:w="2268" w:type="dxa"/>
             <w:tcBorders>
               <w:left w:val="single" w:sz="2" w:space="0" w:color="666666"/>
             </w:tcBorders>
@@ -8812,8 +8698,8 @@
               </w:rPr>
               <w:t>X</w:t>
             </w:r>
-            <w:bookmarkStart w:id="19" w:name="_Hlk11167024"/>
-            <w:bookmarkEnd w:id="19"/>
+            <w:bookmarkStart w:id="18" w:name="_Hlk11167024"/>
+            <w:bookmarkEnd w:id="18"/>
           </w:p>
         </w:tc>
       </w:tr>
@@ -8861,7 +8747,7 @@
         </w:tc>
         <w:tc>
           <w:tcPr>
-            <w:tcW w:w="1430" w:type="dxa"/>
+            <w:tcW w:w="1619" w:type="dxa"/>
             <w:tcBorders>
               <w:top w:val="nil"/>
               <w:left w:val="single" w:sz="2" w:space="0" w:color="666666"/>
@@ -8887,17 +8773,20 @@
             </w:pPr>
             <w:r>
               <w:rPr>
-                <w:rFonts w:eastAsia="Calibri"/>
+                <w:rFonts w:cs="Calibri" w:ascii="Segoe UI" w:hAnsi="Segoe UI"/>
                 <w:b/>
-                <w:color w:themeColor="text1" w:val="000000"/>
-                <w:lang w:eastAsia="ar-SA"/>
-              </w:rPr>
-            </w:r>
-          </w:p>
-        </w:tc>
-        <w:tc>
-          <w:tcPr>
-            <w:tcW w:w="1525" w:type="dxa"/>
+                <w:kern w:val="0"/>
+                <w:sz w:val="20"/>
+                <w:szCs w:val="20"/>
+                <w:lang w:val="pt-BR" w:bidi="ar-SA"/>
+              </w:rPr>
+              <w:t>-</w:t>
+            </w:r>
+          </w:p>
+        </w:tc>
+        <w:tc>
+          <w:tcPr>
+            <w:tcW w:w="1584" w:type="dxa"/>
             <w:tcBorders>
               <w:top w:val="nil"/>
               <w:left w:val="single" w:sz="2" w:space="0" w:color="666666"/>
@@ -8923,17 +8812,19 @@
             </w:pPr>
             <w:r>
               <w:rPr>
-                <w:rFonts w:eastAsia="Calibri"/>
-                <w:b/>
-                <w:color w:themeColor="text1" w:val="000000"/>
-                <w:lang w:eastAsia="ar-SA"/>
-              </w:rPr>
-            </w:r>
-          </w:p>
-        </w:tc>
-        <w:tc>
-          <w:tcPr>
-            <w:tcW w:w="1738" w:type="dxa"/>
+                <w:rFonts w:cs="Calibri" w:ascii="Segoe UI" w:hAnsi="Segoe UI"/>
+                <w:kern w:val="0"/>
+                <w:sz w:val="20"/>
+                <w:szCs w:val="20"/>
+                <w:lang w:val="pt-BR" w:bidi="ar-SA"/>
+              </w:rPr>
+              <w:t>-</w:t>
+            </w:r>
+          </w:p>
+        </w:tc>
+        <w:tc>
+          <w:tcPr>
+            <w:tcW w:w="2268" w:type="dxa"/>
             <w:tcBorders>
               <w:top w:val="nil"/>
               <w:left w:val="single" w:sz="2" w:space="0" w:color="666666"/>
@@ -9007,12 +8898,12 @@
         <w:spacing w:before="0" w:after="120"/>
         <w:rPr/>
       </w:pPr>
-      <w:bookmarkStart w:id="20" w:name="_Toc208341104"/>
+      <w:bookmarkStart w:id="19" w:name="_Toc208341104"/>
       <w:r>
         <w:rPr/>
         <w:t>2.6 Cronograma</w:t>
       </w:r>
-      <w:bookmarkEnd w:id="20"/>
+      <w:bookmarkEnd w:id="19"/>
     </w:p>
     <w:p>
       <w:pPr>
@@ -9069,8 +8960,8 @@
                 <w:bCs/>
               </w:rPr>
             </w:pPr>
-            <w:bookmarkStart w:id="21" w:name="_otr3feagh8c7"/>
-            <w:bookmarkEnd w:id="21"/>
+            <w:bookmarkStart w:id="20" w:name="_otr3feagh8c7"/>
+            <w:bookmarkEnd w:id="20"/>
             <w:r>
               <w:rPr>
                 <w:b/>
@@ -11641,24 +11532,24 @@
         <w:rPr/>
         <w:t>3.</w:t>
       </w:r>
-      <w:bookmarkStart w:id="22" w:name="_Toc208341105"/>
+      <w:bookmarkStart w:id="21" w:name="_Toc208341105"/>
       <w:r>
         <w:rPr/>
         <w:t>Documentação do Sistema</w:t>
       </w:r>
+      <w:bookmarkEnd w:id="21"/>
+    </w:p>
+    <w:p>
+      <w:pPr>
+        <w:pStyle w:val="Heading2"/>
+        <w:rPr/>
+      </w:pPr>
+      <w:bookmarkStart w:id="22" w:name="_Toc208341106"/>
+      <w:r>
+        <w:rPr/>
+        <w:t>3.1 Metodologia de Desenvolvimento</w:t>
+      </w:r>
       <w:bookmarkEnd w:id="22"/>
-    </w:p>
-    <w:p>
-      <w:pPr>
-        <w:pStyle w:val="Heading2"/>
-        <w:rPr/>
-      </w:pPr>
-      <w:bookmarkStart w:id="23" w:name="_Toc208341106"/>
-      <w:r>
-        <w:rPr/>
-        <w:t>3.1 Metodologia de Desenvolvimento</w:t>
-      </w:r>
-      <w:bookmarkEnd w:id="23"/>
     </w:p>
     <w:p>
       <w:pPr>
@@ -11940,14 +11831,20 @@
       <w:pPr>
         <w:pStyle w:val="Heading2"/>
         <w:spacing w:before="0" w:after="120"/>
-        <w:rPr/>
-      </w:pPr>
-      <w:bookmarkStart w:id="24" w:name="_Toc208341107"/>
-      <w:r>
-        <w:rPr/>
+        <w:rPr>
+          <w:sz w:val="28"/>
+          <w:szCs w:val="28"/>
+        </w:rPr>
+      </w:pPr>
+      <w:bookmarkStart w:id="23" w:name="_Toc208341107"/>
+      <w:r>
+        <w:rPr>
+          <w:sz w:val="28"/>
+          <w:szCs w:val="28"/>
+        </w:rPr>
         <w:t>3.2 Diagramas UML</w:t>
       </w:r>
-      <w:bookmarkEnd w:id="24"/>
+      <w:bookmarkEnd w:id="23"/>
     </w:p>
     <w:p>
       <w:pPr>
@@ -11997,7 +11894,7 @@
           <w:bCs/>
         </w:rPr>
         <w:drawing>
-          <wp:anchor behindDoc="0" distT="0" distB="0" distL="0" distR="0" simplePos="0" locked="0" layoutInCell="0" allowOverlap="1" relativeHeight="31">
+          <wp:anchor behindDoc="0" distT="0" distB="0" distL="0" distR="0" simplePos="0" locked="0" layoutInCell="0" allowOverlap="1" relativeHeight="29">
             <wp:simplePos x="0" y="0"/>
             <wp:positionH relativeFrom="column">
               <wp:align>center</wp:align>
@@ -12008,7 +11905,7 @@
             <wp:extent cx="5248275" cy="6671945"/>
             <wp:effectExtent l="0" t="0" r="0" b="0"/>
             <wp:wrapSquare wrapText="largest"/>
-            <wp:docPr id="5" name="Figura1" descr=""/>
+            <wp:docPr id="4" name="Figura1" descr=""/>
             <wp:cNvGraphicFramePr>
               <a:graphicFrameLocks xmlns:a="http://schemas.openxmlformats.org/drawingml/2006/main" noChangeAspect="1"/>
             </wp:cNvGraphicFramePr>
@@ -12016,7 +11913,7 @@
               <a:graphicData uri="http://schemas.openxmlformats.org/drawingml/2006/picture">
                 <pic:pic xmlns:pic="http://schemas.openxmlformats.org/drawingml/2006/picture">
                   <pic:nvPicPr>
-                    <pic:cNvPr id="5" name="Figura1" descr=""/>
+                    <pic:cNvPr id="4" name="Figura1" descr=""/>
                     <pic:cNvPicPr>
                       <a:picLocks noChangeAspect="1" noChangeArrowheads="1"/>
                     </pic:cNvPicPr>
@@ -12174,7 +12071,7 @@
           <w:szCs w:val="24"/>
         </w:rPr>
         <w:drawing>
-          <wp:anchor behindDoc="0" distT="0" distB="0" distL="0" distR="0" simplePos="0" locked="0" layoutInCell="0" allowOverlap="1" relativeHeight="32">
+          <wp:anchor behindDoc="0" distT="0" distB="0" distL="0" distR="0" simplePos="0" locked="0" layoutInCell="0" allowOverlap="1" relativeHeight="30">
             <wp:simplePos x="0" y="0"/>
             <wp:positionH relativeFrom="column">
               <wp:posOffset>0</wp:posOffset>
@@ -12185,7 +12082,7 @@
             <wp:extent cx="5731510" cy="3111500"/>
             <wp:effectExtent l="0" t="0" r="0" b="0"/>
             <wp:wrapSquare wrapText="largest"/>
-            <wp:docPr id="6" name="Figura3" descr=""/>
+            <wp:docPr id="5" name="Figura3" descr=""/>
             <wp:cNvGraphicFramePr>
               <a:graphicFrameLocks xmlns:a="http://schemas.openxmlformats.org/drawingml/2006/main" noChangeAspect="1"/>
             </wp:cNvGraphicFramePr>
@@ -12193,7 +12090,7 @@
               <a:graphicData uri="http://schemas.openxmlformats.org/drawingml/2006/picture">
                 <pic:pic xmlns:pic="http://schemas.openxmlformats.org/drawingml/2006/picture">
                   <pic:nvPicPr>
-                    <pic:cNvPr id="6" name="Figura3" descr=""/>
+                    <pic:cNvPr id="5" name="Figura3" descr=""/>
                     <pic:cNvPicPr>
                       <a:picLocks noChangeAspect="1" noChangeArrowheads="1"/>
                     </pic:cNvPicPr>
@@ -12264,7 +12161,7 @@
           <w:szCs w:val="24"/>
         </w:rPr>
         <w:drawing>
-          <wp:anchor behindDoc="0" distT="0" distB="0" distL="0" distR="0" simplePos="0" locked="0" layoutInCell="0" allowOverlap="1" relativeHeight="34">
+          <wp:anchor behindDoc="0" distT="0" distB="0" distL="0" distR="0" simplePos="0" locked="0" layoutInCell="0" allowOverlap="1" relativeHeight="32">
             <wp:simplePos x="0" y="0"/>
             <wp:positionH relativeFrom="column">
               <wp:posOffset>46355</wp:posOffset>
@@ -12275,7 +12172,7 @@
             <wp:extent cx="5685155" cy="3284220"/>
             <wp:effectExtent l="0" t="0" r="0" b="0"/>
             <wp:wrapSquare wrapText="largest"/>
-            <wp:docPr id="7" name="Figura5" descr=""/>
+            <wp:docPr id="6" name="Figura5" descr=""/>
             <wp:cNvGraphicFramePr>
               <a:graphicFrameLocks xmlns:a="http://schemas.openxmlformats.org/drawingml/2006/main" noChangeAspect="1"/>
             </wp:cNvGraphicFramePr>
@@ -12283,14 +12180,14 @@
               <a:graphicData uri="http://schemas.openxmlformats.org/drawingml/2006/picture">
                 <pic:pic xmlns:pic="http://schemas.openxmlformats.org/drawingml/2006/picture">
                   <pic:nvPicPr>
-                    <pic:cNvPr id="7" name="Figura5" descr=""/>
+                    <pic:cNvPr id="6" name="Figura5" descr=""/>
                     <pic:cNvPicPr>
                       <a:picLocks noChangeAspect="1" noChangeArrowheads="1"/>
                     </pic:cNvPicPr>
                   </pic:nvPicPr>
                   <pic:blipFill>
                     <a:blip r:embed="rId9"/>
-                    <a:srcRect l="-84" t="-131" r="-84" b="-131"/>
+                    <a:srcRect l="-168" t="-263" r="-168" b="-263"/>
                     <a:stretch>
                       <a:fillRect/>
                     </a:stretch>
@@ -12304,6 +12201,11 @@
                       <a:avLst/>
                     </a:prstGeom>
                     <a:noFill/>
+                    <a:ln>
+                      <a:solidFill>
+                        <a:srgbClr val="000000"/>
+                      </a:solidFill>
+                    </a:ln>
                   </pic:spPr>
                 </pic:pic>
               </a:graphicData>
@@ -12375,7 +12277,7 @@
           <w:szCs w:val="24"/>
         </w:rPr>
         <w:drawing>
-          <wp:anchor behindDoc="0" distT="0" distB="0" distL="0" distR="0" simplePos="0" locked="0" layoutInCell="0" allowOverlap="1" relativeHeight="35">
+          <wp:anchor behindDoc="0" distT="0" distB="0" distL="0" distR="0" simplePos="0" locked="0" layoutInCell="0" allowOverlap="1" relativeHeight="33">
             <wp:simplePos x="0" y="0"/>
             <wp:positionH relativeFrom="column">
               <wp:posOffset>-156210</wp:posOffset>
@@ -12386,7 +12288,7 @@
             <wp:extent cx="6043930" cy="3526790"/>
             <wp:effectExtent l="0" t="0" r="0" b="0"/>
             <wp:wrapSquare wrapText="largest"/>
-            <wp:docPr id="8" name="Figura7" descr=""/>
+            <wp:docPr id="7" name="Figura7" descr=""/>
             <wp:cNvGraphicFramePr>
               <a:graphicFrameLocks xmlns:a="http://schemas.openxmlformats.org/drawingml/2006/main" noChangeAspect="1"/>
             </wp:cNvGraphicFramePr>
@@ -12394,14 +12296,14 @@
               <a:graphicData uri="http://schemas.openxmlformats.org/drawingml/2006/picture">
                 <pic:pic xmlns:pic="http://schemas.openxmlformats.org/drawingml/2006/picture">
                   <pic:nvPicPr>
-                    <pic:cNvPr id="8" name="Figura7" descr=""/>
+                    <pic:cNvPr id="7" name="Figura7" descr=""/>
                     <pic:cNvPicPr>
                       <a:picLocks noChangeAspect="1" noChangeArrowheads="1"/>
                     </pic:cNvPicPr>
                   </pic:nvPicPr>
                   <pic:blipFill>
                     <a:blip r:embed="rId10"/>
-                    <a:srcRect l="-68" t="-100" r="-68" b="-100"/>
+                    <a:srcRect l="-136" t="-199" r="-136" b="-199"/>
                     <a:stretch>
                       <a:fillRect/>
                     </a:stretch>
@@ -12415,6 +12317,11 @@
                       <a:avLst/>
                     </a:prstGeom>
                     <a:noFill/>
+                    <a:ln>
+                      <a:solidFill>
+                        <a:srgbClr val="000000"/>
+                      </a:solidFill>
+                    </a:ln>
                   </pic:spPr>
                 </pic:pic>
               </a:graphicData>
@@ -12465,7 +12372,7 @@
           <w:szCs w:val="24"/>
         </w:rPr>
         <w:drawing>
-          <wp:anchor behindDoc="0" distT="0" distB="0" distL="0" distR="0" simplePos="0" locked="0" layoutInCell="0" allowOverlap="1" relativeHeight="36">
+          <wp:anchor behindDoc="0" distT="0" distB="0" distL="0" distR="0" simplePos="0" locked="0" layoutInCell="0" allowOverlap="1" relativeHeight="34">
             <wp:simplePos x="0" y="0"/>
             <wp:positionH relativeFrom="column">
               <wp:posOffset>-113665</wp:posOffset>
@@ -12476,7 +12383,7 @@
             <wp:extent cx="5989955" cy="3347085"/>
             <wp:effectExtent l="0" t="0" r="0" b="0"/>
             <wp:wrapSquare wrapText="largest"/>
-            <wp:docPr id="9" name="Figura8" descr=""/>
+            <wp:docPr id="8" name="Figura8" descr=""/>
             <wp:cNvGraphicFramePr>
               <a:graphicFrameLocks xmlns:a="http://schemas.openxmlformats.org/drawingml/2006/main" noChangeAspect="1"/>
             </wp:cNvGraphicFramePr>
@@ -12484,14 +12391,14 @@
               <a:graphicData uri="http://schemas.openxmlformats.org/drawingml/2006/picture">
                 <pic:pic xmlns:pic="http://schemas.openxmlformats.org/drawingml/2006/picture">
                   <pic:nvPicPr>
-                    <pic:cNvPr id="9" name="Figura8" descr=""/>
+                    <pic:cNvPr id="8" name="Figura8" descr=""/>
                     <pic:cNvPicPr>
                       <a:picLocks noChangeAspect="1" noChangeArrowheads="1"/>
                     </pic:cNvPicPr>
                   </pic:nvPicPr>
                   <pic:blipFill>
                     <a:blip r:embed="rId11"/>
-                    <a:srcRect l="-80" t="-110" r="-80" b="-110"/>
+                    <a:srcRect l="-161" t="-219" r="-161" b="-219"/>
                     <a:stretch>
                       <a:fillRect/>
                     </a:stretch>
@@ -12505,6 +12412,11 @@
                       <a:avLst/>
                     </a:prstGeom>
                     <a:noFill/>
+                    <a:ln>
+                      <a:solidFill>
+                        <a:srgbClr val="000000"/>
+                      </a:solidFill>
+                    </a:ln>
                   </pic:spPr>
                 </pic:pic>
               </a:graphicData>
@@ -12597,7 +12509,7 @@
           <w:szCs w:val="24"/>
         </w:rPr>
         <w:drawing>
-          <wp:anchor behindDoc="0" distT="0" distB="0" distL="0" distR="0" simplePos="0" locked="0" layoutInCell="0" allowOverlap="1" relativeHeight="37">
+          <wp:anchor behindDoc="0" distT="0" distB="0" distL="0" distR="0" simplePos="0" locked="0" layoutInCell="0" allowOverlap="1" relativeHeight="35">
             <wp:simplePos x="0" y="0"/>
             <wp:positionH relativeFrom="column">
               <wp:align>center</wp:align>
@@ -12608,7 +12520,7 @@
             <wp:extent cx="5731510" cy="3432810"/>
             <wp:effectExtent l="0" t="0" r="0" b="0"/>
             <wp:wrapSquare wrapText="largest"/>
-            <wp:docPr id="10" name="Figura9" descr=""/>
+            <wp:docPr id="9" name="Figura9" descr=""/>
             <wp:cNvGraphicFramePr>
               <a:graphicFrameLocks xmlns:a="http://schemas.openxmlformats.org/drawingml/2006/main" noChangeAspect="1"/>
             </wp:cNvGraphicFramePr>
@@ -12616,14 +12528,14 @@
               <a:graphicData uri="http://schemas.openxmlformats.org/drawingml/2006/picture">
                 <pic:pic xmlns:pic="http://schemas.openxmlformats.org/drawingml/2006/picture">
                   <pic:nvPicPr>
-                    <pic:cNvPr id="10" name="Figura9" descr=""/>
+                    <pic:cNvPr id="9" name="Figura9" descr=""/>
                     <pic:cNvPicPr>
                       <a:picLocks noChangeAspect="1" noChangeArrowheads="1"/>
                     </pic:cNvPicPr>
                   </pic:nvPicPr>
                   <pic:blipFill>
                     <a:blip r:embed="rId12"/>
-                    <a:srcRect l="-85" t="-142" r="-85" b="-142"/>
+                    <a:srcRect l="-170" t="-284" r="-170" b="-284"/>
                     <a:stretch>
                       <a:fillRect/>
                     </a:stretch>
@@ -12637,6 +12549,11 @@
                       <a:avLst/>
                     </a:prstGeom>
                     <a:noFill/>
+                    <a:ln>
+                      <a:solidFill>
+                        <a:srgbClr val="000000"/>
+                      </a:solidFill>
+                    </a:ln>
                   </pic:spPr>
                 </pic:pic>
               </a:graphicData>
@@ -12687,7 +12604,7 @@
       <w:r>
         <w:rPr/>
         <w:drawing>
-          <wp:anchor behindDoc="0" distT="0" distB="0" distL="0" distR="0" simplePos="0" locked="0" layoutInCell="0" allowOverlap="1" relativeHeight="38">
+          <wp:anchor behindDoc="0" distT="0" distB="0" distL="0" distR="0" simplePos="0" locked="0" layoutInCell="0" allowOverlap="1" relativeHeight="36">
             <wp:simplePos x="0" y="0"/>
             <wp:positionH relativeFrom="column">
               <wp:posOffset>-45720</wp:posOffset>
@@ -12698,7 +12615,7 @@
             <wp:extent cx="5731510" cy="3098165"/>
             <wp:effectExtent l="0" t="0" r="0" b="0"/>
             <wp:wrapSquare wrapText="largest"/>
-            <wp:docPr id="11" name="Figura10" descr=""/>
+            <wp:docPr id="10" name="Figura10" descr=""/>
             <wp:cNvGraphicFramePr>
               <a:graphicFrameLocks xmlns:a="http://schemas.openxmlformats.org/drawingml/2006/main" noChangeAspect="1"/>
             </wp:cNvGraphicFramePr>
@@ -12706,14 +12623,14 @@
               <a:graphicData uri="http://schemas.openxmlformats.org/drawingml/2006/picture">
                 <pic:pic xmlns:pic="http://schemas.openxmlformats.org/drawingml/2006/picture">
                   <pic:nvPicPr>
-                    <pic:cNvPr id="11" name="Figura10" descr=""/>
+                    <pic:cNvPr id="10" name="Figura10" descr=""/>
                     <pic:cNvPicPr>
                       <a:picLocks noChangeAspect="1" noChangeArrowheads="1"/>
                     </pic:cNvPicPr>
                   </pic:nvPicPr>
                   <pic:blipFill>
                     <a:blip r:embed="rId13"/>
-                    <a:srcRect l="-83" t="-153" r="-83" b="-153"/>
+                    <a:srcRect l="-165" t="-306" r="-165" b="-306"/>
                     <a:stretch>
                       <a:fillRect/>
                     </a:stretch>
@@ -12727,6 +12644,11 @@
                       <a:avLst/>
                     </a:prstGeom>
                     <a:noFill/>
+                    <a:ln>
+                      <a:solidFill>
+                        <a:srgbClr val="000000"/>
+                      </a:solidFill>
+                    </a:ln>
                   </pic:spPr>
                 </pic:pic>
               </a:graphicData>
@@ -12743,18 +12665,27 @@
           <w:numId w:val="0"/>
         </w:numPr>
         <w:ind w:hanging="0" w:left="142"/>
-        <w:rPr/>
-      </w:pPr>
-      <w:r>
-        <w:rPr/>
+        <w:rPr>
+          <w:sz w:val="28"/>
+          <w:szCs w:val="28"/>
+        </w:rPr>
+      </w:pPr>
+      <w:r>
+        <w:rPr>
+          <w:sz w:val="28"/>
+          <w:szCs w:val="28"/>
+        </w:rPr>
         <w:t xml:space="preserve">3.3 </w:t>
       </w:r>
-      <w:bookmarkStart w:id="25" w:name="_Toc208341108"/>
-      <w:r>
-        <w:rPr/>
+      <w:bookmarkStart w:id="24" w:name="_Toc208341108"/>
+      <w:r>
+        <w:rPr>
+          <w:sz w:val="28"/>
+          <w:szCs w:val="28"/>
+        </w:rPr>
         <w:t>Modelagem de Banco de dados</w:t>
       </w:r>
-      <w:bookmarkEnd w:id="25"/>
+      <w:bookmarkEnd w:id="24"/>
     </w:p>
     <w:p>
       <w:pPr>
@@ -12770,48 +12701,50 @@
       <w:pPr>
         <w:pStyle w:val="Normal"/>
         <w:rPr>
+          <w:sz w:val="24"/>
+          <w:szCs w:val="24"/>
+        </w:rPr>
+      </w:pPr>
+      <w:r>
+        <w:rPr>
           <w:b/>
           <w:bCs/>
-        </w:rPr>
-      </w:pPr>
-      <w:r>
+          <w:sz w:val="24"/>
+          <w:szCs w:val="24"/>
+        </w:rPr>
+        <w:t>3.3.1 – Modelo Conceitual</w:t>
+      </w:r>
+    </w:p>
+    <w:p>
+      <w:pPr>
+        <w:pStyle w:val="Normal"/>
         <w:rPr>
           <w:b/>
           <w:bCs/>
         </w:rPr>
-        <w:t>3.3.1 – Modelo Conceitual</w:t>
-      </w:r>
-    </w:p>
-    <w:p>
-      <w:pPr>
-        <w:pStyle w:val="Normal"/>
+      </w:pPr>
+      <w:r>
         <w:rPr>
           <w:b/>
           <w:bCs/>
         </w:rPr>
-      </w:pPr>
-      <w:r>
+      </w:r>
+    </w:p>
+    <w:p>
+      <w:pPr>
+        <w:pStyle w:val="Normal"/>
         <w:rPr>
           <w:b/>
           <w:bCs/>
         </w:rPr>
-      </w:r>
-    </w:p>
-    <w:p>
-      <w:pPr>
-        <w:pStyle w:val="Normal"/>
+      </w:pPr>
+      <w:r>
         <w:rPr>
           <w:b/>
           <w:bCs/>
         </w:rPr>
-      </w:pPr>
-      <w:r>
-        <w:rPr>
-          <w:b/>
-          <w:bCs/>
-        </w:rPr>
         <w:drawing>
-          <wp:anchor behindDoc="0" distT="0" distB="0" distL="0" distR="0" simplePos="0" locked="0" layoutInCell="0" allowOverlap="1" relativeHeight="39">
+          <wp:anchor behindDoc="0" distT="0" distB="0" distL="0" distR="0" simplePos="0" locked="0" layoutInCell="0" allowOverlap="1" relativeHeight="37">
             <wp:simplePos x="0" y="0"/>
             <wp:positionH relativeFrom="column">
               <wp:align>center</wp:align>
@@ -12822,7 +12755,7 @@
             <wp:extent cx="5624830" cy="2934335"/>
             <wp:effectExtent l="0" t="0" r="0" b="0"/>
             <wp:wrapSquare wrapText="largest"/>
-            <wp:docPr id="12" name="Figura11" descr=""/>
+            <wp:docPr id="11" name="Figura11" descr=""/>
             <wp:cNvGraphicFramePr>
               <a:graphicFrameLocks xmlns:a="http://schemas.openxmlformats.org/drawingml/2006/main" noChangeAspect="1"/>
             </wp:cNvGraphicFramePr>
@@ -12830,14 +12763,14 @@
               <a:graphicData uri="http://schemas.openxmlformats.org/drawingml/2006/picture">
                 <pic:pic xmlns:pic="http://schemas.openxmlformats.org/drawingml/2006/picture">
                   <pic:nvPicPr>
-                    <pic:cNvPr id="12" name="Figura11" descr=""/>
+                    <pic:cNvPr id="11" name="Figura11" descr=""/>
                     <pic:cNvPicPr>
                       <a:picLocks noChangeAspect="1" noChangeArrowheads="1"/>
                     </pic:cNvPicPr>
                   </pic:nvPicPr>
                   <pic:blipFill>
                     <a:blip r:embed="rId14"/>
-                    <a:srcRect l="-76" t="-147" r="-76" b="-147"/>
+                    <a:srcRect l="-113" t="-221" r="-113" b="-221"/>
                     <a:stretch>
                       <a:fillRect/>
                     </a:stretch>
@@ -12851,6 +12784,11 @@
                       <a:avLst/>
                     </a:prstGeom>
                     <a:noFill/>
+                    <a:ln>
+                      <a:solidFill>
+                        <a:srgbClr val="000000"/>
+                      </a:solidFill>
+                    </a:ln>
                   </pic:spPr>
                 </pic:pic>
               </a:graphicData>
@@ -12893,33 +12831,35 @@
       <w:pPr>
         <w:pStyle w:val="Normal"/>
         <w:rPr>
+          <w:sz w:val="24"/>
+          <w:szCs w:val="24"/>
+        </w:rPr>
+      </w:pPr>
+      <w:r>
+        <w:rPr>
           <w:b/>
           <w:bCs/>
-        </w:rPr>
-      </w:pPr>
-      <w:r>
+          <w:sz w:val="24"/>
+          <w:szCs w:val="24"/>
+        </w:rPr>
+        <w:t>3.3.2 – Modelo Lógico</w:t>
+      </w:r>
+    </w:p>
+    <w:p>
+      <w:pPr>
+        <w:pStyle w:val="Normal"/>
         <w:rPr>
           <w:b/>
           <w:bCs/>
         </w:rPr>
-        <w:t>3.3.2 – Modelo Lógico</w:t>
-      </w:r>
-    </w:p>
-    <w:p>
-      <w:pPr>
-        <w:pStyle w:val="Normal"/>
+      </w:pPr>
+      <w:r>
         <w:rPr>
           <w:b/>
           <w:bCs/>
         </w:rPr>
-      </w:pPr>
-      <w:r>
-        <w:rPr>
-          <w:b/>
-          <w:bCs/>
-        </w:rPr>
         <w:drawing>
-          <wp:anchor behindDoc="0" distT="0" distB="0" distL="0" distR="0" simplePos="0" locked="0" layoutInCell="0" allowOverlap="1" relativeHeight="40">
+          <wp:anchor behindDoc="0" distT="0" distB="0" distL="0" distR="0" simplePos="0" locked="0" layoutInCell="0" allowOverlap="1" relativeHeight="38">
             <wp:simplePos x="0" y="0"/>
             <wp:positionH relativeFrom="column">
               <wp:posOffset>114300</wp:posOffset>
@@ -12930,7 +12870,7 @@
             <wp:extent cx="5426710" cy="3433445"/>
             <wp:effectExtent l="0" t="0" r="0" b="0"/>
             <wp:wrapSquare wrapText="largest"/>
-            <wp:docPr id="13" name="Figura12" descr=""/>
+            <wp:docPr id="12" name="Figura12" descr=""/>
             <wp:cNvGraphicFramePr>
               <a:graphicFrameLocks xmlns:a="http://schemas.openxmlformats.org/drawingml/2006/main" noChangeAspect="1"/>
             </wp:cNvGraphicFramePr>
@@ -12938,14 +12878,14 @@
               <a:graphicData uri="http://schemas.openxmlformats.org/drawingml/2006/picture">
                 <pic:pic xmlns:pic="http://schemas.openxmlformats.org/drawingml/2006/picture">
                   <pic:nvPicPr>
-                    <pic:cNvPr id="13" name="Figura12" descr=""/>
+                    <pic:cNvPr id="12" name="Figura12" descr=""/>
                     <pic:cNvPicPr>
                       <a:picLocks noChangeAspect="1" noChangeArrowheads="1"/>
                     </pic:cNvPicPr>
                   </pic:nvPicPr>
                   <pic:blipFill>
                     <a:blip r:embed="rId15"/>
-                    <a:srcRect l="-76" t="-120" r="-76" b="-120"/>
+                    <a:srcRect l="-114" t="-180" r="-114" b="-180"/>
                     <a:stretch>
                       <a:fillRect/>
                     </a:stretch>
@@ -12959,6 +12899,11 @@
                       <a:avLst/>
                     </a:prstGeom>
                     <a:noFill/>
+                    <a:ln>
+                      <a:solidFill>
+                        <a:srgbClr val="000000"/>
+                      </a:solidFill>
+                    </a:ln>
                   </pic:spPr>
                 </pic:pic>
               </a:graphicData>
@@ -13000,15 +12945,6 @@
     <w:p>
       <w:pPr>
         <w:pStyle w:val="Normal"/>
-        <w:rPr/>
-      </w:pPr>
-      <w:r>
-        <w:rPr/>
-      </w:r>
-    </w:p>
-    <w:p>
-      <w:pPr>
-        <w:pStyle w:val="Heading2"/>
         <w:rPr>
           <w:sz w:val="22"/>
           <w:szCs w:val="22"/>
@@ -13020,14 +12956,26 @@
           <w:szCs w:val="22"/>
         </w:rPr>
       </w:r>
-      <w:r>
-        <w:br w:type="page"/>
-      </w:r>
     </w:p>
     <w:p>
       <w:pPr>
         <w:pStyle w:val="Heading2"/>
-        <w:spacing w:before="0" w:after="120"/>
+        <w:rPr>
+          <w:sz w:val="24"/>
+          <w:szCs w:val="24"/>
+        </w:rPr>
+      </w:pPr>
+      <w:r>
+        <w:rPr>
+          <w:sz w:val="24"/>
+          <w:szCs w:val="24"/>
+        </w:rPr>
+        <w:t>3.3.3 – Modelo Físico</w:t>
+      </w:r>
+    </w:p>
+    <w:p>
+      <w:pPr>
+        <w:pStyle w:val="Normal"/>
         <w:rPr>
           <w:sz w:val="22"/>
           <w:szCs w:val="22"/>
@@ -13042,7 +12990,7 @@
     </w:p>
     <w:p>
       <w:pPr>
-        <w:pStyle w:val="Heading2"/>
+        <w:pStyle w:val="Normal"/>
         <w:rPr>
           <w:sz w:val="22"/>
           <w:szCs w:val="22"/>
@@ -13053,39 +13001,8 @@
           <w:sz w:val="22"/>
           <w:szCs w:val="22"/>
         </w:rPr>
-        <w:t>3.3.3 – Modelo Físico</w:t>
-      </w:r>
-    </w:p>
-    <w:p>
-      <w:pPr>
-        <w:pStyle w:val="Normal"/>
-        <w:rPr>
-          <w:sz w:val="22"/>
-          <w:szCs w:val="22"/>
-        </w:rPr>
-      </w:pPr>
-      <w:r>
-        <w:rPr>
-          <w:sz w:val="22"/>
-          <w:szCs w:val="22"/>
-        </w:rPr>
-      </w:r>
-    </w:p>
-    <w:p>
-      <w:pPr>
-        <w:pStyle w:val="Normal"/>
-        <w:rPr>
-          <w:sz w:val="22"/>
-          <w:szCs w:val="22"/>
-        </w:rPr>
-      </w:pPr>
-      <w:r>
-        <w:rPr>
-          <w:sz w:val="22"/>
-          <w:szCs w:val="22"/>
-        </w:rPr>
         <w:drawing>
-          <wp:anchor behindDoc="0" distT="0" distB="0" distL="0" distR="0" simplePos="0" locked="0" layoutInCell="0" allowOverlap="1" relativeHeight="41">
+          <wp:anchor behindDoc="0" distT="0" distB="0" distL="0" distR="0" simplePos="0" locked="0" layoutInCell="0" allowOverlap="1" relativeHeight="39">
             <wp:simplePos x="0" y="0"/>
             <wp:positionH relativeFrom="column">
               <wp:align>center</wp:align>
@@ -13096,7 +13013,7 @@
             <wp:extent cx="5731510" cy="4074795"/>
             <wp:effectExtent l="0" t="0" r="0" b="0"/>
             <wp:wrapSquare wrapText="largest"/>
-            <wp:docPr id="14" name="Figura13" descr=""/>
+            <wp:docPr id="13" name="Figura13" descr=""/>
             <wp:cNvGraphicFramePr>
               <a:graphicFrameLocks xmlns:a="http://schemas.openxmlformats.org/drawingml/2006/main" noChangeAspect="1"/>
             </wp:cNvGraphicFramePr>
@@ -13104,14 +13021,14 @@
               <a:graphicData uri="http://schemas.openxmlformats.org/drawingml/2006/picture">
                 <pic:pic xmlns:pic="http://schemas.openxmlformats.org/drawingml/2006/picture">
                   <pic:nvPicPr>
-                    <pic:cNvPr id="14" name="Figura13" descr=""/>
+                    <pic:cNvPr id="13" name="Figura13" descr=""/>
                     <pic:cNvPicPr>
                       <a:picLocks noChangeAspect="1" noChangeArrowheads="1"/>
                     </pic:cNvPicPr>
                   </pic:nvPicPr>
                   <pic:blipFill>
                     <a:blip r:embed="rId16"/>
-                    <a:srcRect l="-70" t="-98" r="-70" b="-98"/>
+                    <a:srcRect l="-140" t="-196" r="-140" b="-196"/>
                     <a:stretch>
                       <a:fillRect/>
                     </a:stretch>
@@ -13125,6 +13042,11 @@
                       <a:avLst/>
                     </a:prstGeom>
                     <a:noFill/>
+                    <a:ln>
+                      <a:solidFill>
+                        <a:srgbClr val="000000"/>
+                      </a:solidFill>
+                    </a:ln>
                   </pic:spPr>
                 </pic:pic>
               </a:graphicData>
@@ -13151,12 +13073,12 @@
         <w:spacing w:before="0" w:after="120"/>
         <w:rPr/>
       </w:pPr>
-      <w:bookmarkStart w:id="26" w:name="_Toc208341109"/>
+      <w:bookmarkStart w:id="25" w:name="_Toc208341109"/>
       <w:r>
         <w:rPr/>
         <w:t>3.6 Recursos e ferramentas</w:t>
       </w:r>
-      <w:bookmarkEnd w:id="26"/>
+      <w:bookmarkEnd w:id="25"/>
     </w:p>
     <w:p>
       <w:pPr>
@@ -14128,12 +14050,12 @@
         <w:spacing w:before="0" w:after="120"/>
         <w:rPr/>
       </w:pPr>
-      <w:bookmarkStart w:id="27" w:name="_Toc208341110"/>
+      <w:bookmarkStart w:id="26" w:name="_Toc208341110"/>
       <w:r>
         <w:rPr/>
         <w:t>3.7 Funcionalidades implementadas</w:t>
       </w:r>
-      <w:bookmarkEnd w:id="27"/>
+      <w:bookmarkEnd w:id="26"/>
     </w:p>
     <w:tbl>
       <w:tblPr>
@@ -14678,12 +14600,12 @@
         <w:pStyle w:val="Heading2"/>
         <w:rPr/>
       </w:pPr>
-      <w:bookmarkStart w:id="28" w:name="_Toc208341111"/>
+      <w:bookmarkStart w:id="27" w:name="_Toc208341111"/>
       <w:r>
         <w:rPr/>
         <w:t>3.8 Interface do usuário</w:t>
       </w:r>
-      <w:bookmarkEnd w:id="28"/>
+      <w:bookmarkEnd w:id="27"/>
     </w:p>
     <w:p>
       <w:pPr>
@@ -14723,29 +14645,37 @@
         <w:pStyle w:val="Heading1"/>
         <w:numPr>
           <w:ilvl w:val="0"/>
-          <w:numId w:val="1"/>
+          <w:numId w:val="0"/>
         </w:numPr>
-        <w:ind w:hanging="284" w:left="284"/>
-        <w:rPr/>
-      </w:pPr>
-      <w:bookmarkStart w:id="29" w:name="_Toc208341112"/>
+        <w:ind w:hanging="0" w:left="0"/>
+        <w:rPr/>
+      </w:pPr>
+      <w:r>
+        <w:rPr/>
+        <w:t>4.</w:t>
+      </w:r>
+      <w:bookmarkStart w:id="28" w:name="_Toc208341112"/>
       <w:r>
         <w:rPr/>
         <w:t>Testes e Qualidade</w:t>
       </w:r>
+      <w:bookmarkEnd w:id="28"/>
+    </w:p>
+    <w:p>
+      <w:pPr>
+        <w:pStyle w:val="Heading2"/>
+        <w:rPr/>
+      </w:pPr>
+      <w:r>
+        <w:rPr/>
+        <w:t>4</w:t>
+      </w:r>
+      <w:bookmarkStart w:id="29" w:name="_Toc208341113"/>
+      <w:r>
+        <w:rPr/>
+        <w:t>.1 Estratégia de Testes: Descrever a estratégia de testes adotada</w:t>
+      </w:r>
       <w:bookmarkEnd w:id="29"/>
-    </w:p>
-    <w:p>
-      <w:pPr>
-        <w:pStyle w:val="Heading2"/>
-        <w:rPr/>
-      </w:pPr>
-      <w:bookmarkStart w:id="30" w:name="_Toc208341113"/>
-      <w:r>
-        <w:rPr/>
-        <w:t>4.1 Estratégia de Testes: Descrever a estratégia de testes adotada</w:t>
-      </w:r>
-      <w:bookmarkEnd w:id="30"/>
     </w:p>
     <w:p>
       <w:pPr>
@@ -15015,12 +14945,26 @@
         <w:ind w:hanging="0" w:left="0"/>
         <w:rPr/>
       </w:pPr>
-      <w:bookmarkStart w:id="31" w:name="_Toc208341114"/>
-      <w:r>
-        <w:rPr/>
-        <w:t>4.2 Resultados dos Testes: Apresentar os resultados dos testes realizados</w:t>
-      </w:r>
-      <w:bookmarkEnd w:id="31"/>
+      <w:r>
+        <w:rPr/>
+        <w:t>4</w:t>
+      </w:r>
+      <w:bookmarkStart w:id="30" w:name="_Toc208341114"/>
+      <w:r>
+        <w:rPr/>
+        <w:t>.2 Resultados dos Testes: Apresentar os resultados dos testes realizados</w:t>
+      </w:r>
+      <w:bookmarkEnd w:id="30"/>
+    </w:p>
+    <w:p>
+      <w:pPr>
+        <w:pStyle w:val="Normal"/>
+        <w:ind w:hanging="0" w:left="0"/>
+        <w:rPr/>
+      </w:pPr>
+      <w:r>
+        <w:rPr/>
+      </w:r>
     </w:p>
     <w:tbl>
       <w:tblPr>
@@ -15410,12 +15354,12 @@
         <w:pStyle w:val="Heading2"/>
         <w:rPr/>
       </w:pPr>
-      <w:bookmarkStart w:id="32" w:name="_Toc208341115"/>
+      <w:bookmarkStart w:id="31" w:name="_Toc208341115"/>
       <w:r>
         <w:rPr/>
         <w:t>4.3 Garantia da Qualidade:</w:t>
       </w:r>
-      <w:bookmarkEnd w:id="32"/>
+      <w:bookmarkEnd w:id="31"/>
     </w:p>
     <w:p>
       <w:pPr>
@@ -15581,12 +15525,12 @@
         <w:pStyle w:val="Heading2"/>
         <w:rPr/>
       </w:pPr>
-      <w:bookmarkStart w:id="33" w:name="_Toc208341116"/>
+      <w:bookmarkStart w:id="32" w:name="_Toc208341116"/>
       <w:r>
         <w:rPr/>
         <w:t>4.4 Requisitos mínimos de hardware e software para o sistema</w:t>
       </w:r>
-      <w:bookmarkEnd w:id="33"/>
+      <w:bookmarkEnd w:id="32"/>
       <w:r>
         <w:rPr/>
         <w:t xml:space="preserve"> </w:t>
@@ -15855,30 +15799,31 @@
       <w:r>
         <w:rPr/>
       </w:r>
-      <w:bookmarkStart w:id="34" w:name="_2zqrayimty9"/>
-      <w:bookmarkStart w:id="35" w:name="_nn0nimgeko23"/>
-      <w:bookmarkStart w:id="36" w:name="_6gn227md0o7x"/>
-      <w:bookmarkStart w:id="37" w:name="_j12f6xsp0jfi"/>
-      <w:bookmarkStart w:id="38" w:name="_6mad4wn9nuav"/>
-      <w:bookmarkStart w:id="39" w:name="_3cwavtvg9zuo"/>
-      <w:bookmarkStart w:id="40" w:name="_v4tufsg5tzi2"/>
-      <w:bookmarkStart w:id="41" w:name="_c05mh8u26u55"/>
-      <w:bookmarkStart w:id="42" w:name="_4silupz56pcl"/>
-      <w:bookmarkStart w:id="43" w:name="_svvhujvzdaoc"/>
-      <w:bookmarkStart w:id="44" w:name="_eys2dox2ksiz"/>
-      <w:bookmarkStart w:id="45" w:name="_c416v7vsc6tu"/>
-      <w:bookmarkStart w:id="46" w:name="_2zqrayimty9"/>
-      <w:bookmarkStart w:id="47" w:name="_nn0nimgeko23"/>
-      <w:bookmarkStart w:id="48" w:name="_6gn227md0o7x"/>
-      <w:bookmarkStart w:id="49" w:name="_j12f6xsp0jfi"/>
-      <w:bookmarkStart w:id="50" w:name="_6mad4wn9nuav"/>
-      <w:bookmarkStart w:id="51" w:name="_3cwavtvg9zuo"/>
-      <w:bookmarkStart w:id="52" w:name="_v4tufsg5tzi2"/>
-      <w:bookmarkStart w:id="53" w:name="_c05mh8u26u55"/>
-      <w:bookmarkStart w:id="54" w:name="_4silupz56pcl"/>
-      <w:bookmarkStart w:id="55" w:name="_svvhujvzdaoc"/>
-      <w:bookmarkStart w:id="56" w:name="_eys2dox2ksiz"/>
-      <w:bookmarkStart w:id="57" w:name="_c416v7vsc6tu"/>
+      <w:bookmarkStart w:id="33" w:name="_2zqrayimty9"/>
+      <w:bookmarkStart w:id="34" w:name="_nn0nimgeko23"/>
+      <w:bookmarkStart w:id="35" w:name="_6gn227md0o7x"/>
+      <w:bookmarkStart w:id="36" w:name="_j12f6xsp0jfi"/>
+      <w:bookmarkStart w:id="37" w:name="_6mad4wn9nuav"/>
+      <w:bookmarkStart w:id="38" w:name="_3cwavtvg9zuo"/>
+      <w:bookmarkStart w:id="39" w:name="_v4tufsg5tzi2"/>
+      <w:bookmarkStart w:id="40" w:name="_c05mh8u26u55"/>
+      <w:bookmarkStart w:id="41" w:name="_4silupz56pcl"/>
+      <w:bookmarkStart w:id="42" w:name="_svvhujvzdaoc"/>
+      <w:bookmarkStart w:id="43" w:name="_eys2dox2ksiz"/>
+      <w:bookmarkStart w:id="44" w:name="_c416v7vsc6tu"/>
+      <w:bookmarkStart w:id="45" w:name="_2zqrayimty9"/>
+      <w:bookmarkStart w:id="46" w:name="_nn0nimgeko23"/>
+      <w:bookmarkStart w:id="47" w:name="_6gn227md0o7x"/>
+      <w:bookmarkStart w:id="48" w:name="_j12f6xsp0jfi"/>
+      <w:bookmarkStart w:id="49" w:name="_6mad4wn9nuav"/>
+      <w:bookmarkStart w:id="50" w:name="_3cwavtvg9zuo"/>
+      <w:bookmarkStart w:id="51" w:name="_v4tufsg5tzi2"/>
+      <w:bookmarkStart w:id="52" w:name="_c05mh8u26u55"/>
+      <w:bookmarkStart w:id="53" w:name="_4silupz56pcl"/>
+      <w:bookmarkStart w:id="54" w:name="_svvhujvzdaoc"/>
+      <w:bookmarkStart w:id="55" w:name="_eys2dox2ksiz"/>
+      <w:bookmarkStart w:id="56" w:name="_c416v7vsc6tu"/>
+      <w:bookmarkEnd w:id="45"/>
       <w:bookmarkEnd w:id="46"/>
       <w:bookmarkEnd w:id="47"/>
       <w:bookmarkEnd w:id="48"/>
@@ -15890,27 +15835,26 @@
       <w:bookmarkEnd w:id="54"/>
       <w:bookmarkEnd w:id="55"/>
       <w:bookmarkEnd w:id="56"/>
+    </w:p>
+    <w:p>
+      <w:pPr>
+        <w:pStyle w:val="Heading2"/>
+        <w:rPr/>
+      </w:pPr>
+      <w:bookmarkStart w:id="57" w:name="_Toc208341117"/>
+      <w:r>
+        <w:rPr/>
+        <w:t xml:space="preserve">4.5 </w:t>
+      </w:r>
+      <w:bookmarkStart w:id="58" w:name="_a2ztorr69us4"/>
+      <w:bookmarkEnd w:id="58"/>
+      <w:r>
+        <w:rPr/>
+        <w:t>Contrato para desenvolvimento de software</w:t>
+      </w:r>
+      <w:bookmarkStart w:id="59" w:name="_jhlxoy2xhbg9"/>
       <w:bookmarkEnd w:id="57"/>
-    </w:p>
-    <w:p>
-      <w:pPr>
-        <w:pStyle w:val="Heading2"/>
-        <w:rPr/>
-      </w:pPr>
-      <w:bookmarkStart w:id="58" w:name="_Toc208341117"/>
-      <w:r>
-        <w:rPr/>
-        <w:t xml:space="preserve">4.5 </w:t>
-      </w:r>
-      <w:bookmarkStart w:id="59" w:name="_a2ztorr69us4"/>
       <w:bookmarkEnd w:id="59"/>
-      <w:r>
-        <w:rPr/>
-        <w:t>Contrato para desenvolvimento de software</w:t>
-      </w:r>
-      <w:bookmarkStart w:id="60" w:name="_jhlxoy2xhbg9"/>
-      <w:bookmarkEnd w:id="58"/>
-      <w:bookmarkEnd w:id="60"/>
     </w:p>
     <w:p>
       <w:pPr>
@@ -15926,17 +15870,21 @@
         <w:pStyle w:val="Heading1"/>
         <w:numPr>
           <w:ilvl w:val="0"/>
-          <w:numId w:val="1"/>
+          <w:numId w:val="0"/>
         </w:numPr>
-        <w:ind w:hanging="284" w:left="284"/>
-        <w:rPr/>
-      </w:pPr>
-      <w:bookmarkStart w:id="61" w:name="_Toc208341118"/>
+        <w:ind w:hanging="0" w:left="284"/>
+        <w:rPr/>
+      </w:pPr>
+      <w:r>
+        <w:rPr/>
+        <w:t xml:space="preserve">5. </w:t>
+      </w:r>
+      <w:bookmarkStart w:id="60" w:name="_Toc208341118"/>
       <w:r>
         <w:rPr/>
         <w:t>Considerações Finais</w:t>
       </w:r>
-      <w:bookmarkEnd w:id="61"/>
+      <w:bookmarkEnd w:id="60"/>
     </w:p>
     <w:p>
       <w:pPr>
@@ -15990,17 +15938,21 @@
         <w:pStyle w:val="Heading1"/>
         <w:numPr>
           <w:ilvl w:val="0"/>
-          <w:numId w:val="1"/>
+          <w:numId w:val="0"/>
         </w:numPr>
-        <w:ind w:hanging="284" w:left="284"/>
-        <w:rPr/>
-      </w:pPr>
-      <w:bookmarkStart w:id="62" w:name="_Toc208341119"/>
+        <w:ind w:hanging="0" w:left="284"/>
+        <w:rPr/>
+      </w:pPr>
+      <w:r>
+        <w:rPr/>
+        <w:t xml:space="preserve">6. </w:t>
+      </w:r>
+      <w:bookmarkStart w:id="61" w:name="_Toc208341119"/>
       <w:r>
         <w:rPr/>
         <w:t>Referências</w:t>
       </w:r>
-      <w:bookmarkEnd w:id="62"/>
+      <w:bookmarkEnd w:id="61"/>
     </w:p>
     <w:p>
       <w:pPr>
@@ -16012,12 +15964,12 @@
         <w:ind w:hanging="0" w:left="710"/>
         <w:rPr/>
       </w:pPr>
-      <w:bookmarkStart w:id="63" w:name="_Toc208341120"/>
+      <w:bookmarkStart w:id="62" w:name="_Toc208341120"/>
       <w:r>
         <w:rPr/>
         <w:t>Anexo I - Diário de bordo</w:t>
       </w:r>
-      <w:bookmarkEnd w:id="63"/>
+      <w:bookmarkEnd w:id="62"/>
     </w:p>
     <w:p>
       <w:pPr>
@@ -16126,12 +16078,12 @@
         <w:ind w:hanging="0" w:left="720"/>
         <w:rPr/>
       </w:pPr>
-      <w:bookmarkStart w:id="64" w:name="_Toc208341121"/>
+      <w:bookmarkStart w:id="63" w:name="_Toc208341121"/>
       <w:r>
         <w:rPr/>
         <w:t>Anexo II – Cronograma efetivo</w:t>
       </w:r>
-      <w:bookmarkEnd w:id="64"/>
+      <w:bookmarkEnd w:id="63"/>
     </w:p>
     <w:p>
       <w:pPr>
@@ -16143,12 +16095,12 @@
         <w:ind w:hanging="0" w:left="720"/>
         <w:rPr/>
       </w:pPr>
-      <w:bookmarkStart w:id="65" w:name="_Toc208341122"/>
+      <w:bookmarkStart w:id="64" w:name="_Toc208341122"/>
       <w:r>
         <w:rPr/>
         <w:t>Anexo III – Evidências</w:t>
       </w:r>
-      <w:bookmarkEnd w:id="65"/>
+      <w:bookmarkEnd w:id="64"/>
     </w:p>
     <w:p>
       <w:pPr>
@@ -16204,7 +16156,7 @@
         <wp:inline distT="0" distB="0" distL="0" distR="0">
           <wp:extent cx="3600450" cy="657225"/>
           <wp:effectExtent l="0" t="0" r="0" b="0"/>
-          <wp:docPr id="15" name="Figura2" descr="logo-novo-cps-cor"/>
+          <wp:docPr id="14" name="Figura2" descr="logo-novo-cps-cor"/>
           <wp:cNvGraphicFramePr>
             <a:graphicFrameLocks xmlns:a="http://schemas.openxmlformats.org/drawingml/2006/main" noChangeAspect="1"/>
           </wp:cNvGraphicFramePr>
@@ -16212,7 +16164,7 @@
             <a:graphicData uri="http://schemas.openxmlformats.org/drawingml/2006/picture">
               <pic:pic xmlns:pic="http://schemas.openxmlformats.org/drawingml/2006/picture">
                 <pic:nvPicPr>
-                  <pic:cNvPr id="15" name="Figura2" descr="logo-novo-cps-cor"/>
+                  <pic:cNvPr id="14" name="Figura2" descr="logo-novo-cps-cor"/>
                   <pic:cNvPicPr>
                     <a:picLocks noChangeAspect="1" noChangeArrowheads="1"/>
                   </pic:cNvPicPr>
@@ -16327,7 +16279,7 @@
         <wp:inline distT="0" distB="0" distL="0" distR="0">
           <wp:extent cx="3600450" cy="657225"/>
           <wp:effectExtent l="0" t="0" r="0" b="0"/>
-          <wp:docPr id="16" name="Figura2" descr="logo-novo-cps-cor"/>
+          <wp:docPr id="15" name="Figura2" descr="logo-novo-cps-cor"/>
           <wp:cNvGraphicFramePr>
             <a:graphicFrameLocks xmlns:a="http://schemas.openxmlformats.org/drawingml/2006/main" noChangeAspect="1"/>
           </wp:cNvGraphicFramePr>
@@ -16335,7 +16287,7 @@
             <a:graphicData uri="http://schemas.openxmlformats.org/drawingml/2006/picture">
               <pic:pic xmlns:pic="http://schemas.openxmlformats.org/drawingml/2006/picture">
                 <pic:nvPicPr>
-                  <pic:cNvPr id="16" name="Figura2" descr="logo-novo-cps-cor"/>
+                  <pic:cNvPr id="15" name="Figura2" descr="logo-novo-cps-cor"/>
                   <pic:cNvPicPr>
                     <a:picLocks noChangeAspect="1" noChangeArrowheads="1"/>
                   </pic:cNvPicPr>

</xml_diff>

<commit_message>
Commitando as modificações dos arquivos clientes_listar.php, clientes_buscar_rapido.php, produtos_listar.php e produtos_buscar_rapido.php
</commit_message>
<xml_diff>
--- a/Documentação PI - 2º Semestre 2025 - G5.docx
+++ b/Documentação PI - 2º Semestre 2025 - G5.docx
@@ -792,7 +792,7 @@
                         <w:txbxContent>
                           <w:p>
                             <w:pPr>
-                              <w:pStyle w:val="Contedodoquadrouser"/>
+                              <w:pStyle w:val="Contedodoquadro"/>
                               <w:jc w:val="center"/>
                               <w:rPr>
                                 <w:color w:val="000000"/>
@@ -825,7 +825,7 @@
                   <w:txbxContent>
                     <w:p>
                       <w:pPr>
-                        <w:pStyle w:val="Contedodoquadrouser"/>
+                        <w:pStyle w:val="Contedodoquadro"/>
                         <w:jc w:val="center"/>
                         <w:rPr>
                           <w:color w:val="000000"/>
@@ -973,7 +973,7 @@
                         <w:txbxContent>
                           <w:p>
                             <w:pPr>
-                              <w:pStyle w:val="Contedodoquadrouser"/>
+                              <w:pStyle w:val="Contedodoquadro"/>
                               <w:rPr>
                                 <w:color w:val="000000"/>
                               </w:rPr>
@@ -986,7 +986,7 @@
                           </w:p>
                           <w:p>
                             <w:pPr>
-                              <w:pStyle w:val="Contedodoquadrouser"/>
+                              <w:pStyle w:val="Contedodoquadro"/>
                               <w:rPr>
                                 <w:color w:val="000000"/>
                               </w:rPr>
@@ -999,7 +999,7 @@
                           </w:p>
                           <w:p>
                             <w:pPr>
-                              <w:pStyle w:val="Contedodoquadrouser"/>
+                              <w:pStyle w:val="Contedodoquadro"/>
                               <w:rPr>
                                 <w:color w:val="000000"/>
                               </w:rPr>
@@ -1012,7 +1012,7 @@
                           </w:p>
                           <w:p>
                             <w:pPr>
-                              <w:pStyle w:val="Contedodoquadrouser"/>
+                              <w:pStyle w:val="Contedodoquadro"/>
                               <w:rPr>
                                 <w:color w:val="000000"/>
                               </w:rPr>
@@ -1025,7 +1025,7 @@
                           </w:p>
                           <w:p>
                             <w:pPr>
-                              <w:pStyle w:val="Contedodoquadrouser"/>
+                              <w:pStyle w:val="Contedodoquadro"/>
                               <w:rPr>
                                 <w:color w:val="000000"/>
                               </w:rPr>
@@ -1057,7 +1057,7 @@
                   <w:txbxContent>
                     <w:p>
                       <w:pPr>
-                        <w:pStyle w:val="Contedodoquadrouser"/>
+                        <w:pStyle w:val="Contedodoquadro"/>
                         <w:rPr>
                           <w:color w:val="000000"/>
                         </w:rPr>
@@ -1070,7 +1070,7 @@
                     </w:p>
                     <w:p>
                       <w:pPr>
-                        <w:pStyle w:val="Contedodoquadrouser"/>
+                        <w:pStyle w:val="Contedodoquadro"/>
                         <w:rPr>
                           <w:color w:val="000000"/>
                         </w:rPr>
@@ -1083,7 +1083,7 @@
                     </w:p>
                     <w:p>
                       <w:pPr>
-                        <w:pStyle w:val="Contedodoquadrouser"/>
+                        <w:pStyle w:val="Contedodoquadro"/>
                         <w:rPr>
                           <w:color w:val="000000"/>
                         </w:rPr>
@@ -1096,7 +1096,7 @@
                     </w:p>
                     <w:p>
                       <w:pPr>
-                        <w:pStyle w:val="Contedodoquadrouser"/>
+                        <w:pStyle w:val="Contedodoquadro"/>
                         <w:rPr>
                           <w:color w:val="000000"/>
                         </w:rPr>
@@ -1109,7 +1109,7 @@
                     </w:p>
                     <w:p>
                       <w:pPr>
-                        <w:pStyle w:val="Contedodoquadrouser"/>
+                        <w:pStyle w:val="Contedodoquadro"/>
                         <w:rPr>
                           <w:color w:val="000000"/>
                         </w:rPr>
@@ -4079,7 +4079,7 @@
       <w:r>
         <w:rPr/>
         <w:drawing>
-          <wp:anchor behindDoc="0" distT="0" distB="0" distL="0" distR="0" simplePos="0" locked="0" layoutInCell="0" allowOverlap="1" relativeHeight="31">
+          <wp:anchor behindDoc="0" distT="0" distB="0" distL="0" distR="0" simplePos="0" locked="0" layoutInCell="0" allowOverlap="1" relativeHeight="32">
             <wp:simplePos x="0" y="0"/>
             <wp:positionH relativeFrom="column">
               <wp:posOffset>1711960</wp:posOffset>
@@ -4967,9 +4967,9 @@
         <w:rPr/>
       </w:pPr>
       <w:bookmarkStart w:id="12" w:name="_Toc208341100"/>
-      <w:bookmarkStart w:id="13" w:name="_insc0vnn24rq"/>
+      <w:bookmarkStart w:id="13" w:name="_y63ppj89aknf"/>
       <w:bookmarkStart w:id="14" w:name="_9ifolvgdxmor"/>
-      <w:bookmarkStart w:id="15" w:name="_y63ppj89aknf"/>
+      <w:bookmarkStart w:id="15" w:name="_insc0vnn24rq"/>
       <w:bookmarkEnd w:id="13"/>
       <w:bookmarkEnd w:id="14"/>
       <w:bookmarkEnd w:id="15"/>
@@ -7170,7 +7170,7 @@
             </w:r>
             <w:r>
               <w:rPr>
-                <w:rStyle w:val="Cdigo-fonte"/>
+                <w:rStyle w:val="Cdigo-fonteuser"/>
                 <w:kern w:val="0"/>
                 <w:sz w:val="22"/>
                 <w:szCs w:val="22"/>
@@ -7592,9 +7592,9 @@
       </w:tblPr>
       <w:tblGrid>
         <w:gridCol w:w="2797"/>
-        <w:gridCol w:w="1619"/>
-        <w:gridCol w:w="1584"/>
-        <w:gridCol w:w="2268"/>
+        <w:gridCol w:w="1618"/>
+        <w:gridCol w:w="1585"/>
+        <w:gridCol w:w="2267"/>
       </w:tblGrid>
       <w:tr>
         <w:trPr>
@@ -7641,7 +7641,7 @@
         </w:tc>
         <w:tc>
           <w:tcPr>
-            <w:tcW w:w="1619" w:type="dxa"/>
+            <w:tcW w:w="1618" w:type="dxa"/>
             <w:tcBorders>
               <w:top w:val="single" w:sz="4" w:space="0" w:color="000000"/>
               <w:bottom w:val="single" w:sz="12" w:space="0" w:color="666666"/>
@@ -7679,7 +7679,7 @@
         </w:tc>
         <w:tc>
           <w:tcPr>
-            <w:tcW w:w="1584" w:type="dxa"/>
+            <w:tcW w:w="1585" w:type="dxa"/>
             <w:tcBorders>
               <w:top w:val="single" w:sz="4" w:space="0" w:color="000000"/>
               <w:bottom w:val="single" w:sz="12" w:space="0" w:color="666666"/>
@@ -7717,7 +7717,7 @@
         </w:tc>
         <w:tc>
           <w:tcPr>
-            <w:tcW w:w="2268" w:type="dxa"/>
+            <w:tcW w:w="2267" w:type="dxa"/>
             <w:tcBorders>
               <w:top w:val="single" w:sz="4" w:space="0" w:color="000000"/>
               <w:bottom w:val="single" w:sz="12" w:space="0" w:color="666666"/>
@@ -7800,7 +7800,7 @@
         </w:tc>
         <w:tc>
           <w:tcPr>
-            <w:tcW w:w="1619" w:type="dxa"/>
+            <w:tcW w:w="1618" w:type="dxa"/>
             <w:tcBorders>
               <w:left w:val="single" w:sz="2" w:space="0" w:color="666666"/>
               <w:right w:val="single" w:sz="2" w:space="0" w:color="666666"/>
@@ -7839,7 +7839,7 @@
         </w:tc>
         <w:tc>
           <w:tcPr>
-            <w:tcW w:w="1584" w:type="dxa"/>
+            <w:tcW w:w="1585" w:type="dxa"/>
             <w:tcBorders>
               <w:left w:val="single" w:sz="2" w:space="0" w:color="666666"/>
               <w:right w:val="single" w:sz="2" w:space="0" w:color="666666"/>
@@ -7878,7 +7878,7 @@
         </w:tc>
         <w:tc>
           <w:tcPr>
-            <w:tcW w:w="2268" w:type="dxa"/>
+            <w:tcW w:w="2267" w:type="dxa"/>
             <w:tcBorders>
               <w:left w:val="single" w:sz="2" w:space="0" w:color="666666"/>
             </w:tcBorders>
@@ -7957,7 +7957,7 @@
         </w:tc>
         <w:tc>
           <w:tcPr>
-            <w:tcW w:w="1619" w:type="dxa"/>
+            <w:tcW w:w="1618" w:type="dxa"/>
             <w:tcBorders>
               <w:left w:val="single" w:sz="2" w:space="0" w:color="666666"/>
               <w:right w:val="single" w:sz="2" w:space="0" w:color="666666"/>
@@ -7995,7 +7995,7 @@
         </w:tc>
         <w:tc>
           <w:tcPr>
-            <w:tcW w:w="1584" w:type="dxa"/>
+            <w:tcW w:w="1585" w:type="dxa"/>
             <w:tcBorders>
               <w:left w:val="single" w:sz="2" w:space="0" w:color="666666"/>
               <w:right w:val="single" w:sz="2" w:space="0" w:color="666666"/>
@@ -8033,7 +8033,7 @@
         </w:tc>
         <w:tc>
           <w:tcPr>
-            <w:tcW w:w="2268" w:type="dxa"/>
+            <w:tcW w:w="2267" w:type="dxa"/>
             <w:tcBorders>
               <w:left w:val="single" w:sz="2" w:space="0" w:color="666666"/>
             </w:tcBorders>
@@ -8113,7 +8113,7 @@
         </w:tc>
         <w:tc>
           <w:tcPr>
-            <w:tcW w:w="1619" w:type="dxa"/>
+            <w:tcW w:w="1618" w:type="dxa"/>
             <w:tcBorders>
               <w:left w:val="single" w:sz="2" w:space="0" w:color="666666"/>
               <w:right w:val="single" w:sz="2" w:space="0" w:color="666666"/>
@@ -8152,7 +8152,7 @@
         </w:tc>
         <w:tc>
           <w:tcPr>
-            <w:tcW w:w="1584" w:type="dxa"/>
+            <w:tcW w:w="1585" w:type="dxa"/>
             <w:tcBorders>
               <w:left w:val="single" w:sz="2" w:space="0" w:color="666666"/>
               <w:right w:val="single" w:sz="2" w:space="0" w:color="666666"/>
@@ -8191,7 +8191,7 @@
         </w:tc>
         <w:tc>
           <w:tcPr>
-            <w:tcW w:w="2268" w:type="dxa"/>
+            <w:tcW w:w="2267" w:type="dxa"/>
             <w:tcBorders>
               <w:left w:val="single" w:sz="2" w:space="0" w:color="666666"/>
             </w:tcBorders>
@@ -8271,7 +8271,7 @@
         </w:tc>
         <w:tc>
           <w:tcPr>
-            <w:tcW w:w="1619" w:type="dxa"/>
+            <w:tcW w:w="1618" w:type="dxa"/>
             <w:tcBorders>
               <w:left w:val="single" w:sz="2" w:space="0" w:color="666666"/>
               <w:right w:val="single" w:sz="2" w:space="0" w:color="666666"/>
@@ -8310,7 +8310,7 @@
         </w:tc>
         <w:tc>
           <w:tcPr>
-            <w:tcW w:w="1584" w:type="dxa"/>
+            <w:tcW w:w="1585" w:type="dxa"/>
             <w:tcBorders>
               <w:left w:val="single" w:sz="2" w:space="0" w:color="666666"/>
               <w:right w:val="single" w:sz="2" w:space="0" w:color="666666"/>
@@ -8349,7 +8349,7 @@
         </w:tc>
         <w:tc>
           <w:tcPr>
-            <w:tcW w:w="2268" w:type="dxa"/>
+            <w:tcW w:w="2267" w:type="dxa"/>
             <w:tcBorders>
               <w:left w:val="single" w:sz="2" w:space="0" w:color="666666"/>
             </w:tcBorders>
@@ -8430,7 +8430,7 @@
         </w:tc>
         <w:tc>
           <w:tcPr>
-            <w:tcW w:w="1619" w:type="dxa"/>
+            <w:tcW w:w="1618" w:type="dxa"/>
             <w:tcBorders>
               <w:left w:val="single" w:sz="2" w:space="0" w:color="666666"/>
               <w:right w:val="single" w:sz="2" w:space="0" w:color="666666"/>
@@ -8469,7 +8469,7 @@
         </w:tc>
         <w:tc>
           <w:tcPr>
-            <w:tcW w:w="1584" w:type="dxa"/>
+            <w:tcW w:w="1585" w:type="dxa"/>
             <w:tcBorders>
               <w:left w:val="single" w:sz="2" w:space="0" w:color="666666"/>
               <w:right w:val="single" w:sz="2" w:space="0" w:color="666666"/>
@@ -8508,7 +8508,7 @@
         </w:tc>
         <w:tc>
           <w:tcPr>
-            <w:tcW w:w="2268" w:type="dxa"/>
+            <w:tcW w:w="2267" w:type="dxa"/>
             <w:tcBorders>
               <w:left w:val="single" w:sz="2" w:space="0" w:color="666666"/>
             </w:tcBorders>
@@ -8588,7 +8588,7 @@
         </w:tc>
         <w:tc>
           <w:tcPr>
-            <w:tcW w:w="1619" w:type="dxa"/>
+            <w:tcW w:w="1618" w:type="dxa"/>
             <w:tcBorders>
               <w:left w:val="single" w:sz="2" w:space="0" w:color="666666"/>
               <w:right w:val="single" w:sz="2" w:space="0" w:color="666666"/>
@@ -8626,7 +8626,7 @@
         </w:tc>
         <w:tc>
           <w:tcPr>
-            <w:tcW w:w="1584" w:type="dxa"/>
+            <w:tcW w:w="1585" w:type="dxa"/>
             <w:tcBorders>
               <w:left w:val="single" w:sz="2" w:space="0" w:color="666666"/>
               <w:right w:val="single" w:sz="2" w:space="0" w:color="666666"/>
@@ -8664,7 +8664,7 @@
         </w:tc>
         <w:tc>
           <w:tcPr>
-            <w:tcW w:w="2268" w:type="dxa"/>
+            <w:tcW w:w="2267" w:type="dxa"/>
             <w:tcBorders>
               <w:left w:val="single" w:sz="2" w:space="0" w:color="666666"/>
             </w:tcBorders>
@@ -8747,7 +8747,7 @@
         </w:tc>
         <w:tc>
           <w:tcPr>
-            <w:tcW w:w="1619" w:type="dxa"/>
+            <w:tcW w:w="1618" w:type="dxa"/>
             <w:tcBorders>
               <w:top w:val="nil"/>
               <w:left w:val="single" w:sz="2" w:space="0" w:color="666666"/>
@@ -8786,7 +8786,7 @@
         </w:tc>
         <w:tc>
           <w:tcPr>
-            <w:tcW w:w="1584" w:type="dxa"/>
+            <w:tcW w:w="1585" w:type="dxa"/>
             <w:tcBorders>
               <w:top w:val="nil"/>
               <w:left w:val="single" w:sz="2" w:space="0" w:color="666666"/>
@@ -8824,7 +8824,7 @@
         </w:tc>
         <w:tc>
           <w:tcPr>
-            <w:tcW w:w="2268" w:type="dxa"/>
+            <w:tcW w:w="2267" w:type="dxa"/>
             <w:tcBorders>
               <w:top w:val="nil"/>
               <w:left w:val="single" w:sz="2" w:space="0" w:color="666666"/>
@@ -11576,7 +11576,7 @@
     </w:p>
     <w:p>
       <w:pPr>
-        <w:pStyle w:val="Blocodecitao"/>
+        <w:pStyle w:val="Blocodecitaouser"/>
         <w:rPr/>
       </w:pPr>
       <w:r>
@@ -11619,7 +11619,7 @@
     </w:p>
     <w:p>
       <w:pPr>
-        <w:pStyle w:val="Blocodecitao"/>
+        <w:pStyle w:val="Blocodecitaouser"/>
         <w:rPr/>
       </w:pPr>
       <w:r>
@@ -11656,7 +11656,7 @@
     </w:p>
     <w:p>
       <w:pPr>
-        <w:pStyle w:val="Blocodecitao"/>
+        <w:pStyle w:val="Blocodecitaouser"/>
         <w:rPr/>
       </w:pPr>
       <w:r>
@@ -11682,7 +11682,7 @@
     </w:p>
     <w:p>
       <w:pPr>
-        <w:pStyle w:val="Blocodecitao"/>
+        <w:pStyle w:val="Blocodecitaouser"/>
         <w:numPr>
           <w:ilvl w:val="0"/>
           <w:numId w:val="5"/>
@@ -11707,7 +11707,7 @@
     </w:p>
     <w:p>
       <w:pPr>
-        <w:pStyle w:val="Blocodecitao"/>
+        <w:pStyle w:val="Blocodecitaouser"/>
         <w:numPr>
           <w:ilvl w:val="0"/>
           <w:numId w:val="5"/>
@@ -11752,7 +11752,7 @@
     </w:p>
     <w:p>
       <w:pPr>
-        <w:pStyle w:val="Blocodecitao"/>
+        <w:pStyle w:val="Blocodecitaouser"/>
         <w:numPr>
           <w:ilvl w:val="0"/>
           <w:numId w:val="5"/>
@@ -11894,7 +11894,7 @@
           <w:bCs/>
         </w:rPr>
         <w:drawing>
-          <wp:anchor behindDoc="0" distT="0" distB="0" distL="0" distR="0" simplePos="0" locked="0" layoutInCell="0" allowOverlap="1" relativeHeight="29">
+          <wp:anchor behindDoc="0" distT="0" distB="0" distL="0" distR="0" simplePos="0" locked="0" layoutInCell="0" allowOverlap="1" relativeHeight="30">
             <wp:simplePos x="0" y="0"/>
             <wp:positionH relativeFrom="column">
               <wp:align>center</wp:align>
@@ -12071,7 +12071,7 @@
           <w:szCs w:val="24"/>
         </w:rPr>
         <w:drawing>
-          <wp:anchor behindDoc="0" distT="0" distB="0" distL="0" distR="0" simplePos="0" locked="0" layoutInCell="0" allowOverlap="1" relativeHeight="30">
+          <wp:anchor behindDoc="0" distT="0" distB="0" distL="0" distR="0" simplePos="0" locked="0" layoutInCell="0" allowOverlap="1" relativeHeight="31">
             <wp:simplePos x="0" y="0"/>
             <wp:positionH relativeFrom="column">
               <wp:posOffset>0</wp:posOffset>
@@ -12161,7 +12161,7 @@
           <w:szCs w:val="24"/>
         </w:rPr>
         <w:drawing>
-          <wp:anchor behindDoc="0" distT="0" distB="0" distL="0" distR="0" simplePos="0" locked="0" layoutInCell="0" allowOverlap="1" relativeHeight="32">
+          <wp:anchor behindDoc="0" distT="0" distB="0" distL="0" distR="0" simplePos="0" locked="0" layoutInCell="0" allowOverlap="1" relativeHeight="33">
             <wp:simplePos x="0" y="0"/>
             <wp:positionH relativeFrom="column">
               <wp:posOffset>46355</wp:posOffset>
@@ -12201,11 +12201,6 @@
                       <a:avLst/>
                     </a:prstGeom>
                     <a:noFill/>
-                    <a:ln>
-                      <a:solidFill>
-                        <a:srgbClr val="000000"/>
-                      </a:solidFill>
-                    </a:ln>
                   </pic:spPr>
                 </pic:pic>
               </a:graphicData>
@@ -12277,7 +12272,7 @@
           <w:szCs w:val="24"/>
         </w:rPr>
         <w:drawing>
-          <wp:anchor behindDoc="0" distT="0" distB="0" distL="0" distR="0" simplePos="0" locked="0" layoutInCell="0" allowOverlap="1" relativeHeight="33">
+          <wp:anchor behindDoc="0" distT="0" distB="0" distL="0" distR="0" simplePos="0" locked="0" layoutInCell="0" allowOverlap="1" relativeHeight="34">
             <wp:simplePos x="0" y="0"/>
             <wp:positionH relativeFrom="column">
               <wp:posOffset>-156210</wp:posOffset>
@@ -12317,11 +12312,6 @@
                       <a:avLst/>
                     </a:prstGeom>
                     <a:noFill/>
-                    <a:ln>
-                      <a:solidFill>
-                        <a:srgbClr val="000000"/>
-                      </a:solidFill>
-                    </a:ln>
                   </pic:spPr>
                 </pic:pic>
               </a:graphicData>
@@ -12372,7 +12362,7 @@
           <w:szCs w:val="24"/>
         </w:rPr>
         <w:drawing>
-          <wp:anchor behindDoc="0" distT="0" distB="0" distL="0" distR="0" simplePos="0" locked="0" layoutInCell="0" allowOverlap="1" relativeHeight="34">
+          <wp:anchor behindDoc="0" distT="0" distB="0" distL="0" distR="0" simplePos="0" locked="0" layoutInCell="0" allowOverlap="1" relativeHeight="35">
             <wp:simplePos x="0" y="0"/>
             <wp:positionH relativeFrom="column">
               <wp:posOffset>-113665</wp:posOffset>
@@ -12412,11 +12402,6 @@
                       <a:avLst/>
                     </a:prstGeom>
                     <a:noFill/>
-                    <a:ln>
-                      <a:solidFill>
-                        <a:srgbClr val="000000"/>
-                      </a:solidFill>
-                    </a:ln>
                   </pic:spPr>
                 </pic:pic>
               </a:graphicData>
@@ -12509,7 +12494,7 @@
           <w:szCs w:val="24"/>
         </w:rPr>
         <w:drawing>
-          <wp:anchor behindDoc="0" distT="0" distB="0" distL="0" distR="0" simplePos="0" locked="0" layoutInCell="0" allowOverlap="1" relativeHeight="35">
+          <wp:anchor behindDoc="0" distT="0" distB="0" distL="0" distR="0" simplePos="0" locked="0" layoutInCell="0" allowOverlap="1" relativeHeight="36">
             <wp:simplePos x="0" y="0"/>
             <wp:positionH relativeFrom="column">
               <wp:align>center</wp:align>
@@ -12549,11 +12534,6 @@
                       <a:avLst/>
                     </a:prstGeom>
                     <a:noFill/>
-                    <a:ln>
-                      <a:solidFill>
-                        <a:srgbClr val="000000"/>
-                      </a:solidFill>
-                    </a:ln>
                   </pic:spPr>
                 </pic:pic>
               </a:graphicData>
@@ -12604,7 +12584,7 @@
       <w:r>
         <w:rPr/>
         <w:drawing>
-          <wp:anchor behindDoc="0" distT="0" distB="0" distL="0" distR="0" simplePos="0" locked="0" layoutInCell="0" allowOverlap="1" relativeHeight="36">
+          <wp:anchor behindDoc="0" distT="0" distB="0" distL="0" distR="0" simplePos="0" locked="0" layoutInCell="0" allowOverlap="1" relativeHeight="37">
             <wp:simplePos x="0" y="0"/>
             <wp:positionH relativeFrom="column">
               <wp:posOffset>-45720</wp:posOffset>
@@ -12644,11 +12624,6 @@
                       <a:avLst/>
                     </a:prstGeom>
                     <a:noFill/>
-                    <a:ln>
-                      <a:solidFill>
-                        <a:srgbClr val="000000"/>
-                      </a:solidFill>
-                    </a:ln>
                   </pic:spPr>
                 </pic:pic>
               </a:graphicData>
@@ -12744,7 +12719,7 @@
           <w:bCs/>
         </w:rPr>
         <w:drawing>
-          <wp:anchor behindDoc="0" distT="0" distB="0" distL="0" distR="0" simplePos="0" locked="0" layoutInCell="0" allowOverlap="1" relativeHeight="37">
+          <wp:anchor behindDoc="0" distT="0" distB="0" distL="0" distR="0" simplePos="0" locked="0" layoutInCell="0" allowOverlap="1" relativeHeight="38">
             <wp:simplePos x="0" y="0"/>
             <wp:positionH relativeFrom="column">
               <wp:align>center</wp:align>
@@ -12770,7 +12745,7 @@
                   </pic:nvPicPr>
                   <pic:blipFill>
                     <a:blip r:embed="rId14"/>
-                    <a:srcRect l="-113" t="-221" r="-113" b="-221"/>
+                    <a:srcRect l="-115" t="-224" r="-115" b="-224"/>
                     <a:stretch>
                       <a:fillRect/>
                     </a:stretch>
@@ -12784,11 +12759,6 @@
                       <a:avLst/>
                     </a:prstGeom>
                     <a:noFill/>
-                    <a:ln>
-                      <a:solidFill>
-                        <a:srgbClr val="000000"/>
-                      </a:solidFill>
-                    </a:ln>
                   </pic:spPr>
                 </pic:pic>
               </a:graphicData>
@@ -12859,7 +12829,7 @@
           <w:bCs/>
         </w:rPr>
         <w:drawing>
-          <wp:anchor behindDoc="0" distT="0" distB="0" distL="0" distR="0" simplePos="0" locked="0" layoutInCell="0" allowOverlap="1" relativeHeight="38">
+          <wp:anchor behindDoc="0" distT="0" distB="0" distL="0" distR="0" simplePos="0" locked="0" layoutInCell="0" allowOverlap="1" relativeHeight="39">
             <wp:simplePos x="0" y="0"/>
             <wp:positionH relativeFrom="column">
               <wp:posOffset>114300</wp:posOffset>
@@ -12885,7 +12855,7 @@
                   </pic:nvPicPr>
                   <pic:blipFill>
                     <a:blip r:embed="rId15"/>
-                    <a:srcRect l="-114" t="-180" r="-114" b="-180"/>
+                    <a:srcRect l="-115" t="-182" r="-115" b="-182"/>
                     <a:stretch>
                       <a:fillRect/>
                     </a:stretch>
@@ -12899,11 +12869,6 @@
                       <a:avLst/>
                     </a:prstGeom>
                     <a:noFill/>
-                    <a:ln>
-                      <a:solidFill>
-                        <a:srgbClr val="000000"/>
-                      </a:solidFill>
-                    </a:ln>
                   </pic:spPr>
                 </pic:pic>
               </a:graphicData>
@@ -13002,7 +12967,7 @@
           <w:szCs w:val="22"/>
         </w:rPr>
         <w:drawing>
-          <wp:anchor behindDoc="0" distT="0" distB="0" distL="0" distR="0" simplePos="0" locked="0" layoutInCell="0" allowOverlap="1" relativeHeight="39">
+          <wp:anchor behindDoc="0" distT="0" distB="0" distL="0" distR="0" simplePos="0" locked="0" layoutInCell="0" allowOverlap="1" relativeHeight="40">
             <wp:simplePos x="0" y="0"/>
             <wp:positionH relativeFrom="column">
               <wp:align>center</wp:align>
@@ -13042,11 +13007,6 @@
                       <a:avLst/>
                     </a:prstGeom>
                     <a:noFill/>
-                    <a:ln>
-                      <a:solidFill>
-                        <a:srgbClr val="000000"/>
-                      </a:solidFill>
-                    </a:ln>
                   </pic:spPr>
                 </pic:pic>
               </a:graphicData>
@@ -13103,15 +13063,15 @@
         </w:tblCellMar>
       </w:tblPr>
       <w:tblGrid>
-        <w:gridCol w:w="3004"/>
-        <w:gridCol w:w="2780"/>
+        <w:gridCol w:w="3003"/>
+        <w:gridCol w:w="2781"/>
         <w:gridCol w:w="3804"/>
       </w:tblGrid>
       <w:tr>
         <w:trPr/>
         <w:tc>
           <w:tcPr>
-            <w:tcW w:w="3004" w:type="dxa"/>
+            <w:tcW w:w="3003" w:type="dxa"/>
             <w:tcBorders>
               <w:top w:val="single" w:sz="4" w:space="0" w:color="000000"/>
               <w:left w:val="single" w:sz="4" w:space="0" w:color="000000"/>
@@ -13120,7 +13080,7 @@
           </w:tcPr>
           <w:p>
             <w:pPr>
-              <w:pStyle w:val="Contedodatabelauser"/>
+              <w:pStyle w:val="Contedodatabela"/>
               <w:jc w:val="center"/>
               <w:rPr>
                 <w:b/>
@@ -13138,7 +13098,7 @@
         </w:tc>
         <w:tc>
           <w:tcPr>
-            <w:tcW w:w="2780" w:type="dxa"/>
+            <w:tcW w:w="2781" w:type="dxa"/>
             <w:tcBorders>
               <w:top w:val="single" w:sz="4" w:space="0" w:color="000000"/>
               <w:left w:val="single" w:sz="4" w:space="0" w:color="000000"/>
@@ -13147,7 +13107,7 @@
           </w:tcPr>
           <w:p>
             <w:pPr>
-              <w:pStyle w:val="Contedodatabelauser"/>
+              <w:pStyle w:val="Contedodatabela"/>
               <w:jc w:val="center"/>
               <w:rPr>
                 <w:b/>
@@ -13175,7 +13135,7 @@
           </w:tcPr>
           <w:p>
             <w:pPr>
-              <w:pStyle w:val="Contedodatabelauser"/>
+              <w:pStyle w:val="Contedodatabela"/>
               <w:jc w:val="center"/>
               <w:rPr>
                 <w:b/>
@@ -13196,7 +13156,7 @@
         <w:trPr/>
         <w:tc>
           <w:tcPr>
-            <w:tcW w:w="3004" w:type="dxa"/>
+            <w:tcW w:w="3003" w:type="dxa"/>
             <w:tcBorders>
               <w:left w:val="single" w:sz="4" w:space="0" w:color="000000"/>
               <w:bottom w:val="single" w:sz="4" w:space="0" w:color="000000"/>
@@ -13204,7 +13164,7 @@
           </w:tcPr>
           <w:p>
             <w:pPr>
-              <w:pStyle w:val="Contedodatabelauser"/>
+              <w:pStyle w:val="Contedodatabela"/>
               <w:spacing w:before="798" w:after="798"/>
               <w:jc w:val="center"/>
               <w:rPr/>
@@ -13219,7 +13179,7 @@
         </w:tc>
         <w:tc>
           <w:tcPr>
-            <w:tcW w:w="2780" w:type="dxa"/>
+            <w:tcW w:w="2781" w:type="dxa"/>
             <w:tcBorders>
               <w:left w:val="single" w:sz="4" w:space="0" w:color="000000"/>
               <w:bottom w:val="single" w:sz="4" w:space="0" w:color="000000"/>
@@ -13227,7 +13187,7 @@
           </w:tcPr>
           <w:p>
             <w:pPr>
-              <w:pStyle w:val="Contedodatabelauser"/>
+              <w:pStyle w:val="Contedodatabela"/>
               <w:spacing w:before="741" w:after="741"/>
               <w:jc w:val="center"/>
               <w:rPr/>
@@ -13253,7 +13213,7 @@
           </w:tcPr>
           <w:p>
             <w:pPr>
-              <w:pStyle w:val="Contedodatabelauser"/>
+              <w:pStyle w:val="Contedodatabela"/>
               <w:jc w:val="left"/>
               <w:rPr/>
             </w:pPr>
@@ -13341,7 +13301,7 @@
         <w:trPr/>
         <w:tc>
           <w:tcPr>
-            <w:tcW w:w="3004" w:type="dxa"/>
+            <w:tcW w:w="3003" w:type="dxa"/>
             <w:tcBorders>
               <w:left w:val="single" w:sz="4" w:space="0" w:color="000000"/>
               <w:bottom w:val="single" w:sz="4" w:space="0" w:color="000000"/>
@@ -13349,7 +13309,7 @@
           </w:tcPr>
           <w:p>
             <w:pPr>
-              <w:pStyle w:val="Contedodatabelauser"/>
+              <w:pStyle w:val="Contedodatabela"/>
               <w:spacing w:before="399" w:after="399"/>
               <w:jc w:val="center"/>
               <w:rPr/>
@@ -13364,7 +13324,7 @@
         </w:tc>
         <w:tc>
           <w:tcPr>
-            <w:tcW w:w="2780" w:type="dxa"/>
+            <w:tcW w:w="2781" w:type="dxa"/>
             <w:tcBorders>
               <w:left w:val="single" w:sz="4" w:space="0" w:color="000000"/>
               <w:bottom w:val="single" w:sz="4" w:space="0" w:color="000000"/>
@@ -13372,7 +13332,7 @@
           </w:tcPr>
           <w:p>
             <w:pPr>
-              <w:pStyle w:val="Contedodatabelauser"/>
+              <w:pStyle w:val="Contedodatabela"/>
               <w:spacing w:before="513" w:after="513"/>
               <w:jc w:val="center"/>
               <w:rPr/>
@@ -13398,7 +13358,7 @@
           </w:tcPr>
           <w:p>
             <w:pPr>
-              <w:pStyle w:val="Contedodatabelauser"/>
+              <w:pStyle w:val="Contedodatabela"/>
               <w:jc w:val="left"/>
               <w:rPr/>
             </w:pPr>
@@ -13434,7 +13394,7 @@
         <w:trPr/>
         <w:tc>
           <w:tcPr>
-            <w:tcW w:w="3004" w:type="dxa"/>
+            <w:tcW w:w="3003" w:type="dxa"/>
             <w:tcBorders>
               <w:left w:val="single" w:sz="4" w:space="0" w:color="000000"/>
               <w:bottom w:val="single" w:sz="4" w:space="0" w:color="000000"/>
@@ -13442,7 +13402,7 @@
           </w:tcPr>
           <w:p>
             <w:pPr>
-              <w:pStyle w:val="Contedodatabelauser"/>
+              <w:pStyle w:val="Contedodatabela"/>
               <w:spacing w:before="456" w:after="456"/>
               <w:jc w:val="center"/>
               <w:rPr/>
@@ -13457,7 +13417,7 @@
         </w:tc>
         <w:tc>
           <w:tcPr>
-            <w:tcW w:w="2780" w:type="dxa"/>
+            <w:tcW w:w="2781" w:type="dxa"/>
             <w:tcBorders>
               <w:left w:val="single" w:sz="4" w:space="0" w:color="000000"/>
               <w:bottom w:val="single" w:sz="4" w:space="0" w:color="000000"/>
@@ -13465,7 +13425,7 @@
           </w:tcPr>
           <w:p>
             <w:pPr>
-              <w:pStyle w:val="Contedodatabelauser"/>
+              <w:pStyle w:val="Contedodatabela"/>
               <w:spacing w:before="513" w:after="513"/>
               <w:jc w:val="center"/>
               <w:rPr/>
@@ -13491,7 +13451,7 @@
           </w:tcPr>
           <w:p>
             <w:pPr>
-              <w:pStyle w:val="Contedodatabelauser"/>
+              <w:pStyle w:val="Contedodatabela"/>
               <w:jc w:val="left"/>
               <w:rPr/>
             </w:pPr>
@@ -13517,7 +13477,7 @@
         <w:trPr/>
         <w:tc>
           <w:tcPr>
-            <w:tcW w:w="3004" w:type="dxa"/>
+            <w:tcW w:w="3003" w:type="dxa"/>
             <w:tcBorders>
               <w:left w:val="single" w:sz="4" w:space="0" w:color="000000"/>
               <w:bottom w:val="single" w:sz="4" w:space="0" w:color="000000"/>
@@ -13525,7 +13485,7 @@
           </w:tcPr>
           <w:p>
             <w:pPr>
-              <w:pStyle w:val="Contedodatabelauser"/>
+              <w:pStyle w:val="Contedodatabela"/>
               <w:spacing w:before="1254" w:after="1254"/>
               <w:jc w:val="center"/>
               <w:rPr/>
@@ -13540,7 +13500,7 @@
         </w:tc>
         <w:tc>
           <w:tcPr>
-            <w:tcW w:w="2780" w:type="dxa"/>
+            <w:tcW w:w="2781" w:type="dxa"/>
             <w:tcBorders>
               <w:left w:val="single" w:sz="4" w:space="0" w:color="000000"/>
               <w:bottom w:val="single" w:sz="4" w:space="0" w:color="000000"/>
@@ -13548,7 +13508,7 @@
           </w:tcPr>
           <w:p>
             <w:pPr>
-              <w:pStyle w:val="Contedodatabelauser"/>
+              <w:pStyle w:val="Contedodatabela"/>
               <w:spacing w:before="1368" w:after="1368"/>
               <w:jc w:val="center"/>
               <w:rPr/>
@@ -13577,7 +13537,7 @@
           </w:tcPr>
           <w:p>
             <w:pPr>
-              <w:pStyle w:val="Contedodatabelauser"/>
+              <w:pStyle w:val="Contedodatabela"/>
               <w:jc w:val="left"/>
               <w:rPr/>
             </w:pPr>
@@ -13642,7 +13602,7 @@
         <w:trPr/>
         <w:tc>
           <w:tcPr>
-            <w:tcW w:w="3004" w:type="dxa"/>
+            <w:tcW w:w="3003" w:type="dxa"/>
             <w:tcBorders>
               <w:left w:val="single" w:sz="4" w:space="0" w:color="000000"/>
               <w:bottom w:val="single" w:sz="4" w:space="0" w:color="000000"/>
@@ -13650,7 +13610,7 @@
           </w:tcPr>
           <w:p>
             <w:pPr>
-              <w:pStyle w:val="Contedodatabelauser"/>
+              <w:pStyle w:val="Contedodatabela"/>
               <w:spacing w:before="513" w:after="513"/>
               <w:jc w:val="center"/>
               <w:rPr/>
@@ -13665,7 +13625,7 @@
         </w:tc>
         <w:tc>
           <w:tcPr>
-            <w:tcW w:w="2780" w:type="dxa"/>
+            <w:tcW w:w="2781" w:type="dxa"/>
             <w:tcBorders>
               <w:left w:val="single" w:sz="4" w:space="0" w:color="000000"/>
               <w:bottom w:val="single" w:sz="4" w:space="0" w:color="000000"/>
@@ -13673,7 +13633,7 @@
           </w:tcPr>
           <w:p>
             <w:pPr>
-              <w:pStyle w:val="Contedodatabelauser"/>
+              <w:pStyle w:val="Contedodatabela"/>
               <w:spacing w:before="513" w:after="513"/>
               <w:jc w:val="center"/>
               <w:rPr/>
@@ -13699,7 +13659,7 @@
           </w:tcPr>
           <w:p>
             <w:pPr>
-              <w:pStyle w:val="Contedodatabelauser"/>
+              <w:pStyle w:val="Contedodatabela"/>
               <w:jc w:val="left"/>
               <w:rPr/>
             </w:pPr>
@@ -13725,7 +13685,7 @@
         <w:trPr/>
         <w:tc>
           <w:tcPr>
-            <w:tcW w:w="3004" w:type="dxa"/>
+            <w:tcW w:w="3003" w:type="dxa"/>
             <w:tcBorders>
               <w:left w:val="single" w:sz="4" w:space="0" w:color="000000"/>
               <w:bottom w:val="single" w:sz="4" w:space="0" w:color="000000"/>
@@ -13733,7 +13693,7 @@
           </w:tcPr>
           <w:p>
             <w:pPr>
-              <w:pStyle w:val="Contedodatabelauser"/>
+              <w:pStyle w:val="Contedodatabela"/>
               <w:spacing w:before="513" w:after="513"/>
               <w:jc w:val="center"/>
               <w:rPr>
@@ -13752,7 +13712,7 @@
         </w:tc>
         <w:tc>
           <w:tcPr>
-            <w:tcW w:w="2780" w:type="dxa"/>
+            <w:tcW w:w="2781" w:type="dxa"/>
             <w:tcBorders>
               <w:left w:val="single" w:sz="4" w:space="0" w:color="000000"/>
               <w:bottom w:val="single" w:sz="4" w:space="0" w:color="000000"/>
@@ -13760,7 +13720,7 @@
           </w:tcPr>
           <w:p>
             <w:pPr>
-              <w:pStyle w:val="Contedodatabelauser"/>
+              <w:pStyle w:val="Contedodatabela"/>
               <w:spacing w:before="513" w:after="513"/>
               <w:jc w:val="center"/>
               <w:rPr/>
@@ -13782,7 +13742,7 @@
           </w:tcPr>
           <w:p>
             <w:pPr>
-              <w:pStyle w:val="Contedodatabelauser"/>
+              <w:pStyle w:val="Contedodatabela"/>
               <w:jc w:val="left"/>
               <w:rPr/>
             </w:pPr>
@@ -13808,7 +13768,7 @@
         <w:trPr/>
         <w:tc>
           <w:tcPr>
-            <w:tcW w:w="3004" w:type="dxa"/>
+            <w:tcW w:w="3003" w:type="dxa"/>
             <w:tcBorders>
               <w:left w:val="single" w:sz="4" w:space="0" w:color="000000"/>
               <w:bottom w:val="single" w:sz="4" w:space="0" w:color="000000"/>
@@ -13816,7 +13776,7 @@
           </w:tcPr>
           <w:p>
             <w:pPr>
-              <w:pStyle w:val="Contedodatabelauser"/>
+              <w:pStyle w:val="Contedodatabela"/>
               <w:spacing w:before="912" w:after="912"/>
               <w:jc w:val="center"/>
               <w:rPr>
@@ -13835,7 +13795,7 @@
         </w:tc>
         <w:tc>
           <w:tcPr>
-            <w:tcW w:w="2780" w:type="dxa"/>
+            <w:tcW w:w="2781" w:type="dxa"/>
             <w:tcBorders>
               <w:left w:val="single" w:sz="4" w:space="0" w:color="000000"/>
               <w:bottom w:val="single" w:sz="4" w:space="0" w:color="000000"/>
@@ -13843,7 +13803,7 @@
           </w:tcPr>
           <w:p>
             <w:pPr>
-              <w:pStyle w:val="Contedodatabelauser"/>
+              <w:pStyle w:val="Contedodatabela"/>
               <w:spacing w:before="912" w:after="912"/>
               <w:jc w:val="center"/>
               <w:rPr/>
@@ -13865,7 +13825,7 @@
           </w:tcPr>
           <w:p>
             <w:pPr>
-              <w:pStyle w:val="Contedodatabelauser"/>
+              <w:pStyle w:val="Contedodatabela"/>
               <w:jc w:val="left"/>
               <w:rPr/>
             </w:pPr>
@@ -13922,7 +13882,7 @@
         <w:trPr/>
         <w:tc>
           <w:tcPr>
-            <w:tcW w:w="3004" w:type="dxa"/>
+            <w:tcW w:w="3003" w:type="dxa"/>
             <w:tcBorders>
               <w:left w:val="single" w:sz="4" w:space="0" w:color="000000"/>
               <w:bottom w:val="single" w:sz="4" w:space="0" w:color="000000"/>
@@ -13930,7 +13890,7 @@
           </w:tcPr>
           <w:p>
             <w:pPr>
-              <w:pStyle w:val="Contedodatabelauser"/>
+              <w:pStyle w:val="Contedodatabela"/>
               <w:spacing w:before="912" w:after="912"/>
               <w:jc w:val="center"/>
               <w:rPr>
@@ -13949,7 +13909,7 @@
         </w:tc>
         <w:tc>
           <w:tcPr>
-            <w:tcW w:w="2780" w:type="dxa"/>
+            <w:tcW w:w="2781" w:type="dxa"/>
             <w:tcBorders>
               <w:left w:val="single" w:sz="4" w:space="0" w:color="000000"/>
               <w:bottom w:val="single" w:sz="4" w:space="0" w:color="000000"/>
@@ -13957,7 +13917,7 @@
           </w:tcPr>
           <w:p>
             <w:pPr>
-              <w:pStyle w:val="Contedodatabelauser"/>
+              <w:pStyle w:val="Contedodatabela"/>
               <w:spacing w:before="912" w:after="912"/>
               <w:jc w:val="center"/>
               <w:rPr/>
@@ -13979,7 +13939,7 @@
           </w:tcPr>
           <w:p>
             <w:pPr>
-              <w:pStyle w:val="Contedodatabelauser"/>
+              <w:pStyle w:val="Contedodatabela"/>
               <w:jc w:val="left"/>
               <w:rPr/>
             </w:pPr>
@@ -14087,7 +14047,7 @@
           </w:tcPr>
           <w:p>
             <w:pPr>
-              <w:pStyle w:val="Contedodatabelauser"/>
+              <w:pStyle w:val="Contedodatabela"/>
               <w:rPr>
                 <w:b/>
                 <w:bCs/>
@@ -14114,7 +14074,7 @@
           </w:tcPr>
           <w:p>
             <w:pPr>
-              <w:pStyle w:val="Contedodatabelauser"/>
+              <w:pStyle w:val="Contedodatabela"/>
               <w:rPr>
                 <w:b/>
                 <w:bCs/>
@@ -14142,7 +14102,7 @@
           </w:tcPr>
           <w:p>
             <w:pPr>
-              <w:pStyle w:val="Contedodatabelauser"/>
+              <w:pStyle w:val="Contedodatabela"/>
               <w:spacing w:before="228" w:after="228"/>
               <w:rPr/>
             </w:pPr>
@@ -14163,7 +14123,7 @@
           </w:tcPr>
           <w:p>
             <w:pPr>
-              <w:pStyle w:val="Contedodatabelauser"/>
+              <w:pStyle w:val="Contedodatabela"/>
               <w:rPr/>
             </w:pPr>
             <w:r>
@@ -14225,7 +14185,7 @@
           </w:tcPr>
           <w:p>
             <w:pPr>
-              <w:pStyle w:val="Contedodatabelauser"/>
+              <w:pStyle w:val="Contedodatabela"/>
               <w:spacing w:before="285" w:after="285"/>
               <w:rPr/>
             </w:pPr>
@@ -14246,7 +14206,7 @@
           </w:tcPr>
           <w:p>
             <w:pPr>
-              <w:pStyle w:val="Contedodatabelauser"/>
+              <w:pStyle w:val="Contedodatabela"/>
               <w:rPr/>
             </w:pPr>
             <w:r>
@@ -14308,7 +14268,7 @@
           </w:tcPr>
           <w:p>
             <w:pPr>
-              <w:pStyle w:val="Contedodatabelauser"/>
+              <w:pStyle w:val="Contedodatabela"/>
               <w:spacing w:before="285" w:after="285"/>
               <w:rPr/>
             </w:pPr>
@@ -14329,7 +14289,7 @@
           </w:tcPr>
           <w:p>
             <w:pPr>
-              <w:pStyle w:val="Contedodatabelauser"/>
+              <w:pStyle w:val="Contedodatabela"/>
               <w:rPr/>
             </w:pPr>
             <w:r>
@@ -14391,7 +14351,7 @@
           </w:tcPr>
           <w:p>
             <w:pPr>
-              <w:pStyle w:val="Contedodatabelauser"/>
+              <w:pStyle w:val="Contedodatabela"/>
               <w:spacing w:before="285" w:after="285"/>
               <w:rPr/>
             </w:pPr>
@@ -14412,7 +14372,7 @@
           </w:tcPr>
           <w:p>
             <w:pPr>
-              <w:pStyle w:val="Contedodatabelauser"/>
+              <w:pStyle w:val="Contedodatabela"/>
               <w:rPr/>
             </w:pPr>
             <w:r>
@@ -14464,7 +14424,7 @@
           </w:tcPr>
           <w:p>
             <w:pPr>
-              <w:pStyle w:val="Contedodatabelauser"/>
+              <w:pStyle w:val="Contedodatabela"/>
               <w:spacing w:before="399" w:after="399"/>
               <w:rPr/>
             </w:pPr>
@@ -14485,7 +14445,7 @@
           </w:tcPr>
           <w:p>
             <w:pPr>
-              <w:pStyle w:val="Contedodatabelauser"/>
+              <w:pStyle w:val="Contedodatabela"/>
               <w:rPr/>
             </w:pPr>
             <w:r>
@@ -14507,7 +14467,7 @@
           </w:tcPr>
           <w:p>
             <w:pPr>
-              <w:pStyle w:val="Contedodatabelauser"/>
+              <w:pStyle w:val="Contedodatabela"/>
               <w:rPr/>
             </w:pPr>
             <w:r>
@@ -14527,7 +14487,7 @@
           </w:tcPr>
           <w:p>
             <w:pPr>
-              <w:pStyle w:val="Contedodatabelauser"/>
+              <w:pStyle w:val="Contedodatabela"/>
               <w:rPr/>
             </w:pPr>
             <w:r>
@@ -14548,7 +14508,7 @@
           </w:tcPr>
           <w:p>
             <w:pPr>
-              <w:pStyle w:val="Contedodatabelauser"/>
+              <w:pStyle w:val="Contedodatabela"/>
               <w:rPr/>
             </w:pPr>
             <w:r>
@@ -14567,7 +14527,7 @@
           </w:tcPr>
           <w:p>
             <w:pPr>
-              <w:pStyle w:val="Contedodatabelauser"/>
+              <w:pStyle w:val="Contedodatabela"/>
               <w:rPr/>
             </w:pPr>
             <w:r>
@@ -14610,20 +14570,316 @@
     <w:p>
       <w:pPr>
         <w:pStyle w:val="Normal"/>
-        <w:rPr/>
-      </w:pPr>
-      <w:r>
-        <w:rPr/>
-        <w:t>Inserir prints dos resultados das interfaces</w:t>
+        <w:rPr>
+          <w:b/>
+          <w:bCs/>
+        </w:rPr>
+      </w:pPr>
+      <w:r>
+        <w:rPr>
+          <w:b/>
+          <w:bCs/>
+        </w:rPr>
+        <w:t>Tela de Login</w:t>
       </w:r>
     </w:p>
     <w:p>
       <w:pPr>
         <w:pStyle w:val="Normal"/>
-        <w:rPr/>
-      </w:pPr>
-      <w:r>
-        <w:rPr/>
+        <w:rPr>
+          <w:b/>
+          <w:bCs/>
+        </w:rPr>
+      </w:pPr>
+      <w:r>
+        <w:rPr>
+          <w:b/>
+          <w:bCs/>
+        </w:rPr>
+      </w:r>
+    </w:p>
+    <w:p>
+      <w:pPr>
+        <w:pStyle w:val="Normal"/>
+        <w:rPr/>
+      </w:pPr>
+      <w:r>
+        <w:rPr/>
+        <w:drawing>
+          <wp:anchor behindDoc="0" distT="0" distB="0" distL="0" distR="0" simplePos="0" locked="0" layoutInCell="0" allowOverlap="1" relativeHeight="41">
+            <wp:simplePos x="0" y="0"/>
+            <wp:positionH relativeFrom="column">
+              <wp:align>center</wp:align>
+            </wp:positionH>
+            <wp:positionV relativeFrom="paragraph">
+              <wp:posOffset>635</wp:posOffset>
+            </wp:positionV>
+            <wp:extent cx="5289550" cy="2554605"/>
+            <wp:effectExtent l="0" t="0" r="0" b="0"/>
+            <wp:wrapSquare wrapText="largest"/>
+            <wp:docPr id="14" name="Figura6" descr=""/>
+            <wp:cNvGraphicFramePr>
+              <a:graphicFrameLocks xmlns:a="http://schemas.openxmlformats.org/drawingml/2006/main" noChangeAspect="1"/>
+            </wp:cNvGraphicFramePr>
+            <a:graphic xmlns:a="http://schemas.openxmlformats.org/drawingml/2006/main">
+              <a:graphicData uri="http://schemas.openxmlformats.org/drawingml/2006/picture">
+                <pic:pic xmlns:pic="http://schemas.openxmlformats.org/drawingml/2006/picture">
+                  <pic:nvPicPr>
+                    <pic:cNvPr id="14" name="Figura6" descr=""/>
+                    <pic:cNvPicPr>
+                      <a:picLocks noChangeAspect="1" noChangeArrowheads="1"/>
+                    </pic:cNvPicPr>
+                  </pic:nvPicPr>
+                  <pic:blipFill>
+                    <a:blip r:embed="rId17"/>
+                    <a:srcRect l="-69" t="-143" r="-69" b="-143"/>
+                    <a:stretch>
+                      <a:fillRect/>
+                    </a:stretch>
+                  </pic:blipFill>
+                  <pic:spPr bwMode="auto">
+                    <a:xfrm>
+                      <a:off x="0" y="0"/>
+                      <a:ext cx="5289550" cy="2554605"/>
+                    </a:xfrm>
+                    <a:prstGeom prst="rect">
+                      <a:avLst/>
+                    </a:prstGeom>
+                    <a:noFill/>
+                    <a:ln>
+                      <a:solidFill>
+                        <a:srgbClr val="000000"/>
+                      </a:solidFill>
+                    </a:ln>
+                  </pic:spPr>
+                </pic:pic>
+              </a:graphicData>
+            </a:graphic>
+          </wp:anchor>
+        </w:drawing>
+      </w:r>
+    </w:p>
+    <w:p>
+      <w:pPr>
+        <w:pStyle w:val="Normal"/>
+        <w:rPr/>
+      </w:pPr>
+      <w:r>
+        <w:rPr/>
+      </w:r>
+      <w:r>
+        <w:br w:type="page"/>
+      </w:r>
+    </w:p>
+    <w:p>
+      <w:pPr>
+        <w:pStyle w:val="Normal"/>
+        <w:rPr>
+          <w:b/>
+          <w:bCs/>
+        </w:rPr>
+      </w:pPr>
+      <w:r>
+        <w:rPr>
+          <w:b/>
+          <w:bCs/>
+        </w:rPr>
+        <w:t>Tela de Criar Usuário</w:t>
+      </w:r>
+    </w:p>
+    <w:p>
+      <w:pPr>
+        <w:pStyle w:val="Normal"/>
+        <w:rPr>
+          <w:b/>
+          <w:bCs/>
+        </w:rPr>
+      </w:pPr>
+      <w:r>
+        <w:rPr>
+          <w:b/>
+          <w:bCs/>
+        </w:rPr>
+        <w:drawing>
+          <wp:anchor behindDoc="0" distT="0" distB="0" distL="0" distR="0" simplePos="0" locked="0" layoutInCell="0" allowOverlap="1" relativeHeight="42">
+            <wp:simplePos x="0" y="0"/>
+            <wp:positionH relativeFrom="column">
+              <wp:posOffset>0</wp:posOffset>
+            </wp:positionH>
+            <wp:positionV relativeFrom="paragraph">
+              <wp:posOffset>86360</wp:posOffset>
+            </wp:positionV>
+            <wp:extent cx="5731510" cy="2614295"/>
+            <wp:effectExtent l="0" t="0" r="0" b="0"/>
+            <wp:wrapSquare wrapText="largest"/>
+            <wp:docPr id="15" name="Figura15" descr=""/>
+            <wp:cNvGraphicFramePr>
+              <a:graphicFrameLocks xmlns:a="http://schemas.openxmlformats.org/drawingml/2006/main" noChangeAspect="1"/>
+            </wp:cNvGraphicFramePr>
+            <a:graphic xmlns:a="http://schemas.openxmlformats.org/drawingml/2006/main">
+              <a:graphicData uri="http://schemas.openxmlformats.org/drawingml/2006/picture">
+                <pic:pic xmlns:pic="http://schemas.openxmlformats.org/drawingml/2006/picture">
+                  <pic:nvPicPr>
+                    <pic:cNvPr id="15" name="Figura15" descr=""/>
+                    <pic:cNvPicPr>
+                      <a:picLocks noChangeAspect="1" noChangeArrowheads="1"/>
+                    </pic:cNvPicPr>
+                  </pic:nvPicPr>
+                  <pic:blipFill>
+                    <a:blip r:embed="rId18"/>
+                    <a:srcRect l="-69" t="-151" r="-69" b="-151"/>
+                    <a:stretch>
+                      <a:fillRect/>
+                    </a:stretch>
+                  </pic:blipFill>
+                  <pic:spPr bwMode="auto">
+                    <a:xfrm>
+                      <a:off x="0" y="0"/>
+                      <a:ext cx="5731510" cy="2614295"/>
+                    </a:xfrm>
+                    <a:prstGeom prst="rect">
+                      <a:avLst/>
+                    </a:prstGeom>
+                    <a:noFill/>
+                    <a:ln>
+                      <a:solidFill>
+                        <a:srgbClr val="000000"/>
+                      </a:solidFill>
+                    </a:ln>
+                  </pic:spPr>
+                </pic:pic>
+              </a:graphicData>
+            </a:graphic>
+          </wp:anchor>
+        </w:drawing>
+      </w:r>
+    </w:p>
+    <w:p>
+      <w:pPr>
+        <w:pStyle w:val="Normal"/>
+        <w:rPr>
+          <w:b/>
+          <w:bCs/>
+        </w:rPr>
+      </w:pPr>
+      <w:r>
+        <w:rPr>
+          <w:b/>
+          <w:bCs/>
+        </w:rPr>
+      </w:r>
+    </w:p>
+    <w:p>
+      <w:pPr>
+        <w:pStyle w:val="Normal"/>
+        <w:rPr>
+          <w:b/>
+          <w:bCs/>
+        </w:rPr>
+      </w:pPr>
+      <w:r>
+        <w:rPr>
+          <w:b/>
+          <w:bCs/>
+        </w:rPr>
+        <w:t>Tela de Esqueci Minha Senha</w:t>
+      </w:r>
+    </w:p>
+    <w:p>
+      <w:pPr>
+        <w:pStyle w:val="Normal"/>
+        <w:rPr>
+          <w:b/>
+          <w:bCs/>
+        </w:rPr>
+      </w:pPr>
+      <w:r>
+        <w:rPr>
+          <w:b/>
+          <w:bCs/>
+        </w:rPr>
+        <w:drawing>
+          <wp:anchor behindDoc="0" distT="0" distB="0" distL="0" distR="0" simplePos="0" locked="0" layoutInCell="0" allowOverlap="1" relativeHeight="43">
+            <wp:simplePos x="0" y="0"/>
+            <wp:positionH relativeFrom="column">
+              <wp:posOffset>0</wp:posOffset>
+            </wp:positionH>
+            <wp:positionV relativeFrom="paragraph">
+              <wp:posOffset>109220</wp:posOffset>
+            </wp:positionV>
+            <wp:extent cx="5731510" cy="2593340"/>
+            <wp:effectExtent l="0" t="0" r="0" b="0"/>
+            <wp:wrapSquare wrapText="largest"/>
+            <wp:docPr id="16" name="Figura16" descr=""/>
+            <wp:cNvGraphicFramePr>
+              <a:graphicFrameLocks xmlns:a="http://schemas.openxmlformats.org/drawingml/2006/main" noChangeAspect="1"/>
+            </wp:cNvGraphicFramePr>
+            <a:graphic xmlns:a="http://schemas.openxmlformats.org/drawingml/2006/main">
+              <a:graphicData uri="http://schemas.openxmlformats.org/drawingml/2006/picture">
+                <pic:pic xmlns:pic="http://schemas.openxmlformats.org/drawingml/2006/picture">
+                  <pic:nvPicPr>
+                    <pic:cNvPr id="16" name="Figura16" descr=""/>
+                    <pic:cNvPicPr>
+                      <a:picLocks noChangeAspect="1" noChangeArrowheads="1"/>
+                    </pic:cNvPicPr>
+                  </pic:nvPicPr>
+                  <pic:blipFill>
+                    <a:blip r:embed="rId19"/>
+                    <a:srcRect l="-69" t="-152" r="-69" b="-152"/>
+                    <a:stretch>
+                      <a:fillRect/>
+                    </a:stretch>
+                  </pic:blipFill>
+                  <pic:spPr bwMode="auto">
+                    <a:xfrm>
+                      <a:off x="0" y="0"/>
+                      <a:ext cx="5731510" cy="2593340"/>
+                    </a:xfrm>
+                    <a:prstGeom prst="rect">
+                      <a:avLst/>
+                    </a:prstGeom>
+                    <a:noFill/>
+                    <a:ln>
+                      <a:solidFill>
+                        <a:srgbClr val="000000"/>
+                      </a:solidFill>
+                    </a:ln>
+                  </pic:spPr>
+                </pic:pic>
+              </a:graphicData>
+            </a:graphic>
+          </wp:anchor>
+        </w:drawing>
+      </w:r>
+    </w:p>
+    <w:p>
+      <w:pPr>
+        <w:pStyle w:val="Normal"/>
+        <w:rPr>
+          <w:b/>
+          <w:bCs/>
+        </w:rPr>
+      </w:pPr>
+      <w:r>
+        <w:rPr>
+          <w:b/>
+          <w:bCs/>
+        </w:rPr>
+      </w:r>
+    </w:p>
+    <w:p>
+      <w:pPr>
+        <w:pStyle w:val="Normal"/>
+        <w:rPr>
+          <w:b/>
+          <w:bCs/>
+        </w:rPr>
+      </w:pPr>
+      <w:r>
+        <w:rPr>
+          <w:b/>
+          <w:bCs/>
+        </w:rPr>
       </w:r>
       <w:r>
         <w:br w:type="page"/>
@@ -14774,14 +15030,7 @@
           <w:b w:val="false"/>
           <w:bCs w:val="false"/>
         </w:rPr>
-        <w:t>a</w:t>
-      </w:r>
-      <w:r>
-        <w:rPr>
-          <w:b w:val="false"/>
-          <w:bCs w:val="false"/>
-        </w:rPr>
-        <w:t>migos e conhecidos que possuem experiência ou trabalham diretamente na gestão de petshops e clínicas veterinárias</w:t>
+        <w:t>amigos e conhecidos que possuem experiência ou trabalham diretamente na gestão de petshops e clínicas veterinárias</w:t>
       </w:r>
       <w:r>
         <w:rPr/>
@@ -14942,6 +15191,7 @@
     <w:p>
       <w:pPr>
         <w:pStyle w:val="Heading2"/>
+        <w:spacing w:before="0" w:after="120"/>
         <w:ind w:hanging="0" w:left="0"/>
         <w:rPr/>
       </w:pPr>
@@ -14997,7 +15247,7 @@
           </w:tcPr>
           <w:p>
             <w:pPr>
-              <w:pStyle w:val="Contedodatabela"/>
+              <w:pStyle w:val="Contedodatabelauser"/>
               <w:rPr>
                 <w:b/>
                 <w:bCs/>
@@ -15023,7 +15273,7 @@
           </w:tcPr>
           <w:p>
             <w:pPr>
-              <w:pStyle w:val="Contedodatabela"/>
+              <w:pStyle w:val="Contedodatabelauser"/>
               <w:rPr>
                 <w:b/>
                 <w:bCs/>
@@ -15050,7 +15300,7 @@
           </w:tcPr>
           <w:p>
             <w:pPr>
-              <w:pStyle w:val="Contedodatabela"/>
+              <w:pStyle w:val="Contedodatabelauser"/>
               <w:rPr>
                 <w:b/>
                 <w:bCs/>
@@ -15078,7 +15328,7 @@
           </w:tcPr>
           <w:p>
             <w:pPr>
-              <w:pStyle w:val="Contedodatabela"/>
+              <w:pStyle w:val="Contedodatabelauser"/>
               <w:spacing w:before="456" w:after="456"/>
               <w:rPr>
                 <w:b/>
@@ -15104,12 +15354,12 @@
           </w:tcPr>
           <w:p>
             <w:pPr>
-              <w:pStyle w:val="Contedodatabela"/>
-              <w:rPr/>
-            </w:pPr>
-            <w:r>
-              <w:rPr/>
-              <w:t xml:space="preserve">Três (3) usuários relataram confusão ao selecionar o profissional disponível durante o agendamento. </w:t>
+              <w:pStyle w:val="Contedodatabelauser"/>
+              <w:rPr/>
+            </w:pPr>
+            <w:r>
+              <w:rPr/>
+              <w:t>Três (3) usuários relataram confusão ao selecionar o profissional disponível durante o agendamento.</w:t>
             </w:r>
           </w:p>
         </w:tc>
@@ -15124,12 +15374,12 @@
           </w:tcPr>
           <w:p>
             <w:pPr>
-              <w:pStyle w:val="Contedodatabela"/>
-              <w:rPr/>
-            </w:pPr>
-            <w:r>
-              <w:rPr/>
-              <w:t xml:space="preserve">Modificar a interface de agendamento para um calendário visual com a foto dos profissionais. </w:t>
+              <w:pStyle w:val="Contedodatabelauser"/>
+              <w:rPr/>
+            </w:pPr>
+            <w:r>
+              <w:rPr/>
+              <w:t>Modificar a interface de agendamento para um calendário visual com a foto dos profissionais.</w:t>
             </w:r>
           </w:p>
         </w:tc>
@@ -15146,7 +15396,7 @@
           </w:tcPr>
           <w:p>
             <w:pPr>
-              <w:pStyle w:val="Contedodatabela"/>
+              <w:pStyle w:val="Contedodatabelauser"/>
               <w:spacing w:before="57" w:after="57"/>
               <w:rPr>
                 <w:b/>
@@ -15172,12 +15422,12 @@
           </w:tcPr>
           <w:p>
             <w:pPr>
-              <w:pStyle w:val="Contedodatabela"/>
-              <w:rPr/>
-            </w:pPr>
-            <w:r>
-              <w:rPr/>
-              <w:t xml:space="preserve">O campo de busca de clientes não aceitava números de telefone sem formatação (parênteses e traços), exigindo a formatação exata. </w:t>
+              <w:pStyle w:val="Contedodatabelauser"/>
+              <w:rPr/>
+            </w:pPr>
+            <w:r>
+              <w:rPr/>
+              <w:t>O campo de busca de clientes não aceitava números de telefone sem formatação (parênteses e traços), exigindo a formatação exata.</w:t>
             </w:r>
           </w:p>
         </w:tc>
@@ -15192,7 +15442,7 @@
           </w:tcPr>
           <w:p>
             <w:pPr>
-              <w:pStyle w:val="Contedodatabela"/>
+              <w:pStyle w:val="Contedodatabelauser"/>
               <w:rPr/>
             </w:pPr>
             <w:r>
@@ -15214,7 +15464,7 @@
           </w:tcPr>
           <w:p>
             <w:pPr>
-              <w:pStyle w:val="Contedodatabela"/>
+              <w:pStyle w:val="Contedodatabelauser"/>
               <w:spacing w:before="513" w:after="513"/>
               <w:rPr>
                 <w:b/>
@@ -15240,12 +15490,12 @@
           </w:tcPr>
           <w:p>
             <w:pPr>
-              <w:pStyle w:val="Contedodatabela"/>
-              <w:rPr/>
-            </w:pPr>
-            <w:r>
-              <w:rPr/>
-              <w:t xml:space="preserve">Todos os usuários elogiaram a paleta de cores e a disposição dos ícones, classificando a interface como "limpa e agradável". </w:t>
+              <w:pStyle w:val="Contedodatabelauser"/>
+              <w:rPr/>
+            </w:pPr>
+            <w:r>
+              <w:rPr/>
+              <w:t>Todos os usuários elogiaram a paleta de cores e a disposição dos ícones, classificando a interface como "limpa e agradável".</w:t>
             </w:r>
           </w:p>
         </w:tc>
@@ -15260,12 +15510,12 @@
           </w:tcPr>
           <w:p>
             <w:pPr>
-              <w:pStyle w:val="Contedodatabela"/>
-              <w:rPr/>
-            </w:pPr>
-            <w:r>
-              <w:rPr/>
-              <w:t xml:space="preserve">Manter o design da interface, priorizando a estabilidade e performance. </w:t>
+              <w:pStyle w:val="Contedodatabelauser"/>
+              <w:rPr/>
+            </w:pPr>
+            <w:r>
+              <w:rPr/>
+              <w:t>Manter o design da interface, priorizando a estabilidade e performance.</w:t>
             </w:r>
           </w:p>
         </w:tc>
@@ -15282,7 +15532,7 @@
           </w:tcPr>
           <w:p>
             <w:pPr>
-              <w:pStyle w:val="Contedodatabela"/>
+              <w:pStyle w:val="Contedodatabelauser"/>
               <w:spacing w:before="456" w:after="456"/>
               <w:rPr>
                 <w:b/>
@@ -15308,12 +15558,12 @@
           </w:tcPr>
           <w:p>
             <w:pPr>
-              <w:pStyle w:val="Contedodatabela"/>
-              <w:rPr/>
-            </w:pPr>
-            <w:r>
-              <w:rPr/>
-              <w:t xml:space="preserve">Um (1) usuário sugeriu a inclusão de um relatório rápido de "melhores clientes" para ações de marketing. </w:t>
+              <w:pStyle w:val="Contedodatabelauser"/>
+              <w:rPr/>
+            </w:pPr>
+            <w:r>
+              <w:rPr/>
+              <w:t>Um (1) usuário sugeriu a inclusão de um relatório rápido de "melhores clientes" para ações de marketing.</w:t>
             </w:r>
           </w:p>
         </w:tc>
@@ -15328,12 +15578,12 @@
           </w:tcPr>
           <w:p>
             <w:pPr>
-              <w:pStyle w:val="Contedodatabela"/>
-              <w:rPr/>
-            </w:pPr>
-            <w:r>
-              <w:rPr/>
-              <w:t xml:space="preserve">Adicionar um módulo de relatório customizado para gerar essa informação. </w:t>
+              <w:pStyle w:val="Contedodatabelauser"/>
+              <w:rPr/>
+            </w:pPr>
+            <w:r>
+              <w:rPr/>
+              <w:t>Adicionar um módulo de relatório customizado para gerar essa informação.</w:t>
             </w:r>
           </w:p>
         </w:tc>
@@ -15799,30 +16049,30 @@
       <w:r>
         <w:rPr/>
       </w:r>
-      <w:bookmarkStart w:id="33" w:name="_2zqrayimty9"/>
-      <w:bookmarkStart w:id="34" w:name="_nn0nimgeko23"/>
-      <w:bookmarkStart w:id="35" w:name="_6gn227md0o7x"/>
-      <w:bookmarkStart w:id="36" w:name="_j12f6xsp0jfi"/>
-      <w:bookmarkStart w:id="37" w:name="_6mad4wn9nuav"/>
-      <w:bookmarkStart w:id="38" w:name="_3cwavtvg9zuo"/>
-      <w:bookmarkStart w:id="39" w:name="_v4tufsg5tzi2"/>
-      <w:bookmarkStart w:id="40" w:name="_c05mh8u26u55"/>
-      <w:bookmarkStart w:id="41" w:name="_4silupz56pcl"/>
-      <w:bookmarkStart w:id="42" w:name="_svvhujvzdaoc"/>
-      <w:bookmarkStart w:id="43" w:name="_eys2dox2ksiz"/>
-      <w:bookmarkStart w:id="44" w:name="_c416v7vsc6tu"/>
-      <w:bookmarkStart w:id="45" w:name="_2zqrayimty9"/>
-      <w:bookmarkStart w:id="46" w:name="_nn0nimgeko23"/>
-      <w:bookmarkStart w:id="47" w:name="_6gn227md0o7x"/>
-      <w:bookmarkStart w:id="48" w:name="_j12f6xsp0jfi"/>
-      <w:bookmarkStart w:id="49" w:name="_6mad4wn9nuav"/>
-      <w:bookmarkStart w:id="50" w:name="_3cwavtvg9zuo"/>
-      <w:bookmarkStart w:id="51" w:name="_v4tufsg5tzi2"/>
-      <w:bookmarkStart w:id="52" w:name="_c05mh8u26u55"/>
-      <w:bookmarkStart w:id="53" w:name="_4silupz56pcl"/>
-      <w:bookmarkStart w:id="54" w:name="_svvhujvzdaoc"/>
-      <w:bookmarkStart w:id="55" w:name="_eys2dox2ksiz"/>
-      <w:bookmarkStart w:id="56" w:name="_c416v7vsc6tu"/>
+      <w:bookmarkStart w:id="33" w:name="_c416v7vsc6tu"/>
+      <w:bookmarkStart w:id="34" w:name="_eys2dox2ksiz"/>
+      <w:bookmarkStart w:id="35" w:name="_svvhujvzdaoc"/>
+      <w:bookmarkStart w:id="36" w:name="_4silupz56pcl"/>
+      <w:bookmarkStart w:id="37" w:name="_c05mh8u26u55"/>
+      <w:bookmarkStart w:id="38" w:name="_v4tufsg5tzi2"/>
+      <w:bookmarkStart w:id="39" w:name="_3cwavtvg9zuo"/>
+      <w:bookmarkStart w:id="40" w:name="_6mad4wn9nuav"/>
+      <w:bookmarkStart w:id="41" w:name="_j12f6xsp0jfi"/>
+      <w:bookmarkStart w:id="42" w:name="_6gn227md0o7x"/>
+      <w:bookmarkStart w:id="43" w:name="_nn0nimgeko23"/>
+      <w:bookmarkStart w:id="44" w:name="_2zqrayimty9"/>
+      <w:bookmarkStart w:id="45" w:name="_c416v7vsc6tu"/>
+      <w:bookmarkStart w:id="46" w:name="_eys2dox2ksiz"/>
+      <w:bookmarkStart w:id="47" w:name="_svvhujvzdaoc"/>
+      <w:bookmarkStart w:id="48" w:name="_4silupz56pcl"/>
+      <w:bookmarkStart w:id="49" w:name="_c05mh8u26u55"/>
+      <w:bookmarkStart w:id="50" w:name="_v4tufsg5tzi2"/>
+      <w:bookmarkStart w:id="51" w:name="_3cwavtvg9zuo"/>
+      <w:bookmarkStart w:id="52" w:name="_6mad4wn9nuav"/>
+      <w:bookmarkStart w:id="53" w:name="_j12f6xsp0jfi"/>
+      <w:bookmarkStart w:id="54" w:name="_6gn227md0o7x"/>
+      <w:bookmarkStart w:id="55" w:name="_nn0nimgeko23"/>
+      <w:bookmarkStart w:id="56" w:name="_2zqrayimty9"/>
       <w:bookmarkEnd w:id="45"/>
       <w:bookmarkEnd w:id="46"/>
       <w:bookmarkEnd w:id="47"/>
@@ -16017,7 +16267,7 @@
         </w:rPr>
         <w:t xml:space="preserve">Aleksander: </w:t>
       </w:r>
-      <w:hyperlink r:id="rId17">
+      <w:hyperlink r:id="rId20">
         <w:r>
           <w:rPr>
             <w:rStyle w:val="Hyperlink"/>
@@ -16113,9 +16363,9 @@
       </w:r>
     </w:p>
     <w:sectPr>
-      <w:headerReference w:type="even" r:id="rId18"/>
-      <w:headerReference w:type="default" r:id="rId19"/>
-      <w:headerReference w:type="first" r:id="rId20"/>
+      <w:headerReference w:type="even" r:id="rId21"/>
+      <w:headerReference w:type="default" r:id="rId22"/>
+      <w:headerReference w:type="first" r:id="rId23"/>
       <w:type w:val="nextPage"/>
       <w:pgSz w:w="11906" w:h="16838"/>
       <w:pgMar w:left="1440" w:right="1440" w:gutter="0" w:header="720" w:top="1440" w:footer="0" w:bottom="1440"/>
@@ -16156,7 +16406,7 @@
         <wp:inline distT="0" distB="0" distL="0" distR="0">
           <wp:extent cx="3600450" cy="657225"/>
           <wp:effectExtent l="0" t="0" r="0" b="0"/>
-          <wp:docPr id="14" name="Figura2" descr="logo-novo-cps-cor"/>
+          <wp:docPr id="17" name="Figura2" descr="logo-novo-cps-cor"/>
           <wp:cNvGraphicFramePr>
             <a:graphicFrameLocks xmlns:a="http://schemas.openxmlformats.org/drawingml/2006/main" noChangeAspect="1"/>
           </wp:cNvGraphicFramePr>
@@ -16164,7 +16414,7 @@
             <a:graphicData uri="http://schemas.openxmlformats.org/drawingml/2006/picture">
               <pic:pic xmlns:pic="http://schemas.openxmlformats.org/drawingml/2006/picture">
                 <pic:nvPicPr>
-                  <pic:cNvPr id="14" name="Figura2" descr="logo-novo-cps-cor"/>
+                  <pic:cNvPr id="17" name="Figura2" descr="logo-novo-cps-cor"/>
                   <pic:cNvPicPr>
                     <a:picLocks noChangeAspect="1" noChangeArrowheads="1"/>
                   </pic:cNvPicPr>
@@ -16279,7 +16529,7 @@
         <wp:inline distT="0" distB="0" distL="0" distR="0">
           <wp:extent cx="3600450" cy="657225"/>
           <wp:effectExtent l="0" t="0" r="0" b="0"/>
-          <wp:docPr id="15" name="Figura2" descr="logo-novo-cps-cor"/>
+          <wp:docPr id="18" name="Figura2" descr="logo-novo-cps-cor"/>
           <wp:cNvGraphicFramePr>
             <a:graphicFrameLocks xmlns:a="http://schemas.openxmlformats.org/drawingml/2006/main" noChangeAspect="1"/>
           </wp:cNvGraphicFramePr>
@@ -16287,7 +16537,7 @@
             <a:graphicData uri="http://schemas.openxmlformats.org/drawingml/2006/picture">
               <pic:pic xmlns:pic="http://schemas.openxmlformats.org/drawingml/2006/picture">
                 <pic:nvPicPr>
-                  <pic:cNvPr id="15" name="Figura2" descr="logo-novo-cps-cor"/>
+                  <pic:cNvPr id="18" name="Figura2" descr="logo-novo-cps-cor"/>
                   <pic:cNvPicPr>
                     <a:picLocks noChangeAspect="1" noChangeArrowheads="1"/>
                   </pic:cNvPicPr>
@@ -18348,30 +18598,30 @@
       <w:szCs w:val="24"/>
     </w:rPr>
   </w:style>
+  <w:style w:type="character" w:styleId="Vnculodendice">
+    <w:name w:val="Vínculo de índice"/>
+    <w:qFormat/>
+    <w:rPr/>
+  </w:style>
   <w:style w:type="character" w:styleId="Vnculodendiceuser">
     <w:name w:val="Vínculo de índice (user)"/>
     <w:qFormat/>
     <w:rPr/>
   </w:style>
-  <w:style w:type="character" w:styleId="Vnculodendice">
-    <w:name w:val="Vínculo de índice"/>
-    <w:qFormat/>
-    <w:rPr/>
-  </w:style>
-  <w:style w:type="character" w:styleId="Marcadores">
-    <w:name w:val="Marcadores"/>
+  <w:style w:type="character" w:styleId="Marcadoresuser">
+    <w:name w:val="Marcadores (user)"/>
     <w:qFormat/>
     <w:rPr>
       <w:rFonts w:ascii="OpenSymbol" w:hAnsi="OpenSymbol" w:eastAsia="OpenSymbol" w:cs="OpenSymbol"/>
     </w:rPr>
   </w:style>
-  <w:style w:type="character" w:styleId="Smbolosdenumeraouser">
-    <w:name w:val="Símbolos de numeração (user)"/>
+  <w:style w:type="character" w:styleId="Smbolosdenumerao">
+    <w:name w:val="Símbolos de numeração"/>
     <w:qFormat/>
     <w:rPr/>
   </w:style>
-  <w:style w:type="character" w:styleId="Cdigo-fonte">
-    <w:name w:val="Código-fonte"/>
+  <w:style w:type="character" w:styleId="Cdigo-fonteuser">
+    <w:name w:val="Código-fonte (user)"/>
     <w:qFormat/>
     <w:rPr>
       <w:rFonts w:ascii="Liberation Mono" w:hAnsi="Liberation Mono" w:eastAsia="Liberation Mono" w:cs="Liberation Mono"/>
@@ -18510,15 +18760,15 @@
     </w:pPr>
     <w:rPr/>
   </w:style>
-  <w:style w:type="paragraph" w:styleId="Cabealhoerodapuser">
-    <w:name w:val="Cabeçalho e rodapé (user)"/>
+  <w:style w:type="paragraph" w:styleId="Cabealhoerodap">
+    <w:name w:val="Cabeçalho e rodapé"/>
     <w:basedOn w:val="Normal"/>
     <w:qFormat/>
     <w:pPr/>
     <w:rPr/>
   </w:style>
-  <w:style w:type="paragraph" w:styleId="Cabealhoerodap">
-    <w:name w:val="Cabeçalho e rodapé"/>
+  <w:style w:type="paragraph" w:styleId="Cabealhoerodapuser">
+    <w:name w:val="Cabeçalho e rodapé (user)"/>
     <w:basedOn w:val="Normal"/>
     <w:qFormat/>
     <w:pPr/>
@@ -18560,7 +18810,7 @@
   </w:style>
   <w:style w:type="paragraph" w:styleId="IndexHeading">
     <w:name w:val="index heading"/>
-    <w:basedOn w:val="Ttulouser"/>
+    <w:basedOn w:val="Ttulo"/>
     <w:pPr/>
     <w:rPr/>
   </w:style>
@@ -18616,6 +18866,13 @@
     </w:pPr>
     <w:rPr/>
   </w:style>
+  <w:style w:type="paragraph" w:styleId="Contedodoquadro">
+    <w:name w:val="Conteúdo do quadro"/>
+    <w:basedOn w:val="Normal"/>
+    <w:qFormat/>
+    <w:pPr/>
+    <w:rPr/>
+  </w:style>
   <w:style w:type="paragraph" w:styleId="Contedodoquadrouser">
     <w:name w:val="Conteúdo do quadro (user)"/>
     <w:basedOn w:val="Normal"/>
@@ -18623,15 +18880,8 @@
     <w:pPr/>
     <w:rPr/>
   </w:style>
-  <w:style w:type="paragraph" w:styleId="Contedodoquadro">
-    <w:name w:val="Conteúdo do quadro"/>
-    <w:basedOn w:val="Normal"/>
-    <w:qFormat/>
-    <w:pPr/>
-    <w:rPr/>
-  </w:style>
-  <w:style w:type="paragraph" w:styleId="Contedodatabelauser">
-    <w:name w:val="Conteúdo da tabela (user)"/>
+  <w:style w:type="paragraph" w:styleId="Contedodatabela">
+    <w:name w:val="Conteúdo da tabela"/>
     <w:basedOn w:val="Normal"/>
     <w:qFormat/>
     <w:pPr>
@@ -18640,9 +18890,9 @@
     </w:pPr>
     <w:rPr/>
   </w:style>
-  <w:style w:type="paragraph" w:styleId="Ttulodetabelauser">
-    <w:name w:val="Título de tabela (user)"/>
-    <w:basedOn w:val="Contedodatabelauser"/>
+  <w:style w:type="paragraph" w:styleId="Ttulodetabela">
+    <w:name w:val="Título de tabela"/>
+    <w:basedOn w:val="Contedodatabela"/>
     <w:qFormat/>
     <w:pPr>
       <w:suppressLineNumbers/>
@@ -18653,8 +18903,8 @@
       <w:bCs/>
     </w:rPr>
   </w:style>
-  <w:style w:type="paragraph" w:styleId="Linhahorizontal">
-    <w:name w:val="Linha horizontal"/>
+  <w:style w:type="paragraph" w:styleId="Linhahorizontaluser">
+    <w:name w:val="Linha horizontal (user)"/>
     <w:basedOn w:val="Normal"/>
     <w:next w:val="BodyText"/>
     <w:qFormat/>
@@ -18670,8 +18920,8 @@
       <w:szCs w:val="12"/>
     </w:rPr>
   </w:style>
-  <w:style w:type="paragraph" w:styleId="Blocodecitao">
-    <w:name w:val="Bloco de citação"/>
+  <w:style w:type="paragraph" w:styleId="Blocodecitaouser">
+    <w:name w:val="Bloco de citação (user)"/>
     <w:basedOn w:val="Normal"/>
     <w:qFormat/>
     <w:pPr>
@@ -18680,8 +18930,8 @@
     </w:pPr>
     <w:rPr/>
   </w:style>
-  <w:style w:type="paragraph" w:styleId="Contedodatabela">
-    <w:name w:val="Conteúdo da tabela"/>
+  <w:style w:type="paragraph" w:styleId="Contedodatabelauser">
+    <w:name w:val="Conteúdo da tabela (user)"/>
     <w:basedOn w:val="Normal"/>
     <w:qFormat/>
     <w:pPr>
@@ -18690,8 +18940,8 @@
     </w:pPr>
     <w:rPr/>
   </w:style>
-  <w:style w:type="numbering" w:styleId="Semlistauser" w:default="1">
-    <w:name w:val="Sem lista (user)"/>
+  <w:style w:type="numbering" w:styleId="Semlista" w:default="1">
+    <w:name w:val="Sem lista"/>
     <w:uiPriority w:val="99"/>
     <w:semiHidden/>
     <w:unhideWhenUsed/>

</xml_diff>

<commit_message>
Continuação da documentação, inserindo mais imagens de interfaces de usuário, movendo os diários de bordo para a pasta "Diários de Bordo"
</commit_message>
<xml_diff>
--- a/Documentação PI - 2º Semestre 2025 - G5.docx
+++ b/Documentação PI - 2º Semestre 2025 - G5.docx
@@ -792,7 +792,7 @@
                         <w:txbxContent>
                           <w:p>
                             <w:pPr>
-                              <w:pStyle w:val="Contedodoquadrouser"/>
+                              <w:pStyle w:val="Contedodoquadro"/>
                               <w:jc w:val="center"/>
                               <w:rPr>
                                 <w:color w:val="000000"/>
@@ -825,7 +825,7 @@
                   <w:txbxContent>
                     <w:p>
                       <w:pPr>
-                        <w:pStyle w:val="Contedodoquadrouser"/>
+                        <w:pStyle w:val="Contedodoquadro"/>
                         <w:jc w:val="center"/>
                         <w:rPr>
                           <w:color w:val="000000"/>
@@ -973,7 +973,7 @@
                         <w:txbxContent>
                           <w:p>
                             <w:pPr>
-                              <w:pStyle w:val="Contedodoquadrouser"/>
+                              <w:pStyle w:val="Contedodoquadro"/>
                               <w:rPr>
                                 <w:color w:val="000000"/>
                               </w:rPr>
@@ -986,7 +986,7 @@
                           </w:p>
                           <w:p>
                             <w:pPr>
-                              <w:pStyle w:val="Contedodoquadrouser"/>
+                              <w:pStyle w:val="Contedodoquadro"/>
                               <w:rPr>
                                 <w:color w:val="000000"/>
                               </w:rPr>
@@ -999,7 +999,7 @@
                           </w:p>
                           <w:p>
                             <w:pPr>
-                              <w:pStyle w:val="Contedodoquadrouser"/>
+                              <w:pStyle w:val="Contedodoquadro"/>
                               <w:rPr>
                                 <w:color w:val="000000"/>
                               </w:rPr>
@@ -1012,7 +1012,7 @@
                           </w:p>
                           <w:p>
                             <w:pPr>
-                              <w:pStyle w:val="Contedodoquadrouser"/>
+                              <w:pStyle w:val="Contedodoquadro"/>
                               <w:rPr>
                                 <w:color w:val="000000"/>
                               </w:rPr>
@@ -1025,7 +1025,7 @@
                           </w:p>
                           <w:p>
                             <w:pPr>
-                              <w:pStyle w:val="Contedodoquadrouser"/>
+                              <w:pStyle w:val="Contedodoquadro"/>
                               <w:rPr>
                                 <w:color w:val="000000"/>
                               </w:rPr>
@@ -1057,7 +1057,7 @@
                   <w:txbxContent>
                     <w:p>
                       <w:pPr>
-                        <w:pStyle w:val="Contedodoquadrouser"/>
+                        <w:pStyle w:val="Contedodoquadro"/>
                         <w:rPr>
                           <w:color w:val="000000"/>
                         </w:rPr>
@@ -1070,7 +1070,7 @@
                     </w:p>
                     <w:p>
                       <w:pPr>
-                        <w:pStyle w:val="Contedodoquadrouser"/>
+                        <w:pStyle w:val="Contedodoquadro"/>
                         <w:rPr>
                           <w:color w:val="000000"/>
                         </w:rPr>
@@ -1083,7 +1083,7 @@
                     </w:p>
                     <w:p>
                       <w:pPr>
-                        <w:pStyle w:val="Contedodoquadrouser"/>
+                        <w:pStyle w:val="Contedodoquadro"/>
                         <w:rPr>
                           <w:color w:val="000000"/>
                         </w:rPr>
@@ -1096,7 +1096,7 @@
                     </w:p>
                     <w:p>
                       <w:pPr>
-                        <w:pStyle w:val="Contedodoquadrouser"/>
+                        <w:pStyle w:val="Contedodoquadro"/>
                         <w:rPr>
                           <w:color w:val="000000"/>
                         </w:rPr>
@@ -1109,7 +1109,7 @@
                     </w:p>
                     <w:p>
                       <w:pPr>
-                        <w:pStyle w:val="Contedodoquadrouser"/>
+                        <w:pStyle w:val="Contedodoquadro"/>
                         <w:rPr>
                           <w:color w:val="000000"/>
                         </w:rPr>
@@ -4079,7 +4079,7 @@
       <w:r>
         <w:rPr/>
         <w:drawing>
-          <wp:anchor behindDoc="0" distT="0" distB="0" distL="0" distR="0" simplePos="0" locked="0" layoutInCell="0" allowOverlap="1" relativeHeight="34">
+          <wp:anchor behindDoc="0" distT="0" distB="0" distL="0" distR="0" simplePos="0" locked="0" layoutInCell="0" allowOverlap="1" relativeHeight="36">
             <wp:simplePos x="0" y="0"/>
             <wp:positionH relativeFrom="column">
               <wp:posOffset>1711960</wp:posOffset>
@@ -4372,7 +4372,15 @@
       </w:r>
       <w:r>
         <w:rPr/>
-        <w:t>Nossa missão é proporcionar soluções tecnológicas inovadoras que simplifiquem a gestão de petshops, facilitando o dia a dia dos profissionais e melhorando a experiência dos clientes e seus animais.</w:t>
+        <w:t>Nossa missão é proporcionar soluções tecnológicas inovadoras que simplifiquem a gestão de</w:t>
+      </w:r>
+      <w:r>
+        <w:rPr/>
+        <w:t>ste</w:t>
+      </w:r>
+      <w:r>
+        <w:rPr/>
+        <w:t xml:space="preserve"> petshop, facilitando o dia a dia dos profissionais e melhorando a experiência dos clientes e seus animais.</w:t>
       </w:r>
     </w:p>
     <w:p>
@@ -4967,9 +4975,9 @@
         <w:rPr/>
       </w:pPr>
       <w:bookmarkStart w:id="12" w:name="_Toc208341100"/>
-      <w:bookmarkStart w:id="13" w:name="_insc0vnn24rq"/>
+      <w:bookmarkStart w:id="13" w:name="_y63ppj89aknf"/>
       <w:bookmarkStart w:id="14" w:name="_9ifolvgdxmor"/>
-      <w:bookmarkStart w:id="15" w:name="_y63ppj89aknf"/>
+      <w:bookmarkStart w:id="15" w:name="_insc0vnn24rq"/>
       <w:bookmarkEnd w:id="13"/>
       <w:bookmarkEnd w:id="14"/>
       <w:bookmarkEnd w:id="15"/>
@@ -7170,7 +7178,7 @@
             </w:r>
             <w:r>
               <w:rPr>
-                <w:rStyle w:val="Cdigo-fonte"/>
+                <w:rStyle w:val="Cdigo-fonteuser"/>
                 <w:kern w:val="0"/>
                 <w:sz w:val="22"/>
                 <w:szCs w:val="22"/>
@@ -11576,7 +11584,7 @@
     </w:p>
     <w:p>
       <w:pPr>
-        <w:pStyle w:val="Blocodecitao"/>
+        <w:pStyle w:val="Blocodecitaouser"/>
         <w:rPr/>
       </w:pPr>
       <w:r>
@@ -11619,7 +11627,7 @@
     </w:p>
     <w:p>
       <w:pPr>
-        <w:pStyle w:val="Blocodecitao"/>
+        <w:pStyle w:val="Blocodecitaouser"/>
         <w:rPr/>
       </w:pPr>
       <w:r>
@@ -11656,7 +11664,7 @@
     </w:p>
     <w:p>
       <w:pPr>
-        <w:pStyle w:val="Blocodecitao"/>
+        <w:pStyle w:val="Blocodecitaouser"/>
         <w:rPr/>
       </w:pPr>
       <w:r>
@@ -11682,7 +11690,7 @@
     </w:p>
     <w:p>
       <w:pPr>
-        <w:pStyle w:val="Blocodecitao"/>
+        <w:pStyle w:val="Blocodecitaouser"/>
         <w:numPr>
           <w:ilvl w:val="0"/>
           <w:numId w:val="5"/>
@@ -11707,7 +11715,7 @@
     </w:p>
     <w:p>
       <w:pPr>
-        <w:pStyle w:val="Blocodecitao"/>
+        <w:pStyle w:val="Blocodecitaouser"/>
         <w:numPr>
           <w:ilvl w:val="0"/>
           <w:numId w:val="5"/>
@@ -11752,7 +11760,7 @@
     </w:p>
     <w:p>
       <w:pPr>
-        <w:pStyle w:val="Blocodecitao"/>
+        <w:pStyle w:val="Blocodecitaouser"/>
         <w:numPr>
           <w:ilvl w:val="0"/>
           <w:numId w:val="5"/>
@@ -11894,7 +11902,7 @@
           <w:bCs/>
         </w:rPr>
         <w:drawing>
-          <wp:anchor behindDoc="0" distT="0" distB="0" distL="0" distR="0" simplePos="0" locked="0" layoutInCell="0" allowOverlap="1" relativeHeight="32">
+          <wp:anchor behindDoc="0" distT="0" distB="0" distL="0" distR="0" simplePos="0" locked="0" layoutInCell="0" allowOverlap="1" relativeHeight="34">
             <wp:simplePos x="0" y="0"/>
             <wp:positionH relativeFrom="column">
               <wp:align>center</wp:align>
@@ -12071,7 +12079,7 @@
           <w:szCs w:val="24"/>
         </w:rPr>
         <w:drawing>
-          <wp:anchor behindDoc="0" distT="0" distB="0" distL="0" distR="0" simplePos="0" locked="0" layoutInCell="0" allowOverlap="1" relativeHeight="33">
+          <wp:anchor behindDoc="0" distT="0" distB="0" distL="0" distR="0" simplePos="0" locked="0" layoutInCell="0" allowOverlap="1" relativeHeight="35">
             <wp:simplePos x="0" y="0"/>
             <wp:positionH relativeFrom="column">
               <wp:posOffset>0</wp:posOffset>
@@ -12161,7 +12169,7 @@
           <w:szCs w:val="24"/>
         </w:rPr>
         <w:drawing>
-          <wp:anchor behindDoc="0" distT="0" distB="0" distL="0" distR="0" simplePos="0" locked="0" layoutInCell="0" allowOverlap="1" relativeHeight="35">
+          <wp:anchor behindDoc="0" distT="0" distB="0" distL="0" distR="0" simplePos="0" locked="0" layoutInCell="0" allowOverlap="1" relativeHeight="37">
             <wp:simplePos x="0" y="0"/>
             <wp:positionH relativeFrom="column">
               <wp:posOffset>46355</wp:posOffset>
@@ -12272,7 +12280,7 @@
           <w:szCs w:val="24"/>
         </w:rPr>
         <w:drawing>
-          <wp:anchor behindDoc="0" distT="0" distB="0" distL="0" distR="0" simplePos="0" locked="0" layoutInCell="0" allowOverlap="1" relativeHeight="36">
+          <wp:anchor behindDoc="0" distT="0" distB="0" distL="0" distR="0" simplePos="0" locked="0" layoutInCell="0" allowOverlap="1" relativeHeight="38">
             <wp:simplePos x="0" y="0"/>
             <wp:positionH relativeFrom="column">
               <wp:posOffset>-156210</wp:posOffset>
@@ -12362,7 +12370,7 @@
           <w:szCs w:val="24"/>
         </w:rPr>
         <w:drawing>
-          <wp:anchor behindDoc="0" distT="0" distB="0" distL="0" distR="0" simplePos="0" locked="0" layoutInCell="0" allowOverlap="1" relativeHeight="37">
+          <wp:anchor behindDoc="0" distT="0" distB="0" distL="0" distR="0" simplePos="0" locked="0" layoutInCell="0" allowOverlap="1" relativeHeight="39">
             <wp:simplePos x="0" y="0"/>
             <wp:positionH relativeFrom="column">
               <wp:posOffset>-113665</wp:posOffset>
@@ -12494,7 +12502,7 @@
           <w:szCs w:val="24"/>
         </w:rPr>
         <w:drawing>
-          <wp:anchor behindDoc="0" distT="0" distB="0" distL="0" distR="0" simplePos="0" locked="0" layoutInCell="0" allowOverlap="1" relativeHeight="38">
+          <wp:anchor behindDoc="0" distT="0" distB="0" distL="0" distR="0" simplePos="0" locked="0" layoutInCell="0" allowOverlap="1" relativeHeight="40">
             <wp:simplePos x="0" y="0"/>
             <wp:positionH relativeFrom="column">
               <wp:align>center</wp:align>
@@ -12584,7 +12592,7 @@
       <w:r>
         <w:rPr/>
         <w:drawing>
-          <wp:anchor behindDoc="0" distT="0" distB="0" distL="0" distR="0" simplePos="0" locked="0" layoutInCell="0" allowOverlap="1" relativeHeight="39">
+          <wp:anchor behindDoc="0" distT="0" distB="0" distL="0" distR="0" simplePos="0" locked="0" layoutInCell="0" allowOverlap="1" relativeHeight="41">
             <wp:simplePos x="0" y="0"/>
             <wp:positionH relativeFrom="column">
               <wp:posOffset>-45720</wp:posOffset>
@@ -12719,7 +12727,7 @@
           <w:bCs/>
         </w:rPr>
         <w:drawing>
-          <wp:anchor behindDoc="0" distT="0" distB="0" distL="0" distR="0" simplePos="0" locked="0" layoutInCell="0" allowOverlap="1" relativeHeight="40">
+          <wp:anchor behindDoc="0" distT="0" distB="0" distL="0" distR="0" simplePos="0" locked="0" layoutInCell="0" allowOverlap="1" relativeHeight="42">
             <wp:simplePos x="0" y="0"/>
             <wp:positionH relativeFrom="column">
               <wp:align>center</wp:align>
@@ -12829,7 +12837,7 @@
           <w:bCs/>
         </w:rPr>
         <w:drawing>
-          <wp:anchor behindDoc="0" distT="0" distB="0" distL="0" distR="0" simplePos="0" locked="0" layoutInCell="0" allowOverlap="1" relativeHeight="41">
+          <wp:anchor behindDoc="0" distT="0" distB="0" distL="0" distR="0" simplePos="0" locked="0" layoutInCell="0" allowOverlap="1" relativeHeight="43">
             <wp:simplePos x="0" y="0"/>
             <wp:positionH relativeFrom="column">
               <wp:posOffset>114300</wp:posOffset>
@@ -12967,7 +12975,7 @@
           <w:szCs w:val="22"/>
         </w:rPr>
         <w:drawing>
-          <wp:anchor behindDoc="0" distT="0" distB="0" distL="0" distR="0" simplePos="0" locked="0" layoutInCell="0" allowOverlap="1" relativeHeight="42">
+          <wp:anchor behindDoc="0" distT="0" distB="0" distL="0" distR="0" simplePos="0" locked="0" layoutInCell="0" allowOverlap="1" relativeHeight="44">
             <wp:simplePos x="0" y="0"/>
             <wp:positionH relativeFrom="column">
               <wp:align>center</wp:align>
@@ -13080,7 +13088,7 @@
           </w:tcPr>
           <w:p>
             <w:pPr>
-              <w:pStyle w:val="Contedodatabelauser"/>
+              <w:pStyle w:val="Contedodatabela"/>
               <w:jc w:val="center"/>
               <w:rPr>
                 <w:b/>
@@ -13107,7 +13115,7 @@
           </w:tcPr>
           <w:p>
             <w:pPr>
-              <w:pStyle w:val="Contedodatabelauser"/>
+              <w:pStyle w:val="Contedodatabela"/>
               <w:jc w:val="center"/>
               <w:rPr>
                 <w:b/>
@@ -13135,7 +13143,7 @@
           </w:tcPr>
           <w:p>
             <w:pPr>
-              <w:pStyle w:val="Contedodatabelauser"/>
+              <w:pStyle w:val="Contedodatabela"/>
               <w:jc w:val="center"/>
               <w:rPr>
                 <w:b/>
@@ -13164,7 +13172,7 @@
           </w:tcPr>
           <w:p>
             <w:pPr>
-              <w:pStyle w:val="Contedodatabelauser"/>
+              <w:pStyle w:val="Contedodatabela"/>
               <w:spacing w:before="798" w:after="798"/>
               <w:jc w:val="center"/>
               <w:rPr/>
@@ -13187,7 +13195,7 @@
           </w:tcPr>
           <w:p>
             <w:pPr>
-              <w:pStyle w:val="Contedodatabelauser"/>
+              <w:pStyle w:val="Contedodatabela"/>
               <w:spacing w:before="741" w:after="741"/>
               <w:jc w:val="center"/>
               <w:rPr/>
@@ -13213,7 +13221,7 @@
           </w:tcPr>
           <w:p>
             <w:pPr>
-              <w:pStyle w:val="Contedodatabelauser"/>
+              <w:pStyle w:val="Contedodatabela"/>
               <w:jc w:val="left"/>
               <w:rPr/>
             </w:pPr>
@@ -13309,7 +13317,7 @@
           </w:tcPr>
           <w:p>
             <w:pPr>
-              <w:pStyle w:val="Contedodatabelauser"/>
+              <w:pStyle w:val="Contedodatabela"/>
               <w:spacing w:before="399" w:after="399"/>
               <w:jc w:val="center"/>
               <w:rPr/>
@@ -13332,7 +13340,7 @@
           </w:tcPr>
           <w:p>
             <w:pPr>
-              <w:pStyle w:val="Contedodatabelauser"/>
+              <w:pStyle w:val="Contedodatabela"/>
               <w:spacing w:before="513" w:after="513"/>
               <w:jc w:val="center"/>
               <w:rPr/>
@@ -13358,7 +13366,7 @@
           </w:tcPr>
           <w:p>
             <w:pPr>
-              <w:pStyle w:val="Contedodatabelauser"/>
+              <w:pStyle w:val="Contedodatabela"/>
               <w:jc w:val="left"/>
               <w:rPr/>
             </w:pPr>
@@ -13402,7 +13410,7 @@
           </w:tcPr>
           <w:p>
             <w:pPr>
-              <w:pStyle w:val="Contedodatabelauser"/>
+              <w:pStyle w:val="Contedodatabela"/>
               <w:spacing w:before="456" w:after="456"/>
               <w:jc w:val="center"/>
               <w:rPr/>
@@ -13425,7 +13433,7 @@
           </w:tcPr>
           <w:p>
             <w:pPr>
-              <w:pStyle w:val="Contedodatabelauser"/>
+              <w:pStyle w:val="Contedodatabela"/>
               <w:spacing w:before="513" w:after="513"/>
               <w:jc w:val="center"/>
               <w:rPr/>
@@ -13451,7 +13459,7 @@
           </w:tcPr>
           <w:p>
             <w:pPr>
-              <w:pStyle w:val="Contedodatabelauser"/>
+              <w:pStyle w:val="Contedodatabela"/>
               <w:jc w:val="left"/>
               <w:rPr/>
             </w:pPr>
@@ -13485,7 +13493,7 @@
           </w:tcPr>
           <w:p>
             <w:pPr>
-              <w:pStyle w:val="Contedodatabelauser"/>
+              <w:pStyle w:val="Contedodatabela"/>
               <w:spacing w:before="1254" w:after="1254"/>
               <w:jc w:val="center"/>
               <w:rPr/>
@@ -13508,7 +13516,7 @@
           </w:tcPr>
           <w:p>
             <w:pPr>
-              <w:pStyle w:val="Contedodatabelauser"/>
+              <w:pStyle w:val="Contedodatabela"/>
               <w:spacing w:before="1368" w:after="1368"/>
               <w:jc w:val="center"/>
               <w:rPr/>
@@ -13537,7 +13545,7 @@
           </w:tcPr>
           <w:p>
             <w:pPr>
-              <w:pStyle w:val="Contedodatabelauser"/>
+              <w:pStyle w:val="Contedodatabela"/>
               <w:jc w:val="left"/>
               <w:rPr/>
             </w:pPr>
@@ -13610,7 +13618,7 @@
           </w:tcPr>
           <w:p>
             <w:pPr>
-              <w:pStyle w:val="Contedodatabelauser"/>
+              <w:pStyle w:val="Contedodatabela"/>
               <w:spacing w:before="513" w:after="513"/>
               <w:jc w:val="center"/>
               <w:rPr/>
@@ -13633,7 +13641,7 @@
           </w:tcPr>
           <w:p>
             <w:pPr>
-              <w:pStyle w:val="Contedodatabelauser"/>
+              <w:pStyle w:val="Contedodatabela"/>
               <w:spacing w:before="513" w:after="513"/>
               <w:jc w:val="center"/>
               <w:rPr/>
@@ -13659,7 +13667,7 @@
           </w:tcPr>
           <w:p>
             <w:pPr>
-              <w:pStyle w:val="Contedodatabelauser"/>
+              <w:pStyle w:val="Contedodatabela"/>
               <w:jc w:val="left"/>
               <w:rPr/>
             </w:pPr>
@@ -13693,7 +13701,7 @@
           </w:tcPr>
           <w:p>
             <w:pPr>
-              <w:pStyle w:val="Contedodatabelauser"/>
+              <w:pStyle w:val="Contedodatabela"/>
               <w:spacing w:before="513" w:after="513"/>
               <w:jc w:val="center"/>
               <w:rPr>
@@ -13720,7 +13728,7 @@
           </w:tcPr>
           <w:p>
             <w:pPr>
-              <w:pStyle w:val="Contedodatabelauser"/>
+              <w:pStyle w:val="Contedodatabela"/>
               <w:spacing w:before="513" w:after="513"/>
               <w:jc w:val="center"/>
               <w:rPr/>
@@ -13742,7 +13750,7 @@
           </w:tcPr>
           <w:p>
             <w:pPr>
-              <w:pStyle w:val="Contedodatabelauser"/>
+              <w:pStyle w:val="Contedodatabela"/>
               <w:jc w:val="left"/>
               <w:rPr/>
             </w:pPr>
@@ -13776,7 +13784,7 @@
           </w:tcPr>
           <w:p>
             <w:pPr>
-              <w:pStyle w:val="Contedodatabelauser"/>
+              <w:pStyle w:val="Contedodatabela"/>
               <w:spacing w:before="912" w:after="912"/>
               <w:jc w:val="center"/>
               <w:rPr>
@@ -13803,7 +13811,7 @@
           </w:tcPr>
           <w:p>
             <w:pPr>
-              <w:pStyle w:val="Contedodatabelauser"/>
+              <w:pStyle w:val="Contedodatabela"/>
               <w:spacing w:before="912" w:after="912"/>
               <w:jc w:val="center"/>
               <w:rPr/>
@@ -13825,7 +13833,7 @@
           </w:tcPr>
           <w:p>
             <w:pPr>
-              <w:pStyle w:val="Contedodatabelauser"/>
+              <w:pStyle w:val="Contedodatabela"/>
               <w:jc w:val="left"/>
               <w:rPr/>
             </w:pPr>
@@ -13890,7 +13898,7 @@
           </w:tcPr>
           <w:p>
             <w:pPr>
-              <w:pStyle w:val="Contedodatabelauser"/>
+              <w:pStyle w:val="Contedodatabela"/>
               <w:spacing w:before="912" w:after="912"/>
               <w:jc w:val="center"/>
               <w:rPr>
@@ -13917,7 +13925,7 @@
           </w:tcPr>
           <w:p>
             <w:pPr>
-              <w:pStyle w:val="Contedodatabelauser"/>
+              <w:pStyle w:val="Contedodatabela"/>
               <w:spacing w:before="912" w:after="912"/>
               <w:jc w:val="center"/>
               <w:rPr/>
@@ -13939,7 +13947,7 @@
           </w:tcPr>
           <w:p>
             <w:pPr>
-              <w:pStyle w:val="Contedodatabelauser"/>
+              <w:pStyle w:val="Contedodatabela"/>
               <w:jc w:val="left"/>
               <w:rPr/>
             </w:pPr>
@@ -14047,7 +14055,7 @@
           </w:tcPr>
           <w:p>
             <w:pPr>
-              <w:pStyle w:val="Contedodatabelauser"/>
+              <w:pStyle w:val="Contedodatabela"/>
               <w:rPr>
                 <w:b/>
                 <w:bCs/>
@@ -14074,7 +14082,7 @@
           </w:tcPr>
           <w:p>
             <w:pPr>
-              <w:pStyle w:val="Contedodatabelauser"/>
+              <w:pStyle w:val="Contedodatabela"/>
               <w:rPr>
                 <w:b/>
                 <w:bCs/>
@@ -14102,7 +14110,7 @@
           </w:tcPr>
           <w:p>
             <w:pPr>
-              <w:pStyle w:val="Contedodatabelauser"/>
+              <w:pStyle w:val="Contedodatabela"/>
               <w:spacing w:before="228" w:after="228"/>
               <w:rPr/>
             </w:pPr>
@@ -14123,7 +14131,7 @@
           </w:tcPr>
           <w:p>
             <w:pPr>
-              <w:pStyle w:val="Contedodatabelauser"/>
+              <w:pStyle w:val="Contedodatabela"/>
               <w:rPr/>
             </w:pPr>
             <w:r>
@@ -14185,7 +14193,7 @@
           </w:tcPr>
           <w:p>
             <w:pPr>
-              <w:pStyle w:val="Contedodatabelauser"/>
+              <w:pStyle w:val="Contedodatabela"/>
               <w:spacing w:before="285" w:after="285"/>
               <w:rPr/>
             </w:pPr>
@@ -14206,7 +14214,7 @@
           </w:tcPr>
           <w:p>
             <w:pPr>
-              <w:pStyle w:val="Contedodatabelauser"/>
+              <w:pStyle w:val="Contedodatabela"/>
               <w:rPr/>
             </w:pPr>
             <w:r>
@@ -14268,7 +14276,7 @@
           </w:tcPr>
           <w:p>
             <w:pPr>
-              <w:pStyle w:val="Contedodatabelauser"/>
+              <w:pStyle w:val="Contedodatabela"/>
               <w:spacing w:before="285" w:after="285"/>
               <w:rPr/>
             </w:pPr>
@@ -14289,7 +14297,7 @@
           </w:tcPr>
           <w:p>
             <w:pPr>
-              <w:pStyle w:val="Contedodatabelauser"/>
+              <w:pStyle w:val="Contedodatabela"/>
               <w:rPr/>
             </w:pPr>
             <w:r>
@@ -14351,7 +14359,7 @@
           </w:tcPr>
           <w:p>
             <w:pPr>
-              <w:pStyle w:val="Contedodatabelauser"/>
+              <w:pStyle w:val="Contedodatabela"/>
               <w:spacing w:before="285" w:after="285"/>
               <w:rPr/>
             </w:pPr>
@@ -14372,7 +14380,7 @@
           </w:tcPr>
           <w:p>
             <w:pPr>
-              <w:pStyle w:val="Contedodatabelauser"/>
+              <w:pStyle w:val="Contedodatabela"/>
               <w:rPr/>
             </w:pPr>
             <w:r>
@@ -14424,7 +14432,7 @@
           </w:tcPr>
           <w:p>
             <w:pPr>
-              <w:pStyle w:val="Contedodatabelauser"/>
+              <w:pStyle w:val="Contedodatabela"/>
               <w:spacing w:before="399" w:after="399"/>
               <w:rPr/>
             </w:pPr>
@@ -14445,7 +14453,7 @@
           </w:tcPr>
           <w:p>
             <w:pPr>
-              <w:pStyle w:val="Contedodatabelauser"/>
+              <w:pStyle w:val="Contedodatabela"/>
               <w:rPr/>
             </w:pPr>
             <w:r>
@@ -14467,7 +14475,7 @@
           </w:tcPr>
           <w:p>
             <w:pPr>
-              <w:pStyle w:val="Contedodatabelauser"/>
+              <w:pStyle w:val="Contedodatabela"/>
               <w:rPr/>
             </w:pPr>
             <w:r>
@@ -14487,7 +14495,7 @@
           </w:tcPr>
           <w:p>
             <w:pPr>
-              <w:pStyle w:val="Contedodatabelauser"/>
+              <w:pStyle w:val="Contedodatabela"/>
               <w:rPr/>
             </w:pPr>
             <w:r>
@@ -14508,7 +14516,7 @@
           </w:tcPr>
           <w:p>
             <w:pPr>
-              <w:pStyle w:val="Contedodatabelauser"/>
+              <w:pStyle w:val="Contedodatabela"/>
               <w:rPr/>
             </w:pPr>
             <w:r>
@@ -14527,7 +14535,7 @@
           </w:tcPr>
           <w:p>
             <w:pPr>
-              <w:pStyle w:val="Contedodatabelauser"/>
+              <w:pStyle w:val="Contedodatabela"/>
               <w:rPr/>
             </w:pPr>
             <w:r>
@@ -14606,7 +14614,7 @@
       <w:r>
         <w:rPr/>
         <w:drawing>
-          <wp:anchor behindDoc="0" distT="0" distB="0" distL="0" distR="0" simplePos="0" locked="0" layoutInCell="0" allowOverlap="1" relativeHeight="43">
+          <wp:anchor behindDoc="0" distT="0" distB="0" distL="0" distR="0" simplePos="0" locked="0" layoutInCell="0" allowOverlap="1" relativeHeight="45">
             <wp:simplePos x="0" y="0"/>
             <wp:positionH relativeFrom="column">
               <wp:align>center</wp:align>
@@ -14697,7 +14705,7 @@
           <w:bCs/>
         </w:rPr>
         <w:drawing>
-          <wp:anchor behindDoc="0" distT="0" distB="0" distL="0" distR="0" simplePos="0" locked="0" layoutInCell="0" allowOverlap="1" relativeHeight="44">
+          <wp:anchor behindDoc="0" distT="0" distB="0" distL="0" distR="0" simplePos="0" locked="0" layoutInCell="0" allowOverlap="1" relativeHeight="46">
             <wp:simplePos x="0" y="0"/>
             <wp:positionH relativeFrom="column">
               <wp:posOffset>0</wp:posOffset>
@@ -14790,7 +14798,7 @@
           <w:bCs/>
         </w:rPr>
         <w:drawing>
-          <wp:anchor behindDoc="0" distT="0" distB="0" distL="0" distR="0" simplePos="0" locked="0" layoutInCell="0" allowOverlap="1" relativeHeight="45">
+          <wp:anchor behindDoc="0" distT="0" distB="0" distL="0" distR="0" simplePos="0" locked="0" layoutInCell="0" allowOverlap="1" relativeHeight="47">
             <wp:simplePos x="0" y="0"/>
             <wp:positionH relativeFrom="column">
               <wp:posOffset>0</wp:posOffset>
@@ -14874,6 +14882,7 @@
     <w:p>
       <w:pPr>
         <w:pStyle w:val="Normal"/>
+        <w:spacing w:before="0" w:after="0"/>
         <w:rPr>
           <w:b/>
           <w:bCs/>
@@ -14916,7 +14925,7 @@
           <w:bCs/>
         </w:rPr>
         <w:drawing>
-          <wp:anchor behindDoc="0" distT="0" distB="0" distL="0" distR="0" simplePos="0" locked="0" layoutInCell="0" allowOverlap="1" relativeHeight="46">
+          <wp:anchor behindDoc="0" distT="0" distB="0" distL="0" distR="0" simplePos="0" locked="0" layoutInCell="0" allowOverlap="1" relativeHeight="48">
             <wp:simplePos x="0" y="0"/>
             <wp:positionH relativeFrom="column">
               <wp:align>center</wp:align>
@@ -14956,11 +14965,6 @@
                       <a:avLst/>
                     </a:prstGeom>
                     <a:noFill/>
-                    <a:ln>
-                      <a:solidFill>
-                        <a:srgbClr val="000000"/>
-                      </a:solidFill>
-                    </a:ln>
                   </pic:spPr>
                 </pic:pic>
               </a:graphicData>
@@ -14997,39 +15001,67 @@
           <w:b/>
           <w:bCs/>
         </w:rPr>
-        <w:t>Tela Login do Amnistrador</w:t>
-      </w:r>
-    </w:p>
-    <w:p>
-      <w:pPr>
-        <w:pStyle w:val="Normal"/>
+        <w:t>Tela Login do A</w:t>
+      </w:r>
+      <w:r>
         <w:rPr>
           <w:b/>
           <w:bCs/>
         </w:rPr>
-      </w:pPr>
+        <w:t>d</w:t>
+      </w:r>
       <w:r>
         <w:rPr>
           <w:b/>
           <w:bCs/>
         </w:rPr>
-      </w:r>
-    </w:p>
-    <w:p>
-      <w:pPr>
-        <w:pStyle w:val="Normal"/>
+        <w:t>m</w:t>
+      </w:r>
+      <w:r>
         <w:rPr>
           <w:b/>
           <w:bCs/>
         </w:rPr>
-      </w:pPr>
+        <w:t>i</w:t>
+      </w:r>
       <w:r>
         <w:rPr>
           <w:b/>
           <w:bCs/>
         </w:rPr>
+        <w:t>nistrador</w:t>
+      </w:r>
+    </w:p>
+    <w:p>
+      <w:pPr>
+        <w:pStyle w:val="Normal"/>
+        <w:rPr>
+          <w:b/>
+          <w:bCs/>
+        </w:rPr>
+      </w:pPr>
+      <w:r>
+        <w:rPr>
+          <w:b/>
+          <w:bCs/>
+        </w:rPr>
+      </w:r>
+    </w:p>
+    <w:p>
+      <w:pPr>
+        <w:pStyle w:val="Normal"/>
+        <w:rPr>
+          <w:b/>
+          <w:bCs/>
+        </w:rPr>
+      </w:pPr>
+      <w:r>
+        <w:rPr>
+          <w:b/>
+          <w:bCs/>
+        </w:rPr>
         <w:drawing>
-          <wp:anchor behindDoc="0" distT="0" distB="0" distL="0" distR="0" simplePos="0" locked="0" layoutInCell="0" allowOverlap="1" relativeHeight="47">
+          <wp:anchor behindDoc="0" distT="0" distB="0" distL="0" distR="0" simplePos="0" locked="0" layoutInCell="0" allowOverlap="1" relativeHeight="49">
             <wp:simplePos x="0" y="0"/>
             <wp:positionH relativeFrom="column">
               <wp:align>center</wp:align>
@@ -15069,11 +15101,6 @@
                       <a:avLst/>
                     </a:prstGeom>
                     <a:noFill/>
-                    <a:ln>
-                      <a:solidFill>
-                        <a:srgbClr val="000000"/>
-                      </a:solidFill>
-                    </a:ln>
                   </pic:spPr>
                 </pic:pic>
               </a:graphicData>
@@ -15118,6 +15145,7 @@
     <w:p>
       <w:pPr>
         <w:pStyle w:val="Normal"/>
+        <w:spacing w:before="0" w:after="0"/>
         <w:rPr>
           <w:b/>
           <w:bCs/>
@@ -15145,7 +15173,7 @@
           <w:bCs/>
         </w:rPr>
         <w:drawing>
-          <wp:anchor behindDoc="0" distT="0" distB="0" distL="0" distR="0" simplePos="0" locked="0" layoutInCell="0" allowOverlap="1" relativeHeight="48">
+          <wp:anchor behindDoc="0" distT="0" distB="0" distL="0" distR="0" simplePos="0" locked="0" layoutInCell="0" allowOverlap="1" relativeHeight="50">
             <wp:simplePos x="0" y="0"/>
             <wp:positionH relativeFrom="column">
               <wp:posOffset>0</wp:posOffset>
@@ -15185,11 +15213,6 @@
                       <a:avLst/>
                     </a:prstGeom>
                     <a:noFill/>
-                    <a:ln>
-                      <a:solidFill>
-                        <a:srgbClr val="000000"/>
-                      </a:solidFill>
-                    </a:ln>
                   </pic:spPr>
                 </pic:pic>
               </a:graphicData>
@@ -15243,7 +15266,7 @@
           <w:bCs/>
         </w:rPr>
         <w:drawing>
-          <wp:anchor behindDoc="0" distT="0" distB="0" distL="0" distR="0" simplePos="0" locked="0" layoutInCell="0" allowOverlap="1" relativeHeight="49">
+          <wp:anchor behindDoc="0" distT="0" distB="0" distL="0" distR="0" simplePos="0" locked="0" layoutInCell="0" allowOverlap="1" relativeHeight="51">
             <wp:simplePos x="0" y="0"/>
             <wp:positionH relativeFrom="column">
               <wp:align>center</wp:align>
@@ -15283,6 +15306,520 @@
                       <a:avLst/>
                     </a:prstGeom>
                     <a:noFill/>
+                  </pic:spPr>
+                </pic:pic>
+              </a:graphicData>
+            </a:graphic>
+          </wp:anchor>
+        </w:drawing>
+      </w:r>
+    </w:p>
+    <w:p>
+      <w:pPr>
+        <w:pStyle w:val="Normal"/>
+        <w:rPr>
+          <w:b w:val="false"/>
+          <w:bCs w:val="false"/>
+        </w:rPr>
+      </w:pPr>
+      <w:r>
+        <w:rPr>
+          <w:b/>
+          <w:bCs/>
+        </w:rPr>
+        <w:t xml:space="preserve">Observação: </w:t>
+      </w:r>
+      <w:r>
+        <w:rPr>
+          <w:b w:val="false"/>
+          <w:bCs w:val="false"/>
+        </w:rPr>
+        <w:t>As telas de cadastro criadas tem o modelo semelhante á tela de cadastro de clientes. Telas de cadastro de produtos, de pets e agendamentos tem o mesmo estilo.</w:t>
+      </w:r>
+    </w:p>
+    <w:p>
+      <w:pPr>
+        <w:pStyle w:val="Normal"/>
+        <w:rPr>
+          <w:b/>
+          <w:bCs/>
+        </w:rPr>
+      </w:pPr>
+      <w:r>
+        <w:rPr>
+          <w:b/>
+          <w:bCs/>
+        </w:rPr>
+      </w:r>
+      <w:r>
+        <w:br w:type="page"/>
+      </w:r>
+    </w:p>
+    <w:p>
+      <w:pPr>
+        <w:pStyle w:val="Normal"/>
+        <w:rPr>
+          <w:b/>
+          <w:bCs/>
+        </w:rPr>
+      </w:pPr>
+      <w:r>
+        <w:rPr>
+          <w:b/>
+          <w:bCs/>
+        </w:rPr>
+        <w:t>Tela de Lista de Clientes</w:t>
+      </w:r>
+    </w:p>
+    <w:p>
+      <w:pPr>
+        <w:pStyle w:val="Normal"/>
+        <w:rPr>
+          <w:b/>
+          <w:bCs/>
+        </w:rPr>
+      </w:pPr>
+      <w:r>
+        <w:rPr>
+          <w:b/>
+          <w:bCs/>
+        </w:rPr>
+      </w:r>
+    </w:p>
+    <w:p>
+      <w:pPr>
+        <w:pStyle w:val="Normal"/>
+        <w:rPr>
+          <w:b/>
+          <w:bCs/>
+        </w:rPr>
+      </w:pPr>
+      <w:r>
+        <w:rPr>
+          <w:b/>
+          <w:bCs/>
+        </w:rPr>
+        <w:drawing>
+          <wp:anchor behindDoc="0" distT="0" distB="0" distL="0" distR="0" simplePos="0" locked="0" layoutInCell="0" allowOverlap="1" relativeHeight="52">
+            <wp:simplePos x="0" y="0"/>
+            <wp:positionH relativeFrom="column">
+              <wp:align>center</wp:align>
+            </wp:positionH>
+            <wp:positionV relativeFrom="paragraph">
+              <wp:posOffset>635</wp:posOffset>
+            </wp:positionV>
+            <wp:extent cx="5731510" cy="2778125"/>
+            <wp:effectExtent l="0" t="0" r="0" b="0"/>
+            <wp:wrapSquare wrapText="largest"/>
+            <wp:docPr id="21" name="Figura17" descr=""/>
+            <wp:cNvGraphicFramePr>
+              <a:graphicFrameLocks xmlns:a="http://schemas.openxmlformats.org/drawingml/2006/main" noChangeAspect="1"/>
+            </wp:cNvGraphicFramePr>
+            <a:graphic xmlns:a="http://schemas.openxmlformats.org/drawingml/2006/main">
+              <a:graphicData uri="http://schemas.openxmlformats.org/drawingml/2006/picture">
+                <pic:pic xmlns:pic="http://schemas.openxmlformats.org/drawingml/2006/picture">
+                  <pic:nvPicPr>
+                    <pic:cNvPr id="21" name="Figura17" descr=""/>
+                    <pic:cNvPicPr>
+                      <a:picLocks noChangeAspect="1" noChangeArrowheads="1"/>
+                    </pic:cNvPicPr>
+                  </pic:nvPicPr>
+                  <pic:blipFill>
+                    <a:blip r:embed="rId24"/>
+                    <a:srcRect l="-70" t="-143" r="-70" b="-143"/>
+                    <a:stretch>
+                      <a:fillRect/>
+                    </a:stretch>
+                  </pic:blipFill>
+                  <pic:spPr bwMode="auto">
+                    <a:xfrm>
+                      <a:off x="0" y="0"/>
+                      <a:ext cx="5731510" cy="2778125"/>
+                    </a:xfrm>
+                    <a:prstGeom prst="rect">
+                      <a:avLst/>
+                    </a:prstGeom>
+                    <a:noFill/>
+                    <a:ln>
+                      <a:solidFill>
+                        <a:srgbClr val="000000"/>
+                      </a:solidFill>
+                    </a:ln>
+                  </pic:spPr>
+                </pic:pic>
+              </a:graphicData>
+            </a:graphic>
+          </wp:anchor>
+        </w:drawing>
+      </w:r>
+    </w:p>
+    <w:p>
+      <w:pPr>
+        <w:pStyle w:val="Normal"/>
+        <w:rPr>
+          <w:b/>
+          <w:bCs/>
+        </w:rPr>
+      </w:pPr>
+      <w:r>
+        <w:rPr>
+          <w:b/>
+          <w:bCs/>
+        </w:rPr>
+        <w:t xml:space="preserve">Observação: </w:t>
+      </w:r>
+      <w:r>
+        <w:rPr>
+          <w:b w:val="false"/>
+          <w:bCs w:val="false"/>
+        </w:rPr>
+        <w:t>Telas de listagem de produtos, pets e agendamentos tem o mesmo estilo da tela de Lista de Clientes.</w:t>
+      </w:r>
+    </w:p>
+    <w:p>
+      <w:pPr>
+        <w:pStyle w:val="Normal"/>
+        <w:rPr>
+          <w:b w:val="false"/>
+          <w:bCs w:val="false"/>
+        </w:rPr>
+      </w:pPr>
+      <w:r>
+        <w:rPr>
+          <w:b w:val="false"/>
+          <w:bCs w:val="false"/>
+        </w:rPr>
+      </w:r>
+    </w:p>
+    <w:p>
+      <w:pPr>
+        <w:pStyle w:val="Normal"/>
+        <w:rPr>
+          <w:b/>
+          <w:bCs/>
+        </w:rPr>
+      </w:pPr>
+      <w:r>
+        <w:rPr>
+          <w:b/>
+          <w:bCs/>
+        </w:rPr>
+        <w:t>Tela de Configurações</w:t>
+      </w:r>
+    </w:p>
+    <w:p>
+      <w:pPr>
+        <w:pStyle w:val="Normal"/>
+        <w:rPr>
+          <w:b/>
+          <w:bCs/>
+        </w:rPr>
+      </w:pPr>
+      <w:r>
+        <w:rPr>
+          <w:b/>
+          <w:bCs/>
+        </w:rPr>
+      </w:r>
+    </w:p>
+    <w:p>
+      <w:pPr>
+        <w:pStyle w:val="Normal"/>
+        <w:rPr>
+          <w:b/>
+          <w:bCs/>
+        </w:rPr>
+      </w:pPr>
+      <w:r>
+        <w:rPr>
+          <w:b/>
+          <w:bCs/>
+        </w:rPr>
+        <w:drawing>
+          <wp:anchor behindDoc="0" distT="0" distB="0" distL="0" distR="0" simplePos="0" locked="0" layoutInCell="0" allowOverlap="1" relativeHeight="53">
+            <wp:simplePos x="0" y="0"/>
+            <wp:positionH relativeFrom="column">
+              <wp:align>center</wp:align>
+            </wp:positionH>
+            <wp:positionV relativeFrom="paragraph">
+              <wp:posOffset>635</wp:posOffset>
+            </wp:positionV>
+            <wp:extent cx="5731510" cy="2780665"/>
+            <wp:effectExtent l="0" t="0" r="0" b="0"/>
+            <wp:wrapSquare wrapText="largest"/>
+            <wp:docPr id="22" name="Figura22" descr=""/>
+            <wp:cNvGraphicFramePr>
+              <a:graphicFrameLocks xmlns:a="http://schemas.openxmlformats.org/drawingml/2006/main" noChangeAspect="1"/>
+            </wp:cNvGraphicFramePr>
+            <a:graphic xmlns:a="http://schemas.openxmlformats.org/drawingml/2006/main">
+              <a:graphicData uri="http://schemas.openxmlformats.org/drawingml/2006/picture">
+                <pic:pic xmlns:pic="http://schemas.openxmlformats.org/drawingml/2006/picture">
+                  <pic:nvPicPr>
+                    <pic:cNvPr id="22" name="Figura22" descr=""/>
+                    <pic:cNvPicPr>
+                      <a:picLocks noChangeAspect="1" noChangeArrowheads="1"/>
+                    </pic:cNvPicPr>
+                  </pic:nvPicPr>
+                  <pic:blipFill>
+                    <a:blip r:embed="rId25"/>
+                    <a:srcRect l="-70" t="-143" r="-70" b="-143"/>
+                    <a:stretch>
+                      <a:fillRect/>
+                    </a:stretch>
+                  </pic:blipFill>
+                  <pic:spPr bwMode="auto">
+                    <a:xfrm>
+                      <a:off x="0" y="0"/>
+                      <a:ext cx="5731510" cy="2780665"/>
+                    </a:xfrm>
+                    <a:prstGeom prst="rect">
+                      <a:avLst/>
+                    </a:prstGeom>
+                    <a:noFill/>
+                    <a:ln>
+                      <a:solidFill>
+                        <a:srgbClr val="000000"/>
+                      </a:solidFill>
+                    </a:ln>
+                  </pic:spPr>
+                </pic:pic>
+              </a:graphicData>
+            </a:graphic>
+          </wp:anchor>
+        </w:drawing>
+      </w:r>
+    </w:p>
+    <w:p>
+      <w:pPr>
+        <w:pStyle w:val="Normal"/>
+        <w:rPr>
+          <w:b/>
+          <w:bCs/>
+        </w:rPr>
+      </w:pPr>
+      <w:r>
+        <w:rPr>
+          <w:b/>
+          <w:bCs/>
+        </w:rPr>
+      </w:r>
+    </w:p>
+    <w:p>
+      <w:pPr>
+        <w:pStyle w:val="Normal"/>
+        <w:rPr>
+          <w:b/>
+          <w:bCs/>
+        </w:rPr>
+      </w:pPr>
+      <w:r>
+        <w:rPr>
+          <w:b/>
+          <w:bCs/>
+        </w:rPr>
+      </w:r>
+      <w:r>
+        <w:br w:type="page"/>
+      </w:r>
+    </w:p>
+    <w:p>
+      <w:pPr>
+        <w:pStyle w:val="Normal"/>
+        <w:rPr>
+          <w:b/>
+          <w:bCs/>
+        </w:rPr>
+      </w:pPr>
+      <w:r>
+        <w:rPr>
+          <w:b/>
+          <w:bCs/>
+        </w:rPr>
+        <w:t>Tela do Ponto de Vendas</w:t>
+      </w:r>
+    </w:p>
+    <w:p>
+      <w:pPr>
+        <w:pStyle w:val="Normal"/>
+        <w:rPr>
+          <w:b/>
+          <w:bCs/>
+        </w:rPr>
+      </w:pPr>
+      <w:r>
+        <w:rPr>
+          <w:b/>
+          <w:bCs/>
+        </w:rPr>
+      </w:r>
+    </w:p>
+    <w:p>
+      <w:pPr>
+        <w:pStyle w:val="Normal"/>
+        <w:rPr>
+          <w:b/>
+          <w:bCs/>
+        </w:rPr>
+      </w:pPr>
+      <w:r>
+        <w:rPr>
+          <w:b/>
+          <w:bCs/>
+        </w:rPr>
+        <w:drawing>
+          <wp:anchor behindDoc="0" distT="0" distB="0" distL="0" distR="0" simplePos="0" locked="0" layoutInCell="0" allowOverlap="1" relativeHeight="54">
+            <wp:simplePos x="0" y="0"/>
+            <wp:positionH relativeFrom="column">
+              <wp:align>center</wp:align>
+            </wp:positionH>
+            <wp:positionV relativeFrom="paragraph">
+              <wp:posOffset>635</wp:posOffset>
+            </wp:positionV>
+            <wp:extent cx="5731510" cy="2628265"/>
+            <wp:effectExtent l="0" t="0" r="0" b="0"/>
+            <wp:wrapSquare wrapText="largest"/>
+            <wp:docPr id="23" name="Figura23" descr=""/>
+            <wp:cNvGraphicFramePr>
+              <a:graphicFrameLocks xmlns:a="http://schemas.openxmlformats.org/drawingml/2006/main" noChangeAspect="1"/>
+            </wp:cNvGraphicFramePr>
+            <a:graphic xmlns:a="http://schemas.openxmlformats.org/drawingml/2006/main">
+              <a:graphicData uri="http://schemas.openxmlformats.org/drawingml/2006/picture">
+                <pic:pic xmlns:pic="http://schemas.openxmlformats.org/drawingml/2006/picture">
+                  <pic:nvPicPr>
+                    <pic:cNvPr id="23" name="Figura23" descr=""/>
+                    <pic:cNvPicPr>
+                      <a:picLocks noChangeAspect="1" noChangeArrowheads="1"/>
+                    </pic:cNvPicPr>
+                  </pic:nvPicPr>
+                  <pic:blipFill>
+                    <a:blip r:embed="rId26"/>
+                    <a:srcRect l="-69" t="-151" r="-69" b="-151"/>
+                    <a:stretch>
+                      <a:fillRect/>
+                    </a:stretch>
+                  </pic:blipFill>
+                  <pic:spPr bwMode="auto">
+                    <a:xfrm>
+                      <a:off x="0" y="0"/>
+                      <a:ext cx="5731510" cy="2628265"/>
+                    </a:xfrm>
+                    <a:prstGeom prst="rect">
+                      <a:avLst/>
+                    </a:prstGeom>
+                    <a:noFill/>
+                    <a:ln>
+                      <a:solidFill>
+                        <a:srgbClr val="000000"/>
+                      </a:solidFill>
+                    </a:ln>
+                  </pic:spPr>
+                </pic:pic>
+              </a:graphicData>
+            </a:graphic>
+          </wp:anchor>
+        </w:drawing>
+      </w:r>
+    </w:p>
+    <w:p>
+      <w:pPr>
+        <w:pStyle w:val="Normal"/>
+        <w:rPr>
+          <w:b/>
+          <w:bCs/>
+        </w:rPr>
+      </w:pPr>
+      <w:r>
+        <w:rPr>
+          <w:b/>
+          <w:bCs/>
+        </w:rPr>
+      </w:r>
+    </w:p>
+    <w:p>
+      <w:pPr>
+        <w:pStyle w:val="Normal"/>
+        <w:rPr>
+          <w:b/>
+          <w:bCs/>
+        </w:rPr>
+      </w:pPr>
+      <w:r>
+        <w:rPr>
+          <w:b/>
+          <w:bCs/>
+        </w:rPr>
+        <w:t>Tela da Ficha do Clientes</w:t>
+      </w:r>
+    </w:p>
+    <w:p>
+      <w:pPr>
+        <w:pStyle w:val="Normal"/>
+        <w:rPr>
+          <w:b/>
+          <w:bCs/>
+        </w:rPr>
+      </w:pPr>
+      <w:r>
+        <w:rPr>
+          <w:b/>
+          <w:bCs/>
+        </w:rPr>
+      </w:r>
+    </w:p>
+    <w:p>
+      <w:pPr>
+        <w:pStyle w:val="Normal"/>
+        <w:rPr>
+          <w:b/>
+          <w:bCs/>
+        </w:rPr>
+      </w:pPr>
+      <w:r>
+        <w:rPr>
+          <w:b/>
+          <w:bCs/>
+        </w:rPr>
+        <w:drawing>
+          <wp:anchor behindDoc="0" distT="0" distB="0" distL="0" distR="0" simplePos="0" locked="0" layoutInCell="0" allowOverlap="1" relativeHeight="55">
+            <wp:simplePos x="0" y="0"/>
+            <wp:positionH relativeFrom="column">
+              <wp:align>center</wp:align>
+            </wp:positionH>
+            <wp:positionV relativeFrom="paragraph">
+              <wp:posOffset>635</wp:posOffset>
+            </wp:positionV>
+            <wp:extent cx="5731510" cy="2759075"/>
+            <wp:effectExtent l="0" t="0" r="0" b="0"/>
+            <wp:wrapSquare wrapText="largest"/>
+            <wp:docPr id="24" name="Figura24" descr=""/>
+            <wp:cNvGraphicFramePr>
+              <a:graphicFrameLocks xmlns:a="http://schemas.openxmlformats.org/drawingml/2006/main" noChangeAspect="1"/>
+            </wp:cNvGraphicFramePr>
+            <a:graphic xmlns:a="http://schemas.openxmlformats.org/drawingml/2006/main">
+              <a:graphicData uri="http://schemas.openxmlformats.org/drawingml/2006/picture">
+                <pic:pic xmlns:pic="http://schemas.openxmlformats.org/drawingml/2006/picture">
+                  <pic:nvPicPr>
+                    <pic:cNvPr id="24" name="Figura24" descr=""/>
+                    <pic:cNvPicPr>
+                      <a:picLocks noChangeAspect="1" noChangeArrowheads="1"/>
+                    </pic:cNvPicPr>
+                  </pic:nvPicPr>
+                  <pic:blipFill>
+                    <a:blip r:embed="rId27"/>
+                    <a:srcRect l="-69" t="-143" r="-69" b="-143"/>
+                    <a:stretch>
+                      <a:fillRect/>
+                    </a:stretch>
+                  </pic:blipFill>
+                  <pic:spPr bwMode="auto">
+                    <a:xfrm>
+                      <a:off x="0" y="0"/>
+                      <a:ext cx="5731510" cy="2759075"/>
+                    </a:xfrm>
+                    <a:prstGeom prst="rect">
+                      <a:avLst/>
+                    </a:prstGeom>
+                    <a:noFill/>
                     <a:ln>
                       <a:solidFill>
                         <a:srgbClr val="000000"/>
@@ -15691,7 +16228,7 @@
           </w:tcPr>
           <w:p>
             <w:pPr>
-              <w:pStyle w:val="Contedodatabela"/>
+              <w:pStyle w:val="Contedodatabelauser"/>
               <w:rPr>
                 <w:b/>
                 <w:bCs/>
@@ -15717,7 +16254,7 @@
           </w:tcPr>
           <w:p>
             <w:pPr>
-              <w:pStyle w:val="Contedodatabela"/>
+              <w:pStyle w:val="Contedodatabelauser"/>
               <w:rPr>
                 <w:b/>
                 <w:bCs/>
@@ -15744,7 +16281,7 @@
           </w:tcPr>
           <w:p>
             <w:pPr>
-              <w:pStyle w:val="Contedodatabela"/>
+              <w:pStyle w:val="Contedodatabelauser"/>
               <w:rPr>
                 <w:b/>
                 <w:bCs/>
@@ -15772,7 +16309,7 @@
           </w:tcPr>
           <w:p>
             <w:pPr>
-              <w:pStyle w:val="Contedodatabela"/>
+              <w:pStyle w:val="Contedodatabelauser"/>
               <w:spacing w:before="456" w:after="456"/>
               <w:rPr>
                 <w:b/>
@@ -15798,7 +16335,7 @@
           </w:tcPr>
           <w:p>
             <w:pPr>
-              <w:pStyle w:val="Contedodatabela"/>
+              <w:pStyle w:val="Contedodatabelauser"/>
               <w:rPr/>
             </w:pPr>
             <w:r>
@@ -15818,7 +16355,7 @@
           </w:tcPr>
           <w:p>
             <w:pPr>
-              <w:pStyle w:val="Contedodatabela"/>
+              <w:pStyle w:val="Contedodatabelauser"/>
               <w:rPr/>
             </w:pPr>
             <w:r>
@@ -15840,7 +16377,7 @@
           </w:tcPr>
           <w:p>
             <w:pPr>
-              <w:pStyle w:val="Contedodatabela"/>
+              <w:pStyle w:val="Contedodatabelauser"/>
               <w:spacing w:before="57" w:after="57"/>
               <w:rPr>
                 <w:b/>
@@ -15866,7 +16403,7 @@
           </w:tcPr>
           <w:p>
             <w:pPr>
-              <w:pStyle w:val="Contedodatabela"/>
+              <w:pStyle w:val="Contedodatabelauser"/>
               <w:rPr/>
             </w:pPr>
             <w:r>
@@ -15886,7 +16423,7 @@
           </w:tcPr>
           <w:p>
             <w:pPr>
-              <w:pStyle w:val="Contedodatabela"/>
+              <w:pStyle w:val="Contedodatabelauser"/>
               <w:rPr/>
             </w:pPr>
             <w:r>
@@ -15908,7 +16445,7 @@
           </w:tcPr>
           <w:p>
             <w:pPr>
-              <w:pStyle w:val="Contedodatabela"/>
+              <w:pStyle w:val="Contedodatabelauser"/>
               <w:spacing w:before="513" w:after="513"/>
               <w:rPr>
                 <w:b/>
@@ -15934,7 +16471,7 @@
           </w:tcPr>
           <w:p>
             <w:pPr>
-              <w:pStyle w:val="Contedodatabela"/>
+              <w:pStyle w:val="Contedodatabelauser"/>
               <w:rPr/>
             </w:pPr>
             <w:r>
@@ -15954,7 +16491,7 @@
           </w:tcPr>
           <w:p>
             <w:pPr>
-              <w:pStyle w:val="Contedodatabela"/>
+              <w:pStyle w:val="Contedodatabelauser"/>
               <w:rPr/>
             </w:pPr>
             <w:r>
@@ -15976,7 +16513,7 @@
           </w:tcPr>
           <w:p>
             <w:pPr>
-              <w:pStyle w:val="Contedodatabela"/>
+              <w:pStyle w:val="Contedodatabelauser"/>
               <w:spacing w:before="456" w:after="456"/>
               <w:rPr>
                 <w:b/>
@@ -16002,7 +16539,7 @@
           </w:tcPr>
           <w:p>
             <w:pPr>
-              <w:pStyle w:val="Contedodatabela"/>
+              <w:pStyle w:val="Contedodatabelauser"/>
               <w:rPr/>
             </w:pPr>
             <w:r>
@@ -16022,7 +16559,7 @@
           </w:tcPr>
           <w:p>
             <w:pPr>
-              <w:pStyle w:val="Contedodatabela"/>
+              <w:pStyle w:val="Contedodatabelauser"/>
               <w:rPr/>
             </w:pPr>
             <w:r>
@@ -16493,30 +17030,30 @@
       <w:r>
         <w:rPr/>
       </w:r>
-      <w:bookmarkStart w:id="33" w:name="_2zqrayimty9"/>
-      <w:bookmarkStart w:id="34" w:name="_nn0nimgeko23"/>
-      <w:bookmarkStart w:id="35" w:name="_6gn227md0o7x"/>
-      <w:bookmarkStart w:id="36" w:name="_j12f6xsp0jfi"/>
-      <w:bookmarkStart w:id="37" w:name="_6mad4wn9nuav"/>
-      <w:bookmarkStart w:id="38" w:name="_3cwavtvg9zuo"/>
-      <w:bookmarkStart w:id="39" w:name="_v4tufsg5tzi2"/>
-      <w:bookmarkStart w:id="40" w:name="_c05mh8u26u55"/>
-      <w:bookmarkStart w:id="41" w:name="_4silupz56pcl"/>
-      <w:bookmarkStart w:id="42" w:name="_svvhujvzdaoc"/>
-      <w:bookmarkStart w:id="43" w:name="_eys2dox2ksiz"/>
-      <w:bookmarkStart w:id="44" w:name="_c416v7vsc6tu"/>
-      <w:bookmarkStart w:id="45" w:name="_2zqrayimty9"/>
-      <w:bookmarkStart w:id="46" w:name="_nn0nimgeko23"/>
-      <w:bookmarkStart w:id="47" w:name="_6gn227md0o7x"/>
-      <w:bookmarkStart w:id="48" w:name="_j12f6xsp0jfi"/>
-      <w:bookmarkStart w:id="49" w:name="_6mad4wn9nuav"/>
-      <w:bookmarkStart w:id="50" w:name="_3cwavtvg9zuo"/>
-      <w:bookmarkStart w:id="51" w:name="_v4tufsg5tzi2"/>
-      <w:bookmarkStart w:id="52" w:name="_c05mh8u26u55"/>
-      <w:bookmarkStart w:id="53" w:name="_4silupz56pcl"/>
-      <w:bookmarkStart w:id="54" w:name="_svvhujvzdaoc"/>
-      <w:bookmarkStart w:id="55" w:name="_eys2dox2ksiz"/>
-      <w:bookmarkStart w:id="56" w:name="_c416v7vsc6tu"/>
+      <w:bookmarkStart w:id="33" w:name="_c416v7vsc6tu"/>
+      <w:bookmarkStart w:id="34" w:name="_eys2dox2ksiz"/>
+      <w:bookmarkStart w:id="35" w:name="_svvhujvzdaoc"/>
+      <w:bookmarkStart w:id="36" w:name="_4silupz56pcl"/>
+      <w:bookmarkStart w:id="37" w:name="_c05mh8u26u55"/>
+      <w:bookmarkStart w:id="38" w:name="_v4tufsg5tzi2"/>
+      <w:bookmarkStart w:id="39" w:name="_3cwavtvg9zuo"/>
+      <w:bookmarkStart w:id="40" w:name="_6mad4wn9nuav"/>
+      <w:bookmarkStart w:id="41" w:name="_j12f6xsp0jfi"/>
+      <w:bookmarkStart w:id="42" w:name="_6gn227md0o7x"/>
+      <w:bookmarkStart w:id="43" w:name="_nn0nimgeko23"/>
+      <w:bookmarkStart w:id="44" w:name="_2zqrayimty9"/>
+      <w:bookmarkStart w:id="45" w:name="_c416v7vsc6tu"/>
+      <w:bookmarkStart w:id="46" w:name="_eys2dox2ksiz"/>
+      <w:bookmarkStart w:id="47" w:name="_svvhujvzdaoc"/>
+      <w:bookmarkStart w:id="48" w:name="_4silupz56pcl"/>
+      <w:bookmarkStart w:id="49" w:name="_c05mh8u26u55"/>
+      <w:bookmarkStart w:id="50" w:name="_v4tufsg5tzi2"/>
+      <w:bookmarkStart w:id="51" w:name="_3cwavtvg9zuo"/>
+      <w:bookmarkStart w:id="52" w:name="_6mad4wn9nuav"/>
+      <w:bookmarkStart w:id="53" w:name="_j12f6xsp0jfi"/>
+      <w:bookmarkStart w:id="54" w:name="_6gn227md0o7x"/>
+      <w:bookmarkStart w:id="55" w:name="_nn0nimgeko23"/>
+      <w:bookmarkStart w:id="56" w:name="_2zqrayimty9"/>
       <w:bookmarkEnd w:id="45"/>
       <w:bookmarkEnd w:id="46"/>
       <w:bookmarkEnd w:id="47"/>
@@ -16711,7 +17248,7 @@
         </w:rPr>
         <w:t xml:space="preserve">Aleksander: </w:t>
       </w:r>
-      <w:hyperlink r:id="rId24">
+      <w:hyperlink r:id="rId28">
         <w:r>
           <w:rPr>
             <w:rStyle w:val="Hyperlink"/>
@@ -16807,9 +17344,9 @@
       </w:r>
     </w:p>
     <w:sectPr>
-      <w:headerReference w:type="even" r:id="rId25"/>
-      <w:headerReference w:type="default" r:id="rId26"/>
-      <w:headerReference w:type="first" r:id="rId27"/>
+      <w:headerReference w:type="even" r:id="rId29"/>
+      <w:headerReference w:type="default" r:id="rId30"/>
+      <w:headerReference w:type="first" r:id="rId31"/>
       <w:type w:val="nextPage"/>
       <w:pgSz w:w="11906" w:h="16838"/>
       <w:pgMar w:left="1440" w:right="1440" w:gutter="0" w:header="720" w:top="1440" w:footer="0" w:bottom="1440"/>
@@ -16850,7 +17387,7 @@
         <wp:inline distT="0" distB="0" distL="0" distR="0">
           <wp:extent cx="3600450" cy="657225"/>
           <wp:effectExtent l="0" t="0" r="0" b="0"/>
-          <wp:docPr id="21" name="Figura2" descr="logo-novo-cps-cor"/>
+          <wp:docPr id="25" name="Figura2" descr="logo-novo-cps-cor"/>
           <wp:cNvGraphicFramePr>
             <a:graphicFrameLocks xmlns:a="http://schemas.openxmlformats.org/drawingml/2006/main" noChangeAspect="1"/>
           </wp:cNvGraphicFramePr>
@@ -16858,7 +17395,7 @@
             <a:graphicData uri="http://schemas.openxmlformats.org/drawingml/2006/picture">
               <pic:pic xmlns:pic="http://schemas.openxmlformats.org/drawingml/2006/picture">
                 <pic:nvPicPr>
-                  <pic:cNvPr id="21" name="Figura2" descr="logo-novo-cps-cor"/>
+                  <pic:cNvPr id="25" name="Figura2" descr="logo-novo-cps-cor"/>
                   <pic:cNvPicPr>
                     <a:picLocks noChangeAspect="1" noChangeArrowheads="1"/>
                   </pic:cNvPicPr>
@@ -16973,7 +17510,7 @@
         <wp:inline distT="0" distB="0" distL="0" distR="0">
           <wp:extent cx="3600450" cy="657225"/>
           <wp:effectExtent l="0" t="0" r="0" b="0"/>
-          <wp:docPr id="22" name="Figura2" descr="logo-novo-cps-cor"/>
+          <wp:docPr id="26" name="Figura2" descr="logo-novo-cps-cor"/>
           <wp:cNvGraphicFramePr>
             <a:graphicFrameLocks xmlns:a="http://schemas.openxmlformats.org/drawingml/2006/main" noChangeAspect="1"/>
           </wp:cNvGraphicFramePr>
@@ -16981,7 +17518,7 @@
             <a:graphicData uri="http://schemas.openxmlformats.org/drawingml/2006/picture">
               <pic:pic xmlns:pic="http://schemas.openxmlformats.org/drawingml/2006/picture">
                 <pic:nvPicPr>
-                  <pic:cNvPr id="22" name="Figura2" descr="logo-novo-cps-cor"/>
+                  <pic:cNvPr id="26" name="Figura2" descr="logo-novo-cps-cor"/>
                   <pic:cNvPicPr>
                     <a:picLocks noChangeAspect="1" noChangeArrowheads="1"/>
                   </pic:cNvPicPr>
@@ -19042,30 +19579,30 @@
       <w:szCs w:val="24"/>
     </w:rPr>
   </w:style>
+  <w:style w:type="character" w:styleId="Vnculodendice">
+    <w:name w:val="Vínculo de índice"/>
+    <w:qFormat/>
+    <w:rPr/>
+  </w:style>
   <w:style w:type="character" w:styleId="Vnculodendiceuser">
     <w:name w:val="Vínculo de índice (user)"/>
     <w:qFormat/>
     <w:rPr/>
   </w:style>
-  <w:style w:type="character" w:styleId="Vnculodendice">
-    <w:name w:val="Vínculo de índice"/>
-    <w:qFormat/>
-    <w:rPr/>
-  </w:style>
-  <w:style w:type="character" w:styleId="Marcadores">
-    <w:name w:val="Marcadores"/>
+  <w:style w:type="character" w:styleId="Marcadoresuser">
+    <w:name w:val="Marcadores (user)"/>
     <w:qFormat/>
     <w:rPr>
       <w:rFonts w:ascii="OpenSymbol" w:hAnsi="OpenSymbol" w:eastAsia="OpenSymbol" w:cs="OpenSymbol"/>
     </w:rPr>
   </w:style>
-  <w:style w:type="character" w:styleId="Smbolosdenumeraouser">
-    <w:name w:val="Símbolos de numeração (user)"/>
+  <w:style w:type="character" w:styleId="Smbolosdenumerao">
+    <w:name w:val="Símbolos de numeração"/>
     <w:qFormat/>
     <w:rPr/>
   </w:style>
-  <w:style w:type="character" w:styleId="Cdigo-fonte">
-    <w:name w:val="Código-fonte"/>
+  <w:style w:type="character" w:styleId="Cdigo-fonteuser">
+    <w:name w:val="Código-fonte (user)"/>
     <w:qFormat/>
     <w:rPr>
       <w:rFonts w:ascii="Liberation Mono" w:hAnsi="Liberation Mono" w:eastAsia="Liberation Mono" w:cs="Liberation Mono"/>
@@ -19204,15 +19741,15 @@
     </w:pPr>
     <w:rPr/>
   </w:style>
-  <w:style w:type="paragraph" w:styleId="Cabealhoerodapuser">
-    <w:name w:val="Cabeçalho e rodapé (user)"/>
+  <w:style w:type="paragraph" w:styleId="Cabealhoerodap">
+    <w:name w:val="Cabeçalho e rodapé"/>
     <w:basedOn w:val="Normal"/>
     <w:qFormat/>
     <w:pPr/>
     <w:rPr/>
   </w:style>
-  <w:style w:type="paragraph" w:styleId="Cabealhoerodap">
-    <w:name w:val="Cabeçalho e rodapé"/>
+  <w:style w:type="paragraph" w:styleId="Cabealhoerodapuser">
+    <w:name w:val="Cabeçalho e rodapé (user)"/>
     <w:basedOn w:val="Normal"/>
     <w:qFormat/>
     <w:pPr/>
@@ -19254,7 +19791,7 @@
   </w:style>
   <w:style w:type="paragraph" w:styleId="IndexHeading">
     <w:name w:val="index heading"/>
-    <w:basedOn w:val="Ttulouser"/>
+    <w:basedOn w:val="Ttulo"/>
     <w:pPr/>
     <w:rPr/>
   </w:style>
@@ -19310,6 +19847,13 @@
     </w:pPr>
     <w:rPr/>
   </w:style>
+  <w:style w:type="paragraph" w:styleId="Contedodoquadro">
+    <w:name w:val="Conteúdo do quadro"/>
+    <w:basedOn w:val="Normal"/>
+    <w:qFormat/>
+    <w:pPr/>
+    <w:rPr/>
+  </w:style>
   <w:style w:type="paragraph" w:styleId="Contedodoquadrouser">
     <w:name w:val="Conteúdo do quadro (user)"/>
     <w:basedOn w:val="Normal"/>
@@ -19317,15 +19861,8 @@
     <w:pPr/>
     <w:rPr/>
   </w:style>
-  <w:style w:type="paragraph" w:styleId="Contedodoquadro">
-    <w:name w:val="Conteúdo do quadro"/>
-    <w:basedOn w:val="Normal"/>
-    <w:qFormat/>
-    <w:pPr/>
-    <w:rPr/>
-  </w:style>
-  <w:style w:type="paragraph" w:styleId="Contedodatabelauser">
-    <w:name w:val="Conteúdo da tabela (user)"/>
+  <w:style w:type="paragraph" w:styleId="Contedodatabela">
+    <w:name w:val="Conteúdo da tabela"/>
     <w:basedOn w:val="Normal"/>
     <w:qFormat/>
     <w:pPr>
@@ -19334,9 +19871,9 @@
     </w:pPr>
     <w:rPr/>
   </w:style>
-  <w:style w:type="paragraph" w:styleId="Ttulodetabelauser">
-    <w:name w:val="Título de tabela (user)"/>
-    <w:basedOn w:val="Contedodatabelauser"/>
+  <w:style w:type="paragraph" w:styleId="Ttulodetabela">
+    <w:name w:val="Título de tabela"/>
+    <w:basedOn w:val="Contedodatabela"/>
     <w:qFormat/>
     <w:pPr>
       <w:suppressLineNumbers/>
@@ -19347,8 +19884,8 @@
       <w:bCs/>
     </w:rPr>
   </w:style>
-  <w:style w:type="paragraph" w:styleId="Linhahorizontal">
-    <w:name w:val="Linha horizontal"/>
+  <w:style w:type="paragraph" w:styleId="Linhahorizontaluser">
+    <w:name w:val="Linha horizontal (user)"/>
     <w:basedOn w:val="Normal"/>
     <w:next w:val="BodyText"/>
     <w:qFormat/>
@@ -19364,8 +19901,8 @@
       <w:szCs w:val="12"/>
     </w:rPr>
   </w:style>
-  <w:style w:type="paragraph" w:styleId="Blocodecitao">
-    <w:name w:val="Bloco de citação"/>
+  <w:style w:type="paragraph" w:styleId="Blocodecitaouser">
+    <w:name w:val="Bloco de citação (user)"/>
     <w:basedOn w:val="Normal"/>
     <w:qFormat/>
     <w:pPr>
@@ -19374,8 +19911,8 @@
     </w:pPr>
     <w:rPr/>
   </w:style>
-  <w:style w:type="paragraph" w:styleId="Contedodatabela">
-    <w:name w:val="Conteúdo da tabela"/>
+  <w:style w:type="paragraph" w:styleId="Contedodatabelauser">
+    <w:name w:val="Conteúdo da tabela (user)"/>
     <w:basedOn w:val="Normal"/>
     <w:qFormat/>
     <w:pPr>
@@ -19384,8 +19921,8 @@
     </w:pPr>
     <w:rPr/>
   </w:style>
-  <w:style w:type="numbering" w:styleId="Semlistauser" w:default="1">
-    <w:name w:val="Sem lista (user)"/>
+  <w:style w:type="numbering" w:styleId="Semlista" w:default="1">
+    <w:name w:val="Sem lista"/>
     <w:uiPriority w:val="99"/>
     <w:semiHidden/>
     <w:unhideWhenUsed/>

</xml_diff>

<commit_message>
Detalhes de layout na documentação que esqueci
</commit_message>
<xml_diff>
--- a/Documentação PI - 2º Semestre 2025 - G5.docx
+++ b/Documentação PI - 2º Semestre 2025 - G5.docx
@@ -6715,6 +6715,15 @@
         <w:rPr/>
       </w:r>
     </w:p>
+    <w:p>
+      <w:pPr>
+        <w:pStyle w:val="Normal"/>
+        <w:rPr/>
+      </w:pPr>
+      <w:r>
+        <w:rPr/>
+      </w:r>
+    </w:p>
     <w:tbl>
       <w:tblPr>
         <w:tblStyle w:val="Tabelacomgrade"/>
@@ -13059,7 +13068,7 @@
     </w:p>
     <w:tbl>
       <w:tblPr>
-        <w:tblW w:w="9588" w:type="dxa"/>
+        <w:tblW w:w="9576" w:type="dxa"/>
         <w:jc w:val="left"/>
         <w:tblInd w:w="55" w:type="dxa"/>
         <w:tblLayout w:type="fixed"/>
@@ -13073,7 +13082,7 @@
       <w:tblGrid>
         <w:gridCol w:w="3002"/>
         <w:gridCol w:w="2782"/>
-        <w:gridCol w:w="3804"/>
+        <w:gridCol w:w="3792"/>
       </w:tblGrid>
       <w:tr>
         <w:trPr/>
@@ -13133,7 +13142,7 @@
         </w:tc>
         <w:tc>
           <w:tcPr>
-            <w:tcW w:w="3804" w:type="dxa"/>
+            <w:tcW w:w="3792" w:type="dxa"/>
             <w:tcBorders>
               <w:top w:val="single" w:sz="4" w:space="0" w:color="000000"/>
               <w:left w:val="single" w:sz="4" w:space="0" w:color="000000"/>
@@ -13212,7 +13221,7 @@
         </w:tc>
         <w:tc>
           <w:tcPr>
-            <w:tcW w:w="3804" w:type="dxa"/>
+            <w:tcW w:w="3792" w:type="dxa"/>
             <w:tcBorders>
               <w:left w:val="single" w:sz="4" w:space="0" w:color="000000"/>
               <w:bottom w:val="single" w:sz="4" w:space="0" w:color="000000"/>
@@ -13357,7 +13366,7 @@
         </w:tc>
         <w:tc>
           <w:tcPr>
-            <w:tcW w:w="3804" w:type="dxa"/>
+            <w:tcW w:w="3792" w:type="dxa"/>
             <w:tcBorders>
               <w:left w:val="single" w:sz="4" w:space="0" w:color="000000"/>
               <w:bottom w:val="single" w:sz="4" w:space="0" w:color="000000"/>
@@ -13450,7 +13459,7 @@
         </w:tc>
         <w:tc>
           <w:tcPr>
-            <w:tcW w:w="3804" w:type="dxa"/>
+            <w:tcW w:w="3792" w:type="dxa"/>
             <w:tcBorders>
               <w:left w:val="single" w:sz="4" w:space="0" w:color="000000"/>
               <w:bottom w:val="single" w:sz="4" w:space="0" w:color="000000"/>
@@ -13536,7 +13545,7 @@
         </w:tc>
         <w:tc>
           <w:tcPr>
-            <w:tcW w:w="3804" w:type="dxa"/>
+            <w:tcW w:w="3792" w:type="dxa"/>
             <w:tcBorders>
               <w:left w:val="single" w:sz="4" w:space="0" w:color="000000"/>
               <w:bottom w:val="single" w:sz="4" w:space="0" w:color="000000"/>
@@ -13658,7 +13667,7 @@
         </w:tc>
         <w:tc>
           <w:tcPr>
-            <w:tcW w:w="3804" w:type="dxa"/>
+            <w:tcW w:w="3792" w:type="dxa"/>
             <w:tcBorders>
               <w:left w:val="single" w:sz="4" w:space="0" w:color="000000"/>
               <w:bottom w:val="single" w:sz="4" w:space="0" w:color="000000"/>
@@ -13741,7 +13750,7 @@
         </w:tc>
         <w:tc>
           <w:tcPr>
-            <w:tcW w:w="3804" w:type="dxa"/>
+            <w:tcW w:w="3792" w:type="dxa"/>
             <w:tcBorders>
               <w:left w:val="single" w:sz="4" w:space="0" w:color="000000"/>
               <w:bottom w:val="single" w:sz="4" w:space="0" w:color="000000"/>
@@ -13824,7 +13833,7 @@
         </w:tc>
         <w:tc>
           <w:tcPr>
-            <w:tcW w:w="3804" w:type="dxa"/>
+            <w:tcW w:w="3792" w:type="dxa"/>
             <w:tcBorders>
               <w:left w:val="single" w:sz="4" w:space="0" w:color="000000"/>
               <w:bottom w:val="single" w:sz="4" w:space="0" w:color="000000"/>
@@ -13887,7 +13896,9 @@
         </w:tc>
       </w:tr>
       <w:tr>
-        <w:trPr/>
+        <w:trPr>
+          <w:trHeight w:val="2276" w:hRule="atLeast"/>
+        </w:trPr>
         <w:tc>
           <w:tcPr>
             <w:tcW w:w="3002" w:type="dxa"/>
@@ -13938,7 +13949,7 @@
         </w:tc>
         <w:tc>
           <w:tcPr>
-            <w:tcW w:w="3804" w:type="dxa"/>
+            <w:tcW w:w="3792" w:type="dxa"/>
             <w:tcBorders>
               <w:left w:val="single" w:sz="4" w:space="0" w:color="000000"/>
               <w:bottom w:val="single" w:sz="4" w:space="0" w:color="000000"/>
@@ -14640,7 +14651,7 @@
                   </pic:nvPicPr>
                   <pic:blipFill>
                     <a:blip r:embed="rId17"/>
-                    <a:srcRect l="-69" t="-143" r="-69" b="-143"/>
+                    <a:srcRect l="-138" t="-286" r="-138" b="-286"/>
                     <a:stretch>
                       <a:fillRect/>
                     </a:stretch>
@@ -14654,6 +14665,11 @@
                       <a:avLst/>
                     </a:prstGeom>
                     <a:noFill/>
+                    <a:ln>
+                      <a:solidFill>
+                        <a:srgbClr val="000000"/>
+                      </a:solidFill>
+                    </a:ln>
                   </pic:spPr>
                 </pic:pic>
               </a:graphicData>
@@ -14731,7 +14747,7 @@
                   </pic:nvPicPr>
                   <pic:blipFill>
                     <a:blip r:embed="rId18"/>
-                    <a:srcRect l="-69" t="-151" r="-69" b="-151"/>
+                    <a:srcRect l="-138" t="-302" r="-138" b="-302"/>
                     <a:stretch>
                       <a:fillRect/>
                     </a:stretch>
@@ -14745,6 +14761,11 @@
                       <a:avLst/>
                     </a:prstGeom>
                     <a:noFill/>
+                    <a:ln>
+                      <a:solidFill>
+                        <a:srgbClr val="000000"/>
+                      </a:solidFill>
+                    </a:ln>
                   </pic:spPr>
                 </pic:pic>
               </a:graphicData>
@@ -14824,7 +14845,7 @@
                   </pic:nvPicPr>
                   <pic:blipFill>
                     <a:blip r:embed="rId19"/>
-                    <a:srcRect l="-69" t="-152" r="-69" b="-152"/>
+                    <a:srcRect l="-138" t="-305" r="-138" b="-305"/>
                     <a:stretch>
                       <a:fillRect/>
                     </a:stretch>
@@ -14838,6 +14859,11 @@
                       <a:avLst/>
                     </a:prstGeom>
                     <a:noFill/>
+                    <a:ln>
+                      <a:solidFill>
+                        <a:srgbClr val="000000"/>
+                      </a:solidFill>
+                    </a:ln>
                   </pic:spPr>
                 </pic:pic>
               </a:graphicData>
@@ -14951,7 +14977,7 @@
                   </pic:nvPicPr>
                   <pic:blipFill>
                     <a:blip r:embed="rId20"/>
-                    <a:srcRect l="-69" t="-143" r="-69" b="-143"/>
+                    <a:srcRect l="-138" t="-286" r="-138" b="-286"/>
                     <a:stretch>
                       <a:fillRect/>
                     </a:stretch>
@@ -14965,6 +14991,11 @@
                       <a:avLst/>
                     </a:prstGeom>
                     <a:noFill/>
+                    <a:ln>
+                      <a:solidFill>
+                        <a:srgbClr val="000000"/>
+                      </a:solidFill>
+                    </a:ln>
                   </pic:spPr>
                 </pic:pic>
               </a:graphicData>
@@ -15087,7 +15118,7 @@
                   </pic:nvPicPr>
                   <pic:blipFill>
                     <a:blip r:embed="rId21"/>
-                    <a:srcRect l="-69" t="-152" r="-69" b="-152"/>
+                    <a:srcRect l="-138" t="-305" r="-138" b="-305"/>
                     <a:stretch>
                       <a:fillRect/>
                     </a:stretch>
@@ -15101,6 +15132,11 @@
                       <a:avLst/>
                     </a:prstGeom>
                     <a:noFill/>
+                    <a:ln>
+                      <a:solidFill>
+                        <a:srgbClr val="000000"/>
+                      </a:solidFill>
+                    </a:ln>
                   </pic:spPr>
                 </pic:pic>
               </a:graphicData>
@@ -15474,6 +15510,21 @@
           <w:bCs w:val="false"/>
         </w:rPr>
         <w:t>Telas de listagem de produtos, pets e agendamentos tem o mesmo estilo da tela de Lista de Clientes.</w:t>
+      </w:r>
+    </w:p>
+    <w:p>
+      <w:pPr>
+        <w:pStyle w:val="Normal"/>
+        <w:rPr>
+          <w:b w:val="false"/>
+          <w:bCs w:val="false"/>
+        </w:rPr>
+      </w:pPr>
+      <w:r>
+        <w:rPr>
+          <w:b w:val="false"/>
+          <w:bCs w:val="false"/>
+        </w:rPr>
       </w:r>
     </w:p>
     <w:p>

</xml_diff>

<commit_message>
Estou finalizando a documentação. Este esta sendo o commit dos retoques finais da documentação.
</commit_message>
<xml_diff>
--- a/Documentação PI - 2º Semestre 2025 - G5.docx
+++ b/Documentação PI - 2º Semestre 2025 - G5.docx
@@ -559,7 +559,11 @@
             </w:pPr>
             <w:r>
               <w:rPr/>
-              <w:t>Desenvolvedor Back-End</w:t>
+              <w:t xml:space="preserve">Desenvolvedor </w:t>
+            </w:r>
+            <w:r>
+              <w:rPr/>
+              <w:t>Full-Stack</w:t>
             </w:r>
           </w:p>
         </w:tc>
@@ -610,7 +614,7 @@
             </w:pPr>
             <w:r>
               <w:rPr/>
-              <w:t>Desenvolvedor Front-End</w:t>
+              <w:t>Quality Assurance</w:t>
             </w:r>
           </w:p>
         </w:tc>
@@ -4079,7 +4083,7 @@
       <w:r>
         <w:rPr/>
         <w:drawing>
-          <wp:anchor behindDoc="0" distT="0" distB="0" distL="0" distR="0" simplePos="0" locked="0" layoutInCell="0" allowOverlap="1" relativeHeight="36">
+          <wp:anchor behindDoc="0" distT="0" distB="0" distL="0" distR="0" simplePos="0" locked="0" layoutInCell="0" allowOverlap="1" relativeHeight="39">
             <wp:simplePos x="0" y="0"/>
             <wp:positionH relativeFrom="column">
               <wp:posOffset>1711960</wp:posOffset>
@@ -4372,15 +4376,7 @@
       </w:r>
       <w:r>
         <w:rPr/>
-        <w:t>Nossa missão é proporcionar soluções tecnológicas inovadoras que simplifiquem a gestão de</w:t>
-      </w:r>
-      <w:r>
-        <w:rPr/>
-        <w:t>ste</w:t>
-      </w:r>
-      <w:r>
-        <w:rPr/>
-        <w:t xml:space="preserve"> petshop, facilitando o dia a dia dos profissionais e melhorando a experiência dos clientes e seus animais.</w:t>
+        <w:t>Nossa missão é proporcionar soluções tecnológicas inovadoras que simplifiquem a gestão deste petshop, facilitando o dia a dia dos profissionais e melhorando a experiência dos clientes e seus animais.</w:t>
       </w:r>
     </w:p>
     <w:p>
@@ -11911,7 +11907,7 @@
           <w:bCs/>
         </w:rPr>
         <w:drawing>
-          <wp:anchor behindDoc="0" distT="0" distB="0" distL="0" distR="0" simplePos="0" locked="0" layoutInCell="0" allowOverlap="1" relativeHeight="34">
+          <wp:anchor behindDoc="0" distT="0" distB="0" distL="0" distR="0" simplePos="0" locked="0" layoutInCell="0" allowOverlap="1" relativeHeight="37">
             <wp:simplePos x="0" y="0"/>
             <wp:positionH relativeFrom="column">
               <wp:align>center</wp:align>
@@ -12088,7 +12084,7 @@
           <w:szCs w:val="24"/>
         </w:rPr>
         <w:drawing>
-          <wp:anchor behindDoc="0" distT="0" distB="0" distL="0" distR="0" simplePos="0" locked="0" layoutInCell="0" allowOverlap="1" relativeHeight="35">
+          <wp:anchor behindDoc="0" distT="0" distB="0" distL="0" distR="0" simplePos="0" locked="0" layoutInCell="0" allowOverlap="1" relativeHeight="38">
             <wp:simplePos x="0" y="0"/>
             <wp:positionH relativeFrom="column">
               <wp:posOffset>0</wp:posOffset>
@@ -12178,7 +12174,7 @@
           <w:szCs w:val="24"/>
         </w:rPr>
         <w:drawing>
-          <wp:anchor behindDoc="0" distT="0" distB="0" distL="0" distR="0" simplePos="0" locked="0" layoutInCell="0" allowOverlap="1" relativeHeight="37">
+          <wp:anchor behindDoc="0" distT="0" distB="0" distL="0" distR="0" simplePos="0" locked="0" layoutInCell="0" allowOverlap="1" relativeHeight="40">
             <wp:simplePos x="0" y="0"/>
             <wp:positionH relativeFrom="column">
               <wp:posOffset>46355</wp:posOffset>
@@ -12289,7 +12285,7 @@
           <w:szCs w:val="24"/>
         </w:rPr>
         <w:drawing>
-          <wp:anchor behindDoc="0" distT="0" distB="0" distL="0" distR="0" simplePos="0" locked="0" layoutInCell="0" allowOverlap="1" relativeHeight="38">
+          <wp:anchor behindDoc="0" distT="0" distB="0" distL="0" distR="0" simplePos="0" locked="0" layoutInCell="0" allowOverlap="1" relativeHeight="41">
             <wp:simplePos x="0" y="0"/>
             <wp:positionH relativeFrom="column">
               <wp:posOffset>-156210</wp:posOffset>
@@ -12379,7 +12375,7 @@
           <w:szCs w:val="24"/>
         </w:rPr>
         <w:drawing>
-          <wp:anchor behindDoc="0" distT="0" distB="0" distL="0" distR="0" simplePos="0" locked="0" layoutInCell="0" allowOverlap="1" relativeHeight="39">
+          <wp:anchor behindDoc="0" distT="0" distB="0" distL="0" distR="0" simplePos="0" locked="0" layoutInCell="0" allowOverlap="1" relativeHeight="42">
             <wp:simplePos x="0" y="0"/>
             <wp:positionH relativeFrom="column">
               <wp:posOffset>-113665</wp:posOffset>
@@ -12511,7 +12507,7 @@
           <w:szCs w:val="24"/>
         </w:rPr>
         <w:drawing>
-          <wp:anchor behindDoc="0" distT="0" distB="0" distL="0" distR="0" simplePos="0" locked="0" layoutInCell="0" allowOverlap="1" relativeHeight="40">
+          <wp:anchor behindDoc="0" distT="0" distB="0" distL="0" distR="0" simplePos="0" locked="0" layoutInCell="0" allowOverlap="1" relativeHeight="43">
             <wp:simplePos x="0" y="0"/>
             <wp:positionH relativeFrom="column">
               <wp:align>center</wp:align>
@@ -12601,7 +12597,7 @@
       <w:r>
         <w:rPr/>
         <w:drawing>
-          <wp:anchor behindDoc="0" distT="0" distB="0" distL="0" distR="0" simplePos="0" locked="0" layoutInCell="0" allowOverlap="1" relativeHeight="41">
+          <wp:anchor behindDoc="0" distT="0" distB="0" distL="0" distR="0" simplePos="0" locked="0" layoutInCell="0" allowOverlap="1" relativeHeight="44">
             <wp:simplePos x="0" y="0"/>
             <wp:positionH relativeFrom="column">
               <wp:posOffset>-45720</wp:posOffset>
@@ -12736,7 +12732,7 @@
           <w:bCs/>
         </w:rPr>
         <w:drawing>
-          <wp:anchor behindDoc="0" distT="0" distB="0" distL="0" distR="0" simplePos="0" locked="0" layoutInCell="0" allowOverlap="1" relativeHeight="42">
+          <wp:anchor behindDoc="0" distT="0" distB="0" distL="0" distR="0" simplePos="0" locked="0" layoutInCell="0" allowOverlap="1" relativeHeight="45">
             <wp:simplePos x="0" y="0"/>
             <wp:positionH relativeFrom="column">
               <wp:align>center</wp:align>
@@ -12846,7 +12842,7 @@
           <w:bCs/>
         </w:rPr>
         <w:drawing>
-          <wp:anchor behindDoc="0" distT="0" distB="0" distL="0" distR="0" simplePos="0" locked="0" layoutInCell="0" allowOverlap="1" relativeHeight="43">
+          <wp:anchor behindDoc="0" distT="0" distB="0" distL="0" distR="0" simplePos="0" locked="0" layoutInCell="0" allowOverlap="1" relativeHeight="46">
             <wp:simplePos x="0" y="0"/>
             <wp:positionH relativeFrom="column">
               <wp:posOffset>114300</wp:posOffset>
@@ -12984,7 +12980,7 @@
           <w:szCs w:val="22"/>
         </w:rPr>
         <w:drawing>
-          <wp:anchor behindDoc="0" distT="0" distB="0" distL="0" distR="0" simplePos="0" locked="0" layoutInCell="0" allowOverlap="1" relativeHeight="44">
+          <wp:anchor behindDoc="0" distT="0" distB="0" distL="0" distR="0" simplePos="0" locked="0" layoutInCell="0" allowOverlap="1" relativeHeight="47">
             <wp:simplePos x="0" y="0"/>
             <wp:positionH relativeFrom="column">
               <wp:align>center</wp:align>
@@ -13081,8 +13077,8 @@
       </w:tblPr>
       <w:tblGrid>
         <w:gridCol w:w="3002"/>
-        <w:gridCol w:w="2782"/>
-        <w:gridCol w:w="3792"/>
+        <w:gridCol w:w="2780"/>
+        <w:gridCol w:w="3794"/>
       </w:tblGrid>
       <w:tr>
         <w:trPr/>
@@ -13115,7 +13111,7 @@
         </w:tc>
         <w:tc>
           <w:tcPr>
-            <w:tcW w:w="2782" w:type="dxa"/>
+            <w:tcW w:w="2780" w:type="dxa"/>
             <w:tcBorders>
               <w:top w:val="single" w:sz="4" w:space="0" w:color="000000"/>
               <w:left w:val="single" w:sz="4" w:space="0" w:color="000000"/>
@@ -13142,7 +13138,7 @@
         </w:tc>
         <w:tc>
           <w:tcPr>
-            <w:tcW w:w="3792" w:type="dxa"/>
+            <w:tcW w:w="3794" w:type="dxa"/>
             <w:tcBorders>
               <w:top w:val="single" w:sz="4" w:space="0" w:color="000000"/>
               <w:left w:val="single" w:sz="4" w:space="0" w:color="000000"/>
@@ -13196,7 +13192,7 @@
         </w:tc>
         <w:tc>
           <w:tcPr>
-            <w:tcW w:w="2782" w:type="dxa"/>
+            <w:tcW w:w="2780" w:type="dxa"/>
             <w:tcBorders>
               <w:left w:val="single" w:sz="4" w:space="0" w:color="000000"/>
               <w:bottom w:val="single" w:sz="4" w:space="0" w:color="000000"/>
@@ -13221,7 +13217,7 @@
         </w:tc>
         <w:tc>
           <w:tcPr>
-            <w:tcW w:w="3792" w:type="dxa"/>
+            <w:tcW w:w="3794" w:type="dxa"/>
             <w:tcBorders>
               <w:left w:val="single" w:sz="4" w:space="0" w:color="000000"/>
               <w:bottom w:val="single" w:sz="4" w:space="0" w:color="000000"/>
@@ -13341,7 +13337,7 @@
         </w:tc>
         <w:tc>
           <w:tcPr>
-            <w:tcW w:w="2782" w:type="dxa"/>
+            <w:tcW w:w="2780" w:type="dxa"/>
             <w:tcBorders>
               <w:left w:val="single" w:sz="4" w:space="0" w:color="000000"/>
               <w:bottom w:val="single" w:sz="4" w:space="0" w:color="000000"/>
@@ -13366,7 +13362,7 @@
         </w:tc>
         <w:tc>
           <w:tcPr>
-            <w:tcW w:w="3792" w:type="dxa"/>
+            <w:tcW w:w="3794" w:type="dxa"/>
             <w:tcBorders>
               <w:left w:val="single" w:sz="4" w:space="0" w:color="000000"/>
               <w:bottom w:val="single" w:sz="4" w:space="0" w:color="000000"/>
@@ -13434,7 +13430,7 @@
         </w:tc>
         <w:tc>
           <w:tcPr>
-            <w:tcW w:w="2782" w:type="dxa"/>
+            <w:tcW w:w="2780" w:type="dxa"/>
             <w:tcBorders>
               <w:left w:val="single" w:sz="4" w:space="0" w:color="000000"/>
               <w:bottom w:val="single" w:sz="4" w:space="0" w:color="000000"/>
@@ -13459,7 +13455,7 @@
         </w:tc>
         <w:tc>
           <w:tcPr>
-            <w:tcW w:w="3792" w:type="dxa"/>
+            <w:tcW w:w="3794" w:type="dxa"/>
             <w:tcBorders>
               <w:left w:val="single" w:sz="4" w:space="0" w:color="000000"/>
               <w:bottom w:val="single" w:sz="4" w:space="0" w:color="000000"/>
@@ -13517,7 +13513,7 @@
         </w:tc>
         <w:tc>
           <w:tcPr>
-            <w:tcW w:w="2782" w:type="dxa"/>
+            <w:tcW w:w="2780" w:type="dxa"/>
             <w:tcBorders>
               <w:left w:val="single" w:sz="4" w:space="0" w:color="000000"/>
               <w:bottom w:val="single" w:sz="4" w:space="0" w:color="000000"/>
@@ -13545,7 +13541,7 @@
         </w:tc>
         <w:tc>
           <w:tcPr>
-            <w:tcW w:w="3792" w:type="dxa"/>
+            <w:tcW w:w="3794" w:type="dxa"/>
             <w:tcBorders>
               <w:left w:val="single" w:sz="4" w:space="0" w:color="000000"/>
               <w:bottom w:val="single" w:sz="4" w:space="0" w:color="000000"/>
@@ -13642,7 +13638,7 @@
         </w:tc>
         <w:tc>
           <w:tcPr>
-            <w:tcW w:w="2782" w:type="dxa"/>
+            <w:tcW w:w="2780" w:type="dxa"/>
             <w:tcBorders>
               <w:left w:val="single" w:sz="4" w:space="0" w:color="000000"/>
               <w:bottom w:val="single" w:sz="4" w:space="0" w:color="000000"/>
@@ -13667,7 +13663,7 @@
         </w:tc>
         <w:tc>
           <w:tcPr>
-            <w:tcW w:w="3792" w:type="dxa"/>
+            <w:tcW w:w="3794" w:type="dxa"/>
             <w:tcBorders>
               <w:left w:val="single" w:sz="4" w:space="0" w:color="000000"/>
               <w:bottom w:val="single" w:sz="4" w:space="0" w:color="000000"/>
@@ -13729,7 +13725,7 @@
         </w:tc>
         <w:tc>
           <w:tcPr>
-            <w:tcW w:w="2782" w:type="dxa"/>
+            <w:tcW w:w="2780" w:type="dxa"/>
             <w:tcBorders>
               <w:left w:val="single" w:sz="4" w:space="0" w:color="000000"/>
               <w:bottom w:val="single" w:sz="4" w:space="0" w:color="000000"/>
@@ -13750,7 +13746,7 @@
         </w:tc>
         <w:tc>
           <w:tcPr>
-            <w:tcW w:w="3792" w:type="dxa"/>
+            <w:tcW w:w="3794" w:type="dxa"/>
             <w:tcBorders>
               <w:left w:val="single" w:sz="4" w:space="0" w:color="000000"/>
               <w:bottom w:val="single" w:sz="4" w:space="0" w:color="000000"/>
@@ -13812,7 +13808,7 @@
         </w:tc>
         <w:tc>
           <w:tcPr>
-            <w:tcW w:w="2782" w:type="dxa"/>
+            <w:tcW w:w="2780" w:type="dxa"/>
             <w:tcBorders>
               <w:left w:val="single" w:sz="4" w:space="0" w:color="000000"/>
               <w:bottom w:val="single" w:sz="4" w:space="0" w:color="000000"/>
@@ -13833,7 +13829,7 @@
         </w:tc>
         <w:tc>
           <w:tcPr>
-            <w:tcW w:w="3792" w:type="dxa"/>
+            <w:tcW w:w="3794" w:type="dxa"/>
             <w:tcBorders>
               <w:left w:val="single" w:sz="4" w:space="0" w:color="000000"/>
               <w:bottom w:val="single" w:sz="4" w:space="0" w:color="000000"/>
@@ -13928,7 +13924,7 @@
         </w:tc>
         <w:tc>
           <w:tcPr>
-            <w:tcW w:w="2782" w:type="dxa"/>
+            <w:tcW w:w="2780" w:type="dxa"/>
             <w:tcBorders>
               <w:left w:val="single" w:sz="4" w:space="0" w:color="000000"/>
               <w:bottom w:val="single" w:sz="4" w:space="0" w:color="000000"/>
@@ -13949,7 +13945,7 @@
         </w:tc>
         <w:tc>
           <w:tcPr>
-            <w:tcW w:w="3792" w:type="dxa"/>
+            <w:tcW w:w="3794" w:type="dxa"/>
             <w:tcBorders>
               <w:left w:val="single" w:sz="4" w:space="0" w:color="000000"/>
               <w:bottom w:val="single" w:sz="4" w:space="0" w:color="000000"/>
@@ -14625,7 +14621,7 @@
       <w:r>
         <w:rPr/>
         <w:drawing>
-          <wp:anchor behindDoc="0" distT="0" distB="0" distL="0" distR="0" simplePos="0" locked="0" layoutInCell="0" allowOverlap="1" relativeHeight="45">
+          <wp:anchor behindDoc="0" distT="0" distB="0" distL="0" distR="0" simplePos="0" locked="0" layoutInCell="0" allowOverlap="1" relativeHeight="48">
             <wp:simplePos x="0" y="0"/>
             <wp:positionH relativeFrom="column">
               <wp:align>center</wp:align>
@@ -14665,11 +14661,6 @@
                       <a:avLst/>
                     </a:prstGeom>
                     <a:noFill/>
-                    <a:ln>
-                      <a:solidFill>
-                        <a:srgbClr val="000000"/>
-                      </a:solidFill>
-                    </a:ln>
                   </pic:spPr>
                 </pic:pic>
               </a:graphicData>
@@ -14721,7 +14712,7 @@
           <w:bCs/>
         </w:rPr>
         <w:drawing>
-          <wp:anchor behindDoc="0" distT="0" distB="0" distL="0" distR="0" simplePos="0" locked="0" layoutInCell="0" allowOverlap="1" relativeHeight="46">
+          <wp:anchor behindDoc="0" distT="0" distB="0" distL="0" distR="0" simplePos="0" locked="0" layoutInCell="0" allowOverlap="1" relativeHeight="49">
             <wp:simplePos x="0" y="0"/>
             <wp:positionH relativeFrom="column">
               <wp:posOffset>0</wp:posOffset>
@@ -14761,11 +14752,6 @@
                       <a:avLst/>
                     </a:prstGeom>
                     <a:noFill/>
-                    <a:ln>
-                      <a:solidFill>
-                        <a:srgbClr val="000000"/>
-                      </a:solidFill>
-                    </a:ln>
                   </pic:spPr>
                 </pic:pic>
               </a:graphicData>
@@ -14819,7 +14805,7 @@
           <w:bCs/>
         </w:rPr>
         <w:drawing>
-          <wp:anchor behindDoc="0" distT="0" distB="0" distL="0" distR="0" simplePos="0" locked="0" layoutInCell="0" allowOverlap="1" relativeHeight="47">
+          <wp:anchor behindDoc="0" distT="0" distB="0" distL="0" distR="0" simplePos="0" locked="0" layoutInCell="0" allowOverlap="1" relativeHeight="50">
             <wp:simplePos x="0" y="0"/>
             <wp:positionH relativeFrom="column">
               <wp:posOffset>0</wp:posOffset>
@@ -14859,11 +14845,6 @@
                       <a:avLst/>
                     </a:prstGeom>
                     <a:noFill/>
-                    <a:ln>
-                      <a:solidFill>
-                        <a:srgbClr val="000000"/>
-                      </a:solidFill>
-                    </a:ln>
                   </pic:spPr>
                 </pic:pic>
               </a:graphicData>
@@ -14951,7 +14932,7 @@
           <w:bCs/>
         </w:rPr>
         <w:drawing>
-          <wp:anchor behindDoc="0" distT="0" distB="0" distL="0" distR="0" simplePos="0" locked="0" layoutInCell="0" allowOverlap="1" relativeHeight="48">
+          <wp:anchor behindDoc="0" distT="0" distB="0" distL="0" distR="0" simplePos="0" locked="0" layoutInCell="0" allowOverlap="1" relativeHeight="51">
             <wp:simplePos x="0" y="0"/>
             <wp:positionH relativeFrom="column">
               <wp:align>center</wp:align>
@@ -14991,11 +14972,6 @@
                       <a:avLst/>
                     </a:prstGeom>
                     <a:noFill/>
-                    <a:ln>
-                      <a:solidFill>
-                        <a:srgbClr val="000000"/>
-                      </a:solidFill>
-                    </a:ln>
                   </pic:spPr>
                 </pic:pic>
               </a:graphicData>
@@ -15032,67 +15008,39 @@
           <w:b/>
           <w:bCs/>
         </w:rPr>
-        <w:t>Tela Login do A</w:t>
-      </w:r>
-      <w:r>
+        <w:t>Tela Login do Administrador</w:t>
+      </w:r>
+    </w:p>
+    <w:p>
+      <w:pPr>
+        <w:pStyle w:val="Normal"/>
         <w:rPr>
           <w:b/>
           <w:bCs/>
         </w:rPr>
-        <w:t>d</w:t>
-      </w:r>
+      </w:pPr>
       <w:r>
         <w:rPr>
           <w:b/>
           <w:bCs/>
         </w:rPr>
-        <w:t>m</w:t>
-      </w:r>
-      <w:r>
+      </w:r>
+    </w:p>
+    <w:p>
+      <w:pPr>
+        <w:pStyle w:val="Normal"/>
         <w:rPr>
           <w:b/>
           <w:bCs/>
         </w:rPr>
-        <w:t>i</w:t>
-      </w:r>
+      </w:pPr>
       <w:r>
         <w:rPr>
           <w:b/>
           <w:bCs/>
         </w:rPr>
-        <w:t>nistrador</w:t>
-      </w:r>
-    </w:p>
-    <w:p>
-      <w:pPr>
-        <w:pStyle w:val="Normal"/>
-        <w:rPr>
-          <w:b/>
-          <w:bCs/>
-        </w:rPr>
-      </w:pPr>
-      <w:r>
-        <w:rPr>
-          <w:b/>
-          <w:bCs/>
-        </w:rPr>
-      </w:r>
-    </w:p>
-    <w:p>
-      <w:pPr>
-        <w:pStyle w:val="Normal"/>
-        <w:rPr>
-          <w:b/>
-          <w:bCs/>
-        </w:rPr>
-      </w:pPr>
-      <w:r>
-        <w:rPr>
-          <w:b/>
-          <w:bCs/>
-        </w:rPr>
         <w:drawing>
-          <wp:anchor behindDoc="0" distT="0" distB="0" distL="0" distR="0" simplePos="0" locked="0" layoutInCell="0" allowOverlap="1" relativeHeight="49">
+          <wp:anchor behindDoc="0" distT="0" distB="0" distL="0" distR="0" simplePos="0" locked="0" layoutInCell="0" allowOverlap="1" relativeHeight="52">
             <wp:simplePos x="0" y="0"/>
             <wp:positionH relativeFrom="column">
               <wp:align>center</wp:align>
@@ -15132,11 +15080,6 @@
                       <a:avLst/>
                     </a:prstGeom>
                     <a:noFill/>
-                    <a:ln>
-                      <a:solidFill>
-                        <a:srgbClr val="000000"/>
-                      </a:solidFill>
-                    </a:ln>
                   </pic:spPr>
                 </pic:pic>
               </a:graphicData>
@@ -15209,7 +15152,7 @@
           <w:bCs/>
         </w:rPr>
         <w:drawing>
-          <wp:anchor behindDoc="0" distT="0" distB="0" distL="0" distR="0" simplePos="0" locked="0" layoutInCell="0" allowOverlap="1" relativeHeight="50">
+          <wp:anchor behindDoc="0" distT="0" distB="0" distL="0" distR="0" simplePos="0" locked="0" layoutInCell="0" allowOverlap="1" relativeHeight="53">
             <wp:simplePos x="0" y="0"/>
             <wp:positionH relativeFrom="column">
               <wp:posOffset>0</wp:posOffset>
@@ -15302,7 +15245,7 @@
           <w:bCs/>
         </w:rPr>
         <w:drawing>
-          <wp:anchor behindDoc="0" distT="0" distB="0" distL="0" distR="0" simplePos="0" locked="0" layoutInCell="0" allowOverlap="1" relativeHeight="51">
+          <wp:anchor behindDoc="0" distT="0" distB="0" distL="0" distR="0" simplePos="0" locked="0" layoutInCell="0" allowOverlap="1" relativeHeight="54">
             <wp:simplePos x="0" y="0"/>
             <wp:positionH relativeFrom="column">
               <wp:align>center</wp:align>
@@ -15394,6 +15337,7 @@
     <w:p>
       <w:pPr>
         <w:pStyle w:val="Normal"/>
+        <w:spacing w:before="0" w:after="0"/>
         <w:rPr>
           <w:b/>
           <w:bCs/>
@@ -15436,7 +15380,7 @@
           <w:bCs/>
         </w:rPr>
         <w:drawing>
-          <wp:anchor behindDoc="0" distT="0" distB="0" distL="0" distR="0" simplePos="0" locked="0" layoutInCell="0" allowOverlap="1" relativeHeight="52">
+          <wp:anchor behindDoc="0" distT="0" distB="0" distL="0" distR="0" simplePos="0" locked="0" layoutInCell="0" allowOverlap="1" relativeHeight="55">
             <wp:simplePos x="0" y="0"/>
             <wp:positionH relativeFrom="column">
               <wp:align>center</wp:align>
@@ -15476,11 +15420,6 @@
                       <a:avLst/>
                     </a:prstGeom>
                     <a:noFill/>
-                    <a:ln>
-                      <a:solidFill>
-                        <a:srgbClr val="000000"/>
-                      </a:solidFill>
-                    </a:ln>
                   </pic:spPr>
                 </pic:pic>
               </a:graphicData>
@@ -15587,7 +15526,7 @@
           <w:bCs/>
         </w:rPr>
         <w:drawing>
-          <wp:anchor behindDoc="0" distT="0" distB="0" distL="0" distR="0" simplePos="0" locked="0" layoutInCell="0" allowOverlap="1" relativeHeight="53">
+          <wp:anchor behindDoc="0" distT="0" distB="0" distL="0" distR="0" simplePos="0" locked="0" layoutInCell="0" allowOverlap="1" relativeHeight="56">
             <wp:simplePos x="0" y="0"/>
             <wp:positionH relativeFrom="column">
               <wp:align>center</wp:align>
@@ -15627,11 +15566,6 @@
                       <a:avLst/>
                     </a:prstGeom>
                     <a:noFill/>
-                    <a:ln>
-                      <a:solidFill>
-                        <a:srgbClr val="000000"/>
-                      </a:solidFill>
-                    </a:ln>
                   </pic:spPr>
                 </pic:pic>
               </a:graphicData>
@@ -15676,6 +15610,7 @@
     <w:p>
       <w:pPr>
         <w:pStyle w:val="Normal"/>
+        <w:spacing w:before="0" w:after="0"/>
         <w:rPr>
           <w:b/>
           <w:bCs/>
@@ -15718,7 +15653,7 @@
           <w:bCs/>
         </w:rPr>
         <w:drawing>
-          <wp:anchor behindDoc="0" distT="0" distB="0" distL="0" distR="0" simplePos="0" locked="0" layoutInCell="0" allowOverlap="1" relativeHeight="54">
+          <wp:anchor behindDoc="0" distT="0" distB="0" distL="0" distR="0" simplePos="0" locked="0" layoutInCell="0" allowOverlap="1" relativeHeight="57">
             <wp:simplePos x="0" y="0"/>
             <wp:positionH relativeFrom="column">
               <wp:align>center</wp:align>
@@ -15758,11 +15693,6 @@
                       <a:avLst/>
                     </a:prstGeom>
                     <a:noFill/>
-                    <a:ln>
-                      <a:solidFill>
-                        <a:srgbClr val="000000"/>
-                      </a:solidFill>
-                    </a:ln>
                   </pic:spPr>
                 </pic:pic>
               </a:graphicData>
@@ -15831,7 +15761,7 @@
           <w:bCs/>
         </w:rPr>
         <w:drawing>
-          <wp:anchor behindDoc="0" distT="0" distB="0" distL="0" distR="0" simplePos="0" locked="0" layoutInCell="0" allowOverlap="1" relativeHeight="55">
+          <wp:anchor behindDoc="0" distT="0" distB="0" distL="0" distR="0" simplePos="0" locked="0" layoutInCell="0" allowOverlap="1" relativeHeight="58">
             <wp:simplePos x="0" y="0"/>
             <wp:positionH relativeFrom="column">
               <wp:align>center</wp:align>
@@ -15871,11 +15801,6 @@
                       <a:avLst/>
                     </a:prstGeom>
                     <a:noFill/>
-                    <a:ln>
-                      <a:solidFill>
-                        <a:srgbClr val="000000"/>
-                      </a:solidFill>
-                    </a:ln>
                   </pic:spPr>
                 </pic:pic>
               </a:graphicData>
@@ -17075,72 +17000,1711 @@
     </w:p>
     <w:p>
       <w:pPr>
-        <w:pStyle w:val="Normal"/>
-        <w:rPr/>
-      </w:pPr>
-      <w:r>
-        <w:rPr/>
-      </w:r>
-      <w:bookmarkStart w:id="33" w:name="_c416v7vsc6tu"/>
-      <w:bookmarkStart w:id="34" w:name="_eys2dox2ksiz"/>
-      <w:bookmarkStart w:id="35" w:name="_svvhujvzdaoc"/>
-      <w:bookmarkStart w:id="36" w:name="_4silupz56pcl"/>
-      <w:bookmarkStart w:id="37" w:name="_c05mh8u26u55"/>
-      <w:bookmarkStart w:id="38" w:name="_v4tufsg5tzi2"/>
-      <w:bookmarkStart w:id="39" w:name="_3cwavtvg9zuo"/>
-      <w:bookmarkStart w:id="40" w:name="_6mad4wn9nuav"/>
-      <w:bookmarkStart w:id="41" w:name="_j12f6xsp0jfi"/>
-      <w:bookmarkStart w:id="42" w:name="_6gn227md0o7x"/>
-      <w:bookmarkStart w:id="43" w:name="_nn0nimgeko23"/>
-      <w:bookmarkStart w:id="44" w:name="_2zqrayimty9"/>
-      <w:bookmarkStart w:id="45" w:name="_c416v7vsc6tu"/>
-      <w:bookmarkStart w:id="46" w:name="_eys2dox2ksiz"/>
-      <w:bookmarkStart w:id="47" w:name="_svvhujvzdaoc"/>
-      <w:bookmarkStart w:id="48" w:name="_4silupz56pcl"/>
-      <w:bookmarkStart w:id="49" w:name="_c05mh8u26u55"/>
-      <w:bookmarkStart w:id="50" w:name="_v4tufsg5tzi2"/>
-      <w:bookmarkStart w:id="51" w:name="_3cwavtvg9zuo"/>
-      <w:bookmarkStart w:id="52" w:name="_6mad4wn9nuav"/>
-      <w:bookmarkStart w:id="53" w:name="_j12f6xsp0jfi"/>
-      <w:bookmarkStart w:id="54" w:name="_6gn227md0o7x"/>
-      <w:bookmarkStart w:id="55" w:name="_nn0nimgeko23"/>
-      <w:bookmarkStart w:id="56" w:name="_2zqrayimty9"/>
-      <w:bookmarkEnd w:id="45"/>
-      <w:bookmarkEnd w:id="46"/>
-      <w:bookmarkEnd w:id="47"/>
-      <w:bookmarkEnd w:id="48"/>
-      <w:bookmarkEnd w:id="49"/>
-      <w:bookmarkEnd w:id="50"/>
-      <w:bookmarkEnd w:id="51"/>
-      <w:bookmarkEnd w:id="52"/>
-      <w:bookmarkEnd w:id="53"/>
-      <w:bookmarkEnd w:id="54"/>
-      <w:bookmarkEnd w:id="55"/>
-      <w:bookmarkEnd w:id="56"/>
-    </w:p>
-    <w:p>
-      <w:pPr>
         <w:pStyle w:val="Heading2"/>
-        <w:rPr/>
-      </w:pPr>
-      <w:bookmarkStart w:id="57" w:name="_Toc208341117"/>
-      <w:r>
-        <w:rPr/>
+        <w:ind w:hanging="0" w:left="0"/>
+        <w:rPr/>
+      </w:pPr>
+      <w:r>
+        <w:rPr/>
+      </w:r>
+      <w:r>
+        <w:br w:type="page"/>
+      </w:r>
+    </w:p>
+    <w:p>
+      <w:pPr>
+        <w:pStyle w:val="Heading2"/>
+        <w:ind w:hanging="0" w:left="0"/>
+        <w:rPr>
+          <w:sz w:val="26"/>
+          <w:szCs w:val="26"/>
+        </w:rPr>
+      </w:pPr>
+      <w:bookmarkStart w:id="33" w:name="_Toc208341117"/>
+      <w:r>
+        <w:rPr>
+          <w:sz w:val="26"/>
+          <w:szCs w:val="26"/>
+        </w:rPr>
         <w:t xml:space="preserve">4.5 </w:t>
       </w:r>
-      <w:bookmarkStart w:id="58" w:name="_a2ztorr69us4"/>
-      <w:bookmarkEnd w:id="58"/>
-      <w:r>
-        <w:rPr/>
+      <w:bookmarkStart w:id="34" w:name="_a2ztorr69us4"/>
+      <w:bookmarkEnd w:id="34"/>
+      <w:r>
+        <w:rPr>
+          <w:sz w:val="26"/>
+          <w:szCs w:val="26"/>
+        </w:rPr>
         <w:t>Contrato para desenvolvimento de software</w:t>
       </w:r>
-      <w:bookmarkStart w:id="59" w:name="_jhlxoy2xhbg9"/>
-      <w:bookmarkEnd w:id="57"/>
-      <w:bookmarkEnd w:id="59"/>
+      <w:bookmarkEnd w:id="33"/>
+    </w:p>
+    <w:p>
+      <w:pPr>
+        <w:pStyle w:val="Normal"/>
+        <w:ind w:hanging="0" w:left="0"/>
+        <w:rPr>
+          <w:rStyle w:val="Strong"/>
+          <w:sz w:val="24"/>
+          <w:szCs w:val="24"/>
+        </w:rPr>
+      </w:pPr>
+      <w:r>
+        <w:rPr/>
+      </w:r>
+    </w:p>
+    <w:p>
+      <w:pPr>
+        <w:pStyle w:val="BodyText"/>
+        <w:ind w:hanging="0" w:left="0"/>
+        <w:rPr/>
+      </w:pPr>
+      <w:r>
+        <w:rPr>
+          <w:rStyle w:val="Strong"/>
+          <w:sz w:val="24"/>
+          <w:szCs w:val="24"/>
+        </w:rPr>
+        <w:t>Título do Software:</w:t>
+      </w:r>
+      <w:r>
+        <w:rPr>
+          <w:sz w:val="24"/>
+          <w:szCs w:val="24"/>
+        </w:rPr>
+        <w:t xml:space="preserve"> </w:t>
+      </w:r>
+      <w:r>
+        <w:rPr>
+          <w:sz w:val="24"/>
+          <w:szCs w:val="24"/>
+        </w:rPr>
+        <w:t>Pet &amp; Pet (Sistema de Gerenciamento de PetShops)</w:t>
+      </w:r>
+    </w:p>
+    <w:p>
+      <w:pPr>
+        <w:pStyle w:val="BodyText"/>
+        <w:rPr/>
+      </w:pPr>
+      <w:r>
+        <w:rPr/>
+      </w:r>
+    </w:p>
+    <w:p>
+      <w:pPr>
+        <w:pStyle w:val="BodyText"/>
+        <w:rPr/>
+      </w:pPr>
+      <w:r>
+        <w:rPr/>
+        <w:t>Este documento estabelece o Acordo de Nível de Serviço (SLA), a estrutura de preços e as responsabilidades mútuas para a licença de uso e a manutenção do Sistema de Gerenciamento para Pet Shops.</w:t>
+      </w:r>
+    </w:p>
+    <w:p>
+      <w:pPr>
+        <w:pStyle w:val="BodyText"/>
+        <w:rPr/>
+      </w:pPr>
+      <w:r>
+        <w:rPr/>
+      </w:r>
+    </w:p>
+    <w:p>
+      <w:pPr>
+        <w:pStyle w:val="Heading3"/>
+        <w:spacing w:before="0" w:after="283"/>
+        <w:rPr>
+          <w:b/>
+          <w:bCs/>
+          <w:color w:val="auto"/>
+          <w:sz w:val="24"/>
+          <w:szCs w:val="24"/>
+        </w:rPr>
+      </w:pPr>
+      <w:r>
+        <w:rPr>
+          <w:b/>
+          <w:bCs/>
+          <w:color w:val="auto"/>
+          <w:sz w:val="24"/>
+          <w:szCs w:val="24"/>
+        </w:rPr>
+        <w:t>1. Escopo Funcional (Entregáveis - Versão 1.0)</w:t>
+      </w:r>
+    </w:p>
+    <w:p>
+      <w:pPr>
+        <w:pStyle w:val="BodyText"/>
+        <w:rPr/>
+      </w:pPr>
+      <w:r>
+        <w:rPr/>
+        <w:t>O objetivo primário desta versão do sistema é fornecer uma solução completa para a gestão operacional de um Pet Shop, abrangendo os seguintes módulos principais:</w:t>
+      </w:r>
+      <w:bookmarkStart w:id="35" w:name="_jhlxoy2xhbg9"/>
+      <w:bookmarkEnd w:id="35"/>
     </w:p>
     <w:p>
       <w:pPr>
         <w:pStyle w:val="ListParagraph"/>
+        <w:rPr/>
+      </w:pPr>
+      <w:r>
+        <w:rPr/>
+      </w:r>
+    </w:p>
+    <w:tbl>
+      <w:tblPr>
+        <w:tblW w:w="9026" w:type="dxa"/>
+        <w:jc w:val="left"/>
+        <w:tblInd w:w="28" w:type="dxa"/>
+        <w:tblLayout w:type="fixed"/>
+        <w:tblCellMar>
+          <w:top w:w="28" w:type="dxa"/>
+          <w:left w:w="28" w:type="dxa"/>
+          <w:bottom w:w="28" w:type="dxa"/>
+          <w:right w:w="28" w:type="dxa"/>
+        </w:tblCellMar>
+      </w:tblPr>
+      <w:tblGrid>
+        <w:gridCol w:w="2249"/>
+        <w:gridCol w:w="6777"/>
+      </w:tblGrid>
+      <w:tr>
+        <w:trPr/>
+        <w:tc>
+          <w:tcPr>
+            <w:tcW w:w="2249" w:type="dxa"/>
+            <w:tcBorders/>
+            <w:vAlign w:val="center"/>
+          </w:tcPr>
+          <w:p>
+            <w:pPr>
+              <w:pStyle w:val="Ttulodetabela"/>
+              <w:widowControl/>
+              <w:spacing w:before="0" w:after="283"/>
+              <w:jc w:val="center"/>
+              <w:rPr/>
+            </w:pPr>
+            <w:r>
+              <w:rPr/>
+              <w:t>Módulo</w:t>
+            </w:r>
+          </w:p>
+        </w:tc>
+        <w:tc>
+          <w:tcPr>
+            <w:tcW w:w="6777" w:type="dxa"/>
+            <w:tcBorders/>
+            <w:vAlign w:val="center"/>
+          </w:tcPr>
+          <w:p>
+            <w:pPr>
+              <w:pStyle w:val="Ttulodetabela"/>
+              <w:widowControl/>
+              <w:spacing w:before="0" w:after="283"/>
+              <w:jc w:val="center"/>
+              <w:rPr/>
+            </w:pPr>
+            <w:r>
+              <w:rPr/>
+              <w:t>Funcionalidades Principais</w:t>
+            </w:r>
+          </w:p>
+        </w:tc>
+      </w:tr>
+      <w:tr>
+        <w:trPr/>
+        <w:tc>
+          <w:tcPr>
+            <w:tcW w:w="2249" w:type="dxa"/>
+            <w:tcBorders/>
+            <w:vAlign w:val="center"/>
+          </w:tcPr>
+          <w:p>
+            <w:pPr>
+              <w:pStyle w:val="Contedodatabela"/>
+              <w:widowControl/>
+              <w:spacing w:before="0" w:after="283"/>
+              <w:jc w:val="left"/>
+              <w:rPr/>
+            </w:pPr>
+            <w:r>
+              <w:rPr>
+                <w:rStyle w:val="Strong"/>
+              </w:rPr>
+              <w:t>Gestão de Clientes</w:t>
+            </w:r>
+          </w:p>
+        </w:tc>
+        <w:tc>
+          <w:tcPr>
+            <w:tcW w:w="6777" w:type="dxa"/>
+            <w:tcBorders/>
+            <w:vAlign w:val="center"/>
+          </w:tcPr>
+          <w:p>
+            <w:pPr>
+              <w:pStyle w:val="Contedodatabela"/>
+              <w:widowControl/>
+              <w:spacing w:before="0" w:after="283"/>
+              <w:rPr/>
+            </w:pPr>
+            <w:r>
+              <w:rPr/>
+              <w:t>Cadastro, consulta, alteração e exclusão de dados dos tutores.</w:t>
+            </w:r>
+          </w:p>
+        </w:tc>
+      </w:tr>
+      <w:tr>
+        <w:trPr/>
+        <w:tc>
+          <w:tcPr>
+            <w:tcW w:w="2249" w:type="dxa"/>
+            <w:tcBorders/>
+            <w:vAlign w:val="center"/>
+          </w:tcPr>
+          <w:p>
+            <w:pPr>
+              <w:pStyle w:val="Contedodatabela"/>
+              <w:widowControl/>
+              <w:spacing w:before="0" w:after="283"/>
+              <w:jc w:val="left"/>
+              <w:rPr/>
+            </w:pPr>
+            <w:r>
+              <w:rPr>
+                <w:rStyle w:val="Strong"/>
+              </w:rPr>
+              <w:t>Gestão de Pets</w:t>
+            </w:r>
+          </w:p>
+        </w:tc>
+        <w:tc>
+          <w:tcPr>
+            <w:tcW w:w="6777" w:type="dxa"/>
+            <w:tcBorders/>
+            <w:vAlign w:val="center"/>
+          </w:tcPr>
+          <w:p>
+            <w:pPr>
+              <w:pStyle w:val="Contedodatabela"/>
+              <w:widowControl/>
+              <w:spacing w:before="0" w:after="283"/>
+              <w:rPr/>
+            </w:pPr>
+            <w:r>
+              <w:rPr/>
+              <w:t>Cadastro detalhado dos animais, incluindo histórico médico e serviços realizados.</w:t>
+            </w:r>
+          </w:p>
+        </w:tc>
+      </w:tr>
+      <w:tr>
+        <w:trPr/>
+        <w:tc>
+          <w:tcPr>
+            <w:tcW w:w="2249" w:type="dxa"/>
+            <w:tcBorders/>
+            <w:vAlign w:val="center"/>
+          </w:tcPr>
+          <w:p>
+            <w:pPr>
+              <w:pStyle w:val="Contedodatabela"/>
+              <w:widowControl/>
+              <w:spacing w:before="0" w:after="283"/>
+              <w:jc w:val="left"/>
+              <w:rPr/>
+            </w:pPr>
+            <w:r>
+              <w:rPr>
+                <w:rStyle w:val="Strong"/>
+              </w:rPr>
+              <w:t>Gestão de Produtos</w:t>
+            </w:r>
+          </w:p>
+        </w:tc>
+        <w:tc>
+          <w:tcPr>
+            <w:tcW w:w="6777" w:type="dxa"/>
+            <w:tcBorders/>
+            <w:vAlign w:val="center"/>
+          </w:tcPr>
+          <w:p>
+            <w:pPr>
+              <w:pStyle w:val="Contedodatabela"/>
+              <w:widowControl/>
+              <w:spacing w:before="0" w:after="283"/>
+              <w:rPr/>
+            </w:pPr>
+            <w:r>
+              <w:rPr/>
+              <w:t>Controle de estoque, preços e fornecedores de mercadorias.</w:t>
+            </w:r>
+          </w:p>
+        </w:tc>
+      </w:tr>
+      <w:tr>
+        <w:trPr/>
+        <w:tc>
+          <w:tcPr>
+            <w:tcW w:w="2249" w:type="dxa"/>
+            <w:tcBorders/>
+            <w:vAlign w:val="center"/>
+          </w:tcPr>
+          <w:p>
+            <w:pPr>
+              <w:pStyle w:val="Contedodatabela"/>
+              <w:widowControl/>
+              <w:spacing w:before="0" w:after="283"/>
+              <w:jc w:val="left"/>
+              <w:rPr/>
+            </w:pPr>
+            <w:r>
+              <w:rPr>
+                <w:rStyle w:val="Strong"/>
+              </w:rPr>
+              <w:t>Agendamento de Serviços</w:t>
+            </w:r>
+          </w:p>
+        </w:tc>
+        <w:tc>
+          <w:tcPr>
+            <w:tcW w:w="6777" w:type="dxa"/>
+            <w:tcBorders/>
+            <w:vAlign w:val="center"/>
+          </w:tcPr>
+          <w:p>
+            <w:pPr>
+              <w:pStyle w:val="Contedodatabela"/>
+              <w:widowControl/>
+              <w:spacing w:before="0" w:after="283"/>
+              <w:rPr/>
+            </w:pPr>
+            <w:r>
+              <w:rPr/>
+              <w:t>Agendamento e gerenciamento de horários para Banho, Tosa, Vacinação e Consultas.</w:t>
+            </w:r>
+          </w:p>
+        </w:tc>
+      </w:tr>
+      <w:tr>
+        <w:trPr/>
+        <w:tc>
+          <w:tcPr>
+            <w:tcW w:w="2249" w:type="dxa"/>
+            <w:tcBorders/>
+            <w:vAlign w:val="center"/>
+          </w:tcPr>
+          <w:p>
+            <w:pPr>
+              <w:pStyle w:val="Contedodatabela"/>
+              <w:widowControl/>
+              <w:spacing w:before="0" w:after="283"/>
+              <w:jc w:val="left"/>
+              <w:rPr/>
+            </w:pPr>
+            <w:r>
+              <w:rPr>
+                <w:rStyle w:val="Strong"/>
+              </w:rPr>
+              <w:t>PDV (Ponto de Vendas)</w:t>
+            </w:r>
+          </w:p>
+        </w:tc>
+        <w:tc>
+          <w:tcPr>
+            <w:tcW w:w="6777" w:type="dxa"/>
+            <w:tcBorders/>
+            <w:vAlign w:val="center"/>
+          </w:tcPr>
+          <w:p>
+            <w:pPr>
+              <w:pStyle w:val="Contedodatabela"/>
+              <w:widowControl/>
+              <w:spacing w:before="0" w:after="283"/>
+              <w:rPr/>
+            </w:pPr>
+            <w:r>
+              <w:rPr/>
+              <w:t>Módulo para finalização de vendas de mercadorias e serviços agendados, incluindo cálculo de impostos (simulado).</w:t>
+            </w:r>
+          </w:p>
+        </w:tc>
+      </w:tr>
+    </w:tbl>
+    <w:p>
+      <w:pPr>
+        <w:pStyle w:val="ListParagraph"/>
+        <w:rPr/>
+      </w:pPr>
+      <w:r>
+        <w:rPr/>
+      </w:r>
+    </w:p>
+    <w:p>
+      <w:pPr>
+        <w:pStyle w:val="BodyText"/>
+        <w:rPr/>
+      </w:pPr>
+      <w:r>
+        <w:rPr>
+          <w:rStyle w:val="Strong"/>
+        </w:rPr>
+        <w:t>Natureza do Software:</w:t>
+      </w:r>
+      <w:r>
+        <w:rPr/>
+        <w:t xml:space="preserve"> Inicialmente, o sistema é de natureza genérica e não modularizada, sendo desenvolvido para atender a uma ampla gama de requisitos operacionais básicos de Pet Shops.</w:t>
+      </w:r>
+    </w:p>
+    <w:p>
+      <w:pPr>
+        <w:pStyle w:val="BodyText"/>
+        <w:rPr/>
+      </w:pPr>
+      <w:r>
+        <w:rPr/>
+      </w:r>
+      <w:r>
+        <w:br w:type="page"/>
+      </w:r>
+    </w:p>
+    <w:p>
+      <w:pPr>
+        <w:pStyle w:val="Heading3"/>
+        <w:spacing w:before="0" w:after="283"/>
+        <w:rPr/>
+      </w:pPr>
+      <w:r>
+        <w:rPr>
+          <w:b/>
+          <w:bCs/>
+          <w:color w:val="auto"/>
+          <w:sz w:val="24"/>
+          <w:szCs w:val="24"/>
+        </w:rPr>
+        <w:t>2. Especificações Técnicas e Metodologia de Desenvolvimento</w:t>
+      </w:r>
+    </w:p>
+    <w:p>
+      <w:pPr>
+        <w:pStyle w:val="ListParagraph"/>
+        <w:rPr/>
+      </w:pPr>
+      <w:r>
+        <w:rPr/>
+      </w:r>
+    </w:p>
+    <w:tbl>
+      <w:tblPr>
+        <w:tblW w:w="9026" w:type="dxa"/>
+        <w:jc w:val="left"/>
+        <w:tblInd w:w="28" w:type="dxa"/>
+        <w:tblLayout w:type="fixed"/>
+        <w:tblCellMar>
+          <w:top w:w="28" w:type="dxa"/>
+          <w:left w:w="28" w:type="dxa"/>
+          <w:bottom w:w="28" w:type="dxa"/>
+          <w:right w:w="28" w:type="dxa"/>
+        </w:tblCellMar>
+      </w:tblPr>
+      <w:tblGrid>
+        <w:gridCol w:w="2432"/>
+        <w:gridCol w:w="6594"/>
+      </w:tblGrid>
+      <w:tr>
+        <w:trPr/>
+        <w:tc>
+          <w:tcPr>
+            <w:tcW w:w="2432" w:type="dxa"/>
+            <w:tcBorders/>
+            <w:vAlign w:val="center"/>
+          </w:tcPr>
+          <w:p>
+            <w:pPr>
+              <w:pStyle w:val="Ttulodetabela"/>
+              <w:widowControl/>
+              <w:spacing w:before="114" w:after="114"/>
+              <w:jc w:val="center"/>
+              <w:rPr/>
+            </w:pPr>
+            <w:r>
+              <w:rPr/>
+              <w:t>Item</w:t>
+            </w:r>
+          </w:p>
+        </w:tc>
+        <w:tc>
+          <w:tcPr>
+            <w:tcW w:w="6594" w:type="dxa"/>
+            <w:tcBorders/>
+            <w:vAlign w:val="center"/>
+          </w:tcPr>
+          <w:p>
+            <w:pPr>
+              <w:pStyle w:val="Ttulodetabela"/>
+              <w:widowControl/>
+              <w:spacing w:before="0" w:after="0"/>
+              <w:jc w:val="center"/>
+              <w:rPr/>
+            </w:pPr>
+            <w:r>
+              <w:rPr/>
+              <w:t>Detalhamento</w:t>
+            </w:r>
+          </w:p>
+        </w:tc>
+      </w:tr>
+      <w:tr>
+        <w:trPr/>
+        <w:tc>
+          <w:tcPr>
+            <w:tcW w:w="2432" w:type="dxa"/>
+            <w:tcBorders/>
+            <w:vAlign w:val="center"/>
+          </w:tcPr>
+          <w:p>
+            <w:pPr>
+              <w:pStyle w:val="Contedodatabela"/>
+              <w:widowControl/>
+              <w:spacing w:before="0" w:after="283"/>
+              <w:jc w:val="left"/>
+              <w:rPr/>
+            </w:pPr>
+            <w:r>
+              <w:rPr>
+                <w:rStyle w:val="Strong"/>
+              </w:rPr>
+              <w:t>Tecnologias de Desenvolvimento</w:t>
+            </w:r>
+          </w:p>
+        </w:tc>
+        <w:tc>
+          <w:tcPr>
+            <w:tcW w:w="6594" w:type="dxa"/>
+            <w:tcBorders/>
+            <w:vAlign w:val="center"/>
+          </w:tcPr>
+          <w:p>
+            <w:pPr>
+              <w:pStyle w:val="Contedodatabela"/>
+              <w:widowControl/>
+              <w:spacing w:before="0" w:after="283"/>
+              <w:rPr/>
+            </w:pPr>
+            <w:r>
+              <w:rPr/>
+              <w:t>HTML, CSS, Bootstrap (Frontend), PHP (Backend), MySQL (Banco de Dados).</w:t>
+            </w:r>
+          </w:p>
+        </w:tc>
+      </w:tr>
+      <w:tr>
+        <w:trPr/>
+        <w:tc>
+          <w:tcPr>
+            <w:tcW w:w="2432" w:type="dxa"/>
+            <w:tcBorders/>
+            <w:vAlign w:val="center"/>
+          </w:tcPr>
+          <w:p>
+            <w:pPr>
+              <w:pStyle w:val="Contedodatabela"/>
+              <w:widowControl/>
+              <w:spacing w:before="0" w:after="283"/>
+              <w:jc w:val="left"/>
+              <w:rPr/>
+            </w:pPr>
+            <w:r>
+              <w:rPr>
+                <w:rStyle w:val="Strong"/>
+              </w:rPr>
+              <w:t>Comunicação de Dados</w:t>
+            </w:r>
+          </w:p>
+        </w:tc>
+        <w:tc>
+          <w:tcPr>
+            <w:tcW w:w="6594" w:type="dxa"/>
+            <w:tcBorders/>
+            <w:vAlign w:val="center"/>
+          </w:tcPr>
+          <w:p>
+            <w:pPr>
+              <w:pStyle w:val="Contedodatabela"/>
+              <w:widowControl/>
+              <w:spacing w:before="0" w:after="283"/>
+              <w:rPr/>
+            </w:pPr>
+            <w:r>
+              <w:rPr/>
+              <w:t>Utilização de AJAX para requisições assíncronas, com prática de programação em estruturas JSON e/ou XML.</w:t>
+            </w:r>
+          </w:p>
+        </w:tc>
+      </w:tr>
+      <w:tr>
+        <w:trPr/>
+        <w:tc>
+          <w:tcPr>
+            <w:tcW w:w="2432" w:type="dxa"/>
+            <w:tcBorders/>
+            <w:vAlign w:val="center"/>
+          </w:tcPr>
+          <w:p>
+            <w:pPr>
+              <w:pStyle w:val="Contedodatabela"/>
+              <w:widowControl/>
+              <w:spacing w:before="0" w:after="283"/>
+              <w:jc w:val="left"/>
+              <w:rPr/>
+            </w:pPr>
+            <w:r>
+              <w:rPr>
+                <w:rStyle w:val="Strong"/>
+              </w:rPr>
+              <w:t>Metodologia Adotada</w:t>
+            </w:r>
+          </w:p>
+        </w:tc>
+        <w:tc>
+          <w:tcPr>
+            <w:tcW w:w="6594" w:type="dxa"/>
+            <w:tcBorders/>
+            <w:vAlign w:val="center"/>
+          </w:tcPr>
+          <w:p>
+            <w:pPr>
+              <w:pStyle w:val="Contedodatabela"/>
+              <w:widowControl/>
+              <w:spacing w:before="0" w:after="283"/>
+              <w:rPr/>
+            </w:pPr>
+            <w:r>
+              <w:rPr>
+                <w:rStyle w:val="Strong"/>
+              </w:rPr>
+              <w:t>Desenvolvimento Incremental</w:t>
+            </w:r>
+            <w:r>
+              <w:rPr/>
+              <w:t xml:space="preserve"> com gerenciamento do fluxo de trabalho via </w:t>
+            </w:r>
+            <w:r>
+              <w:rPr>
+                <w:rStyle w:val="Strong"/>
+              </w:rPr>
+              <w:t>Kanban</w:t>
+            </w:r>
+            <w:r>
+              <w:rPr/>
+              <w:t xml:space="preserve"> (utilizando a ferramenta Jira Software para acompanhamento de tarefas e progresso).</w:t>
+            </w:r>
+          </w:p>
+        </w:tc>
+      </w:tr>
+      <w:tr>
+        <w:trPr/>
+        <w:tc>
+          <w:tcPr>
+            <w:tcW w:w="2432" w:type="dxa"/>
+            <w:tcBorders/>
+            <w:vAlign w:val="center"/>
+          </w:tcPr>
+          <w:p>
+            <w:pPr>
+              <w:pStyle w:val="Contedodatabela"/>
+              <w:widowControl/>
+              <w:spacing w:before="0" w:after="283"/>
+              <w:jc w:val="left"/>
+              <w:rPr/>
+            </w:pPr>
+            <w:r>
+              <w:rPr>
+                <w:rStyle w:val="Strong"/>
+              </w:rPr>
+              <w:t>Documentação Técnica</w:t>
+            </w:r>
+          </w:p>
+        </w:tc>
+        <w:tc>
+          <w:tcPr>
+            <w:tcW w:w="6594" w:type="dxa"/>
+            <w:tcBorders/>
+            <w:vAlign w:val="center"/>
+          </w:tcPr>
+          <w:p>
+            <w:pPr>
+              <w:pStyle w:val="Contedodatabela"/>
+              <w:widowControl/>
+              <w:spacing w:before="0" w:after="283"/>
+              <w:rPr/>
+            </w:pPr>
+            <w:r>
+              <w:rPr/>
+              <w:t>Os artefatos de documentação incluem Diagrama de Caso de Uso, Diagrama de Classes e Diagrama de Sequência, gerados utilizando as ferramentas PlantUML e App.Diagrams.</w:t>
+            </w:r>
+          </w:p>
+        </w:tc>
+      </w:tr>
+    </w:tbl>
+    <w:p>
+      <w:pPr>
+        <w:pStyle w:val="ListParagraph"/>
+        <w:rPr/>
+      </w:pPr>
+      <w:r>
+        <w:rPr/>
+      </w:r>
+    </w:p>
+    <w:p>
+      <w:pPr>
+        <w:pStyle w:val="ListParagraph"/>
+        <w:rPr/>
+      </w:pPr>
+      <w:r>
+        <w:rPr/>
+      </w:r>
+    </w:p>
+    <w:p>
+      <w:pPr>
+        <w:pStyle w:val="Heading3"/>
+        <w:spacing w:before="0" w:after="283"/>
+        <w:rPr>
+          <w:b/>
+          <w:bCs/>
+          <w:color w:val="auto"/>
+          <w:sz w:val="24"/>
+          <w:szCs w:val="24"/>
+        </w:rPr>
+      </w:pPr>
+      <w:r>
+        <w:rPr>
+          <w:b/>
+          <w:bCs/>
+          <w:color w:val="auto"/>
+          <w:sz w:val="24"/>
+          <w:szCs w:val="24"/>
+        </w:rPr>
+        <w:t>3. Modelo de Licenciamento (Preço e Cobrança)</w:t>
+      </w:r>
+    </w:p>
+    <w:p>
+      <w:pPr>
+        <w:pStyle w:val="BodyText"/>
+        <w:rPr/>
+      </w:pPr>
+      <w:r>
+        <w:rPr/>
+        <w:t>O sistema será oferecido sob o modelo SaaS (Software as a Service), cobrado através de uma mensalidade fixa.</w:t>
+      </w:r>
+    </w:p>
+    <w:p>
+      <w:pPr>
+        <w:pStyle w:val="BodyText"/>
+        <w:numPr>
+          <w:ilvl w:val="0"/>
+          <w:numId w:val="10"/>
+        </w:numPr>
+        <w:tabs>
+          <w:tab w:val="clear" w:pos="720"/>
+          <w:tab w:val="left" w:pos="0" w:leader="none"/>
+        </w:tabs>
+        <w:ind w:hanging="283" w:left="709"/>
+        <w:rPr/>
+      </w:pPr>
+      <w:r>
+        <w:rPr>
+          <w:rStyle w:val="Strong"/>
+        </w:rPr>
+        <w:t>Custo de Desenvolvimento Inicial:</w:t>
+      </w:r>
+      <w:r>
+        <w:rPr/>
+        <w:t xml:space="preserve"> Isento (o custo é amortizado na mensalidade).</w:t>
+      </w:r>
+    </w:p>
+    <w:p>
+      <w:pPr>
+        <w:pStyle w:val="BodyText"/>
+        <w:numPr>
+          <w:ilvl w:val="0"/>
+          <w:numId w:val="10"/>
+        </w:numPr>
+        <w:tabs>
+          <w:tab w:val="clear" w:pos="720"/>
+          <w:tab w:val="left" w:pos="0" w:leader="none"/>
+        </w:tabs>
+        <w:ind w:hanging="283" w:left="709"/>
+        <w:rPr/>
+      </w:pPr>
+      <w:r>
+        <w:rPr>
+          <w:rStyle w:val="Strong"/>
+        </w:rPr>
+        <w:t>Valor da Mensalidade (Licença de Uso + Serviços):</w:t>
+      </w:r>
+      <w:r>
+        <w:rPr/>
+        <w:t xml:space="preserve"> </w:t>
+      </w:r>
+      <w:r>
+        <w:rPr>
+          <w:rStyle w:val="Strong"/>
+        </w:rPr>
+        <w:t>R$ 80,00 (Oitenta Reais) por mês.</w:t>
+      </w:r>
+    </w:p>
+    <w:p>
+      <w:pPr>
+        <w:pStyle w:val="BodyText"/>
+        <w:numPr>
+          <w:ilvl w:val="0"/>
+          <w:numId w:val="10"/>
+        </w:numPr>
+        <w:tabs>
+          <w:tab w:val="clear" w:pos="720"/>
+          <w:tab w:val="left" w:pos="0" w:leader="none"/>
+        </w:tabs>
+        <w:ind w:hanging="283" w:left="709"/>
+        <w:rPr/>
+      </w:pPr>
+      <w:r>
+        <w:rPr>
+          <w:rStyle w:val="Strong"/>
+        </w:rPr>
+        <w:t>Justificativa do Preço:</w:t>
+      </w:r>
+      <w:r>
+        <w:rPr/>
+        <w:t xml:space="preserve"> O valor inicial reflete o escopo genérico e a ausência de modulação avançada. Este valor será reavaliado e ajustado após a implementação de módulos e funcionalidades evolutivas.</w:t>
+      </w:r>
+    </w:p>
+    <w:p>
+      <w:pPr>
+        <w:pStyle w:val="BodyText"/>
+        <w:numPr>
+          <w:ilvl w:val="0"/>
+          <w:numId w:val="10"/>
+        </w:numPr>
+        <w:tabs>
+          <w:tab w:val="clear" w:pos="720"/>
+          <w:tab w:val="left" w:pos="0" w:leader="none"/>
+        </w:tabs>
+        <w:ind w:hanging="283" w:left="709"/>
+        <w:rPr/>
+      </w:pPr>
+      <w:r>
+        <w:rPr>
+          <w:rStyle w:val="Strong"/>
+        </w:rPr>
+        <w:t>Reajuste:</w:t>
+      </w:r>
+      <w:r>
+        <w:rPr/>
+        <w:t xml:space="preserve"> Anual, com base na variação de um índice de mercado aplicável (simulação: IPCA acumulado).</w:t>
+      </w:r>
+    </w:p>
+    <w:p>
+      <w:pPr>
+        <w:pStyle w:val="Heading3"/>
+        <w:spacing w:before="0" w:after="283"/>
+        <w:rPr>
+          <w:b/>
+          <w:bCs/>
+          <w:color w:val="auto"/>
+          <w:sz w:val="24"/>
+          <w:szCs w:val="24"/>
+        </w:rPr>
+      </w:pPr>
+      <w:r>
+        <w:rPr>
+          <w:b/>
+          <w:bCs/>
+          <w:color w:val="auto"/>
+          <w:sz w:val="24"/>
+          <w:szCs w:val="24"/>
+        </w:rPr>
+      </w:r>
+      <w:r>
+        <w:br w:type="page"/>
+      </w:r>
+    </w:p>
+    <w:p>
+      <w:pPr>
+        <w:pStyle w:val="Heading3"/>
+        <w:spacing w:before="0" w:after="283"/>
+        <w:rPr>
+          <w:b/>
+          <w:bCs/>
+          <w:color w:val="auto"/>
+          <w:sz w:val="24"/>
+          <w:szCs w:val="24"/>
+        </w:rPr>
+      </w:pPr>
+      <w:r>
+        <w:rPr>
+          <w:b/>
+          <w:bCs/>
+          <w:color w:val="auto"/>
+          <w:sz w:val="24"/>
+          <w:szCs w:val="24"/>
+        </w:rPr>
+        <w:t>4. Acordo de Nível de Serviço (SLA) e Suporte Técnico</w:t>
+      </w:r>
+    </w:p>
+    <w:p>
+      <w:pPr>
+        <w:pStyle w:val="BodyText"/>
+        <w:rPr/>
+      </w:pPr>
+      <w:r>
+        <w:rPr/>
+        <w:t>O suporte e a manutenção são cruciais para a operação do sistema e estão inclusos na mensalidade.</w:t>
+      </w:r>
+    </w:p>
+    <w:p>
+      <w:pPr>
+        <w:pStyle w:val="Heading4"/>
+        <w:spacing w:before="0" w:after="283"/>
+        <w:rPr>
+          <w:color w:val="auto"/>
+          <w:sz w:val="22"/>
+          <w:szCs w:val="22"/>
+        </w:rPr>
+      </w:pPr>
+      <w:r>
+        <w:rPr>
+          <w:b/>
+          <w:bCs/>
+          <w:color w:val="auto"/>
+          <w:sz w:val="22"/>
+          <w:szCs w:val="22"/>
+        </w:rPr>
+        <w:t>4.1.</w:t>
+      </w:r>
+      <w:r>
+        <w:rPr>
+          <w:color w:val="auto"/>
+          <w:sz w:val="22"/>
+          <w:szCs w:val="22"/>
+        </w:rPr>
+        <w:t xml:space="preserve"> Horários de Operação e Atendimento</w:t>
+      </w:r>
+    </w:p>
+    <w:p>
+      <w:pPr>
+        <w:pStyle w:val="BodyText"/>
+        <w:numPr>
+          <w:ilvl w:val="0"/>
+          <w:numId w:val="11"/>
+        </w:numPr>
+        <w:tabs>
+          <w:tab w:val="clear" w:pos="720"/>
+          <w:tab w:val="left" w:pos="0" w:leader="none"/>
+        </w:tabs>
+        <w:ind w:hanging="283" w:left="709"/>
+        <w:rPr/>
+      </w:pPr>
+      <w:r>
+        <w:rPr>
+          <w:rStyle w:val="Strong"/>
+        </w:rPr>
+        <w:t>Horário de Funcionamento da Empresa (Hipotética):</w:t>
+      </w:r>
+      <w:r>
+        <w:rPr/>
+        <w:t xml:space="preserve"> 7:30 às 18:30 (Para fins de contato e operações administrativas).</w:t>
+      </w:r>
+    </w:p>
+    <w:p>
+      <w:pPr>
+        <w:pStyle w:val="BodyText"/>
+        <w:numPr>
+          <w:ilvl w:val="0"/>
+          <w:numId w:val="11"/>
+        </w:numPr>
+        <w:tabs>
+          <w:tab w:val="clear" w:pos="720"/>
+          <w:tab w:val="left" w:pos="0" w:leader="none"/>
+        </w:tabs>
+        <w:ind w:hanging="283" w:left="709"/>
+        <w:rPr/>
+      </w:pPr>
+      <w:r>
+        <w:rPr>
+          <w:rStyle w:val="Strong"/>
+        </w:rPr>
+        <w:t>Horário de Suporte Técnico (SLA):</w:t>
+      </w:r>
+      <w:r>
+        <w:rPr/>
+        <w:t xml:space="preserve"> Segunda a Sexta-feira, das </w:t>
+      </w:r>
+      <w:r>
+        <w:rPr>
+          <w:rStyle w:val="Strong"/>
+        </w:rPr>
+        <w:t>8h00 às 18h00</w:t>
+      </w:r>
+      <w:r>
+        <w:rPr/>
+        <w:t xml:space="preserve"> (Horário de Brasília).</w:t>
+      </w:r>
+    </w:p>
+    <w:p>
+      <w:pPr>
+        <w:pStyle w:val="BodyText"/>
+        <w:rPr/>
+      </w:pPr>
+      <w:r>
+        <w:rPr/>
+      </w:r>
+    </w:p>
+    <w:p>
+      <w:pPr>
+        <w:pStyle w:val="Heading4"/>
+        <w:spacing w:before="0" w:after="283"/>
+        <w:rPr>
+          <w:color w:val="auto"/>
+          <w:sz w:val="22"/>
+          <w:szCs w:val="22"/>
+        </w:rPr>
+      </w:pPr>
+      <w:r>
+        <w:rPr>
+          <w:b/>
+          <w:bCs/>
+          <w:color w:val="auto"/>
+          <w:sz w:val="22"/>
+          <w:szCs w:val="22"/>
+        </w:rPr>
+        <w:t>4.2.</w:t>
+      </w:r>
+      <w:r>
+        <w:rPr>
+          <w:color w:val="auto"/>
+          <w:sz w:val="22"/>
+          <w:szCs w:val="22"/>
+        </w:rPr>
+        <w:t xml:space="preserve"> Tempos de Resposta e Resolução</w:t>
+      </w:r>
+    </w:p>
+    <w:p>
+      <w:pPr>
+        <w:pStyle w:val="ListParagraph"/>
+        <w:rPr/>
+      </w:pPr>
+      <w:r>
+        <w:rPr/>
+      </w:r>
+    </w:p>
+    <w:tbl>
+      <w:tblPr>
+        <w:tblW w:w="9636" w:type="dxa"/>
+        <w:jc w:val="left"/>
+        <w:tblInd w:w="28" w:type="dxa"/>
+        <w:tblLayout w:type="fixed"/>
+        <w:tblCellMar>
+          <w:top w:w="28" w:type="dxa"/>
+          <w:left w:w="28" w:type="dxa"/>
+          <w:bottom w:w="28" w:type="dxa"/>
+          <w:right w:w="28" w:type="dxa"/>
+        </w:tblCellMar>
+      </w:tblPr>
+      <w:tblGrid>
+        <w:gridCol w:w="1871"/>
+        <w:gridCol w:w="3527"/>
+        <w:gridCol w:w="1766"/>
+        <w:gridCol w:w="2472"/>
+      </w:tblGrid>
+      <w:tr>
+        <w:trPr/>
+        <w:tc>
+          <w:tcPr>
+            <w:tcW w:w="1871" w:type="dxa"/>
+            <w:tcBorders/>
+            <w:vAlign w:val="center"/>
+          </w:tcPr>
+          <w:p>
+            <w:pPr>
+              <w:pStyle w:val="Ttulodetabela"/>
+              <w:widowControl/>
+              <w:spacing w:before="0" w:after="283"/>
+              <w:jc w:val="center"/>
+              <w:rPr/>
+            </w:pPr>
+            <w:r>
+              <w:rPr/>
+              <w:t>Tipo de Ocorrência</w:t>
+            </w:r>
+          </w:p>
+        </w:tc>
+        <w:tc>
+          <w:tcPr>
+            <w:tcW w:w="3527" w:type="dxa"/>
+            <w:tcBorders/>
+            <w:vAlign w:val="center"/>
+          </w:tcPr>
+          <w:p>
+            <w:pPr>
+              <w:pStyle w:val="Ttulodetabela"/>
+              <w:widowControl/>
+              <w:spacing w:before="0" w:after="283"/>
+              <w:jc w:val="center"/>
+              <w:rPr/>
+            </w:pPr>
+            <w:r>
+              <w:rPr/>
+              <w:t>Definição</w:t>
+            </w:r>
+          </w:p>
+        </w:tc>
+        <w:tc>
+          <w:tcPr>
+            <w:tcW w:w="1766" w:type="dxa"/>
+            <w:tcBorders/>
+            <w:vAlign w:val="center"/>
+          </w:tcPr>
+          <w:p>
+            <w:pPr>
+              <w:pStyle w:val="Ttulodetabela"/>
+              <w:widowControl/>
+              <w:spacing w:before="0" w:after="283"/>
+              <w:jc w:val="center"/>
+              <w:rPr/>
+            </w:pPr>
+            <w:r>
+              <w:rPr/>
+              <w:t>Prazo Máximo de Resolução</w:t>
+            </w:r>
+          </w:p>
+        </w:tc>
+        <w:tc>
+          <w:tcPr>
+            <w:tcW w:w="2472" w:type="dxa"/>
+            <w:tcBorders/>
+            <w:vAlign w:val="center"/>
+          </w:tcPr>
+          <w:p>
+            <w:pPr>
+              <w:pStyle w:val="Ttulodetabela"/>
+              <w:widowControl/>
+              <w:spacing w:before="0" w:after="283"/>
+              <w:jc w:val="center"/>
+              <w:rPr/>
+            </w:pPr>
+            <w:r>
+              <w:rPr/>
+              <w:t>Recebimento de Solicitação (SAC)</w:t>
+            </w:r>
+          </w:p>
+        </w:tc>
+      </w:tr>
+      <w:tr>
+        <w:trPr/>
+        <w:tc>
+          <w:tcPr>
+            <w:tcW w:w="1871" w:type="dxa"/>
+            <w:tcBorders/>
+            <w:vAlign w:val="center"/>
+          </w:tcPr>
+          <w:p>
+            <w:pPr>
+              <w:pStyle w:val="Contedodatabela"/>
+              <w:widowControl/>
+              <w:spacing w:before="0" w:after="283"/>
+              <w:jc w:val="left"/>
+              <w:rPr/>
+            </w:pPr>
+            <w:r>
+              <w:rPr>
+                <w:rStyle w:val="Strong"/>
+              </w:rPr>
+              <w:t>Erro Crítico (Prioridade Alta)</w:t>
+            </w:r>
+          </w:p>
+        </w:tc>
+        <w:tc>
+          <w:tcPr>
+            <w:tcW w:w="3527" w:type="dxa"/>
+            <w:tcBorders/>
+            <w:vAlign w:val="center"/>
+          </w:tcPr>
+          <w:p>
+            <w:pPr>
+              <w:pStyle w:val="Contedodatabela"/>
+              <w:widowControl/>
+              <w:spacing w:before="0" w:after="283"/>
+              <w:jc w:val="left"/>
+              <w:rPr/>
+            </w:pPr>
+            <w:r>
+              <w:rPr/>
+              <w:t>Falha que impede a operação integral ou parcial dos módulos centrais (ex: falha no PDV ou no agendamento).</w:t>
+            </w:r>
+          </w:p>
+        </w:tc>
+        <w:tc>
+          <w:tcPr>
+            <w:tcW w:w="1766" w:type="dxa"/>
+            <w:tcBorders/>
+            <w:vAlign w:val="center"/>
+          </w:tcPr>
+          <w:p>
+            <w:pPr>
+              <w:pStyle w:val="Contedodatabela"/>
+              <w:widowControl/>
+              <w:spacing w:before="0" w:after="283"/>
+              <w:jc w:val="center"/>
+              <w:rPr/>
+            </w:pPr>
+            <w:r>
+              <w:rPr>
+                <w:rStyle w:val="Strong"/>
+              </w:rPr>
+              <w:t>3 a 5 horas úteis</w:t>
+            </w:r>
+          </w:p>
+        </w:tc>
+        <w:tc>
+          <w:tcPr>
+            <w:tcW w:w="2472" w:type="dxa"/>
+            <w:tcBorders/>
+            <w:vAlign w:val="center"/>
+          </w:tcPr>
+          <w:p>
+            <w:pPr>
+              <w:pStyle w:val="Contedodatabela"/>
+              <w:widowControl/>
+              <w:spacing w:before="0" w:after="283"/>
+              <w:jc w:val="left"/>
+              <w:rPr/>
+            </w:pPr>
+            <w:r>
+              <w:rPr/>
+              <w:t>24 horas/dia (via canais de comunicação)</w:t>
+            </w:r>
+          </w:p>
+        </w:tc>
+      </w:tr>
+      <w:tr>
+        <w:trPr/>
+        <w:tc>
+          <w:tcPr>
+            <w:tcW w:w="1871" w:type="dxa"/>
+            <w:tcBorders/>
+            <w:vAlign w:val="center"/>
+          </w:tcPr>
+          <w:p>
+            <w:pPr>
+              <w:pStyle w:val="Contedodatabela"/>
+              <w:widowControl/>
+              <w:spacing w:before="0" w:after="283"/>
+              <w:jc w:val="left"/>
+              <w:rPr/>
+            </w:pPr>
+            <w:r>
+              <w:rPr>
+                <w:rStyle w:val="Strong"/>
+              </w:rPr>
+              <w:t>Erro de Média/Baixa Gravidade</w:t>
+            </w:r>
+          </w:p>
+        </w:tc>
+        <w:tc>
+          <w:tcPr>
+            <w:tcW w:w="3527" w:type="dxa"/>
+            <w:tcBorders/>
+            <w:vAlign w:val="center"/>
+          </w:tcPr>
+          <w:p>
+            <w:pPr>
+              <w:pStyle w:val="Contedodatabela"/>
+              <w:widowControl/>
+              <w:spacing w:before="0" w:after="283"/>
+              <w:jc w:val="left"/>
+              <w:rPr/>
+            </w:pPr>
+            <w:r>
+              <w:rPr/>
+              <w:t>Falha em funcionalidades secundárias ou problemas de layout que não impedem a operação (ex: erro em relatório).</w:t>
+            </w:r>
+          </w:p>
+        </w:tc>
+        <w:tc>
+          <w:tcPr>
+            <w:tcW w:w="1766" w:type="dxa"/>
+            <w:tcBorders/>
+            <w:vAlign w:val="center"/>
+          </w:tcPr>
+          <w:p>
+            <w:pPr>
+              <w:pStyle w:val="Contedodatabela"/>
+              <w:widowControl/>
+              <w:spacing w:before="0" w:after="283"/>
+              <w:jc w:val="center"/>
+              <w:rPr>
+                <w:b/>
+                <w:bCs/>
+              </w:rPr>
+            </w:pPr>
+            <w:r>
+              <w:rPr>
+                <w:b/>
+                <w:bCs/>
+              </w:rPr>
+              <w:t>24 horas úteis</w:t>
+            </w:r>
+          </w:p>
+        </w:tc>
+        <w:tc>
+          <w:tcPr>
+            <w:tcW w:w="2472" w:type="dxa"/>
+            <w:tcBorders/>
+            <w:vAlign w:val="center"/>
+          </w:tcPr>
+          <w:p>
+            <w:pPr>
+              <w:pStyle w:val="Contedodatabela"/>
+              <w:widowControl/>
+              <w:spacing w:before="0" w:after="283"/>
+              <w:jc w:val="left"/>
+              <w:rPr/>
+            </w:pPr>
+            <w:r>
+              <w:rPr/>
+              <w:t>24 horas/dia (via canais de comunicação)</w:t>
+            </w:r>
+          </w:p>
+        </w:tc>
+      </w:tr>
+      <w:tr>
+        <w:trPr/>
+        <w:tc>
+          <w:tcPr>
+            <w:tcW w:w="1871" w:type="dxa"/>
+            <w:tcBorders/>
+            <w:vAlign w:val="center"/>
+          </w:tcPr>
+          <w:p>
+            <w:pPr>
+              <w:pStyle w:val="Contedodatabela"/>
+              <w:widowControl/>
+              <w:spacing w:before="0" w:after="283"/>
+              <w:jc w:val="left"/>
+              <w:rPr/>
+            </w:pPr>
+            <w:r>
+              <w:rPr>
+                <w:rStyle w:val="Strong"/>
+              </w:rPr>
+              <w:t>Dúvidas Operacionais</w:t>
+            </w:r>
+          </w:p>
+        </w:tc>
+        <w:tc>
+          <w:tcPr>
+            <w:tcW w:w="3527" w:type="dxa"/>
+            <w:tcBorders/>
+            <w:vAlign w:val="center"/>
+          </w:tcPr>
+          <w:p>
+            <w:pPr>
+              <w:pStyle w:val="Contedodatabela"/>
+              <w:widowControl/>
+              <w:spacing w:before="0" w:after="283"/>
+              <w:jc w:val="left"/>
+              <w:rPr/>
+            </w:pPr>
+            <w:r>
+              <w:rPr/>
+              <w:t>Esclarecimento sobre o uso do sistema.</w:t>
+            </w:r>
+          </w:p>
+        </w:tc>
+        <w:tc>
+          <w:tcPr>
+            <w:tcW w:w="1766" w:type="dxa"/>
+            <w:tcBorders/>
+            <w:vAlign w:val="center"/>
+          </w:tcPr>
+          <w:p>
+            <w:pPr>
+              <w:pStyle w:val="Contedodatabela"/>
+              <w:widowControl/>
+              <w:spacing w:before="0" w:after="283"/>
+              <w:jc w:val="center"/>
+              <w:rPr>
+                <w:b/>
+                <w:bCs/>
+              </w:rPr>
+            </w:pPr>
+            <w:r>
+              <w:rPr>
+                <w:b/>
+                <w:bCs/>
+              </w:rPr>
+              <w:t>48 horas úteis</w:t>
+            </w:r>
+          </w:p>
+        </w:tc>
+        <w:tc>
+          <w:tcPr>
+            <w:tcW w:w="2472" w:type="dxa"/>
+            <w:tcBorders/>
+            <w:vAlign w:val="center"/>
+          </w:tcPr>
+          <w:p>
+            <w:pPr>
+              <w:pStyle w:val="Contedodatabela"/>
+              <w:widowControl/>
+              <w:spacing w:before="0" w:after="283"/>
+              <w:jc w:val="left"/>
+              <w:rPr/>
+            </w:pPr>
+            <w:r>
+              <w:rPr/>
+              <w:t>24 horas/dia (via canais de comunicação)</w:t>
+            </w:r>
+          </w:p>
+        </w:tc>
+      </w:tr>
+    </w:tbl>
+    <w:p>
+      <w:pPr>
+        <w:pStyle w:val="ListParagraph"/>
+        <w:rPr/>
+      </w:pPr>
+      <w:r>
+        <w:rPr/>
+      </w:r>
+    </w:p>
+    <w:p>
+      <w:pPr>
+        <w:pStyle w:val="Heading4"/>
+        <w:numPr>
+          <w:ilvl w:val="0"/>
+          <w:numId w:val="0"/>
+        </w:numPr>
+        <w:ind w:hanging="0" w:left="284"/>
+        <w:rPr>
+          <w:color w:val="auto"/>
+          <w:sz w:val="22"/>
+          <w:szCs w:val="22"/>
+        </w:rPr>
+      </w:pPr>
+      <w:r>
+        <w:rPr>
+          <w:b/>
+          <w:bCs/>
+          <w:color w:val="auto"/>
+          <w:sz w:val="22"/>
+          <w:szCs w:val="22"/>
+        </w:rPr>
+        <w:t>4.3.</w:t>
+      </w:r>
+      <w:r>
+        <w:rPr>
+          <w:color w:val="auto"/>
+          <w:sz w:val="22"/>
+          <w:szCs w:val="22"/>
+        </w:rPr>
+        <w:t xml:space="preserve"> Manutenção</w:t>
+      </w:r>
+    </w:p>
+    <w:p>
+      <w:pPr>
+        <w:pStyle w:val="BodyText"/>
+        <w:numPr>
+          <w:ilvl w:val="0"/>
+          <w:numId w:val="12"/>
+        </w:numPr>
+        <w:tabs>
+          <w:tab w:val="clear" w:pos="720"/>
+          <w:tab w:val="left" w:pos="0" w:leader="none"/>
+        </w:tabs>
+        <w:ind w:hanging="283" w:left="709"/>
+        <w:rPr/>
+      </w:pPr>
+      <w:r>
+        <w:rPr>
+          <w:rStyle w:val="Strong"/>
+        </w:rPr>
+        <w:t>Manutenção Corretiva:</w:t>
+      </w:r>
+      <w:r>
+        <w:rPr/>
+        <w:t xml:space="preserve"> Inclusa na mensalidade. Correção de </w:t>
+      </w:r>
+      <w:r>
+        <w:rPr>
+          <w:rStyle w:val="Emphasis"/>
+        </w:rPr>
+        <w:t>bugs</w:t>
+      </w:r>
+      <w:r>
+        <w:rPr/>
+        <w:t xml:space="preserve"> ou erros no código-fonte original do sistema.</w:t>
+      </w:r>
+    </w:p>
+    <w:p>
+      <w:pPr>
+        <w:pStyle w:val="BodyText"/>
+        <w:numPr>
+          <w:ilvl w:val="0"/>
+          <w:numId w:val="12"/>
+        </w:numPr>
+        <w:tabs>
+          <w:tab w:val="clear" w:pos="720"/>
+          <w:tab w:val="left" w:pos="0" w:leader="none"/>
+        </w:tabs>
+        <w:ind w:hanging="283" w:left="709"/>
+        <w:rPr/>
+      </w:pPr>
+      <w:r>
+        <w:rPr>
+          <w:rStyle w:val="Strong"/>
+        </w:rPr>
+        <w:t>Manutenção Evolutiva:</w:t>
+      </w:r>
+      <w:r>
+        <w:rPr/>
+        <w:t xml:space="preserve"> Necessária e prevista. O desenvolvimento de novas funcionalidades, a criação de módulos específicos e a otimização de performance serão realizados por meio de planejamento contínuo, orçamentos adicionais e atualizações periódicas incluídas no serviço mensal.</w:t>
+      </w:r>
+    </w:p>
+    <w:p>
+      <w:pPr>
+        <w:pStyle w:val="Heading3"/>
+        <w:spacing w:before="0" w:after="283"/>
+        <w:rPr>
+          <w:color w:val="auto"/>
+          <w:sz w:val="22"/>
+          <w:szCs w:val="22"/>
+        </w:rPr>
+      </w:pPr>
+      <w:r>
+        <w:rPr>
+          <w:color w:val="auto"/>
+          <w:sz w:val="22"/>
+          <w:szCs w:val="22"/>
+        </w:rPr>
+      </w:r>
+    </w:p>
+    <w:p>
+      <w:pPr>
+        <w:pStyle w:val="Heading3"/>
+        <w:spacing w:before="0" w:after="283"/>
+        <w:rPr>
+          <w:b/>
+          <w:bCs/>
+          <w:color w:val="auto"/>
+          <w:sz w:val="24"/>
+          <w:szCs w:val="24"/>
+        </w:rPr>
+      </w:pPr>
+      <w:r>
+        <w:rPr>
+          <w:b/>
+          <w:bCs/>
+          <w:color w:val="auto"/>
+          <w:sz w:val="24"/>
+          <w:szCs w:val="24"/>
+        </w:rPr>
+        <w:t>5. Propriedade Intelectual e Confidencialidade</w:t>
+      </w:r>
+    </w:p>
+    <w:p>
+      <w:pPr>
+        <w:pStyle w:val="BodyText"/>
+        <w:numPr>
+          <w:ilvl w:val="0"/>
+          <w:numId w:val="13"/>
+        </w:numPr>
+        <w:tabs>
+          <w:tab w:val="clear" w:pos="720"/>
+          <w:tab w:val="left" w:pos="0" w:leader="none"/>
+        </w:tabs>
+        <w:ind w:hanging="283" w:left="709"/>
+        <w:rPr/>
+      </w:pPr>
+      <w:r>
+        <w:rPr>
+          <w:rStyle w:val="Strong"/>
+        </w:rPr>
+        <w:t>Propriedade do Código-Fonte:</w:t>
+      </w:r>
+      <w:r>
+        <w:rPr/>
+        <w:t xml:space="preserve"> Visto que o sistema é licenciado sob um modelo de mensalidade (SaaS), o </w:t>
+      </w:r>
+      <w:r>
+        <w:rPr>
+          <w:rStyle w:val="Strong"/>
+        </w:rPr>
+        <w:t>código-fonte e a propriedade intelectual</w:t>
+      </w:r>
+      <w:r>
+        <w:rPr/>
+        <w:t xml:space="preserve"> integral do software pertencem à </w:t>
+      </w:r>
+      <w:r>
+        <w:rPr>
+          <w:rStyle w:val="Strong"/>
+        </w:rPr>
+        <w:t>Empresa/Equipe Desenvolvedora</w:t>
+      </w:r>
+      <w:r>
+        <w:rPr/>
+        <w:t xml:space="preserve">. O cliente adquire o </w:t>
+      </w:r>
+      <w:r>
+        <w:rPr>
+          <w:rStyle w:val="Strong"/>
+        </w:rPr>
+        <w:t>direito de uso (licença)</w:t>
+      </w:r>
+      <w:r>
+        <w:rPr/>
+        <w:t>, não a posse do código.</w:t>
+      </w:r>
+    </w:p>
+    <w:p>
+      <w:pPr>
+        <w:pStyle w:val="BodyText"/>
+        <w:numPr>
+          <w:ilvl w:val="0"/>
+          <w:numId w:val="13"/>
+        </w:numPr>
+        <w:tabs>
+          <w:tab w:val="clear" w:pos="720"/>
+          <w:tab w:val="left" w:pos="0" w:leader="none"/>
+        </w:tabs>
+        <w:ind w:hanging="283" w:left="709"/>
+        <w:rPr/>
+      </w:pPr>
+      <w:r>
+        <w:rPr>
+          <w:rStyle w:val="Strong"/>
+        </w:rPr>
+        <w:t>Confidencialidade:</w:t>
+      </w:r>
+      <w:r>
+        <w:rPr/>
+        <w:t xml:space="preserve"> Todas as informações de negócio, dados de clientes e estratégias operacionais acessadas pela equipe de desenvolvimento durante o suporte e manutenção serão tratadas sob estrito sigilo.</w:t>
+      </w:r>
+    </w:p>
+    <w:p>
+      <w:pPr>
+        <w:pStyle w:val="Normal"/>
+        <w:numPr>
+          <w:ilvl w:val="0"/>
+          <w:numId w:val="0"/>
+        </w:numPr>
+        <w:ind w:hanging="0" w:left="284"/>
         <w:rPr/>
       </w:pPr>
       <w:r>
@@ -17161,12 +18725,12 @@
         <w:rPr/>
         <w:t xml:space="preserve">5. </w:t>
       </w:r>
-      <w:bookmarkStart w:id="60" w:name="_Toc208341118"/>
+      <w:bookmarkStart w:id="36" w:name="_Toc208341118"/>
       <w:r>
         <w:rPr/>
         <w:t>Considerações Finais</w:t>
       </w:r>
-      <w:bookmarkEnd w:id="60"/>
+      <w:bookmarkEnd w:id="36"/>
     </w:p>
     <w:p>
       <w:pPr>
@@ -17229,12 +18793,12 @@
         <w:rPr/>
         <w:t xml:space="preserve">6. </w:t>
       </w:r>
-      <w:bookmarkStart w:id="61" w:name="_Toc208341119"/>
+      <w:bookmarkStart w:id="37" w:name="_Toc208341119"/>
       <w:r>
         <w:rPr/>
         <w:t>Referências</w:t>
       </w:r>
-      <w:bookmarkEnd w:id="61"/>
+      <w:bookmarkEnd w:id="37"/>
     </w:p>
     <w:p>
       <w:pPr>
@@ -17246,12 +18810,12 @@
         <w:ind w:hanging="0" w:left="710"/>
         <w:rPr/>
       </w:pPr>
-      <w:bookmarkStart w:id="62" w:name="_Toc208341120"/>
+      <w:bookmarkStart w:id="38" w:name="_Toc208341120"/>
       <w:r>
         <w:rPr/>
         <w:t>Anexo I - Diário de bordo</w:t>
       </w:r>
-      <w:bookmarkEnd w:id="62"/>
+      <w:bookmarkEnd w:id="38"/>
     </w:p>
     <w:p>
       <w:pPr>
@@ -17357,41 +18921,31 @@
           <w:ilvl w:val="0"/>
           <w:numId w:val="0"/>
         </w:numPr>
+        <w:spacing w:before="400" w:after="120"/>
         <w:ind w:hanging="0" w:left="720"/>
         <w:rPr/>
       </w:pPr>
-      <w:bookmarkStart w:id="63" w:name="_Toc208341121"/>
+      <w:bookmarkStart w:id="39" w:name="_Toc208341121"/>
       <w:r>
         <w:rPr/>
         <w:t>Anexo II – Cronograma efetivo</w:t>
       </w:r>
-      <w:bookmarkEnd w:id="63"/>
-    </w:p>
-    <w:p>
-      <w:pPr>
-        <w:pStyle w:val="Heading1"/>
+      <w:bookmarkEnd w:id="39"/>
+    </w:p>
+    <w:p>
+      <w:pPr>
+        <w:pStyle w:val="Normal"/>
         <w:numPr>
           <w:ilvl w:val="0"/>
           <w:numId w:val="0"/>
         </w:numPr>
+        <w:spacing w:before="400" w:after="120"/>
         <w:ind w:hanging="0" w:left="720"/>
         <w:rPr/>
       </w:pPr>
-      <w:bookmarkStart w:id="64" w:name="_Toc208341122"/>
-      <w:r>
-        <w:rPr/>
-        <w:t>Anexo III – Evidências</w:t>
-      </w:r>
-      <w:bookmarkEnd w:id="64"/>
-    </w:p>
-    <w:p>
-      <w:pPr>
-        <w:pStyle w:val="Normal"/>
-        <w:rPr/>
-      </w:pPr>
-      <w:r>
-        <w:rPr/>
-        <w:t>Link Live, participantes externos, prints.</w:t>
+      <w:r>
+        <w:rPr/>
+        <w:t>O Cronograma efetivo foi cumprido de acordo com o prazo, inclusive, tendo a documentação entregue de maneira antecipada.</w:t>
       </w:r>
     </w:p>
     <w:sectPr>
@@ -18866,6 +20420,554 @@
   <w:abstractNum w:abstractNumId="10">
     <w:lvl w:ilvl="0">
       <w:start w:val="1"/>
+      <w:numFmt w:val="bullet"/>
+      <w:lvlText w:val=""/>
+      <w:lvlJc w:val="left"/>
+      <w:pPr>
+        <w:tabs>
+          <w:tab w:val="num" w:pos="709"/>
+        </w:tabs>
+        <w:ind w:left="709" w:hanging="283"/>
+      </w:pPr>
+      <w:rPr>
+        <w:rFonts w:ascii="Symbol" w:hAnsi="Symbol" w:cs="Symbol" w:hint="default"/>
+      </w:rPr>
+    </w:lvl>
+    <w:lvl w:ilvl="1">
+      <w:start w:val="1"/>
+      <w:numFmt w:val="bullet"/>
+      <w:lvlText w:val=""/>
+      <w:lvlJc w:val="left"/>
+      <w:pPr>
+        <w:tabs>
+          <w:tab w:val="num" w:pos="1418"/>
+        </w:tabs>
+        <w:ind w:left="1418" w:hanging="283"/>
+      </w:pPr>
+      <w:rPr>
+        <w:rFonts w:ascii="Symbol" w:hAnsi="Symbol" w:cs="Symbol" w:hint="default"/>
+      </w:rPr>
+    </w:lvl>
+    <w:lvl w:ilvl="2">
+      <w:start w:val="1"/>
+      <w:numFmt w:val="bullet"/>
+      <w:lvlText w:val=""/>
+      <w:lvlJc w:val="left"/>
+      <w:pPr>
+        <w:tabs>
+          <w:tab w:val="num" w:pos="2127"/>
+        </w:tabs>
+        <w:ind w:left="2127" w:hanging="283"/>
+      </w:pPr>
+      <w:rPr>
+        <w:rFonts w:ascii="Symbol" w:hAnsi="Symbol" w:cs="Symbol" w:hint="default"/>
+      </w:rPr>
+    </w:lvl>
+    <w:lvl w:ilvl="3">
+      <w:start w:val="1"/>
+      <w:numFmt w:val="bullet"/>
+      <w:lvlText w:val=""/>
+      <w:lvlJc w:val="left"/>
+      <w:pPr>
+        <w:tabs>
+          <w:tab w:val="num" w:pos="2836"/>
+        </w:tabs>
+        <w:ind w:left="2836" w:hanging="283"/>
+      </w:pPr>
+      <w:rPr>
+        <w:rFonts w:ascii="Symbol" w:hAnsi="Symbol" w:cs="Symbol" w:hint="default"/>
+      </w:rPr>
+    </w:lvl>
+    <w:lvl w:ilvl="4">
+      <w:start w:val="1"/>
+      <w:numFmt w:val="bullet"/>
+      <w:lvlText w:val=""/>
+      <w:lvlJc w:val="left"/>
+      <w:pPr>
+        <w:tabs>
+          <w:tab w:val="num" w:pos="3545"/>
+        </w:tabs>
+        <w:ind w:left="3545" w:hanging="283"/>
+      </w:pPr>
+      <w:rPr>
+        <w:rFonts w:ascii="Symbol" w:hAnsi="Symbol" w:cs="Symbol" w:hint="default"/>
+      </w:rPr>
+    </w:lvl>
+    <w:lvl w:ilvl="5">
+      <w:start w:val="1"/>
+      <w:numFmt w:val="bullet"/>
+      <w:lvlText w:val=""/>
+      <w:lvlJc w:val="left"/>
+      <w:pPr>
+        <w:tabs>
+          <w:tab w:val="num" w:pos="4254"/>
+        </w:tabs>
+        <w:ind w:left="4254" w:hanging="283"/>
+      </w:pPr>
+      <w:rPr>
+        <w:rFonts w:ascii="Symbol" w:hAnsi="Symbol" w:cs="Symbol" w:hint="default"/>
+      </w:rPr>
+    </w:lvl>
+    <w:lvl w:ilvl="6">
+      <w:start w:val="1"/>
+      <w:numFmt w:val="bullet"/>
+      <w:lvlText w:val=""/>
+      <w:lvlJc w:val="left"/>
+      <w:pPr>
+        <w:tabs>
+          <w:tab w:val="num" w:pos="4963"/>
+        </w:tabs>
+        <w:ind w:left="4963" w:hanging="283"/>
+      </w:pPr>
+      <w:rPr>
+        <w:rFonts w:ascii="Symbol" w:hAnsi="Symbol" w:cs="Symbol" w:hint="default"/>
+      </w:rPr>
+    </w:lvl>
+    <w:lvl w:ilvl="7">
+      <w:start w:val="1"/>
+      <w:numFmt w:val="bullet"/>
+      <w:lvlText w:val=""/>
+      <w:lvlJc w:val="left"/>
+      <w:pPr>
+        <w:tabs>
+          <w:tab w:val="num" w:pos="5672"/>
+        </w:tabs>
+        <w:ind w:left="5672" w:hanging="283"/>
+      </w:pPr>
+      <w:rPr>
+        <w:rFonts w:ascii="Symbol" w:hAnsi="Symbol" w:cs="Symbol" w:hint="default"/>
+      </w:rPr>
+    </w:lvl>
+    <w:lvl w:ilvl="8">
+      <w:start w:val="1"/>
+      <w:numFmt w:val="bullet"/>
+      <w:lvlText w:val=""/>
+      <w:lvlJc w:val="left"/>
+      <w:pPr>
+        <w:tabs>
+          <w:tab w:val="num" w:pos="6381"/>
+        </w:tabs>
+        <w:ind w:left="6381" w:hanging="283"/>
+      </w:pPr>
+      <w:rPr>
+        <w:rFonts w:ascii="Symbol" w:hAnsi="Symbol" w:cs="Symbol" w:hint="default"/>
+      </w:rPr>
+    </w:lvl>
+  </w:abstractNum>
+  <w:abstractNum w:abstractNumId="11">
+    <w:lvl w:ilvl="0">
+      <w:start w:val="1"/>
+      <w:numFmt w:val="bullet"/>
+      <w:lvlText w:val=""/>
+      <w:lvlJc w:val="left"/>
+      <w:pPr>
+        <w:tabs>
+          <w:tab w:val="num" w:pos="709"/>
+        </w:tabs>
+        <w:ind w:left="709" w:hanging="283"/>
+      </w:pPr>
+      <w:rPr>
+        <w:rFonts w:ascii="Symbol" w:hAnsi="Symbol" w:cs="Symbol" w:hint="default"/>
+      </w:rPr>
+    </w:lvl>
+    <w:lvl w:ilvl="1">
+      <w:start w:val="1"/>
+      <w:numFmt w:val="bullet"/>
+      <w:lvlText w:val=""/>
+      <w:lvlJc w:val="left"/>
+      <w:pPr>
+        <w:tabs>
+          <w:tab w:val="num" w:pos="1418"/>
+        </w:tabs>
+        <w:ind w:left="1418" w:hanging="283"/>
+      </w:pPr>
+      <w:rPr>
+        <w:rFonts w:ascii="Symbol" w:hAnsi="Symbol" w:cs="Symbol" w:hint="default"/>
+      </w:rPr>
+    </w:lvl>
+    <w:lvl w:ilvl="2">
+      <w:start w:val="1"/>
+      <w:numFmt w:val="bullet"/>
+      <w:lvlText w:val=""/>
+      <w:lvlJc w:val="left"/>
+      <w:pPr>
+        <w:tabs>
+          <w:tab w:val="num" w:pos="2127"/>
+        </w:tabs>
+        <w:ind w:left="2127" w:hanging="283"/>
+      </w:pPr>
+      <w:rPr>
+        <w:rFonts w:ascii="Symbol" w:hAnsi="Symbol" w:cs="Symbol" w:hint="default"/>
+      </w:rPr>
+    </w:lvl>
+    <w:lvl w:ilvl="3">
+      <w:start w:val="1"/>
+      <w:numFmt w:val="bullet"/>
+      <w:lvlText w:val=""/>
+      <w:lvlJc w:val="left"/>
+      <w:pPr>
+        <w:tabs>
+          <w:tab w:val="num" w:pos="2836"/>
+        </w:tabs>
+        <w:ind w:left="2836" w:hanging="283"/>
+      </w:pPr>
+      <w:rPr>
+        <w:rFonts w:ascii="Symbol" w:hAnsi="Symbol" w:cs="Symbol" w:hint="default"/>
+      </w:rPr>
+    </w:lvl>
+    <w:lvl w:ilvl="4">
+      <w:start w:val="1"/>
+      <w:numFmt w:val="bullet"/>
+      <w:lvlText w:val=""/>
+      <w:lvlJc w:val="left"/>
+      <w:pPr>
+        <w:tabs>
+          <w:tab w:val="num" w:pos="3545"/>
+        </w:tabs>
+        <w:ind w:left="3545" w:hanging="283"/>
+      </w:pPr>
+      <w:rPr>
+        <w:rFonts w:ascii="Symbol" w:hAnsi="Symbol" w:cs="Symbol" w:hint="default"/>
+      </w:rPr>
+    </w:lvl>
+    <w:lvl w:ilvl="5">
+      <w:start w:val="1"/>
+      <w:numFmt w:val="bullet"/>
+      <w:lvlText w:val=""/>
+      <w:lvlJc w:val="left"/>
+      <w:pPr>
+        <w:tabs>
+          <w:tab w:val="num" w:pos="4254"/>
+        </w:tabs>
+        <w:ind w:left="4254" w:hanging="283"/>
+      </w:pPr>
+      <w:rPr>
+        <w:rFonts w:ascii="Symbol" w:hAnsi="Symbol" w:cs="Symbol" w:hint="default"/>
+      </w:rPr>
+    </w:lvl>
+    <w:lvl w:ilvl="6">
+      <w:start w:val="1"/>
+      <w:numFmt w:val="bullet"/>
+      <w:lvlText w:val=""/>
+      <w:lvlJc w:val="left"/>
+      <w:pPr>
+        <w:tabs>
+          <w:tab w:val="num" w:pos="4963"/>
+        </w:tabs>
+        <w:ind w:left="4963" w:hanging="283"/>
+      </w:pPr>
+      <w:rPr>
+        <w:rFonts w:ascii="Symbol" w:hAnsi="Symbol" w:cs="Symbol" w:hint="default"/>
+      </w:rPr>
+    </w:lvl>
+    <w:lvl w:ilvl="7">
+      <w:start w:val="1"/>
+      <w:numFmt w:val="bullet"/>
+      <w:lvlText w:val=""/>
+      <w:lvlJc w:val="left"/>
+      <w:pPr>
+        <w:tabs>
+          <w:tab w:val="num" w:pos="5672"/>
+        </w:tabs>
+        <w:ind w:left="5672" w:hanging="283"/>
+      </w:pPr>
+      <w:rPr>
+        <w:rFonts w:ascii="Symbol" w:hAnsi="Symbol" w:cs="Symbol" w:hint="default"/>
+      </w:rPr>
+    </w:lvl>
+    <w:lvl w:ilvl="8">
+      <w:start w:val="1"/>
+      <w:numFmt w:val="bullet"/>
+      <w:lvlText w:val=""/>
+      <w:lvlJc w:val="left"/>
+      <w:pPr>
+        <w:tabs>
+          <w:tab w:val="num" w:pos="6381"/>
+        </w:tabs>
+        <w:ind w:left="6381" w:hanging="283"/>
+      </w:pPr>
+      <w:rPr>
+        <w:rFonts w:ascii="Symbol" w:hAnsi="Symbol" w:cs="Symbol" w:hint="default"/>
+      </w:rPr>
+    </w:lvl>
+  </w:abstractNum>
+  <w:abstractNum w:abstractNumId="12">
+    <w:lvl w:ilvl="0">
+      <w:start w:val="1"/>
+      <w:numFmt w:val="bullet"/>
+      <w:lvlText w:val=""/>
+      <w:lvlJc w:val="left"/>
+      <w:pPr>
+        <w:tabs>
+          <w:tab w:val="num" w:pos="709"/>
+        </w:tabs>
+        <w:ind w:left="709" w:hanging="283"/>
+      </w:pPr>
+      <w:rPr>
+        <w:rFonts w:ascii="Symbol" w:hAnsi="Symbol" w:cs="Symbol" w:hint="default"/>
+      </w:rPr>
+    </w:lvl>
+    <w:lvl w:ilvl="1">
+      <w:start w:val="1"/>
+      <w:numFmt w:val="bullet"/>
+      <w:lvlText w:val=""/>
+      <w:lvlJc w:val="left"/>
+      <w:pPr>
+        <w:tabs>
+          <w:tab w:val="num" w:pos="1418"/>
+        </w:tabs>
+        <w:ind w:left="1418" w:hanging="283"/>
+      </w:pPr>
+      <w:rPr>
+        <w:rFonts w:ascii="Symbol" w:hAnsi="Symbol" w:cs="Symbol" w:hint="default"/>
+      </w:rPr>
+    </w:lvl>
+    <w:lvl w:ilvl="2">
+      <w:start w:val="1"/>
+      <w:numFmt w:val="bullet"/>
+      <w:lvlText w:val=""/>
+      <w:lvlJc w:val="left"/>
+      <w:pPr>
+        <w:tabs>
+          <w:tab w:val="num" w:pos="2127"/>
+        </w:tabs>
+        <w:ind w:left="2127" w:hanging="283"/>
+      </w:pPr>
+      <w:rPr>
+        <w:rFonts w:ascii="Symbol" w:hAnsi="Symbol" w:cs="Symbol" w:hint="default"/>
+      </w:rPr>
+    </w:lvl>
+    <w:lvl w:ilvl="3">
+      <w:start w:val="1"/>
+      <w:numFmt w:val="bullet"/>
+      <w:lvlText w:val=""/>
+      <w:lvlJc w:val="left"/>
+      <w:pPr>
+        <w:tabs>
+          <w:tab w:val="num" w:pos="2836"/>
+        </w:tabs>
+        <w:ind w:left="2836" w:hanging="283"/>
+      </w:pPr>
+      <w:rPr>
+        <w:rFonts w:ascii="Symbol" w:hAnsi="Symbol" w:cs="Symbol" w:hint="default"/>
+      </w:rPr>
+    </w:lvl>
+    <w:lvl w:ilvl="4">
+      <w:start w:val="1"/>
+      <w:numFmt w:val="bullet"/>
+      <w:lvlText w:val=""/>
+      <w:lvlJc w:val="left"/>
+      <w:pPr>
+        <w:tabs>
+          <w:tab w:val="num" w:pos="3545"/>
+        </w:tabs>
+        <w:ind w:left="3545" w:hanging="283"/>
+      </w:pPr>
+      <w:rPr>
+        <w:rFonts w:ascii="Symbol" w:hAnsi="Symbol" w:cs="Symbol" w:hint="default"/>
+      </w:rPr>
+    </w:lvl>
+    <w:lvl w:ilvl="5">
+      <w:start w:val="1"/>
+      <w:numFmt w:val="bullet"/>
+      <w:lvlText w:val=""/>
+      <w:lvlJc w:val="left"/>
+      <w:pPr>
+        <w:tabs>
+          <w:tab w:val="num" w:pos="4254"/>
+        </w:tabs>
+        <w:ind w:left="4254" w:hanging="283"/>
+      </w:pPr>
+      <w:rPr>
+        <w:rFonts w:ascii="Symbol" w:hAnsi="Symbol" w:cs="Symbol" w:hint="default"/>
+      </w:rPr>
+    </w:lvl>
+    <w:lvl w:ilvl="6">
+      <w:start w:val="1"/>
+      <w:numFmt w:val="bullet"/>
+      <w:lvlText w:val=""/>
+      <w:lvlJc w:val="left"/>
+      <w:pPr>
+        <w:tabs>
+          <w:tab w:val="num" w:pos="4963"/>
+        </w:tabs>
+        <w:ind w:left="4963" w:hanging="283"/>
+      </w:pPr>
+      <w:rPr>
+        <w:rFonts w:ascii="Symbol" w:hAnsi="Symbol" w:cs="Symbol" w:hint="default"/>
+      </w:rPr>
+    </w:lvl>
+    <w:lvl w:ilvl="7">
+      <w:start w:val="1"/>
+      <w:numFmt w:val="bullet"/>
+      <w:lvlText w:val=""/>
+      <w:lvlJc w:val="left"/>
+      <w:pPr>
+        <w:tabs>
+          <w:tab w:val="num" w:pos="5672"/>
+        </w:tabs>
+        <w:ind w:left="5672" w:hanging="283"/>
+      </w:pPr>
+      <w:rPr>
+        <w:rFonts w:ascii="Symbol" w:hAnsi="Symbol" w:cs="Symbol" w:hint="default"/>
+      </w:rPr>
+    </w:lvl>
+    <w:lvl w:ilvl="8">
+      <w:start w:val="1"/>
+      <w:numFmt w:val="bullet"/>
+      <w:lvlText w:val=""/>
+      <w:lvlJc w:val="left"/>
+      <w:pPr>
+        <w:tabs>
+          <w:tab w:val="num" w:pos="6381"/>
+        </w:tabs>
+        <w:ind w:left="6381" w:hanging="283"/>
+      </w:pPr>
+      <w:rPr>
+        <w:rFonts w:ascii="Symbol" w:hAnsi="Symbol" w:cs="Symbol" w:hint="default"/>
+      </w:rPr>
+    </w:lvl>
+  </w:abstractNum>
+  <w:abstractNum w:abstractNumId="13">
+    <w:lvl w:ilvl="0">
+      <w:start w:val="1"/>
+      <w:numFmt w:val="bullet"/>
+      <w:lvlText w:val=""/>
+      <w:lvlJc w:val="left"/>
+      <w:pPr>
+        <w:tabs>
+          <w:tab w:val="num" w:pos="709"/>
+        </w:tabs>
+        <w:ind w:left="709" w:hanging="283"/>
+      </w:pPr>
+      <w:rPr>
+        <w:rFonts w:ascii="Symbol" w:hAnsi="Symbol" w:cs="Symbol" w:hint="default"/>
+      </w:rPr>
+    </w:lvl>
+    <w:lvl w:ilvl="1">
+      <w:start w:val="1"/>
+      <w:numFmt w:val="bullet"/>
+      <w:lvlText w:val=""/>
+      <w:lvlJc w:val="left"/>
+      <w:pPr>
+        <w:tabs>
+          <w:tab w:val="num" w:pos="1418"/>
+        </w:tabs>
+        <w:ind w:left="1418" w:hanging="283"/>
+      </w:pPr>
+      <w:rPr>
+        <w:rFonts w:ascii="Symbol" w:hAnsi="Symbol" w:cs="Symbol" w:hint="default"/>
+      </w:rPr>
+    </w:lvl>
+    <w:lvl w:ilvl="2">
+      <w:start w:val="1"/>
+      <w:numFmt w:val="bullet"/>
+      <w:lvlText w:val=""/>
+      <w:lvlJc w:val="left"/>
+      <w:pPr>
+        <w:tabs>
+          <w:tab w:val="num" w:pos="2127"/>
+        </w:tabs>
+        <w:ind w:left="2127" w:hanging="283"/>
+      </w:pPr>
+      <w:rPr>
+        <w:rFonts w:ascii="Symbol" w:hAnsi="Symbol" w:cs="Symbol" w:hint="default"/>
+      </w:rPr>
+    </w:lvl>
+    <w:lvl w:ilvl="3">
+      <w:start w:val="1"/>
+      <w:numFmt w:val="bullet"/>
+      <w:lvlText w:val=""/>
+      <w:lvlJc w:val="left"/>
+      <w:pPr>
+        <w:tabs>
+          <w:tab w:val="num" w:pos="2836"/>
+        </w:tabs>
+        <w:ind w:left="2836" w:hanging="283"/>
+      </w:pPr>
+      <w:rPr>
+        <w:rFonts w:ascii="Symbol" w:hAnsi="Symbol" w:cs="Symbol" w:hint="default"/>
+      </w:rPr>
+    </w:lvl>
+    <w:lvl w:ilvl="4">
+      <w:start w:val="1"/>
+      <w:numFmt w:val="bullet"/>
+      <w:lvlText w:val=""/>
+      <w:lvlJc w:val="left"/>
+      <w:pPr>
+        <w:tabs>
+          <w:tab w:val="num" w:pos="3545"/>
+        </w:tabs>
+        <w:ind w:left="3545" w:hanging="283"/>
+      </w:pPr>
+      <w:rPr>
+        <w:rFonts w:ascii="Symbol" w:hAnsi="Symbol" w:cs="Symbol" w:hint="default"/>
+      </w:rPr>
+    </w:lvl>
+    <w:lvl w:ilvl="5">
+      <w:start w:val="1"/>
+      <w:numFmt w:val="bullet"/>
+      <w:lvlText w:val=""/>
+      <w:lvlJc w:val="left"/>
+      <w:pPr>
+        <w:tabs>
+          <w:tab w:val="num" w:pos="4254"/>
+        </w:tabs>
+        <w:ind w:left="4254" w:hanging="283"/>
+      </w:pPr>
+      <w:rPr>
+        <w:rFonts w:ascii="Symbol" w:hAnsi="Symbol" w:cs="Symbol" w:hint="default"/>
+      </w:rPr>
+    </w:lvl>
+    <w:lvl w:ilvl="6">
+      <w:start w:val="1"/>
+      <w:numFmt w:val="bullet"/>
+      <w:lvlText w:val=""/>
+      <w:lvlJc w:val="left"/>
+      <w:pPr>
+        <w:tabs>
+          <w:tab w:val="num" w:pos="4963"/>
+        </w:tabs>
+        <w:ind w:left="4963" w:hanging="283"/>
+      </w:pPr>
+      <w:rPr>
+        <w:rFonts w:ascii="Symbol" w:hAnsi="Symbol" w:cs="Symbol" w:hint="default"/>
+      </w:rPr>
+    </w:lvl>
+    <w:lvl w:ilvl="7">
+      <w:start w:val="1"/>
+      <w:numFmt w:val="bullet"/>
+      <w:lvlText w:val=""/>
+      <w:lvlJc w:val="left"/>
+      <w:pPr>
+        <w:tabs>
+          <w:tab w:val="num" w:pos="5672"/>
+        </w:tabs>
+        <w:ind w:left="5672" w:hanging="283"/>
+      </w:pPr>
+      <w:rPr>
+        <w:rFonts w:ascii="Symbol" w:hAnsi="Symbol" w:cs="Symbol" w:hint="default"/>
+      </w:rPr>
+    </w:lvl>
+    <w:lvl w:ilvl="8">
+      <w:start w:val="1"/>
+      <w:numFmt w:val="bullet"/>
+      <w:lvlText w:val=""/>
+      <w:lvlJc w:val="left"/>
+      <w:pPr>
+        <w:tabs>
+          <w:tab w:val="num" w:pos="6381"/>
+        </w:tabs>
+        <w:ind w:left="6381" w:hanging="283"/>
+      </w:pPr>
+      <w:rPr>
+        <w:rFonts w:ascii="Symbol" w:hAnsi="Symbol" w:cs="Symbol" w:hint="default"/>
+      </w:rPr>
+    </w:lvl>
+  </w:abstractNum>
+  <w:abstractNum w:abstractNumId="14">
+    <w:lvl w:ilvl="0">
+      <w:start w:val="1"/>
       <w:numFmt w:val="none"/>
       <w:suff w:val="nothing"/>
       <w:lvlText w:val=""/>
@@ -19011,6 +21113,18 @@
   </w:num>
   <w:num w:numId="10">
     <w:abstractNumId w:val="10"/>
+  </w:num>
+  <w:num w:numId="11">
+    <w:abstractNumId w:val="11"/>
+  </w:num>
+  <w:num w:numId="12">
+    <w:abstractNumId w:val="12"/>
+  </w:num>
+  <w:num w:numId="13">
+    <w:abstractNumId w:val="13"/>
+  </w:num>
+  <w:num w:numId="14">
+    <w:abstractNumId w:val="14"/>
   </w:num>
 </w:numbering>
 </file>
@@ -19657,6 +21771,29 @@
     <w:qFormat/>
     <w:rPr>
       <w:rFonts w:ascii="Liberation Mono" w:hAnsi="Liberation Mono" w:eastAsia="Liberation Mono" w:cs="Liberation Mono"/>
+    </w:rPr>
+  </w:style>
+  <w:style w:type="character" w:styleId="Strong">
+    <w:name w:val="Strong"/>
+    <w:qFormat/>
+    <w:rPr>
+      <w:b/>
+      <w:bCs/>
+    </w:rPr>
+  </w:style>
+  <w:style w:type="character" w:styleId="Marcadores">
+    <w:name w:val="Marcadores"/>
+    <w:qFormat/>
+    <w:rPr>
+      <w:rFonts w:ascii="OpenSymbol" w:hAnsi="OpenSymbol" w:eastAsia="OpenSymbol" w:cs="OpenSymbol"/>
+    </w:rPr>
+  </w:style>
+  <w:style w:type="character" w:styleId="Emphasis">
+    <w:name w:val="Emphasis"/>
+    <w:qFormat/>
+    <w:rPr>
+      <w:i/>
+      <w:iCs/>
     </w:rPr>
   </w:style>
   <w:style w:type="paragraph" w:styleId="Ttulo">

</xml_diff>

<commit_message>
Adição do PDF da documentação e o Slide de apresentação do Projeto.
</commit_message>
<xml_diff>
--- a/Documentação PI - 2º Semestre 2025 - G5.docx
+++ b/Documentação PI - 2º Semestre 2025 - G5.docx
@@ -559,11 +559,7 @@
             </w:pPr>
             <w:r>
               <w:rPr/>
-              <w:t xml:space="preserve">Desenvolvedor </w:t>
-            </w:r>
-            <w:r>
-              <w:rPr/>
-              <w:t>Full-Stack</w:t>
+              <w:t>Desenvolvedor Full-Stack</w:t>
             </w:r>
           </w:p>
         </w:tc>
@@ -796,7 +792,7 @@
                         <w:txbxContent>
                           <w:p>
                             <w:pPr>
-                              <w:pStyle w:val="Contedodoquadro"/>
+                              <w:pStyle w:val="Contedodoquadrouser"/>
                               <w:jc w:val="center"/>
                               <w:rPr>
                                 <w:color w:val="000000"/>
@@ -829,7 +825,7 @@
                   <w:txbxContent>
                     <w:p>
                       <w:pPr>
-                        <w:pStyle w:val="Contedodoquadro"/>
+                        <w:pStyle w:val="Contedodoquadrouser"/>
                         <w:jc w:val="center"/>
                         <w:rPr>
                           <w:color w:val="000000"/>
@@ -977,7 +973,7 @@
                         <w:txbxContent>
                           <w:p>
                             <w:pPr>
-                              <w:pStyle w:val="Contedodoquadro"/>
+                              <w:pStyle w:val="Contedodoquadrouser"/>
                               <w:rPr>
                                 <w:color w:val="000000"/>
                               </w:rPr>
@@ -990,7 +986,7 @@
                           </w:p>
                           <w:p>
                             <w:pPr>
-                              <w:pStyle w:val="Contedodoquadro"/>
+                              <w:pStyle w:val="Contedodoquadrouser"/>
                               <w:rPr>
                                 <w:color w:val="000000"/>
                               </w:rPr>
@@ -1003,7 +999,7 @@
                           </w:p>
                           <w:p>
                             <w:pPr>
-                              <w:pStyle w:val="Contedodoquadro"/>
+                              <w:pStyle w:val="Contedodoquadrouser"/>
                               <w:rPr>
                                 <w:color w:val="000000"/>
                               </w:rPr>
@@ -1016,7 +1012,7 @@
                           </w:p>
                           <w:p>
                             <w:pPr>
-                              <w:pStyle w:val="Contedodoquadro"/>
+                              <w:pStyle w:val="Contedodoquadrouser"/>
                               <w:rPr>
                                 <w:color w:val="000000"/>
                               </w:rPr>
@@ -1029,7 +1025,7 @@
                           </w:p>
                           <w:p>
                             <w:pPr>
-                              <w:pStyle w:val="Contedodoquadro"/>
+                              <w:pStyle w:val="Contedodoquadrouser"/>
                               <w:rPr>
                                 <w:color w:val="000000"/>
                               </w:rPr>
@@ -1061,7 +1057,7 @@
                   <w:txbxContent>
                     <w:p>
                       <w:pPr>
-                        <w:pStyle w:val="Contedodoquadro"/>
+                        <w:pStyle w:val="Contedodoquadrouser"/>
                         <w:rPr>
                           <w:color w:val="000000"/>
                         </w:rPr>
@@ -1074,7 +1070,7 @@
                     </w:p>
                     <w:p>
                       <w:pPr>
-                        <w:pStyle w:val="Contedodoquadro"/>
+                        <w:pStyle w:val="Contedodoquadrouser"/>
                         <w:rPr>
                           <w:color w:val="000000"/>
                         </w:rPr>
@@ -1087,7 +1083,7 @@
                     </w:p>
                     <w:p>
                       <w:pPr>
-                        <w:pStyle w:val="Contedodoquadro"/>
+                        <w:pStyle w:val="Contedodoquadrouser"/>
                         <w:rPr>
                           <w:color w:val="000000"/>
                         </w:rPr>
@@ -1100,7 +1096,7 @@
                     </w:p>
                     <w:p>
                       <w:pPr>
-                        <w:pStyle w:val="Contedodoquadro"/>
+                        <w:pStyle w:val="Contedodoquadrouser"/>
                         <w:rPr>
                           <w:color w:val="000000"/>
                         </w:rPr>
@@ -1113,7 +1109,7 @@
                     </w:p>
                     <w:p>
                       <w:pPr>
-                        <w:pStyle w:val="Contedodoquadro"/>
+                        <w:pStyle w:val="Contedodoquadrouser"/>
                         <w:rPr>
                           <w:color w:val="000000"/>
                         </w:rPr>
@@ -3853,142 +3849,20 @@
             <w:r>
               <w:rPr>
                 <w:webHidden/>
-              </w:rPr>
-              <w:fldChar w:fldCharType="begin"/>
-            </w:r>
-            <w:r>
-              <w:rPr>
-                <w:webHidden/>
-              </w:rPr>
-              <w:instrText xml:space="preserve">PAGEREF _Toc208341120 \h</w:instrText>
-            </w:r>
-            <w:r>
-              <w:rPr>
-                <w:webHidden/>
-              </w:rPr>
-              <w:fldChar w:fldCharType="separate"/>
-            </w:r>
-            <w:r>
-              <w:rPr>
-                <w:webHidden/>
                 <w:rStyle w:val="Vnculodendice"/>
                 <w:vanish w:val="false"/>
               </w:rPr>
               <w:t>Anexo I - Diário de bordo</w:t>
               <w:tab/>
-              <w:t>10</w:t>
-            </w:r>
-            <w:r>
-              <w:rPr>
-                <w:webHidden/>
-              </w:rPr>
-              <w:fldChar w:fldCharType="end"/>
+              <w:t>1</w:t>
             </w:r>
           </w:hyperlink>
-        </w:p>
-        <w:p>
-          <w:pPr>
-            <w:pStyle w:val="TOC1"/>
-            <w:tabs>
-              <w:tab w:val="clear" w:pos="720"/>
-              <w:tab w:val="right" w:pos="9019" w:leader="dot"/>
-            </w:tabs>
+          <w:r>
             <w:rPr>
-              <w:rFonts w:ascii="Cambria" w:hAnsi="Cambria" w:eastAsia="" w:cs="" w:asciiTheme="minorHAnsi" w:cstheme="minorBidi" w:eastAsiaTheme="minorEastAsia" w:hAnsiTheme="minorHAnsi"/>
-              <w:kern w:val="2"/>
-              <w:sz w:val="24"/>
-              <w:szCs w:val="24"/>
-              <w14:ligatures w14:val="standardContextual"/>
+              <w:vanish w:val="false"/>
             </w:rPr>
-          </w:pPr>
-          <w:hyperlink w:anchor="_Toc208341121">
-            <w:r>
-              <w:rPr>
-                <w:webHidden/>
-              </w:rPr>
-              <w:fldChar w:fldCharType="begin"/>
-            </w:r>
-            <w:r>
-              <w:rPr>
-                <w:webHidden/>
-              </w:rPr>
-              <w:instrText xml:space="preserve">PAGEREF _Toc208341121 \h</w:instrText>
-            </w:r>
-            <w:r>
-              <w:rPr>
-                <w:webHidden/>
-              </w:rPr>
-              <w:fldChar w:fldCharType="separate"/>
-            </w:r>
-            <w:r>
-              <w:rPr>
-                <w:webHidden/>
-                <w:rStyle w:val="Vnculodendice"/>
-                <w:vanish w:val="false"/>
-              </w:rPr>
-              <w:t>Anexo II – Cronograma efetivo</w:t>
-              <w:tab/>
-              <w:t>10</w:t>
-            </w:r>
-            <w:r>
-              <w:rPr>
-                <w:webHidden/>
-              </w:rPr>
-              <w:fldChar w:fldCharType="end"/>
-            </w:r>
-          </w:hyperlink>
-        </w:p>
-        <w:p>
-          <w:pPr>
-            <w:pStyle w:val="TOC1"/>
-            <w:tabs>
-              <w:tab w:val="clear" w:pos="720"/>
-              <w:tab w:val="right" w:pos="9019" w:leader="dot"/>
-            </w:tabs>
-            <w:rPr>
-              <w:rFonts w:ascii="Cambria" w:hAnsi="Cambria" w:eastAsia="" w:cs="" w:asciiTheme="minorHAnsi" w:cstheme="minorBidi" w:eastAsiaTheme="minorEastAsia" w:hAnsiTheme="minorHAnsi"/>
-              <w:kern w:val="2"/>
-              <w:sz w:val="24"/>
-              <w:szCs w:val="24"/>
-              <w14:ligatures w14:val="standardContextual"/>
-            </w:rPr>
-          </w:pPr>
-          <w:hyperlink w:anchor="_Toc208341122">
-            <w:r>
-              <w:rPr>
-                <w:webHidden/>
-              </w:rPr>
-              <w:fldChar w:fldCharType="begin"/>
-            </w:r>
-            <w:r>
-              <w:rPr>
-                <w:webHidden/>
-              </w:rPr>
-              <w:instrText xml:space="preserve">PAGEREF _Toc208341122 \h</w:instrText>
-            </w:r>
-            <w:r>
-              <w:rPr>
-                <w:webHidden/>
-              </w:rPr>
-              <w:fldChar w:fldCharType="separate"/>
-            </w:r>
-            <w:r>
-              <w:rPr>
-                <w:webHidden/>
-                <w:rStyle w:val="Vnculodendice"/>
-                <w:vanish w:val="false"/>
-              </w:rPr>
-              <w:t>Anexo III – Evidências</w:t>
-              <w:tab/>
-              <w:t>10</w:t>
-            </w:r>
-            <w:r>
-              <w:rPr>
-                <w:webHidden/>
-              </w:rPr>
-              <w:fldChar w:fldCharType="end"/>
-            </w:r>
-          </w:hyperlink>
+            <w:t>0</w:t>
+          </w:r>
         </w:p>
         <w:p>
           <w:pPr>
@@ -4061,29 +3935,12 @@
       <w:pPr>
         <w:pStyle w:val="Normal"/>
         <w:ind w:hanging="284" w:left="284"/>
-        <w:jc w:val="center"/>
-        <w:rPr>
-          <w:b/>
-          <w:bCs/>
-        </w:rPr>
-      </w:pPr>
-      <w:r>
-        <w:rPr>
-          <w:b/>
-          <w:bCs/>
-        </w:rPr>
-      </w:r>
-    </w:p>
-    <w:p>
-      <w:pPr>
-        <w:pStyle w:val="Normal"/>
-        <w:ind w:hanging="284" w:left="284"/>
         <w:rPr/>
       </w:pPr>
       <w:r>
         <w:rPr/>
         <w:drawing>
-          <wp:anchor behindDoc="0" distT="0" distB="0" distL="0" distR="0" simplePos="0" locked="0" layoutInCell="0" allowOverlap="1" relativeHeight="39">
+          <wp:anchor behindDoc="0" distT="0" distB="0" distL="0" distR="0" simplePos="0" locked="0" layoutInCell="0" allowOverlap="1" relativeHeight="40">
             <wp:simplePos x="0" y="0"/>
             <wp:positionH relativeFrom="column">
               <wp:posOffset>1711960</wp:posOffset>
@@ -4259,15 +4116,6 @@
     <w:p>
       <w:pPr>
         <w:pStyle w:val="Normal"/>
-        <w:rPr/>
-      </w:pPr>
-      <w:r>
-        <w:rPr/>
-      </w:r>
-    </w:p>
-    <w:p>
-      <w:pPr>
-        <w:pStyle w:val="Normal"/>
         <w:jc w:val="center"/>
         <w:rPr>
           <w:b/>
@@ -4285,19 +4133,17 @@
     <w:p>
       <w:pPr>
         <w:pStyle w:val="Normal"/>
-        <w:rPr/>
-      </w:pPr>
-      <w:r>
-        <w:rPr/>
-      </w:r>
-    </w:p>
-    <w:p>
-      <w:pPr>
-        <w:pStyle w:val="Normal"/>
-        <w:rPr/>
-      </w:pPr>
-      <w:r>
-        <w:rPr/>
+        <w:jc w:val="center"/>
+        <w:rPr>
+          <w:b/>
+          <w:bCs/>
+        </w:rPr>
+      </w:pPr>
+      <w:r>
+        <w:rPr>
+          <w:b/>
+          <w:bCs/>
+        </w:rPr>
       </w:r>
     </w:p>
     <w:p>
@@ -4318,7 +4164,16 @@
           <w:sz w:val="30"/>
           <w:szCs w:val="30"/>
         </w:rPr>
-        <w:t>Agro Família (Tatuí / SP)</w:t>
+        <w:t>Rações Ouro Verde</w:t>
+      </w:r>
+      <w:r>
+        <w:rPr>
+          <w:b/>
+          <w:bCs/>
+          <w:sz w:val="30"/>
+          <w:szCs w:val="30"/>
+        </w:rPr>
+        <w:t xml:space="preserve"> (Tatuí / SP)</w:t>
       </w:r>
     </w:p>
     <w:p>
@@ -4326,16 +4181,85 @@
         <w:pStyle w:val="Normal"/>
         <w:jc w:val="center"/>
         <w:rPr>
+          <w:b/>
+          <w:bCs/>
+          <w:sz w:val="30"/>
+          <w:szCs w:val="30"/>
+        </w:rPr>
+      </w:pPr>
+      <w:r>
+        <w:rPr>
+          <w:b/>
+          <w:bCs/>
+          <w:sz w:val="30"/>
+          <w:szCs w:val="30"/>
+        </w:rPr>
+      </w:r>
+    </w:p>
+    <w:p>
+      <w:pPr>
+        <w:pStyle w:val="Normal"/>
+        <w:jc w:val="center"/>
+        <w:rPr>
+          <w:b/>
+          <w:bCs/>
+          <w:sz w:val="30"/>
+          <w:szCs w:val="30"/>
+        </w:rPr>
+      </w:pPr>
+      <w:r>
+        <w:rPr>
+          <w:b/>
+          <w:bCs/>
           <w:sz w:val="20"/>
           <w:szCs w:val="20"/>
         </w:rPr>
-      </w:pPr>
-      <w:r>
-        <w:rPr>
-          <w:sz w:val="20"/>
-          <w:szCs w:val="20"/>
-        </w:rPr>
-        <w:t>Sem Logotipo no momento</w:t>
+        <w:drawing>
+          <wp:anchor behindDoc="0" distT="0" distB="0" distL="0" distR="0" simplePos="0" locked="0" layoutInCell="0" allowOverlap="1" relativeHeight="60">
+            <wp:simplePos x="0" y="0"/>
+            <wp:positionH relativeFrom="column">
+              <wp:align>center</wp:align>
+            </wp:positionH>
+            <wp:positionV relativeFrom="paragraph">
+              <wp:posOffset>635</wp:posOffset>
+            </wp:positionV>
+            <wp:extent cx="3677285" cy="3167380"/>
+            <wp:effectExtent l="0" t="0" r="0" b="0"/>
+            <wp:wrapSquare wrapText="largest"/>
+            <wp:docPr id="4" name="Figura21" descr=""/>
+            <wp:cNvGraphicFramePr>
+              <a:graphicFrameLocks xmlns:a="http://schemas.openxmlformats.org/drawingml/2006/main" noChangeAspect="1"/>
+            </wp:cNvGraphicFramePr>
+            <a:graphic xmlns:a="http://schemas.openxmlformats.org/drawingml/2006/main">
+              <a:graphicData uri="http://schemas.openxmlformats.org/drawingml/2006/picture">
+                <pic:pic xmlns:pic="http://schemas.openxmlformats.org/drawingml/2006/picture">
+                  <pic:nvPicPr>
+                    <pic:cNvPr id="4" name="Figura21" descr=""/>
+                    <pic:cNvPicPr>
+                      <a:picLocks noChangeAspect="1" noChangeArrowheads="1"/>
+                    </pic:cNvPicPr>
+                  </pic:nvPicPr>
+                  <pic:blipFill>
+                    <a:blip r:embed="rId3"/>
+                    <a:stretch>
+                      <a:fillRect/>
+                    </a:stretch>
+                  </pic:blipFill>
+                  <pic:spPr bwMode="auto">
+                    <a:xfrm>
+                      <a:off x="0" y="0"/>
+                      <a:ext cx="3677285" cy="3167380"/>
+                    </a:xfrm>
+                    <a:prstGeom prst="rect">
+                      <a:avLst/>
+                    </a:prstGeom>
+                    <a:noFill/>
+                  </pic:spPr>
+                </pic:pic>
+              </a:graphicData>
+            </a:graphic>
+          </wp:anchor>
+        </w:drawing>
       </w:r>
     </w:p>
     <w:p>
@@ -4582,7 +4506,7 @@
         <w:pStyle w:val="Normal"/>
         <w:rPr/>
       </w:pPr>
-      <w:hyperlink r:id="rId3">
+      <w:hyperlink r:id="rId4">
         <w:r>
           <w:rPr>
             <w:rStyle w:val="Hyperlink"/>
@@ -4650,7 +4574,7 @@
         </w:rPr>
         <w:t xml:space="preserve"> </w:t>
       </w:r>
-      <w:hyperlink r:id="rId4">
+      <w:hyperlink r:id="rId5">
         <w:r>
           <w:rPr>
             <w:rStyle w:val="Hyperlink"/>
@@ -4698,7 +4622,7 @@
         <w:jc w:val="left"/>
         <w:rPr/>
       </w:pPr>
-      <w:hyperlink r:id="rId5">
+      <w:hyperlink r:id="rId6">
         <w:r>
           <w:rPr>
             <w:rStyle w:val="Hyperlink"/>
@@ -4971,9 +4895,9 @@
         <w:rPr/>
       </w:pPr>
       <w:bookmarkStart w:id="12" w:name="_Toc208341100"/>
-      <w:bookmarkStart w:id="13" w:name="_y63ppj89aknf"/>
+      <w:bookmarkStart w:id="13" w:name="_insc0vnn24rq"/>
       <w:bookmarkStart w:id="14" w:name="_9ifolvgdxmor"/>
-      <w:bookmarkStart w:id="15" w:name="_insc0vnn24rq"/>
+      <w:bookmarkStart w:id="15" w:name="_y63ppj89aknf"/>
       <w:bookmarkEnd w:id="13"/>
       <w:bookmarkEnd w:id="14"/>
       <w:bookmarkEnd w:id="15"/>
@@ -7183,7 +7107,7 @@
             </w:r>
             <w:r>
               <w:rPr>
-                <w:rStyle w:val="Cdigo-fonteuser"/>
+                <w:rStyle w:val="Cdigo-fonte"/>
                 <w:kern w:val="0"/>
                 <w:sz w:val="22"/>
                 <w:szCs w:val="22"/>
@@ -7724,7 +7648,7 @@
                 <w:szCs w:val="20"/>
                 <w:lang w:val="pt-BR" w:eastAsia="ar-SA" w:bidi="ar-SA"/>
               </w:rPr>
-              <w:t>Padoca App</w:t>
+              <w:t>Simples Vet</w:t>
             </w:r>
           </w:p>
         </w:tc>
@@ -7885,7 +7809,7 @@
                 <w:szCs w:val="20"/>
                 <w:lang w:val="pt-BR" w:eastAsia="ar-SA" w:bidi="ar-SA"/>
               </w:rPr>
-              <w:t>X</w:t>
+              <w:t>-</w:t>
             </w:r>
           </w:p>
         </w:tc>
@@ -8022,7 +7946,7 @@
               <w:suppressAutoHyphens w:val="true"/>
               <w:spacing w:lineRule="auto" w:line="240" w:before="0" w:after="0"/>
               <w:jc w:val="center"/>
-              <w:cnfStyle w:val="000000000000" w:firstRow="0" w:lastRow="0" w:firstColumn="0" w:lastColumn="0" w:oddVBand="0" w:evenVBand="0" w:oddHBand="0" w:evenHBand="0" w:firstRowFirstColumn="0" w:firstRowLastColumn="0" w:lastRowFirstColumn="0" w:lastRowLastColumn="0"/>
+              <w:cnfStyle w:val="000000100000" w:firstRow="0" w:lastRow="0" w:firstColumn="0" w:lastColumn="0" w:oddVBand="0" w:evenVBand="0" w:oddHBand="1" w:evenHBand="0" w:firstRowFirstColumn="0" w:firstRowLastColumn="0" w:lastRowFirstColumn="0" w:lastRowLastColumn="0"/>
               <w:rPr>
                 <w:rFonts w:eastAsia="Calibri"/>
                 <w:b/>
@@ -8338,7 +8262,7 @@
               <w:suppressAutoHyphens w:val="true"/>
               <w:spacing w:lineRule="auto" w:line="240" w:before="0" w:after="0"/>
               <w:jc w:val="center"/>
-              <w:cnfStyle w:val="000000000000" w:firstRow="0" w:lastRow="0" w:firstColumn="0" w:lastColumn="0" w:oddVBand="0" w:evenVBand="0" w:oddHBand="0" w:evenHBand="0" w:firstRowFirstColumn="0" w:firstRowLastColumn="0" w:lastRowFirstColumn="0" w:lastRowLastColumn="0"/>
+              <w:cnfStyle w:val="000000100000" w:firstRow="0" w:lastRow="0" w:firstColumn="0" w:lastColumn="0" w:oddVBand="0" w:evenVBand="0" w:oddHBand="1" w:evenHBand="0" w:firstRowFirstColumn="0" w:firstRowLastColumn="0" w:lastRowFirstColumn="0" w:lastRowLastColumn="0"/>
               <w:rPr>
                 <w:rFonts w:eastAsia="Calibri"/>
                 <w:b/>
@@ -8515,7 +8439,7 @@
                 <w:szCs w:val="20"/>
                 <w:lang w:val="pt-BR" w:eastAsia="ar-SA" w:bidi="ar-SA"/>
               </w:rPr>
-              <w:t>-</w:t>
+              <w:t>X</w:t>
             </w:r>
           </w:p>
         </w:tc>
@@ -8654,7 +8578,7 @@
               <w:suppressAutoHyphens w:val="true"/>
               <w:spacing w:lineRule="auto" w:line="240" w:before="0" w:after="0"/>
               <w:jc w:val="center"/>
-              <w:cnfStyle w:val="000000000000" w:firstRow="0" w:lastRow="0" w:firstColumn="0" w:lastColumn="0" w:oddVBand="0" w:evenVBand="0" w:oddHBand="0" w:evenHBand="0" w:firstRowFirstColumn="0" w:firstRowLastColumn="0" w:lastRowFirstColumn="0" w:lastRowLastColumn="0"/>
+              <w:cnfStyle w:val="000000100000" w:firstRow="0" w:lastRow="0" w:firstColumn="0" w:lastColumn="0" w:oddVBand="0" w:evenVBand="0" w:oddHBand="1" w:evenHBand="0" w:firstRowFirstColumn="0" w:firstRowLastColumn="0" w:lastRowFirstColumn="0" w:lastRowLastColumn="0"/>
               <w:rPr>
                 <w:rFonts w:eastAsia="Calibri"/>
                 <w:b/>
@@ -8666,12 +8590,13 @@
               <w:rPr>
                 <w:rFonts w:eastAsia="Calibri" w:cs="Calibri" w:ascii="Segoe UI" w:hAnsi="Segoe UI"/>
                 <w:b/>
+                <w:color w:themeColor="text1" w:val="000000"/>
                 <w:kern w:val="0"/>
                 <w:sz w:val="20"/>
                 <w:szCs w:val="20"/>
                 <w:lang w:val="pt-BR" w:eastAsia="ar-SA" w:bidi="ar-SA"/>
               </w:rPr>
-              <w:t>-</w:t>
+              <w:t>X</w:t>
             </w:r>
           </w:p>
         </w:tc>
@@ -8815,7 +8740,7 @@
               <w:suppressAutoHyphens w:val="true"/>
               <w:spacing w:lineRule="auto" w:line="240" w:before="0" w:after="0"/>
               <w:jc w:val="center"/>
-              <w:cnfStyle w:val="000000000000" w:firstRow="0" w:lastRow="0" w:firstColumn="0" w:lastColumn="0" w:oddVBand="0" w:evenVBand="0" w:oddHBand="0" w:evenHBand="0" w:firstRowFirstColumn="0" w:firstRowLastColumn="0" w:lastRowFirstColumn="0" w:lastRowLastColumn="0"/>
+              <w:cnfStyle w:val="000000100000" w:firstRow="0" w:lastRow="0" w:firstColumn="0" w:lastColumn="0" w:oddVBand="0" w:evenVBand="0" w:oddHBand="1" w:evenHBand="0" w:firstRowFirstColumn="0" w:firstRowLastColumn="0" w:lastRowFirstColumn="0" w:lastRowLastColumn="0"/>
               <w:rPr>
                 <w:rFonts w:eastAsia="Calibri"/>
                 <w:b/>
@@ -8825,13 +8750,15 @@
             </w:pPr>
             <w:r>
               <w:rPr>
-                <w:rFonts w:cs="Calibri" w:ascii="Segoe UI" w:hAnsi="Segoe UI"/>
+                <w:rFonts w:eastAsia="Calibri" w:cs="Calibri" w:ascii="Segoe UI" w:hAnsi="Segoe UI"/>
+                <w:b/>
+                <w:color w:themeColor="text1" w:val="000000"/>
                 <w:kern w:val="0"/>
                 <w:sz w:val="20"/>
                 <w:szCs w:val="20"/>
-                <w:lang w:val="pt-BR" w:bidi="ar-SA"/>
-              </w:rPr>
-              <w:t>-</w:t>
+                <w:lang w:val="pt-BR" w:eastAsia="ar-SA" w:bidi="ar-SA"/>
+              </w:rPr>
+              <w:t>X</w:t>
             </w:r>
           </w:p>
         </w:tc>
@@ -11589,7 +11516,7 @@
     </w:p>
     <w:p>
       <w:pPr>
-        <w:pStyle w:val="Blocodecitaouser"/>
+        <w:pStyle w:val="Blocodecitao"/>
         <w:rPr/>
       </w:pPr>
       <w:r>
@@ -11632,7 +11559,7 @@
     </w:p>
     <w:p>
       <w:pPr>
-        <w:pStyle w:val="Blocodecitaouser"/>
+        <w:pStyle w:val="Blocodecitao"/>
         <w:rPr/>
       </w:pPr>
       <w:r>
@@ -11669,7 +11596,7 @@
     </w:p>
     <w:p>
       <w:pPr>
-        <w:pStyle w:val="Blocodecitaouser"/>
+        <w:pStyle w:val="Blocodecitao"/>
         <w:rPr/>
       </w:pPr>
       <w:r>
@@ -11695,7 +11622,7 @@
     </w:p>
     <w:p>
       <w:pPr>
-        <w:pStyle w:val="Blocodecitaouser"/>
+        <w:pStyle w:val="Blocodecitao"/>
         <w:numPr>
           <w:ilvl w:val="0"/>
           <w:numId w:val="5"/>
@@ -11720,7 +11647,7 @@
     </w:p>
     <w:p>
       <w:pPr>
-        <w:pStyle w:val="Blocodecitaouser"/>
+        <w:pStyle w:val="Blocodecitao"/>
         <w:numPr>
           <w:ilvl w:val="0"/>
           <w:numId w:val="5"/>
@@ -11765,7 +11692,7 @@
     </w:p>
     <w:p>
       <w:pPr>
-        <w:pStyle w:val="Blocodecitaouser"/>
+        <w:pStyle w:val="Blocodecitao"/>
         <w:numPr>
           <w:ilvl w:val="0"/>
           <w:numId w:val="5"/>
@@ -11826,7 +11753,7 @@
           <w:bCs w:val="false"/>
         </w:rPr>
       </w:pPr>
-      <w:hyperlink r:id="rId6">
+      <w:hyperlink r:id="rId7">
         <w:r>
           <w:rPr>
             <w:rStyle w:val="Hyperlink"/>
@@ -11907,7 +11834,7 @@
           <w:bCs/>
         </w:rPr>
         <w:drawing>
-          <wp:anchor behindDoc="0" distT="0" distB="0" distL="0" distR="0" simplePos="0" locked="0" layoutInCell="0" allowOverlap="1" relativeHeight="37">
+          <wp:anchor behindDoc="0" distT="0" distB="0" distL="0" distR="0" simplePos="0" locked="0" layoutInCell="0" allowOverlap="1" relativeHeight="38">
             <wp:simplePos x="0" y="0"/>
             <wp:positionH relativeFrom="column">
               <wp:align>center</wp:align>
@@ -11918,7 +11845,7 @@
             <wp:extent cx="5248275" cy="6671945"/>
             <wp:effectExtent l="0" t="0" r="0" b="0"/>
             <wp:wrapSquare wrapText="largest"/>
-            <wp:docPr id="4" name="Figura1" descr=""/>
+            <wp:docPr id="5" name="Figura1" descr=""/>
             <wp:cNvGraphicFramePr>
               <a:graphicFrameLocks xmlns:a="http://schemas.openxmlformats.org/drawingml/2006/main" noChangeAspect="1"/>
             </wp:cNvGraphicFramePr>
@@ -11926,13 +11853,13 @@
               <a:graphicData uri="http://schemas.openxmlformats.org/drawingml/2006/picture">
                 <pic:pic xmlns:pic="http://schemas.openxmlformats.org/drawingml/2006/picture">
                   <pic:nvPicPr>
-                    <pic:cNvPr id="4" name="Figura1" descr=""/>
+                    <pic:cNvPr id="5" name="Figura1" descr=""/>
                     <pic:cNvPicPr>
                       <a:picLocks noChangeAspect="1" noChangeArrowheads="1"/>
                     </pic:cNvPicPr>
                   </pic:nvPicPr>
                   <pic:blipFill>
-                    <a:blip r:embed="rId7"/>
+                    <a:blip r:embed="rId8"/>
                     <a:srcRect l="-363" t="-213" r="-363" b="-213"/>
                     <a:stretch>
                       <a:fillRect/>
@@ -12084,7 +12011,7 @@
           <w:szCs w:val="24"/>
         </w:rPr>
         <w:drawing>
-          <wp:anchor behindDoc="0" distT="0" distB="0" distL="0" distR="0" simplePos="0" locked="0" layoutInCell="0" allowOverlap="1" relativeHeight="38">
+          <wp:anchor behindDoc="0" distT="0" distB="0" distL="0" distR="0" simplePos="0" locked="0" layoutInCell="0" allowOverlap="1" relativeHeight="39">
             <wp:simplePos x="0" y="0"/>
             <wp:positionH relativeFrom="column">
               <wp:posOffset>0</wp:posOffset>
@@ -12095,7 +12022,7 @@
             <wp:extent cx="5731510" cy="3111500"/>
             <wp:effectExtent l="0" t="0" r="0" b="0"/>
             <wp:wrapSquare wrapText="largest"/>
-            <wp:docPr id="5" name="Figura3" descr=""/>
+            <wp:docPr id="6" name="Figura3" descr=""/>
             <wp:cNvGraphicFramePr>
               <a:graphicFrameLocks xmlns:a="http://schemas.openxmlformats.org/drawingml/2006/main" noChangeAspect="1"/>
             </wp:cNvGraphicFramePr>
@@ -12103,14 +12030,14 @@
               <a:graphicData uri="http://schemas.openxmlformats.org/drawingml/2006/picture">
                 <pic:pic xmlns:pic="http://schemas.openxmlformats.org/drawingml/2006/picture">
                   <pic:nvPicPr>
-                    <pic:cNvPr id="5" name="Figura3" descr=""/>
+                    <pic:cNvPr id="6" name="Figura3" descr=""/>
                     <pic:cNvPicPr>
                       <a:picLocks noChangeAspect="1" noChangeArrowheads="1"/>
                     </pic:cNvPicPr>
                   </pic:nvPicPr>
                   <pic:blipFill>
-                    <a:blip r:embed="rId8"/>
-                    <a:srcRect l="-137" t="-302" r="-137" b="-302"/>
+                    <a:blip r:embed="rId9"/>
+                    <a:srcRect l="-205" t="-453" r="-205" b="-453"/>
                     <a:stretch>
                       <a:fillRect/>
                     </a:stretch>
@@ -12124,6 +12051,11 @@
                       <a:avLst/>
                     </a:prstGeom>
                     <a:noFill/>
+                    <a:ln>
+                      <a:solidFill>
+                        <a:srgbClr val="000000"/>
+                      </a:solidFill>
+                    </a:ln>
                   </pic:spPr>
                 </pic:pic>
               </a:graphicData>
@@ -12174,7 +12106,7 @@
           <w:szCs w:val="24"/>
         </w:rPr>
         <w:drawing>
-          <wp:anchor behindDoc="0" distT="0" distB="0" distL="0" distR="0" simplePos="0" locked="0" layoutInCell="0" allowOverlap="1" relativeHeight="40">
+          <wp:anchor behindDoc="0" distT="0" distB="0" distL="0" distR="0" simplePos="0" locked="0" layoutInCell="0" allowOverlap="1" relativeHeight="41">
             <wp:simplePos x="0" y="0"/>
             <wp:positionH relativeFrom="column">
               <wp:posOffset>46355</wp:posOffset>
@@ -12185,7 +12117,7 @@
             <wp:extent cx="5685155" cy="3284220"/>
             <wp:effectExtent l="0" t="0" r="0" b="0"/>
             <wp:wrapSquare wrapText="largest"/>
-            <wp:docPr id="6" name="Figura5" descr=""/>
+            <wp:docPr id="7" name="Figura5" descr=""/>
             <wp:cNvGraphicFramePr>
               <a:graphicFrameLocks xmlns:a="http://schemas.openxmlformats.org/drawingml/2006/main" noChangeAspect="1"/>
             </wp:cNvGraphicFramePr>
@@ -12193,14 +12125,14 @@
               <a:graphicData uri="http://schemas.openxmlformats.org/drawingml/2006/picture">
                 <pic:pic xmlns:pic="http://schemas.openxmlformats.org/drawingml/2006/picture">
                   <pic:nvPicPr>
-                    <pic:cNvPr id="6" name="Figura5" descr=""/>
+                    <pic:cNvPr id="7" name="Figura5" descr=""/>
                     <pic:cNvPicPr>
                       <a:picLocks noChangeAspect="1" noChangeArrowheads="1"/>
                     </pic:cNvPicPr>
                   </pic:nvPicPr>
                   <pic:blipFill>
-                    <a:blip r:embed="rId9"/>
-                    <a:srcRect l="-168" t="-263" r="-168" b="-263"/>
+                    <a:blip r:embed="rId10"/>
+                    <a:srcRect l="-252" t="-394" r="-252" b="-394"/>
                     <a:stretch>
                       <a:fillRect/>
                     </a:stretch>
@@ -12214,6 +12146,11 @@
                       <a:avLst/>
                     </a:prstGeom>
                     <a:noFill/>
+                    <a:ln>
+                      <a:solidFill>
+                        <a:srgbClr val="000000"/>
+                      </a:solidFill>
+                    </a:ln>
                   </pic:spPr>
                 </pic:pic>
               </a:graphicData>
@@ -12285,7 +12222,7 @@
           <w:szCs w:val="24"/>
         </w:rPr>
         <w:drawing>
-          <wp:anchor behindDoc="0" distT="0" distB="0" distL="0" distR="0" simplePos="0" locked="0" layoutInCell="0" allowOverlap="1" relativeHeight="41">
+          <wp:anchor behindDoc="0" distT="0" distB="0" distL="0" distR="0" simplePos="0" locked="0" layoutInCell="0" allowOverlap="1" relativeHeight="42">
             <wp:simplePos x="0" y="0"/>
             <wp:positionH relativeFrom="column">
               <wp:posOffset>-156210</wp:posOffset>
@@ -12296,7 +12233,7 @@
             <wp:extent cx="6043930" cy="3526790"/>
             <wp:effectExtent l="0" t="0" r="0" b="0"/>
             <wp:wrapSquare wrapText="largest"/>
-            <wp:docPr id="7" name="Figura7" descr=""/>
+            <wp:docPr id="8" name="Figura7" descr=""/>
             <wp:cNvGraphicFramePr>
               <a:graphicFrameLocks xmlns:a="http://schemas.openxmlformats.org/drawingml/2006/main" noChangeAspect="1"/>
             </wp:cNvGraphicFramePr>
@@ -12304,14 +12241,14 @@
               <a:graphicData uri="http://schemas.openxmlformats.org/drawingml/2006/picture">
                 <pic:pic xmlns:pic="http://schemas.openxmlformats.org/drawingml/2006/picture">
                   <pic:nvPicPr>
-                    <pic:cNvPr id="7" name="Figura7" descr=""/>
+                    <pic:cNvPr id="8" name="Figura7" descr=""/>
                     <pic:cNvPicPr>
                       <a:picLocks noChangeAspect="1" noChangeArrowheads="1"/>
                     </pic:cNvPicPr>
                   </pic:nvPicPr>
                   <pic:blipFill>
-                    <a:blip r:embed="rId10"/>
-                    <a:srcRect l="-136" t="-199" r="-136" b="-199"/>
+                    <a:blip r:embed="rId11"/>
+                    <a:srcRect l="-203" t="-299" r="-203" b="-299"/>
                     <a:stretch>
                       <a:fillRect/>
                     </a:stretch>
@@ -12325,6 +12262,11 @@
                       <a:avLst/>
                     </a:prstGeom>
                     <a:noFill/>
+                    <a:ln>
+                      <a:solidFill>
+                        <a:srgbClr val="000000"/>
+                      </a:solidFill>
+                    </a:ln>
                   </pic:spPr>
                 </pic:pic>
               </a:graphicData>
@@ -12375,7 +12317,7 @@
           <w:szCs w:val="24"/>
         </w:rPr>
         <w:drawing>
-          <wp:anchor behindDoc="0" distT="0" distB="0" distL="0" distR="0" simplePos="0" locked="0" layoutInCell="0" allowOverlap="1" relativeHeight="42">
+          <wp:anchor behindDoc="0" distT="0" distB="0" distL="0" distR="0" simplePos="0" locked="0" layoutInCell="0" allowOverlap="1" relativeHeight="43">
             <wp:simplePos x="0" y="0"/>
             <wp:positionH relativeFrom="column">
               <wp:posOffset>-113665</wp:posOffset>
@@ -12386,7 +12328,7 @@
             <wp:extent cx="5989955" cy="3347085"/>
             <wp:effectExtent l="0" t="0" r="0" b="0"/>
             <wp:wrapSquare wrapText="largest"/>
-            <wp:docPr id="8" name="Figura8" descr=""/>
+            <wp:docPr id="9" name="Figura8" descr=""/>
             <wp:cNvGraphicFramePr>
               <a:graphicFrameLocks xmlns:a="http://schemas.openxmlformats.org/drawingml/2006/main" noChangeAspect="1"/>
             </wp:cNvGraphicFramePr>
@@ -12394,14 +12336,14 @@
               <a:graphicData uri="http://schemas.openxmlformats.org/drawingml/2006/picture">
                 <pic:pic xmlns:pic="http://schemas.openxmlformats.org/drawingml/2006/picture">
                   <pic:nvPicPr>
-                    <pic:cNvPr id="8" name="Figura8" descr=""/>
+                    <pic:cNvPr id="9" name="Figura8" descr=""/>
                     <pic:cNvPicPr>
                       <a:picLocks noChangeAspect="1" noChangeArrowheads="1"/>
                     </pic:cNvPicPr>
                   </pic:nvPicPr>
                   <pic:blipFill>
-                    <a:blip r:embed="rId11"/>
-                    <a:srcRect l="-161" t="-219" r="-161" b="-219"/>
+                    <a:blip r:embed="rId12"/>
+                    <a:srcRect l="-241" t="-329" r="-241" b="-329"/>
                     <a:stretch>
                       <a:fillRect/>
                     </a:stretch>
@@ -12415,6 +12357,11 @@
                       <a:avLst/>
                     </a:prstGeom>
                     <a:noFill/>
+                    <a:ln>
+                      <a:solidFill>
+                        <a:srgbClr val="000000"/>
+                      </a:solidFill>
+                    </a:ln>
                   </pic:spPr>
                 </pic:pic>
               </a:graphicData>
@@ -12507,7 +12454,7 @@
           <w:szCs w:val="24"/>
         </w:rPr>
         <w:drawing>
-          <wp:anchor behindDoc="0" distT="0" distB="0" distL="0" distR="0" simplePos="0" locked="0" layoutInCell="0" allowOverlap="1" relativeHeight="43">
+          <wp:anchor behindDoc="0" distT="0" distB="0" distL="0" distR="0" simplePos="0" locked="0" layoutInCell="0" allowOverlap="1" relativeHeight="44">
             <wp:simplePos x="0" y="0"/>
             <wp:positionH relativeFrom="column">
               <wp:align>center</wp:align>
@@ -12518,7 +12465,7 @@
             <wp:extent cx="5731510" cy="3432810"/>
             <wp:effectExtent l="0" t="0" r="0" b="0"/>
             <wp:wrapSquare wrapText="largest"/>
-            <wp:docPr id="9" name="Figura9" descr=""/>
+            <wp:docPr id="10" name="Figura9" descr=""/>
             <wp:cNvGraphicFramePr>
               <a:graphicFrameLocks xmlns:a="http://schemas.openxmlformats.org/drawingml/2006/main" noChangeAspect="1"/>
             </wp:cNvGraphicFramePr>
@@ -12526,14 +12473,14 @@
               <a:graphicData uri="http://schemas.openxmlformats.org/drawingml/2006/picture">
                 <pic:pic xmlns:pic="http://schemas.openxmlformats.org/drawingml/2006/picture">
                   <pic:nvPicPr>
-                    <pic:cNvPr id="9" name="Figura9" descr=""/>
+                    <pic:cNvPr id="10" name="Figura9" descr=""/>
                     <pic:cNvPicPr>
                       <a:picLocks noChangeAspect="1" noChangeArrowheads="1"/>
                     </pic:cNvPicPr>
                   </pic:nvPicPr>
                   <pic:blipFill>
-                    <a:blip r:embed="rId12"/>
-                    <a:srcRect l="-170" t="-284" r="-170" b="-284"/>
+                    <a:blip r:embed="rId13"/>
+                    <a:srcRect l="-255" t="-426" r="-255" b="-426"/>
                     <a:stretch>
                       <a:fillRect/>
                     </a:stretch>
@@ -12547,6 +12494,11 @@
                       <a:avLst/>
                     </a:prstGeom>
                     <a:noFill/>
+                    <a:ln>
+                      <a:solidFill>
+                        <a:srgbClr val="000000"/>
+                      </a:solidFill>
+                    </a:ln>
                   </pic:spPr>
                 </pic:pic>
               </a:graphicData>
@@ -12597,7 +12549,7 @@
       <w:r>
         <w:rPr/>
         <w:drawing>
-          <wp:anchor behindDoc="0" distT="0" distB="0" distL="0" distR="0" simplePos="0" locked="0" layoutInCell="0" allowOverlap="1" relativeHeight="44">
+          <wp:anchor behindDoc="0" distT="0" distB="0" distL="0" distR="0" simplePos="0" locked="0" layoutInCell="0" allowOverlap="1" relativeHeight="45">
             <wp:simplePos x="0" y="0"/>
             <wp:positionH relativeFrom="column">
               <wp:posOffset>-45720</wp:posOffset>
@@ -12608,7 +12560,7 @@
             <wp:extent cx="5731510" cy="3098165"/>
             <wp:effectExtent l="0" t="0" r="0" b="0"/>
             <wp:wrapSquare wrapText="largest"/>
-            <wp:docPr id="10" name="Figura10" descr=""/>
+            <wp:docPr id="11" name="Figura10" descr=""/>
             <wp:cNvGraphicFramePr>
               <a:graphicFrameLocks xmlns:a="http://schemas.openxmlformats.org/drawingml/2006/main" noChangeAspect="1"/>
             </wp:cNvGraphicFramePr>
@@ -12616,14 +12568,14 @@
               <a:graphicData uri="http://schemas.openxmlformats.org/drawingml/2006/picture">
                 <pic:pic xmlns:pic="http://schemas.openxmlformats.org/drawingml/2006/picture">
                   <pic:nvPicPr>
-                    <pic:cNvPr id="10" name="Figura10" descr=""/>
+                    <pic:cNvPr id="11" name="Figura10" descr=""/>
                     <pic:cNvPicPr>
                       <a:picLocks noChangeAspect="1" noChangeArrowheads="1"/>
                     </pic:cNvPicPr>
                   </pic:nvPicPr>
                   <pic:blipFill>
-                    <a:blip r:embed="rId13"/>
-                    <a:srcRect l="-165" t="-306" r="-165" b="-306"/>
+                    <a:blip r:embed="rId14"/>
+                    <a:srcRect l="-248" t="-459" r="-248" b="-459"/>
                     <a:stretch>
                       <a:fillRect/>
                     </a:stretch>
@@ -12637,6 +12589,11 @@
                       <a:avLst/>
                     </a:prstGeom>
                     <a:noFill/>
+                    <a:ln>
+                      <a:solidFill>
+                        <a:srgbClr val="000000"/>
+                      </a:solidFill>
+                    </a:ln>
                   </pic:spPr>
                 </pic:pic>
               </a:graphicData>
@@ -12732,7 +12689,7 @@
           <w:bCs/>
         </w:rPr>
         <w:drawing>
-          <wp:anchor behindDoc="0" distT="0" distB="0" distL="0" distR="0" simplePos="0" locked="0" layoutInCell="0" allowOverlap="1" relativeHeight="45">
+          <wp:anchor behindDoc="0" distT="0" distB="0" distL="0" distR="0" simplePos="0" locked="0" layoutInCell="0" allowOverlap="1" relativeHeight="46">
             <wp:simplePos x="0" y="0"/>
             <wp:positionH relativeFrom="column">
               <wp:align>center</wp:align>
@@ -12743,7 +12700,7 @@
             <wp:extent cx="5624830" cy="2934335"/>
             <wp:effectExtent l="0" t="0" r="0" b="0"/>
             <wp:wrapSquare wrapText="largest"/>
-            <wp:docPr id="11" name="Figura11" descr=""/>
+            <wp:docPr id="12" name="Figura11" descr=""/>
             <wp:cNvGraphicFramePr>
               <a:graphicFrameLocks xmlns:a="http://schemas.openxmlformats.org/drawingml/2006/main" noChangeAspect="1"/>
             </wp:cNvGraphicFramePr>
@@ -12751,14 +12708,14 @@
               <a:graphicData uri="http://schemas.openxmlformats.org/drawingml/2006/picture">
                 <pic:pic xmlns:pic="http://schemas.openxmlformats.org/drawingml/2006/picture">
                   <pic:nvPicPr>
-                    <pic:cNvPr id="11" name="Figura11" descr=""/>
+                    <pic:cNvPr id="12" name="Figura11" descr=""/>
                     <pic:cNvPicPr>
                       <a:picLocks noChangeAspect="1" noChangeArrowheads="1"/>
                     </pic:cNvPicPr>
                   </pic:nvPicPr>
                   <pic:blipFill>
-                    <a:blip r:embed="rId14"/>
-                    <a:srcRect l="-115" t="-224" r="-115" b="-224"/>
+                    <a:blip r:embed="rId15"/>
+                    <a:srcRect l="-152" t="-298" r="-152" b="-298"/>
                     <a:stretch>
                       <a:fillRect/>
                     </a:stretch>
@@ -12772,6 +12729,11 @@
                       <a:avLst/>
                     </a:prstGeom>
                     <a:noFill/>
+                    <a:ln>
+                      <a:solidFill>
+                        <a:srgbClr val="000000"/>
+                      </a:solidFill>
+                    </a:ln>
                   </pic:spPr>
                 </pic:pic>
               </a:graphicData>
@@ -12784,36 +12746,6 @@
       <w:pPr>
         <w:pStyle w:val="Normal"/>
         <w:rPr>
-          <w:b/>
-          <w:bCs/>
-        </w:rPr>
-      </w:pPr>
-      <w:r>
-        <w:rPr>
-          <w:b/>
-          <w:bCs/>
-        </w:rPr>
-      </w:r>
-    </w:p>
-    <w:p>
-      <w:pPr>
-        <w:pStyle w:val="Normal"/>
-        <w:rPr>
-          <w:b/>
-          <w:bCs/>
-        </w:rPr>
-      </w:pPr>
-      <w:r>
-        <w:rPr>
-          <w:b/>
-          <w:bCs/>
-        </w:rPr>
-      </w:r>
-    </w:p>
-    <w:p>
-      <w:pPr>
-        <w:pStyle w:val="Normal"/>
-        <w:rPr>
           <w:sz w:val="24"/>
           <w:szCs w:val="24"/>
         </w:rPr>
@@ -12842,7 +12774,7 @@
           <w:bCs/>
         </w:rPr>
         <w:drawing>
-          <wp:anchor behindDoc="0" distT="0" distB="0" distL="0" distR="0" simplePos="0" locked="0" layoutInCell="0" allowOverlap="1" relativeHeight="46">
+          <wp:anchor behindDoc="0" distT="0" distB="0" distL="0" distR="0" simplePos="0" locked="0" layoutInCell="0" allowOverlap="1" relativeHeight="47">
             <wp:simplePos x="0" y="0"/>
             <wp:positionH relativeFrom="column">
               <wp:posOffset>114300</wp:posOffset>
@@ -12850,10 +12782,10 @@
             <wp:positionV relativeFrom="paragraph">
               <wp:posOffset>139065</wp:posOffset>
             </wp:positionV>
-            <wp:extent cx="5426710" cy="3433445"/>
+            <wp:extent cx="5556250" cy="3433445"/>
             <wp:effectExtent l="0" t="0" r="0" b="0"/>
             <wp:wrapSquare wrapText="largest"/>
-            <wp:docPr id="12" name="Figura12" descr=""/>
+            <wp:docPr id="13" name="Figura12" descr=""/>
             <wp:cNvGraphicFramePr>
               <a:graphicFrameLocks xmlns:a="http://schemas.openxmlformats.org/drawingml/2006/main" noChangeAspect="1"/>
             </wp:cNvGraphicFramePr>
@@ -12861,14 +12793,14 @@
               <a:graphicData uri="http://schemas.openxmlformats.org/drawingml/2006/picture">
                 <pic:pic xmlns:pic="http://schemas.openxmlformats.org/drawingml/2006/picture">
                   <pic:nvPicPr>
-                    <pic:cNvPr id="12" name="Figura12" descr=""/>
+                    <pic:cNvPr id="13" name="Figura12" descr=""/>
                     <pic:cNvPicPr>
                       <a:picLocks noChangeAspect="1" noChangeArrowheads="1"/>
                     </pic:cNvPicPr>
                   </pic:nvPicPr>
                   <pic:blipFill>
-                    <a:blip r:embed="rId15"/>
-                    <a:srcRect l="-115" t="-182" r="-115" b="-182"/>
+                    <a:blip r:embed="rId16"/>
+                    <a:srcRect l="-153" t="-242" r="-153" b="-242"/>
                     <a:stretch>
                       <a:fillRect/>
                     </a:stretch>
@@ -12876,12 +12808,17 @@
                   <pic:spPr bwMode="auto">
                     <a:xfrm>
                       <a:off x="0" y="0"/>
-                      <a:ext cx="5426710" cy="3433445"/>
+                      <a:ext cx="5556250" cy="3433445"/>
                     </a:xfrm>
                     <a:prstGeom prst="rect">
                       <a:avLst/>
                     </a:prstGeom>
                     <a:noFill/>
+                    <a:ln>
+                      <a:solidFill>
+                        <a:srgbClr val="000000"/>
+                      </a:solidFill>
+                    </a:ln>
                   </pic:spPr>
                 </pic:pic>
               </a:graphicData>
@@ -12930,57 +12867,57 @@
       </w:pPr>
       <w:r>
         <w:rPr>
+          <w:sz w:val="24"/>
+          <w:szCs w:val="24"/>
+        </w:rPr>
+      </w:r>
+    </w:p>
+    <w:p>
+      <w:pPr>
+        <w:pStyle w:val="Heading2"/>
+        <w:rPr>
+          <w:sz w:val="24"/>
+          <w:szCs w:val="24"/>
+        </w:rPr>
+      </w:pPr>
+      <w:r>
+        <w:rPr>
+          <w:sz w:val="24"/>
+          <w:szCs w:val="24"/>
+        </w:rPr>
+        <w:t>3.3.3 – Modelo Físico</w:t>
+      </w:r>
+    </w:p>
+    <w:p>
+      <w:pPr>
+        <w:pStyle w:val="Normal"/>
+        <w:rPr>
           <w:sz w:val="22"/>
           <w:szCs w:val="22"/>
         </w:rPr>
-      </w:r>
-    </w:p>
-    <w:p>
-      <w:pPr>
-        <w:pStyle w:val="Heading2"/>
-        <w:rPr>
-          <w:sz w:val="24"/>
-          <w:szCs w:val="24"/>
-        </w:rPr>
-      </w:pPr>
-      <w:r>
-        <w:rPr>
-          <w:sz w:val="24"/>
-          <w:szCs w:val="24"/>
-        </w:rPr>
-        <w:t>3.3.3 – Modelo Físico</w:t>
-      </w:r>
-    </w:p>
-    <w:p>
-      <w:pPr>
-        <w:pStyle w:val="Normal"/>
+      </w:pPr>
+      <w:r>
         <w:rPr>
           <w:sz w:val="22"/>
           <w:szCs w:val="22"/>
         </w:rPr>
-      </w:pPr>
-      <w:r>
+      </w:r>
+    </w:p>
+    <w:p>
+      <w:pPr>
+        <w:pStyle w:val="Normal"/>
         <w:rPr>
           <w:sz w:val="22"/>
           <w:szCs w:val="22"/>
         </w:rPr>
-      </w:r>
-    </w:p>
-    <w:p>
-      <w:pPr>
-        <w:pStyle w:val="Normal"/>
+      </w:pPr>
+      <w:r>
         <w:rPr>
           <w:sz w:val="22"/>
           <w:szCs w:val="22"/>
         </w:rPr>
-      </w:pPr>
-      <w:r>
-        <w:rPr>
-          <w:sz w:val="22"/>
-          <w:szCs w:val="22"/>
-        </w:rPr>
         <w:drawing>
-          <wp:anchor behindDoc="0" distT="0" distB="0" distL="0" distR="0" simplePos="0" locked="0" layoutInCell="0" allowOverlap="1" relativeHeight="47">
+          <wp:anchor behindDoc="0" distT="0" distB="0" distL="0" distR="0" simplePos="0" locked="0" layoutInCell="0" allowOverlap="1" relativeHeight="48">
             <wp:simplePos x="0" y="0"/>
             <wp:positionH relativeFrom="column">
               <wp:align>center</wp:align>
@@ -12991,7 +12928,7 @@
             <wp:extent cx="5731510" cy="4074795"/>
             <wp:effectExtent l="0" t="0" r="0" b="0"/>
             <wp:wrapSquare wrapText="largest"/>
-            <wp:docPr id="13" name="Figura13" descr=""/>
+            <wp:docPr id="14" name="Figura13" descr=""/>
             <wp:cNvGraphicFramePr>
               <a:graphicFrameLocks xmlns:a="http://schemas.openxmlformats.org/drawingml/2006/main" noChangeAspect="1"/>
             </wp:cNvGraphicFramePr>
@@ -12999,14 +12936,14 @@
               <a:graphicData uri="http://schemas.openxmlformats.org/drawingml/2006/picture">
                 <pic:pic xmlns:pic="http://schemas.openxmlformats.org/drawingml/2006/picture">
                   <pic:nvPicPr>
-                    <pic:cNvPr id="13" name="Figura13" descr=""/>
+                    <pic:cNvPr id="14" name="Figura13" descr=""/>
                     <pic:cNvPicPr>
                       <a:picLocks noChangeAspect="1" noChangeArrowheads="1"/>
                     </pic:cNvPicPr>
                   </pic:nvPicPr>
                   <pic:blipFill>
-                    <a:blip r:embed="rId16"/>
-                    <a:srcRect l="-140" t="-196" r="-140" b="-196"/>
+                    <a:blip r:embed="rId17"/>
+                    <a:srcRect l="-209" t="-294" r="-209" b="-294"/>
                     <a:stretch>
                       <a:fillRect/>
                     </a:stretch>
@@ -13020,6 +12957,11 @@
                       <a:avLst/>
                     </a:prstGeom>
                     <a:noFill/>
+                    <a:ln>
+                      <a:solidFill>
+                        <a:srgbClr val="000000"/>
+                      </a:solidFill>
+                    </a:ln>
                   </pic:spPr>
                 </pic:pic>
               </a:graphicData>
@@ -13077,8 +13019,8 @@
       </w:tblPr>
       <w:tblGrid>
         <w:gridCol w:w="3002"/>
-        <w:gridCol w:w="2780"/>
-        <w:gridCol w:w="3794"/>
+        <w:gridCol w:w="2779"/>
+        <w:gridCol w:w="3795"/>
       </w:tblGrid>
       <w:tr>
         <w:trPr/>
@@ -13093,7 +13035,7 @@
           </w:tcPr>
           <w:p>
             <w:pPr>
-              <w:pStyle w:val="Contedodatabela"/>
+              <w:pStyle w:val="Contedodatabelauser"/>
               <w:jc w:val="center"/>
               <w:rPr>
                 <w:b/>
@@ -13111,7 +13053,7 @@
         </w:tc>
         <w:tc>
           <w:tcPr>
-            <w:tcW w:w="2780" w:type="dxa"/>
+            <w:tcW w:w="2779" w:type="dxa"/>
             <w:tcBorders>
               <w:top w:val="single" w:sz="4" w:space="0" w:color="000000"/>
               <w:left w:val="single" w:sz="4" w:space="0" w:color="000000"/>
@@ -13120,7 +13062,7 @@
           </w:tcPr>
           <w:p>
             <w:pPr>
-              <w:pStyle w:val="Contedodatabela"/>
+              <w:pStyle w:val="Contedodatabelauser"/>
               <w:jc w:val="center"/>
               <w:rPr>
                 <w:b/>
@@ -13138,7 +13080,7 @@
         </w:tc>
         <w:tc>
           <w:tcPr>
-            <w:tcW w:w="3794" w:type="dxa"/>
+            <w:tcW w:w="3795" w:type="dxa"/>
             <w:tcBorders>
               <w:top w:val="single" w:sz="4" w:space="0" w:color="000000"/>
               <w:left w:val="single" w:sz="4" w:space="0" w:color="000000"/>
@@ -13148,7 +13090,7 @@
           </w:tcPr>
           <w:p>
             <w:pPr>
-              <w:pStyle w:val="Contedodatabela"/>
+              <w:pStyle w:val="Contedodatabelauser"/>
               <w:jc w:val="center"/>
               <w:rPr>
                 <w:b/>
@@ -13177,7 +13119,7 @@
           </w:tcPr>
           <w:p>
             <w:pPr>
-              <w:pStyle w:val="Contedodatabela"/>
+              <w:pStyle w:val="Contedodatabelauser"/>
               <w:spacing w:before="798" w:after="798"/>
               <w:jc w:val="center"/>
               <w:rPr/>
@@ -13192,7 +13134,7 @@
         </w:tc>
         <w:tc>
           <w:tcPr>
-            <w:tcW w:w="2780" w:type="dxa"/>
+            <w:tcW w:w="2779" w:type="dxa"/>
             <w:tcBorders>
               <w:left w:val="single" w:sz="4" w:space="0" w:color="000000"/>
               <w:bottom w:val="single" w:sz="4" w:space="0" w:color="000000"/>
@@ -13200,7 +13142,7 @@
           </w:tcPr>
           <w:p>
             <w:pPr>
-              <w:pStyle w:val="Contedodatabela"/>
+              <w:pStyle w:val="Contedodatabelauser"/>
               <w:spacing w:before="741" w:after="741"/>
               <w:jc w:val="center"/>
               <w:rPr/>
@@ -13217,7 +13159,7 @@
         </w:tc>
         <w:tc>
           <w:tcPr>
-            <w:tcW w:w="3794" w:type="dxa"/>
+            <w:tcW w:w="3795" w:type="dxa"/>
             <w:tcBorders>
               <w:left w:val="single" w:sz="4" w:space="0" w:color="000000"/>
               <w:bottom w:val="single" w:sz="4" w:space="0" w:color="000000"/>
@@ -13226,7 +13168,7 @@
           </w:tcPr>
           <w:p>
             <w:pPr>
-              <w:pStyle w:val="Contedodatabela"/>
+              <w:pStyle w:val="Contedodatabelauser"/>
               <w:jc w:val="left"/>
               <w:rPr/>
             </w:pPr>
@@ -13322,7 +13264,7 @@
           </w:tcPr>
           <w:p>
             <w:pPr>
-              <w:pStyle w:val="Contedodatabela"/>
+              <w:pStyle w:val="Contedodatabelauser"/>
               <w:spacing w:before="399" w:after="399"/>
               <w:jc w:val="center"/>
               <w:rPr/>
@@ -13337,7 +13279,7 @@
         </w:tc>
         <w:tc>
           <w:tcPr>
-            <w:tcW w:w="2780" w:type="dxa"/>
+            <w:tcW w:w="2779" w:type="dxa"/>
             <w:tcBorders>
               <w:left w:val="single" w:sz="4" w:space="0" w:color="000000"/>
               <w:bottom w:val="single" w:sz="4" w:space="0" w:color="000000"/>
@@ -13345,7 +13287,7 @@
           </w:tcPr>
           <w:p>
             <w:pPr>
-              <w:pStyle w:val="Contedodatabela"/>
+              <w:pStyle w:val="Contedodatabelauser"/>
               <w:spacing w:before="513" w:after="513"/>
               <w:jc w:val="center"/>
               <w:rPr/>
@@ -13362,7 +13304,7 @@
         </w:tc>
         <w:tc>
           <w:tcPr>
-            <w:tcW w:w="3794" w:type="dxa"/>
+            <w:tcW w:w="3795" w:type="dxa"/>
             <w:tcBorders>
               <w:left w:val="single" w:sz="4" w:space="0" w:color="000000"/>
               <w:bottom w:val="single" w:sz="4" w:space="0" w:color="000000"/>
@@ -13371,7 +13313,7 @@
           </w:tcPr>
           <w:p>
             <w:pPr>
-              <w:pStyle w:val="Contedodatabela"/>
+              <w:pStyle w:val="Contedodatabelauser"/>
               <w:jc w:val="left"/>
               <w:rPr/>
             </w:pPr>
@@ -13415,7 +13357,7 @@
           </w:tcPr>
           <w:p>
             <w:pPr>
-              <w:pStyle w:val="Contedodatabela"/>
+              <w:pStyle w:val="Contedodatabelauser"/>
               <w:spacing w:before="456" w:after="456"/>
               <w:jc w:val="center"/>
               <w:rPr/>
@@ -13430,7 +13372,7 @@
         </w:tc>
         <w:tc>
           <w:tcPr>
-            <w:tcW w:w="2780" w:type="dxa"/>
+            <w:tcW w:w="2779" w:type="dxa"/>
             <w:tcBorders>
               <w:left w:val="single" w:sz="4" w:space="0" w:color="000000"/>
               <w:bottom w:val="single" w:sz="4" w:space="0" w:color="000000"/>
@@ -13438,7 +13380,7 @@
           </w:tcPr>
           <w:p>
             <w:pPr>
-              <w:pStyle w:val="Contedodatabela"/>
+              <w:pStyle w:val="Contedodatabelauser"/>
               <w:spacing w:before="513" w:after="513"/>
               <w:jc w:val="center"/>
               <w:rPr/>
@@ -13455,7 +13397,7 @@
         </w:tc>
         <w:tc>
           <w:tcPr>
-            <w:tcW w:w="3794" w:type="dxa"/>
+            <w:tcW w:w="3795" w:type="dxa"/>
             <w:tcBorders>
               <w:left w:val="single" w:sz="4" w:space="0" w:color="000000"/>
               <w:bottom w:val="single" w:sz="4" w:space="0" w:color="000000"/>
@@ -13464,7 +13406,7 @@
           </w:tcPr>
           <w:p>
             <w:pPr>
-              <w:pStyle w:val="Contedodatabela"/>
+              <w:pStyle w:val="Contedodatabelauser"/>
               <w:jc w:val="left"/>
               <w:rPr/>
             </w:pPr>
@@ -13498,7 +13440,7 @@
           </w:tcPr>
           <w:p>
             <w:pPr>
-              <w:pStyle w:val="Contedodatabela"/>
+              <w:pStyle w:val="Contedodatabelauser"/>
               <w:spacing w:before="1254" w:after="1254"/>
               <w:jc w:val="center"/>
               <w:rPr/>
@@ -13513,7 +13455,7 @@
         </w:tc>
         <w:tc>
           <w:tcPr>
-            <w:tcW w:w="2780" w:type="dxa"/>
+            <w:tcW w:w="2779" w:type="dxa"/>
             <w:tcBorders>
               <w:left w:val="single" w:sz="4" w:space="0" w:color="000000"/>
               <w:bottom w:val="single" w:sz="4" w:space="0" w:color="000000"/>
@@ -13521,7 +13463,7 @@
           </w:tcPr>
           <w:p>
             <w:pPr>
-              <w:pStyle w:val="Contedodatabela"/>
+              <w:pStyle w:val="Contedodatabelauser"/>
               <w:spacing w:before="1368" w:after="1368"/>
               <w:jc w:val="center"/>
               <w:rPr/>
@@ -13541,7 +13483,7 @@
         </w:tc>
         <w:tc>
           <w:tcPr>
-            <w:tcW w:w="3794" w:type="dxa"/>
+            <w:tcW w:w="3795" w:type="dxa"/>
             <w:tcBorders>
               <w:left w:val="single" w:sz="4" w:space="0" w:color="000000"/>
               <w:bottom w:val="single" w:sz="4" w:space="0" w:color="000000"/>
@@ -13550,7 +13492,7 @@
           </w:tcPr>
           <w:p>
             <w:pPr>
-              <w:pStyle w:val="Contedodatabela"/>
+              <w:pStyle w:val="Contedodatabelauser"/>
               <w:jc w:val="left"/>
               <w:rPr/>
             </w:pPr>
@@ -13623,7 +13565,7 @@
           </w:tcPr>
           <w:p>
             <w:pPr>
-              <w:pStyle w:val="Contedodatabela"/>
+              <w:pStyle w:val="Contedodatabelauser"/>
               <w:spacing w:before="513" w:after="513"/>
               <w:jc w:val="center"/>
               <w:rPr/>
@@ -13638,7 +13580,7 @@
         </w:tc>
         <w:tc>
           <w:tcPr>
-            <w:tcW w:w="2780" w:type="dxa"/>
+            <w:tcW w:w="2779" w:type="dxa"/>
             <w:tcBorders>
               <w:left w:val="single" w:sz="4" w:space="0" w:color="000000"/>
               <w:bottom w:val="single" w:sz="4" w:space="0" w:color="000000"/>
@@ -13646,7 +13588,7 @@
           </w:tcPr>
           <w:p>
             <w:pPr>
-              <w:pStyle w:val="Contedodatabela"/>
+              <w:pStyle w:val="Contedodatabelauser"/>
               <w:spacing w:before="513" w:after="513"/>
               <w:jc w:val="center"/>
               <w:rPr/>
@@ -13663,7 +13605,7 @@
         </w:tc>
         <w:tc>
           <w:tcPr>
-            <w:tcW w:w="3794" w:type="dxa"/>
+            <w:tcW w:w="3795" w:type="dxa"/>
             <w:tcBorders>
               <w:left w:val="single" w:sz="4" w:space="0" w:color="000000"/>
               <w:bottom w:val="single" w:sz="4" w:space="0" w:color="000000"/>
@@ -13672,7 +13614,7 @@
           </w:tcPr>
           <w:p>
             <w:pPr>
-              <w:pStyle w:val="Contedodatabela"/>
+              <w:pStyle w:val="Contedodatabelauser"/>
               <w:jc w:val="left"/>
               <w:rPr/>
             </w:pPr>
@@ -13706,7 +13648,7 @@
           </w:tcPr>
           <w:p>
             <w:pPr>
-              <w:pStyle w:val="Contedodatabela"/>
+              <w:pStyle w:val="Contedodatabelauser"/>
               <w:spacing w:before="513" w:after="513"/>
               <w:jc w:val="center"/>
               <w:rPr>
@@ -13725,7 +13667,7 @@
         </w:tc>
         <w:tc>
           <w:tcPr>
-            <w:tcW w:w="2780" w:type="dxa"/>
+            <w:tcW w:w="2779" w:type="dxa"/>
             <w:tcBorders>
               <w:left w:val="single" w:sz="4" w:space="0" w:color="000000"/>
               <w:bottom w:val="single" w:sz="4" w:space="0" w:color="000000"/>
@@ -13733,7 +13675,7 @@
           </w:tcPr>
           <w:p>
             <w:pPr>
-              <w:pStyle w:val="Contedodatabela"/>
+              <w:pStyle w:val="Contedodatabelauser"/>
               <w:spacing w:before="513" w:after="513"/>
               <w:jc w:val="center"/>
               <w:rPr/>
@@ -13746,7 +13688,7 @@
         </w:tc>
         <w:tc>
           <w:tcPr>
-            <w:tcW w:w="3794" w:type="dxa"/>
+            <w:tcW w:w="3795" w:type="dxa"/>
             <w:tcBorders>
               <w:left w:val="single" w:sz="4" w:space="0" w:color="000000"/>
               <w:bottom w:val="single" w:sz="4" w:space="0" w:color="000000"/>
@@ -13755,7 +13697,7 @@
           </w:tcPr>
           <w:p>
             <w:pPr>
-              <w:pStyle w:val="Contedodatabela"/>
+              <w:pStyle w:val="Contedodatabelauser"/>
               <w:jc w:val="left"/>
               <w:rPr/>
             </w:pPr>
@@ -13789,7 +13731,7 @@
           </w:tcPr>
           <w:p>
             <w:pPr>
-              <w:pStyle w:val="Contedodatabela"/>
+              <w:pStyle w:val="Contedodatabelauser"/>
               <w:spacing w:before="912" w:after="912"/>
               <w:jc w:val="center"/>
               <w:rPr>
@@ -13808,7 +13750,7 @@
         </w:tc>
         <w:tc>
           <w:tcPr>
-            <w:tcW w:w="2780" w:type="dxa"/>
+            <w:tcW w:w="2779" w:type="dxa"/>
             <w:tcBorders>
               <w:left w:val="single" w:sz="4" w:space="0" w:color="000000"/>
               <w:bottom w:val="single" w:sz="4" w:space="0" w:color="000000"/>
@@ -13816,7 +13758,7 @@
           </w:tcPr>
           <w:p>
             <w:pPr>
-              <w:pStyle w:val="Contedodatabela"/>
+              <w:pStyle w:val="Contedodatabelauser"/>
               <w:spacing w:before="912" w:after="912"/>
               <w:jc w:val="center"/>
               <w:rPr/>
@@ -13829,7 +13771,7 @@
         </w:tc>
         <w:tc>
           <w:tcPr>
-            <w:tcW w:w="3794" w:type="dxa"/>
+            <w:tcW w:w="3795" w:type="dxa"/>
             <w:tcBorders>
               <w:left w:val="single" w:sz="4" w:space="0" w:color="000000"/>
               <w:bottom w:val="single" w:sz="4" w:space="0" w:color="000000"/>
@@ -13838,7 +13780,7 @@
           </w:tcPr>
           <w:p>
             <w:pPr>
-              <w:pStyle w:val="Contedodatabela"/>
+              <w:pStyle w:val="Contedodatabelauser"/>
               <w:jc w:val="left"/>
               <w:rPr/>
             </w:pPr>
@@ -13905,7 +13847,7 @@
           </w:tcPr>
           <w:p>
             <w:pPr>
-              <w:pStyle w:val="Contedodatabela"/>
+              <w:pStyle w:val="Contedodatabelauser"/>
               <w:spacing w:before="912" w:after="912"/>
               <w:jc w:val="center"/>
               <w:rPr>
@@ -13924,7 +13866,7 @@
         </w:tc>
         <w:tc>
           <w:tcPr>
-            <w:tcW w:w="2780" w:type="dxa"/>
+            <w:tcW w:w="2779" w:type="dxa"/>
             <w:tcBorders>
               <w:left w:val="single" w:sz="4" w:space="0" w:color="000000"/>
               <w:bottom w:val="single" w:sz="4" w:space="0" w:color="000000"/>
@@ -13932,7 +13874,7 @@
           </w:tcPr>
           <w:p>
             <w:pPr>
-              <w:pStyle w:val="Contedodatabela"/>
+              <w:pStyle w:val="Contedodatabelauser"/>
               <w:spacing w:before="912" w:after="912"/>
               <w:jc w:val="center"/>
               <w:rPr/>
@@ -13945,7 +13887,7 @@
         </w:tc>
         <w:tc>
           <w:tcPr>
-            <w:tcW w:w="3794" w:type="dxa"/>
+            <w:tcW w:w="3795" w:type="dxa"/>
             <w:tcBorders>
               <w:left w:val="single" w:sz="4" w:space="0" w:color="000000"/>
               <w:bottom w:val="single" w:sz="4" w:space="0" w:color="000000"/>
@@ -13954,7 +13896,7 @@
           </w:tcPr>
           <w:p>
             <w:pPr>
-              <w:pStyle w:val="Contedodatabela"/>
+              <w:pStyle w:val="Contedodatabelauser"/>
               <w:jc w:val="left"/>
               <w:rPr/>
             </w:pPr>
@@ -14062,7 +14004,7 @@
           </w:tcPr>
           <w:p>
             <w:pPr>
-              <w:pStyle w:val="Contedodatabela"/>
+              <w:pStyle w:val="Contedodatabelauser"/>
               <w:rPr>
                 <w:b/>
                 <w:bCs/>
@@ -14089,7 +14031,7 @@
           </w:tcPr>
           <w:p>
             <w:pPr>
-              <w:pStyle w:val="Contedodatabela"/>
+              <w:pStyle w:val="Contedodatabelauser"/>
               <w:rPr>
                 <w:b/>
                 <w:bCs/>
@@ -14117,7 +14059,7 @@
           </w:tcPr>
           <w:p>
             <w:pPr>
-              <w:pStyle w:val="Contedodatabela"/>
+              <w:pStyle w:val="Contedodatabelauser"/>
               <w:spacing w:before="228" w:after="228"/>
               <w:rPr/>
             </w:pPr>
@@ -14138,7 +14080,7 @@
           </w:tcPr>
           <w:p>
             <w:pPr>
-              <w:pStyle w:val="Contedodatabela"/>
+              <w:pStyle w:val="Contedodatabelauser"/>
               <w:rPr/>
             </w:pPr>
             <w:r>
@@ -14200,7 +14142,7 @@
           </w:tcPr>
           <w:p>
             <w:pPr>
-              <w:pStyle w:val="Contedodatabela"/>
+              <w:pStyle w:val="Contedodatabelauser"/>
               <w:spacing w:before="285" w:after="285"/>
               <w:rPr/>
             </w:pPr>
@@ -14221,7 +14163,7 @@
           </w:tcPr>
           <w:p>
             <w:pPr>
-              <w:pStyle w:val="Contedodatabela"/>
+              <w:pStyle w:val="Contedodatabelauser"/>
               <w:rPr/>
             </w:pPr>
             <w:r>
@@ -14283,7 +14225,7 @@
           </w:tcPr>
           <w:p>
             <w:pPr>
-              <w:pStyle w:val="Contedodatabela"/>
+              <w:pStyle w:val="Contedodatabelauser"/>
               <w:spacing w:before="285" w:after="285"/>
               <w:rPr/>
             </w:pPr>
@@ -14304,7 +14246,7 @@
           </w:tcPr>
           <w:p>
             <w:pPr>
-              <w:pStyle w:val="Contedodatabela"/>
+              <w:pStyle w:val="Contedodatabelauser"/>
               <w:rPr/>
             </w:pPr>
             <w:r>
@@ -14366,7 +14308,7 @@
           </w:tcPr>
           <w:p>
             <w:pPr>
-              <w:pStyle w:val="Contedodatabela"/>
+              <w:pStyle w:val="Contedodatabelauser"/>
               <w:spacing w:before="285" w:after="285"/>
               <w:rPr/>
             </w:pPr>
@@ -14387,7 +14329,7 @@
           </w:tcPr>
           <w:p>
             <w:pPr>
-              <w:pStyle w:val="Contedodatabela"/>
+              <w:pStyle w:val="Contedodatabelauser"/>
               <w:rPr/>
             </w:pPr>
             <w:r>
@@ -14439,7 +14381,7 @@
           </w:tcPr>
           <w:p>
             <w:pPr>
-              <w:pStyle w:val="Contedodatabela"/>
+              <w:pStyle w:val="Contedodatabelauser"/>
               <w:spacing w:before="399" w:after="399"/>
               <w:rPr/>
             </w:pPr>
@@ -14460,7 +14402,7 @@
           </w:tcPr>
           <w:p>
             <w:pPr>
-              <w:pStyle w:val="Contedodatabela"/>
+              <w:pStyle w:val="Contedodatabelauser"/>
               <w:rPr/>
             </w:pPr>
             <w:r>
@@ -14482,7 +14424,7 @@
           </w:tcPr>
           <w:p>
             <w:pPr>
-              <w:pStyle w:val="Contedodatabela"/>
+              <w:pStyle w:val="Contedodatabelauser"/>
               <w:rPr/>
             </w:pPr>
             <w:r>
@@ -14502,7 +14444,7 @@
           </w:tcPr>
           <w:p>
             <w:pPr>
-              <w:pStyle w:val="Contedodatabela"/>
+              <w:pStyle w:val="Contedodatabelauser"/>
               <w:rPr/>
             </w:pPr>
             <w:r>
@@ -14523,7 +14465,7 @@
           </w:tcPr>
           <w:p>
             <w:pPr>
-              <w:pStyle w:val="Contedodatabela"/>
+              <w:pStyle w:val="Contedodatabelauser"/>
               <w:rPr/>
             </w:pPr>
             <w:r>
@@ -14542,7 +14484,7 @@
           </w:tcPr>
           <w:p>
             <w:pPr>
-              <w:pStyle w:val="Contedodatabela"/>
+              <w:pStyle w:val="Contedodatabelauser"/>
               <w:rPr/>
             </w:pPr>
             <w:r>
@@ -14554,25 +14496,8 @@
     </w:tbl>
     <w:p>
       <w:pPr>
-        <w:pStyle w:val="Normal"/>
-        <w:rPr/>
-      </w:pPr>
-      <w:r>
-        <w:rPr/>
-      </w:r>
-    </w:p>
-    <w:p>
-      <w:pPr>
-        <w:pStyle w:val="Normal"/>
-        <w:rPr/>
-      </w:pPr>
-      <w:r>
-        <w:rPr/>
-      </w:r>
-    </w:p>
-    <w:p>
-      <w:pPr>
         <w:pStyle w:val="Heading2"/>
+        <w:ind w:hanging="0" w:left="0"/>
         <w:rPr/>
       </w:pPr>
       <w:bookmarkStart w:id="27" w:name="_Toc208341111"/>
@@ -14621,7 +14546,7 @@
       <w:r>
         <w:rPr/>
         <w:drawing>
-          <wp:anchor behindDoc="0" distT="0" distB="0" distL="0" distR="0" simplePos="0" locked="0" layoutInCell="0" allowOverlap="1" relativeHeight="48">
+          <wp:anchor behindDoc="0" distT="0" distB="0" distL="0" distR="0" simplePos="0" locked="0" layoutInCell="0" allowOverlap="1" relativeHeight="49">
             <wp:simplePos x="0" y="0"/>
             <wp:positionH relativeFrom="column">
               <wp:align>center</wp:align>
@@ -14632,7 +14557,7 @@
             <wp:extent cx="5289550" cy="2554605"/>
             <wp:effectExtent l="0" t="0" r="0" b="0"/>
             <wp:wrapSquare wrapText="largest"/>
-            <wp:docPr id="14" name="Figura6" descr=""/>
+            <wp:docPr id="15" name="Figura6" descr=""/>
             <wp:cNvGraphicFramePr>
               <a:graphicFrameLocks xmlns:a="http://schemas.openxmlformats.org/drawingml/2006/main" noChangeAspect="1"/>
             </wp:cNvGraphicFramePr>
@@ -14640,14 +14565,14 @@
               <a:graphicData uri="http://schemas.openxmlformats.org/drawingml/2006/picture">
                 <pic:pic xmlns:pic="http://schemas.openxmlformats.org/drawingml/2006/picture">
                   <pic:nvPicPr>
-                    <pic:cNvPr id="14" name="Figura6" descr=""/>
+                    <pic:cNvPr id="15" name="Figura6" descr=""/>
                     <pic:cNvPicPr>
                       <a:picLocks noChangeAspect="1" noChangeArrowheads="1"/>
                     </pic:cNvPicPr>
                   </pic:nvPicPr>
                   <pic:blipFill>
-                    <a:blip r:embed="rId17"/>
-                    <a:srcRect l="-138" t="-286" r="-138" b="-286"/>
+                    <a:blip r:embed="rId18"/>
+                    <a:srcRect l="-207" t="-429" r="-207" b="-429"/>
                     <a:stretch>
                       <a:fillRect/>
                     </a:stretch>
@@ -14661,6 +14586,11 @@
                       <a:avLst/>
                     </a:prstGeom>
                     <a:noFill/>
+                    <a:ln>
+                      <a:solidFill>
+                        <a:srgbClr val="000000"/>
+                      </a:solidFill>
+                    </a:ln>
                   </pic:spPr>
                 </pic:pic>
               </a:graphicData>
@@ -14695,6 +14625,22 @@
           <w:b/>
           <w:bCs/>
         </w:rPr>
+      </w:r>
+    </w:p>
+    <w:p>
+      <w:pPr>
+        <w:pStyle w:val="Normal"/>
+        <w:spacing w:before="0" w:after="0"/>
+        <w:rPr>
+          <w:b/>
+          <w:bCs/>
+        </w:rPr>
+      </w:pPr>
+      <w:r>
+        <w:rPr>
+          <w:b/>
+          <w:bCs/>
+        </w:rPr>
         <w:t>Tela de Criar Usuário</w:t>
       </w:r>
     </w:p>
@@ -14712,7 +14658,7 @@
           <w:bCs/>
         </w:rPr>
         <w:drawing>
-          <wp:anchor behindDoc="0" distT="0" distB="0" distL="0" distR="0" simplePos="0" locked="0" layoutInCell="0" allowOverlap="1" relativeHeight="49">
+          <wp:anchor behindDoc="0" distT="0" distB="0" distL="0" distR="0" simplePos="0" locked="0" layoutInCell="0" allowOverlap="1" relativeHeight="50">
             <wp:simplePos x="0" y="0"/>
             <wp:positionH relativeFrom="column">
               <wp:posOffset>0</wp:posOffset>
@@ -14723,7 +14669,7 @@
             <wp:extent cx="5731510" cy="2614295"/>
             <wp:effectExtent l="0" t="0" r="0" b="0"/>
             <wp:wrapSquare wrapText="largest"/>
-            <wp:docPr id="15" name="Figura15" descr=""/>
+            <wp:docPr id="16" name="Figura15" descr=""/>
             <wp:cNvGraphicFramePr>
               <a:graphicFrameLocks xmlns:a="http://schemas.openxmlformats.org/drawingml/2006/main" noChangeAspect="1"/>
             </wp:cNvGraphicFramePr>
@@ -14731,14 +14677,14 @@
               <a:graphicData uri="http://schemas.openxmlformats.org/drawingml/2006/picture">
                 <pic:pic xmlns:pic="http://schemas.openxmlformats.org/drawingml/2006/picture">
                   <pic:nvPicPr>
-                    <pic:cNvPr id="15" name="Figura15" descr=""/>
+                    <pic:cNvPr id="16" name="Figura15" descr=""/>
                     <pic:cNvPicPr>
                       <a:picLocks noChangeAspect="1" noChangeArrowheads="1"/>
                     </pic:cNvPicPr>
                   </pic:nvPicPr>
                   <pic:blipFill>
-                    <a:blip r:embed="rId18"/>
-                    <a:srcRect l="-138" t="-302" r="-138" b="-302"/>
+                    <a:blip r:embed="rId19"/>
+                    <a:srcRect l="-207" t="-454" r="-207" b="-454"/>
                     <a:stretch>
                       <a:fillRect/>
                     </a:stretch>
@@ -14752,6 +14698,11 @@
                       <a:avLst/>
                     </a:prstGeom>
                     <a:noFill/>
+                    <a:ln>
+                      <a:solidFill>
+                        <a:srgbClr val="000000"/>
+                      </a:solidFill>
+                    </a:ln>
                   </pic:spPr>
                 </pic:pic>
               </a:graphicData>
@@ -14788,6 +14739,21 @@
           <w:b/>
           <w:bCs/>
         </w:rPr>
+      </w:r>
+    </w:p>
+    <w:p>
+      <w:pPr>
+        <w:pStyle w:val="Normal"/>
+        <w:rPr>
+          <w:b/>
+          <w:bCs/>
+        </w:rPr>
+      </w:pPr>
+      <w:r>
+        <w:rPr>
+          <w:b/>
+          <w:bCs/>
+        </w:rPr>
         <w:t>Tela de Esqueci Minha Senha</w:t>
       </w:r>
     </w:p>
@@ -14805,7 +14771,7 @@
           <w:bCs/>
         </w:rPr>
         <w:drawing>
-          <wp:anchor behindDoc="0" distT="0" distB="0" distL="0" distR="0" simplePos="0" locked="0" layoutInCell="0" allowOverlap="1" relativeHeight="50">
+          <wp:anchor behindDoc="0" distT="0" distB="0" distL="0" distR="0" simplePos="0" locked="0" layoutInCell="0" allowOverlap="1" relativeHeight="51">
             <wp:simplePos x="0" y="0"/>
             <wp:positionH relativeFrom="column">
               <wp:posOffset>0</wp:posOffset>
@@ -14816,7 +14782,7 @@
             <wp:extent cx="5731510" cy="2593340"/>
             <wp:effectExtent l="0" t="0" r="0" b="0"/>
             <wp:wrapSquare wrapText="largest"/>
-            <wp:docPr id="16" name="Figura16" descr=""/>
+            <wp:docPr id="17" name="Figura16" descr=""/>
             <wp:cNvGraphicFramePr>
               <a:graphicFrameLocks xmlns:a="http://schemas.openxmlformats.org/drawingml/2006/main" noChangeAspect="1"/>
             </wp:cNvGraphicFramePr>
@@ -14824,14 +14790,14 @@
               <a:graphicData uri="http://schemas.openxmlformats.org/drawingml/2006/picture">
                 <pic:pic xmlns:pic="http://schemas.openxmlformats.org/drawingml/2006/picture">
                   <pic:nvPicPr>
-                    <pic:cNvPr id="16" name="Figura16" descr=""/>
+                    <pic:cNvPr id="17" name="Figura16" descr=""/>
                     <pic:cNvPicPr>
                       <a:picLocks noChangeAspect="1" noChangeArrowheads="1"/>
                     </pic:cNvPicPr>
                   </pic:nvPicPr>
                   <pic:blipFill>
-                    <a:blip r:embed="rId19"/>
-                    <a:srcRect l="-138" t="-305" r="-138" b="-305"/>
+                    <a:blip r:embed="rId20"/>
+                    <a:srcRect l="-207" t="-457" r="-207" b="-457"/>
                     <a:stretch>
                       <a:fillRect/>
                     </a:stretch>
@@ -14845,6 +14811,11 @@
                       <a:avLst/>
                     </a:prstGeom>
                     <a:noFill/>
+                    <a:ln>
+                      <a:solidFill>
+                        <a:srgbClr val="000000"/>
+                      </a:solidFill>
+                    </a:ln>
                   </pic:spPr>
                 </pic:pic>
               </a:graphicData>
@@ -14900,6 +14871,22 @@
           <w:b/>
           <w:bCs/>
         </w:rPr>
+      </w:r>
+    </w:p>
+    <w:p>
+      <w:pPr>
+        <w:pStyle w:val="Normal"/>
+        <w:spacing w:before="0" w:after="0"/>
+        <w:rPr>
+          <w:b/>
+          <w:bCs/>
+        </w:rPr>
+      </w:pPr>
+      <w:r>
+        <w:rPr>
+          <w:b/>
+          <w:bCs/>
+        </w:rPr>
         <w:t>Tela do Administrador</w:t>
       </w:r>
     </w:p>
@@ -14932,7 +14919,7 @@
           <w:bCs/>
         </w:rPr>
         <w:drawing>
-          <wp:anchor behindDoc="0" distT="0" distB="0" distL="0" distR="0" simplePos="0" locked="0" layoutInCell="0" allowOverlap="1" relativeHeight="51">
+          <wp:anchor behindDoc="0" distT="0" distB="0" distL="0" distR="0" simplePos="0" locked="0" layoutInCell="0" allowOverlap="1" relativeHeight="52">
             <wp:simplePos x="0" y="0"/>
             <wp:positionH relativeFrom="column">
               <wp:align>center</wp:align>
@@ -14943,7 +14930,7 @@
             <wp:extent cx="5731510" cy="2767965"/>
             <wp:effectExtent l="0" t="0" r="0" b="0"/>
             <wp:wrapSquare wrapText="largest"/>
-            <wp:docPr id="17" name="Figura14" descr=""/>
+            <wp:docPr id="18" name="Figura14" descr=""/>
             <wp:cNvGraphicFramePr>
               <a:graphicFrameLocks xmlns:a="http://schemas.openxmlformats.org/drawingml/2006/main" noChangeAspect="1"/>
             </wp:cNvGraphicFramePr>
@@ -14951,14 +14938,14 @@
               <a:graphicData uri="http://schemas.openxmlformats.org/drawingml/2006/picture">
                 <pic:pic xmlns:pic="http://schemas.openxmlformats.org/drawingml/2006/picture">
                   <pic:nvPicPr>
-                    <pic:cNvPr id="17" name="Figura14" descr=""/>
+                    <pic:cNvPr id="18" name="Figura14" descr=""/>
                     <pic:cNvPicPr>
                       <a:picLocks noChangeAspect="1" noChangeArrowheads="1"/>
                     </pic:cNvPicPr>
                   </pic:nvPicPr>
                   <pic:blipFill>
-                    <a:blip r:embed="rId20"/>
-                    <a:srcRect l="-138" t="-286" r="-138" b="-286"/>
+                    <a:blip r:embed="rId21"/>
+                    <a:srcRect l="-207" t="-429" r="-207" b="-429"/>
                     <a:stretch>
                       <a:fillRect/>
                     </a:stretch>
@@ -14972,6 +14959,11 @@
                       <a:avLst/>
                     </a:prstGeom>
                     <a:noFill/>
+                    <a:ln>
+                      <a:solidFill>
+                        <a:srgbClr val="000000"/>
+                      </a:solidFill>
+                    </a:ln>
                   </pic:spPr>
                 </pic:pic>
               </a:graphicData>
@@ -15040,7 +15032,7 @@
           <w:bCs/>
         </w:rPr>
         <w:drawing>
-          <wp:anchor behindDoc="0" distT="0" distB="0" distL="0" distR="0" simplePos="0" locked="0" layoutInCell="0" allowOverlap="1" relativeHeight="52">
+          <wp:anchor behindDoc="0" distT="0" distB="0" distL="0" distR="0" simplePos="0" locked="0" layoutInCell="0" allowOverlap="1" relativeHeight="53">
             <wp:simplePos x="0" y="0"/>
             <wp:positionH relativeFrom="column">
               <wp:align>center</wp:align>
@@ -15051,7 +15043,7 @@
             <wp:extent cx="5731510" cy="2593340"/>
             <wp:effectExtent l="0" t="0" r="0" b="0"/>
             <wp:wrapSquare wrapText="largest"/>
-            <wp:docPr id="18" name="Figura18" descr=""/>
+            <wp:docPr id="19" name="Figura18" descr=""/>
             <wp:cNvGraphicFramePr>
               <a:graphicFrameLocks xmlns:a="http://schemas.openxmlformats.org/drawingml/2006/main" noChangeAspect="1"/>
             </wp:cNvGraphicFramePr>
@@ -15059,14 +15051,14 @@
               <a:graphicData uri="http://schemas.openxmlformats.org/drawingml/2006/picture">
                 <pic:pic xmlns:pic="http://schemas.openxmlformats.org/drawingml/2006/picture">
                   <pic:nvPicPr>
-                    <pic:cNvPr id="18" name="Figura18" descr=""/>
+                    <pic:cNvPr id="19" name="Figura18" descr=""/>
                     <pic:cNvPicPr>
                       <a:picLocks noChangeAspect="1" noChangeArrowheads="1"/>
                     </pic:cNvPicPr>
                   </pic:nvPicPr>
                   <pic:blipFill>
-                    <a:blip r:embed="rId21"/>
-                    <a:srcRect l="-138" t="-305" r="-138" b="-305"/>
+                    <a:blip r:embed="rId22"/>
+                    <a:srcRect l="-207" t="-457" r="-207" b="-457"/>
                     <a:stretch>
                       <a:fillRect/>
                     </a:stretch>
@@ -15080,6 +15072,11 @@
                       <a:avLst/>
                     </a:prstGeom>
                     <a:noFill/>
+                    <a:ln>
+                      <a:solidFill>
+                        <a:srgbClr val="000000"/>
+                      </a:solidFill>
+                    </a:ln>
                   </pic:spPr>
                 </pic:pic>
               </a:graphicData>
@@ -15152,7 +15149,7 @@
           <w:bCs/>
         </w:rPr>
         <w:drawing>
-          <wp:anchor behindDoc="0" distT="0" distB="0" distL="0" distR="0" simplePos="0" locked="0" layoutInCell="0" allowOverlap="1" relativeHeight="53">
+          <wp:anchor behindDoc="0" distT="0" distB="0" distL="0" distR="0" simplePos="0" locked="0" layoutInCell="0" allowOverlap="1" relativeHeight="54">
             <wp:simplePos x="0" y="0"/>
             <wp:positionH relativeFrom="column">
               <wp:posOffset>0</wp:posOffset>
@@ -15163,7 +15160,7 @@
             <wp:extent cx="5731510" cy="2786380"/>
             <wp:effectExtent l="0" t="0" r="0" b="0"/>
             <wp:wrapSquare wrapText="largest"/>
-            <wp:docPr id="19" name="Figura19" descr=""/>
+            <wp:docPr id="20" name="Figura19" descr=""/>
             <wp:cNvGraphicFramePr>
               <a:graphicFrameLocks xmlns:a="http://schemas.openxmlformats.org/drawingml/2006/main" noChangeAspect="1"/>
             </wp:cNvGraphicFramePr>
@@ -15171,14 +15168,14 @@
               <a:graphicData uri="http://schemas.openxmlformats.org/drawingml/2006/picture">
                 <pic:pic xmlns:pic="http://schemas.openxmlformats.org/drawingml/2006/picture">
                   <pic:nvPicPr>
-                    <pic:cNvPr id="19" name="Figura19" descr=""/>
+                    <pic:cNvPr id="20" name="Figura19" descr=""/>
                     <pic:cNvPicPr>
                       <a:picLocks noChangeAspect="1" noChangeArrowheads="1"/>
                     </pic:cNvPicPr>
                   </pic:nvPicPr>
                   <pic:blipFill>
-                    <a:blip r:embed="rId22"/>
-                    <a:srcRect l="-69" t="-142" r="-69" b="-142"/>
+                    <a:blip r:embed="rId23"/>
+                    <a:srcRect l="-138" t="-284" r="-138" b="-284"/>
                     <a:stretch>
                       <a:fillRect/>
                     </a:stretch>
@@ -15192,6 +15189,11 @@
                       <a:avLst/>
                     </a:prstGeom>
                     <a:noFill/>
+                    <a:ln>
+                      <a:solidFill>
+                        <a:srgbClr val="000000"/>
+                      </a:solidFill>
+                    </a:ln>
                   </pic:spPr>
                 </pic:pic>
               </a:graphicData>
@@ -15213,6 +15215,21 @@
           <w:b/>
           <w:bCs/>
         </w:rPr>
+      </w:r>
+    </w:p>
+    <w:p>
+      <w:pPr>
+        <w:pStyle w:val="Normal"/>
+        <w:rPr>
+          <w:b/>
+          <w:bCs/>
+        </w:rPr>
+      </w:pPr>
+      <w:r>
+        <w:rPr>
+          <w:b/>
+          <w:bCs/>
+        </w:rPr>
         <w:t>Tela de Cadastro de Clientes</w:t>
       </w:r>
     </w:p>
@@ -15245,7 +15262,7 @@
           <w:bCs/>
         </w:rPr>
         <w:drawing>
-          <wp:anchor behindDoc="0" distT="0" distB="0" distL="0" distR="0" simplePos="0" locked="0" layoutInCell="0" allowOverlap="1" relativeHeight="54">
+          <wp:anchor behindDoc="0" distT="0" distB="0" distL="0" distR="0" simplePos="0" locked="0" layoutInCell="0" allowOverlap="1" relativeHeight="55">
             <wp:simplePos x="0" y="0"/>
             <wp:positionH relativeFrom="column">
               <wp:align>center</wp:align>
@@ -15256,7 +15273,7 @@
             <wp:extent cx="5731510" cy="2624455"/>
             <wp:effectExtent l="0" t="0" r="0" b="0"/>
             <wp:wrapSquare wrapText="largest"/>
-            <wp:docPr id="20" name="Figura20" descr=""/>
+            <wp:docPr id="21" name="Figura20" descr=""/>
             <wp:cNvGraphicFramePr>
               <a:graphicFrameLocks xmlns:a="http://schemas.openxmlformats.org/drawingml/2006/main" noChangeAspect="1"/>
             </wp:cNvGraphicFramePr>
@@ -15264,14 +15281,14 @@
               <a:graphicData uri="http://schemas.openxmlformats.org/drawingml/2006/picture">
                 <pic:pic xmlns:pic="http://schemas.openxmlformats.org/drawingml/2006/picture">
                   <pic:nvPicPr>
-                    <pic:cNvPr id="20" name="Figura20" descr=""/>
+                    <pic:cNvPr id="21" name="Figura20" descr=""/>
                     <pic:cNvPicPr>
                       <a:picLocks noChangeAspect="1" noChangeArrowheads="1"/>
                     </pic:cNvPicPr>
                   </pic:nvPicPr>
                   <pic:blipFill>
-                    <a:blip r:embed="rId23"/>
-                    <a:srcRect l="-69" t="-151" r="-69" b="-151"/>
+                    <a:blip r:embed="rId24"/>
+                    <a:srcRect l="-138" t="-301" r="-138" b="-301"/>
                     <a:stretch>
                       <a:fillRect/>
                     </a:stretch>
@@ -15285,6 +15302,11 @@
                       <a:avLst/>
                     </a:prstGeom>
                     <a:noFill/>
+                    <a:ln>
+                      <a:solidFill>
+                        <a:srgbClr val="000000"/>
+                      </a:solidFill>
+                    </a:ln>
                   </pic:spPr>
                 </pic:pic>
               </a:graphicData>
@@ -15348,6 +15370,22 @@
           <w:b/>
           <w:bCs/>
         </w:rPr>
+      </w:r>
+    </w:p>
+    <w:p>
+      <w:pPr>
+        <w:pStyle w:val="Normal"/>
+        <w:spacing w:before="0" w:after="0"/>
+        <w:rPr>
+          <w:b/>
+          <w:bCs/>
+        </w:rPr>
+      </w:pPr>
+      <w:r>
+        <w:rPr>
+          <w:b/>
+          <w:bCs/>
+        </w:rPr>
         <w:t>Tela de Lista de Clientes</w:t>
       </w:r>
     </w:p>
@@ -15380,7 +15418,7 @@
           <w:bCs/>
         </w:rPr>
         <w:drawing>
-          <wp:anchor behindDoc="0" distT="0" distB="0" distL="0" distR="0" simplePos="0" locked="0" layoutInCell="0" allowOverlap="1" relativeHeight="55">
+          <wp:anchor behindDoc="0" distT="0" distB="0" distL="0" distR="0" simplePos="0" locked="0" layoutInCell="0" allowOverlap="1" relativeHeight="56">
             <wp:simplePos x="0" y="0"/>
             <wp:positionH relativeFrom="column">
               <wp:align>center</wp:align>
@@ -15391,7 +15429,7 @@
             <wp:extent cx="5731510" cy="2778125"/>
             <wp:effectExtent l="0" t="0" r="0" b="0"/>
             <wp:wrapSquare wrapText="largest"/>
-            <wp:docPr id="21" name="Figura17" descr=""/>
+            <wp:docPr id="22" name="Figura17" descr=""/>
             <wp:cNvGraphicFramePr>
               <a:graphicFrameLocks xmlns:a="http://schemas.openxmlformats.org/drawingml/2006/main" noChangeAspect="1"/>
             </wp:cNvGraphicFramePr>
@@ -15399,14 +15437,14 @@
               <a:graphicData uri="http://schemas.openxmlformats.org/drawingml/2006/picture">
                 <pic:pic xmlns:pic="http://schemas.openxmlformats.org/drawingml/2006/picture">
                   <pic:nvPicPr>
-                    <pic:cNvPr id="21" name="Figura17" descr=""/>
+                    <pic:cNvPr id="22" name="Figura17" descr=""/>
                     <pic:cNvPicPr>
                       <a:picLocks noChangeAspect="1" noChangeArrowheads="1"/>
                     </pic:cNvPicPr>
                   </pic:nvPicPr>
                   <pic:blipFill>
-                    <a:blip r:embed="rId24"/>
-                    <a:srcRect l="-70" t="-143" r="-70" b="-143"/>
+                    <a:blip r:embed="rId25"/>
+                    <a:srcRect l="-139" t="-287" r="-139" b="-287"/>
                     <a:stretch>
                       <a:fillRect/>
                     </a:stretch>
@@ -15420,6 +15458,11 @@
                       <a:avLst/>
                     </a:prstGeom>
                     <a:noFill/>
+                    <a:ln>
+                      <a:solidFill>
+                        <a:srgbClr val="000000"/>
+                      </a:solidFill>
+                    </a:ln>
                   </pic:spPr>
                 </pic:pic>
               </a:graphicData>
@@ -15526,7 +15569,7 @@
           <w:bCs/>
         </w:rPr>
         <w:drawing>
-          <wp:anchor behindDoc="0" distT="0" distB="0" distL="0" distR="0" simplePos="0" locked="0" layoutInCell="0" allowOverlap="1" relativeHeight="56">
+          <wp:anchor behindDoc="0" distT="0" distB="0" distL="0" distR="0" simplePos="0" locked="0" layoutInCell="0" allowOverlap="1" relativeHeight="57">
             <wp:simplePos x="0" y="0"/>
             <wp:positionH relativeFrom="column">
               <wp:align>center</wp:align>
@@ -15537,7 +15580,7 @@
             <wp:extent cx="5731510" cy="2780665"/>
             <wp:effectExtent l="0" t="0" r="0" b="0"/>
             <wp:wrapSquare wrapText="largest"/>
-            <wp:docPr id="22" name="Figura22" descr=""/>
+            <wp:docPr id="23" name="Figura22" descr=""/>
             <wp:cNvGraphicFramePr>
               <a:graphicFrameLocks xmlns:a="http://schemas.openxmlformats.org/drawingml/2006/main" noChangeAspect="1"/>
             </wp:cNvGraphicFramePr>
@@ -15545,14 +15588,14 @@
               <a:graphicData uri="http://schemas.openxmlformats.org/drawingml/2006/picture">
                 <pic:pic xmlns:pic="http://schemas.openxmlformats.org/drawingml/2006/picture">
                   <pic:nvPicPr>
-                    <pic:cNvPr id="22" name="Figura22" descr=""/>
+                    <pic:cNvPr id="23" name="Figura22" descr=""/>
                     <pic:cNvPicPr>
                       <a:picLocks noChangeAspect="1" noChangeArrowheads="1"/>
                     </pic:cNvPicPr>
                   </pic:nvPicPr>
                   <pic:blipFill>
-                    <a:blip r:embed="rId25"/>
-                    <a:srcRect l="-70" t="-143" r="-70" b="-143"/>
+                    <a:blip r:embed="rId26"/>
+                    <a:srcRect l="-139" t="-287" r="-139" b="-287"/>
                     <a:stretch>
                       <a:fillRect/>
                     </a:stretch>
@@ -15566,6 +15609,11 @@
                       <a:avLst/>
                     </a:prstGeom>
                     <a:noFill/>
+                    <a:ln>
+                      <a:solidFill>
+                        <a:srgbClr val="000000"/>
+                      </a:solidFill>
+                    </a:ln>
                   </pic:spPr>
                 </pic:pic>
               </a:graphicData>
@@ -15621,6 +15669,22 @@
           <w:b/>
           <w:bCs/>
         </w:rPr>
+      </w:r>
+    </w:p>
+    <w:p>
+      <w:pPr>
+        <w:pStyle w:val="Normal"/>
+        <w:spacing w:before="0" w:after="0"/>
+        <w:rPr>
+          <w:b/>
+          <w:bCs/>
+        </w:rPr>
+      </w:pPr>
+      <w:r>
+        <w:rPr>
+          <w:b/>
+          <w:bCs/>
+        </w:rPr>
         <w:t>Tela do Ponto de Vendas</w:t>
       </w:r>
     </w:p>
@@ -15653,7 +15717,7 @@
           <w:bCs/>
         </w:rPr>
         <w:drawing>
-          <wp:anchor behindDoc="0" distT="0" distB="0" distL="0" distR="0" simplePos="0" locked="0" layoutInCell="0" allowOverlap="1" relativeHeight="57">
+          <wp:anchor behindDoc="0" distT="0" distB="0" distL="0" distR="0" simplePos="0" locked="0" layoutInCell="0" allowOverlap="1" relativeHeight="58">
             <wp:simplePos x="0" y="0"/>
             <wp:positionH relativeFrom="column">
               <wp:align>center</wp:align>
@@ -15664,7 +15728,7 @@
             <wp:extent cx="5731510" cy="2628265"/>
             <wp:effectExtent l="0" t="0" r="0" b="0"/>
             <wp:wrapSquare wrapText="largest"/>
-            <wp:docPr id="23" name="Figura23" descr=""/>
+            <wp:docPr id="24" name="Figura23" descr=""/>
             <wp:cNvGraphicFramePr>
               <a:graphicFrameLocks xmlns:a="http://schemas.openxmlformats.org/drawingml/2006/main" noChangeAspect="1"/>
             </wp:cNvGraphicFramePr>
@@ -15672,14 +15736,14 @@
               <a:graphicData uri="http://schemas.openxmlformats.org/drawingml/2006/picture">
                 <pic:pic xmlns:pic="http://schemas.openxmlformats.org/drawingml/2006/picture">
                   <pic:nvPicPr>
-                    <pic:cNvPr id="23" name="Figura23" descr=""/>
+                    <pic:cNvPr id="24" name="Figura23" descr=""/>
                     <pic:cNvPicPr>
                       <a:picLocks noChangeAspect="1" noChangeArrowheads="1"/>
                     </pic:cNvPicPr>
                   </pic:nvPicPr>
                   <pic:blipFill>
-                    <a:blip r:embed="rId26"/>
-                    <a:srcRect l="-69" t="-151" r="-69" b="-151"/>
+                    <a:blip r:embed="rId27"/>
+                    <a:srcRect l="-139" t="-302" r="-139" b="-302"/>
                     <a:stretch>
                       <a:fillRect/>
                     </a:stretch>
@@ -15693,6 +15757,11 @@
                       <a:avLst/>
                     </a:prstGeom>
                     <a:noFill/>
+                    <a:ln>
+                      <a:solidFill>
+                        <a:srgbClr val="000000"/>
+                      </a:solidFill>
+                    </a:ln>
                   </pic:spPr>
                 </pic:pic>
               </a:graphicData>
@@ -15761,7 +15830,7 @@
           <w:bCs/>
         </w:rPr>
         <w:drawing>
-          <wp:anchor behindDoc="0" distT="0" distB="0" distL="0" distR="0" simplePos="0" locked="0" layoutInCell="0" allowOverlap="1" relativeHeight="58">
+          <wp:anchor behindDoc="0" distT="0" distB="0" distL="0" distR="0" simplePos="0" locked="0" layoutInCell="0" allowOverlap="1" relativeHeight="59">
             <wp:simplePos x="0" y="0"/>
             <wp:positionH relativeFrom="column">
               <wp:align>center</wp:align>
@@ -15772,7 +15841,7 @@
             <wp:extent cx="5731510" cy="2759075"/>
             <wp:effectExtent l="0" t="0" r="0" b="0"/>
             <wp:wrapSquare wrapText="largest"/>
-            <wp:docPr id="24" name="Figura24" descr=""/>
+            <wp:docPr id="25" name="Figura24" descr=""/>
             <wp:cNvGraphicFramePr>
               <a:graphicFrameLocks xmlns:a="http://schemas.openxmlformats.org/drawingml/2006/main" noChangeAspect="1"/>
             </wp:cNvGraphicFramePr>
@@ -15780,14 +15849,14 @@
               <a:graphicData uri="http://schemas.openxmlformats.org/drawingml/2006/picture">
                 <pic:pic xmlns:pic="http://schemas.openxmlformats.org/drawingml/2006/picture">
                   <pic:nvPicPr>
-                    <pic:cNvPr id="24" name="Figura24" descr=""/>
+                    <pic:cNvPr id="25" name="Figura24" descr=""/>
                     <pic:cNvPicPr>
                       <a:picLocks noChangeAspect="1" noChangeArrowheads="1"/>
                     </pic:cNvPicPr>
                   </pic:nvPicPr>
                   <pic:blipFill>
-                    <a:blip r:embed="rId27"/>
-                    <a:srcRect l="-69" t="-143" r="-69" b="-143"/>
+                    <a:blip r:embed="rId28"/>
+                    <a:srcRect l="-138" t="-287" r="-138" b="-287"/>
                     <a:stretch>
                       <a:fillRect/>
                     </a:stretch>
@@ -15801,6 +15870,11 @@
                       <a:avLst/>
                     </a:prstGeom>
                     <a:noFill/>
+                    <a:ln>
+                      <a:solidFill>
+                        <a:srgbClr val="000000"/>
+                      </a:solidFill>
+                    </a:ln>
                   </pic:spPr>
                 </pic:pic>
               </a:graphicData>
@@ -15840,17 +15914,6 @@
       </w:r>
       <w:r>
         <w:br w:type="page"/>
-      </w:r>
-    </w:p>
-    <w:p>
-      <w:pPr>
-        <w:pStyle w:val="ListParagraph"/>
-        <w:spacing w:before="0" w:after="0"/>
-        <w:contextualSpacing/>
-        <w:rPr/>
-      </w:pPr>
-      <w:r>
-        <w:rPr/>
       </w:r>
     </w:p>
     <w:p>
@@ -16204,7 +16267,7 @@
           </w:tcPr>
           <w:p>
             <w:pPr>
-              <w:pStyle w:val="Contedodatabelauser"/>
+              <w:pStyle w:val="Contedodatabela"/>
               <w:rPr>
                 <w:b/>
                 <w:bCs/>
@@ -16230,7 +16293,7 @@
           </w:tcPr>
           <w:p>
             <w:pPr>
-              <w:pStyle w:val="Contedodatabelauser"/>
+              <w:pStyle w:val="Contedodatabela"/>
               <w:rPr>
                 <w:b/>
                 <w:bCs/>
@@ -16257,7 +16320,7 @@
           </w:tcPr>
           <w:p>
             <w:pPr>
-              <w:pStyle w:val="Contedodatabelauser"/>
+              <w:pStyle w:val="Contedodatabela"/>
               <w:rPr>
                 <w:b/>
                 <w:bCs/>
@@ -16285,7 +16348,7 @@
           </w:tcPr>
           <w:p>
             <w:pPr>
-              <w:pStyle w:val="Contedodatabelauser"/>
+              <w:pStyle w:val="Contedodatabela"/>
               <w:spacing w:before="456" w:after="456"/>
               <w:rPr>
                 <w:b/>
@@ -16311,7 +16374,7 @@
           </w:tcPr>
           <w:p>
             <w:pPr>
-              <w:pStyle w:val="Contedodatabelauser"/>
+              <w:pStyle w:val="Contedodatabela"/>
               <w:rPr/>
             </w:pPr>
             <w:r>
@@ -16331,7 +16394,7 @@
           </w:tcPr>
           <w:p>
             <w:pPr>
-              <w:pStyle w:val="Contedodatabelauser"/>
+              <w:pStyle w:val="Contedodatabela"/>
               <w:rPr/>
             </w:pPr>
             <w:r>
@@ -16353,7 +16416,7 @@
           </w:tcPr>
           <w:p>
             <w:pPr>
-              <w:pStyle w:val="Contedodatabelauser"/>
+              <w:pStyle w:val="Contedodatabela"/>
               <w:spacing w:before="57" w:after="57"/>
               <w:rPr>
                 <w:b/>
@@ -16379,7 +16442,7 @@
           </w:tcPr>
           <w:p>
             <w:pPr>
-              <w:pStyle w:val="Contedodatabelauser"/>
+              <w:pStyle w:val="Contedodatabela"/>
               <w:rPr/>
             </w:pPr>
             <w:r>
@@ -16399,7 +16462,7 @@
           </w:tcPr>
           <w:p>
             <w:pPr>
-              <w:pStyle w:val="Contedodatabelauser"/>
+              <w:pStyle w:val="Contedodatabela"/>
               <w:rPr/>
             </w:pPr>
             <w:r>
@@ -16421,7 +16484,7 @@
           </w:tcPr>
           <w:p>
             <w:pPr>
-              <w:pStyle w:val="Contedodatabelauser"/>
+              <w:pStyle w:val="Contedodatabela"/>
               <w:spacing w:before="513" w:after="513"/>
               <w:rPr>
                 <w:b/>
@@ -16447,7 +16510,7 @@
           </w:tcPr>
           <w:p>
             <w:pPr>
-              <w:pStyle w:val="Contedodatabelauser"/>
+              <w:pStyle w:val="Contedodatabela"/>
               <w:rPr/>
             </w:pPr>
             <w:r>
@@ -16467,7 +16530,7 @@
           </w:tcPr>
           <w:p>
             <w:pPr>
-              <w:pStyle w:val="Contedodatabelauser"/>
+              <w:pStyle w:val="Contedodatabela"/>
               <w:rPr/>
             </w:pPr>
             <w:r>
@@ -16489,7 +16552,7 @@
           </w:tcPr>
           <w:p>
             <w:pPr>
-              <w:pStyle w:val="Contedodatabelauser"/>
+              <w:pStyle w:val="Contedodatabela"/>
               <w:spacing w:before="456" w:after="456"/>
               <w:rPr>
                 <w:b/>
@@ -16515,7 +16578,7 @@
           </w:tcPr>
           <w:p>
             <w:pPr>
-              <w:pStyle w:val="Contedodatabelauser"/>
+              <w:pStyle w:val="Contedodatabela"/>
               <w:rPr/>
             </w:pPr>
             <w:r>
@@ -16535,7 +16598,7 @@
           </w:tcPr>
           <w:p>
             <w:pPr>
-              <w:pStyle w:val="Contedodatabelauser"/>
+              <w:pStyle w:val="Contedodatabela"/>
               <w:rPr/>
             </w:pPr>
             <w:r>
@@ -16631,21 +16694,21 @@
         <w:rPr>
           <w:b/>
         </w:rPr>
-        <w:t>Testes de Unidade Automatizados:</w:t>
-      </w:r>
-      <w:r>
-        <w:rPr/>
-        <w:t xml:space="preserve"> Utilização de </w:t>
+        <w:t>Controle de Versão:</w:t>
+      </w:r>
+      <w:r>
+        <w:rPr/>
+        <w:t xml:space="preserve"> Uso de um sistema de controle de versão (Git) para gerenciar as alterações no código, permitindo rastreabilidade completa e facilitando o processo de reversão em caso de introdução de </w:t>
       </w:r>
       <w:r>
         <w:rPr>
           <w:i/>
         </w:rPr>
-        <w:t>frameworks</w:t>
-      </w:r>
-      <w:r>
-        <w:rPr/>
-        <w:t xml:space="preserve"> de testes (como JUnit) para validar o comportamento de funções e métodos isolados (e.g., cálculo de impostos, formatação de datas), garantindo que as regras de negócio sejam sempre respeitadas.</w:t>
+        <w:t>bugs</w:t>
+      </w:r>
+      <w:r>
+        <w:rPr/>
+        <w:t>.</w:t>
       </w:r>
     </w:p>
     <w:p>
@@ -16660,42 +16723,9 @@
           <w:tab w:val="left" w:pos="0" w:leader="none"/>
         </w:tabs>
         <w:ind w:hanging="283" w:left="709"/>
-        <w:rPr/>
-      </w:pPr>
-      <w:r>
-        <w:rPr>
-          <w:b/>
-        </w:rPr>
-        <w:t>Controle de Versão:</w:t>
-      </w:r>
-      <w:r>
-        <w:rPr/>
-        <w:t xml:space="preserve"> Uso de um sistema de controle de versão (Git) para gerenciar as alterações no código, permitindo rastreabilidade completa e facilitando o processo de reversão em caso de introdução de </w:t>
-      </w:r>
-      <w:r>
-        <w:rPr>
-          <w:i/>
-        </w:rPr>
-        <w:t>bugs</w:t>
-      </w:r>
-      <w:r>
-        <w:rPr/>
-        <w:t>.</w:t>
-      </w:r>
-    </w:p>
-    <w:p>
-      <w:pPr>
-        <w:pStyle w:val="BodyText"/>
-        <w:numPr>
-          <w:ilvl w:val="0"/>
-          <w:numId w:val="7"/>
-        </w:numPr>
-        <w:tabs>
-          <w:tab w:val="clear" w:pos="720"/>
-          <w:tab w:val="left" w:pos="0" w:leader="none"/>
-        </w:tabs>
-        <w:ind w:hanging="283" w:left="709"/>
-        <w:rPr/>
+        <w:rPr>
+          <w:b/>
+        </w:rPr>
       </w:pPr>
       <w:r>
         <w:rPr>
@@ -16704,18 +16734,45 @@
         <w:t>Homologação:</w:t>
       </w:r>
       <w:r>
-        <w:rPr/>
-        <w:t xml:space="preserve"> Antes da liberação final (deploy), o sistema foi submetido a um ambiente de </w:t>
-      </w:r>
-      <w:r>
-        <w:rPr>
-          <w:b/>
+        <w:rPr>
+          <w:b/>
+        </w:rPr>
+        <w:t xml:space="preserve"> </w:t>
+      </w:r>
+      <w:r>
+        <w:rPr>
+          <w:b w:val="false"/>
+          <w:bCs w:val="false"/>
+        </w:rPr>
+        <w:t xml:space="preserve">Antes da liberação final (deploy), o sistema foi submetido a um ambiente de </w:t>
+      </w:r>
+      <w:r>
+        <w:rPr>
+          <w:b w:val="false"/>
+          <w:bCs w:val="false"/>
         </w:rPr>
         <w:t>homologação</w:t>
       </w:r>
       <w:r>
-        <w:rPr/>
-        <w:t xml:space="preserve"> idêntico ao de produção, onde os testes de ponta a ponta (end-to-end) foram reexecutados para verificar a estabilidade em um ambiente real.</w:t>
+        <w:rPr>
+          <w:b w:val="false"/>
+          <w:bCs w:val="false"/>
+        </w:rPr>
+        <w:t xml:space="preserve"> idêntico ao de produção, onde </w:t>
+      </w:r>
+      <w:r>
+        <w:rPr>
+          <w:b w:val="false"/>
+          <w:bCs w:val="false"/>
+        </w:rPr>
+        <w:t>alguns</w:t>
+      </w:r>
+      <w:r>
+        <w:rPr>
+          <w:b w:val="false"/>
+          <w:bCs w:val="false"/>
+        </w:rPr>
+        <w:t xml:space="preserve"> testes foram reexecutados para verificar a estabilidade em um ambiente real.</w:t>
       </w:r>
     </w:p>
     <w:p>
@@ -16882,6 +16939,24 @@
     </w:p>
     <w:p>
       <w:pPr>
+        <w:pStyle w:val="BodyText"/>
+        <w:numPr>
+          <w:ilvl w:val="0"/>
+          <w:numId w:val="0"/>
+        </w:numPr>
+        <w:tabs>
+          <w:tab w:val="clear" w:pos="720"/>
+          <w:tab w:val="left" w:pos="0" w:leader="none"/>
+        </w:tabs>
+        <w:ind w:hanging="0" w:left="709"/>
+        <w:rPr/>
+      </w:pPr>
+      <w:r>
+        <w:rPr/>
+      </w:r>
+    </w:p>
+    <w:p>
+      <w:pPr>
         <w:pStyle w:val="Heading3"/>
         <w:spacing w:before="0" w:after="283"/>
         <w:rPr>
@@ -17001,19 +17076,41 @@
     <w:p>
       <w:pPr>
         <w:pStyle w:val="Heading2"/>
+        <w:spacing w:before="0" w:after="120"/>
         <w:ind w:hanging="0" w:left="0"/>
-        <w:rPr/>
-      </w:pPr>
-      <w:r>
-        <w:rPr/>
-      </w:r>
-      <w:r>
-        <w:br w:type="page"/>
+        <w:rPr>
+          <w:sz w:val="26"/>
+          <w:szCs w:val="26"/>
+        </w:rPr>
+      </w:pPr>
+      <w:r>
+        <w:rPr>
+          <w:sz w:val="26"/>
+          <w:szCs w:val="26"/>
+        </w:rPr>
       </w:r>
     </w:p>
     <w:p>
       <w:pPr>
         <w:pStyle w:val="Heading2"/>
+        <w:spacing w:before="0" w:after="120"/>
+        <w:ind w:hanging="0" w:left="0"/>
+        <w:rPr>
+          <w:sz w:val="26"/>
+          <w:szCs w:val="26"/>
+        </w:rPr>
+      </w:pPr>
+      <w:r>
+        <w:rPr>
+          <w:sz w:val="26"/>
+          <w:szCs w:val="26"/>
+        </w:rPr>
+      </w:r>
+    </w:p>
+    <w:p>
+      <w:pPr>
+        <w:pStyle w:val="Heading2"/>
+        <w:spacing w:before="0" w:after="120"/>
         <w:ind w:hanging="0" w:left="0"/>
         <w:rPr>
           <w:sz w:val="26"/>
@@ -17050,7 +17147,10 @@
         </w:rPr>
       </w:pPr>
       <w:r>
-        <w:rPr/>
+        <w:rPr>
+          <w:sz w:val="24"/>
+          <w:szCs w:val="24"/>
+        </w:rPr>
       </w:r>
     </w:p>
     <w:p>
@@ -17072,14 +17172,7 @@
           <w:sz w:val="24"/>
           <w:szCs w:val="24"/>
         </w:rPr>
-        <w:t xml:space="preserve"> </w:t>
-      </w:r>
-      <w:r>
-        <w:rPr>
-          <w:sz w:val="24"/>
-          <w:szCs w:val="24"/>
-        </w:rPr>
-        <w:t>Pet &amp; Pet (Sistema de Gerenciamento de PetShops)</w:t>
+        <w:t xml:space="preserve"> Pet &amp; Pet (Sistema de Gerenciamento de PetShops)</w:t>
       </w:r>
     </w:p>
     <w:p>
@@ -17152,6 +17245,360 @@
       </w:pPr>
       <w:r>
         <w:rPr/>
+      </w:r>
+    </w:p>
+    <w:p>
+      <w:pPr>
+        <w:pStyle w:val="ListParagraph"/>
+        <w:rPr/>
+      </w:pPr>
+      <w:r>
+        <w:rPr/>
+      </w:r>
+    </w:p>
+    <w:tbl>
+      <w:tblPr>
+        <w:tblW w:w="8882" w:type="dxa"/>
+        <w:jc w:val="right"/>
+        <w:tblInd w:w="0" w:type="dxa"/>
+        <w:tblLayout w:type="fixed"/>
+        <w:tblCellMar>
+          <w:top w:w="28" w:type="dxa"/>
+          <w:left w:w="28" w:type="dxa"/>
+          <w:bottom w:w="28" w:type="dxa"/>
+          <w:right w:w="28" w:type="dxa"/>
+        </w:tblCellMar>
+      </w:tblPr>
+      <w:tblGrid>
+        <w:gridCol w:w="2100"/>
+        <w:gridCol w:w="6782"/>
+      </w:tblGrid>
+      <w:tr>
+        <w:trPr/>
+        <w:tc>
+          <w:tcPr>
+            <w:tcW w:w="2100" w:type="dxa"/>
+            <w:tcBorders/>
+            <w:vAlign w:val="center"/>
+          </w:tcPr>
+          <w:p>
+            <w:pPr>
+              <w:pStyle w:val="Ttulodetabelauser"/>
+              <w:widowControl/>
+              <w:spacing w:before="0" w:after="283"/>
+              <w:jc w:val="center"/>
+              <w:rPr/>
+            </w:pPr>
+            <w:r>
+              <w:rPr/>
+              <w:t>Módulo</w:t>
+            </w:r>
+          </w:p>
+        </w:tc>
+        <w:tc>
+          <w:tcPr>
+            <w:tcW w:w="6782" w:type="dxa"/>
+            <w:tcBorders/>
+            <w:vAlign w:val="center"/>
+          </w:tcPr>
+          <w:p>
+            <w:pPr>
+              <w:pStyle w:val="Ttulodetabelauser"/>
+              <w:widowControl/>
+              <w:spacing w:before="0" w:after="283"/>
+              <w:jc w:val="center"/>
+              <w:rPr/>
+            </w:pPr>
+            <w:r>
+              <w:rPr/>
+              <w:t>Funcionalidades Principais</w:t>
+            </w:r>
+          </w:p>
+        </w:tc>
+      </w:tr>
+      <w:tr>
+        <w:trPr/>
+        <w:tc>
+          <w:tcPr>
+            <w:tcW w:w="2100" w:type="dxa"/>
+            <w:tcBorders/>
+            <w:vAlign w:val="center"/>
+          </w:tcPr>
+          <w:p>
+            <w:pPr>
+              <w:pStyle w:val="Contedodatabelauser"/>
+              <w:widowControl/>
+              <w:spacing w:before="0" w:after="283"/>
+              <w:jc w:val="left"/>
+              <w:rPr/>
+            </w:pPr>
+            <w:r>
+              <w:rPr>
+                <w:rStyle w:val="Strong"/>
+              </w:rPr>
+              <w:t>Gestão de Clientes</w:t>
+            </w:r>
+          </w:p>
+        </w:tc>
+        <w:tc>
+          <w:tcPr>
+            <w:tcW w:w="6782" w:type="dxa"/>
+            <w:tcBorders/>
+            <w:vAlign w:val="center"/>
+          </w:tcPr>
+          <w:p>
+            <w:pPr>
+              <w:pStyle w:val="Contedodatabelauser"/>
+              <w:widowControl/>
+              <w:spacing w:before="0" w:after="283"/>
+              <w:rPr/>
+            </w:pPr>
+            <w:r>
+              <w:rPr/>
+              <w:t>Cadastro, consulta, alteração e exclusão de dados dos tutores.</w:t>
+            </w:r>
+          </w:p>
+        </w:tc>
+      </w:tr>
+      <w:tr>
+        <w:trPr/>
+        <w:tc>
+          <w:tcPr>
+            <w:tcW w:w="2100" w:type="dxa"/>
+            <w:tcBorders/>
+            <w:vAlign w:val="center"/>
+          </w:tcPr>
+          <w:p>
+            <w:pPr>
+              <w:pStyle w:val="Contedodatabelauser"/>
+              <w:widowControl/>
+              <w:spacing w:before="0" w:after="283"/>
+              <w:jc w:val="left"/>
+              <w:rPr/>
+            </w:pPr>
+            <w:r>
+              <w:rPr>
+                <w:rStyle w:val="Strong"/>
+              </w:rPr>
+              <w:t>Gestão de Pets</w:t>
+            </w:r>
+          </w:p>
+        </w:tc>
+        <w:tc>
+          <w:tcPr>
+            <w:tcW w:w="6782" w:type="dxa"/>
+            <w:tcBorders/>
+            <w:vAlign w:val="center"/>
+          </w:tcPr>
+          <w:p>
+            <w:pPr>
+              <w:pStyle w:val="Contedodatabelauser"/>
+              <w:widowControl/>
+              <w:spacing w:before="0" w:after="283"/>
+              <w:rPr/>
+            </w:pPr>
+            <w:r>
+              <w:rPr/>
+              <w:t>Cadastro detalhado dos animais, incluindo histórico médico e serviços realizados.</w:t>
+            </w:r>
+          </w:p>
+        </w:tc>
+      </w:tr>
+      <w:tr>
+        <w:trPr/>
+        <w:tc>
+          <w:tcPr>
+            <w:tcW w:w="2100" w:type="dxa"/>
+            <w:tcBorders/>
+            <w:vAlign w:val="center"/>
+          </w:tcPr>
+          <w:p>
+            <w:pPr>
+              <w:pStyle w:val="Contedodatabelauser"/>
+              <w:widowControl/>
+              <w:spacing w:before="0" w:after="283"/>
+              <w:jc w:val="left"/>
+              <w:rPr/>
+            </w:pPr>
+            <w:r>
+              <w:rPr>
+                <w:rStyle w:val="Strong"/>
+              </w:rPr>
+              <w:t>Gestão de Produtos</w:t>
+            </w:r>
+          </w:p>
+        </w:tc>
+        <w:tc>
+          <w:tcPr>
+            <w:tcW w:w="6782" w:type="dxa"/>
+            <w:tcBorders/>
+            <w:vAlign w:val="center"/>
+          </w:tcPr>
+          <w:p>
+            <w:pPr>
+              <w:pStyle w:val="Contedodatabelauser"/>
+              <w:widowControl/>
+              <w:spacing w:before="0" w:after="283"/>
+              <w:rPr/>
+            </w:pPr>
+            <w:r>
+              <w:rPr/>
+              <w:t>Controle de estoque, preços e fornecedores de mercadorias.</w:t>
+            </w:r>
+          </w:p>
+        </w:tc>
+      </w:tr>
+      <w:tr>
+        <w:trPr/>
+        <w:tc>
+          <w:tcPr>
+            <w:tcW w:w="2100" w:type="dxa"/>
+            <w:tcBorders/>
+            <w:vAlign w:val="center"/>
+          </w:tcPr>
+          <w:p>
+            <w:pPr>
+              <w:pStyle w:val="Contedodatabelauser"/>
+              <w:widowControl/>
+              <w:spacing w:before="0" w:after="283"/>
+              <w:jc w:val="left"/>
+              <w:rPr/>
+            </w:pPr>
+            <w:r>
+              <w:rPr>
+                <w:rStyle w:val="Strong"/>
+              </w:rPr>
+              <w:t>Agendamento de Serviços</w:t>
+            </w:r>
+          </w:p>
+        </w:tc>
+        <w:tc>
+          <w:tcPr>
+            <w:tcW w:w="6782" w:type="dxa"/>
+            <w:tcBorders/>
+            <w:vAlign w:val="center"/>
+          </w:tcPr>
+          <w:p>
+            <w:pPr>
+              <w:pStyle w:val="Contedodatabelauser"/>
+              <w:widowControl/>
+              <w:spacing w:before="0" w:after="283"/>
+              <w:rPr/>
+            </w:pPr>
+            <w:r>
+              <w:rPr/>
+              <w:t>Agendamento e gerenciamento de horários para Banho, Tosa, Vacinação e Consultas.</w:t>
+            </w:r>
+          </w:p>
+        </w:tc>
+      </w:tr>
+      <w:tr>
+        <w:trPr/>
+        <w:tc>
+          <w:tcPr>
+            <w:tcW w:w="2100" w:type="dxa"/>
+            <w:tcBorders/>
+            <w:vAlign w:val="center"/>
+          </w:tcPr>
+          <w:p>
+            <w:pPr>
+              <w:pStyle w:val="Contedodatabelauser"/>
+              <w:widowControl/>
+              <w:spacing w:before="0" w:after="283"/>
+              <w:jc w:val="left"/>
+              <w:rPr/>
+            </w:pPr>
+            <w:r>
+              <w:rPr>
+                <w:rStyle w:val="Strong"/>
+              </w:rPr>
+              <w:t>PDV (Ponto de Vendas)</w:t>
+            </w:r>
+          </w:p>
+        </w:tc>
+        <w:tc>
+          <w:tcPr>
+            <w:tcW w:w="6782" w:type="dxa"/>
+            <w:tcBorders/>
+            <w:vAlign w:val="center"/>
+          </w:tcPr>
+          <w:p>
+            <w:pPr>
+              <w:pStyle w:val="Contedodatabelauser"/>
+              <w:widowControl/>
+              <w:spacing w:before="0" w:after="283"/>
+              <w:rPr/>
+            </w:pPr>
+            <w:r>
+              <w:rPr/>
+              <w:t>Módulo para finalização de vendas de mercadorias e serviços agendados, incluindo cálculo de impostos (simulado).</w:t>
+            </w:r>
+          </w:p>
+        </w:tc>
+      </w:tr>
+    </w:tbl>
+    <w:p>
+      <w:pPr>
+        <w:pStyle w:val="ListParagraph"/>
+        <w:rPr/>
+      </w:pPr>
+      <w:r>
+        <w:rPr/>
+      </w:r>
+    </w:p>
+    <w:p>
+      <w:pPr>
+        <w:pStyle w:val="BodyText"/>
+        <w:rPr/>
+      </w:pPr>
+      <w:r>
+        <w:rPr>
+          <w:rStyle w:val="Strong"/>
+        </w:rPr>
+        <w:t>Natureza do Software:</w:t>
+      </w:r>
+      <w:r>
+        <w:rPr/>
+        <w:t xml:space="preserve"> Inicialmente, o sistema é de natureza genérica e não modularizada, sendo desenvolvido para atender a uma ampla gama de requisitos operacionais básicos de Pet Shops.</w:t>
+      </w:r>
+    </w:p>
+    <w:p>
+      <w:pPr>
+        <w:pStyle w:val="Heading3"/>
+        <w:spacing w:before="0" w:after="283"/>
+        <w:rPr>
+          <w:b/>
+          <w:bCs/>
+          <w:color w:val="auto"/>
+          <w:sz w:val="24"/>
+          <w:szCs w:val="24"/>
+        </w:rPr>
+      </w:pPr>
+      <w:r>
+        <w:rPr>
+          <w:b/>
+          <w:bCs/>
+          <w:color w:val="auto"/>
+          <w:sz w:val="24"/>
+          <w:szCs w:val="24"/>
+        </w:rPr>
+      </w:r>
+    </w:p>
+    <w:p>
+      <w:pPr>
+        <w:pStyle w:val="Heading3"/>
+        <w:spacing w:before="0" w:after="283"/>
+        <w:rPr/>
+      </w:pPr>
+      <w:r>
+        <w:rPr>
+          <w:b/>
+          <w:bCs/>
+          <w:color w:val="auto"/>
+          <w:sz w:val="24"/>
+          <w:szCs w:val="24"/>
+        </w:rPr>
+        <w:t>2. Especificações Técnicas e Metodologia de Desenvolvimento</w:t>
       </w:r>
     </w:p>
     <w:tbl>
@@ -17168,364 +17615,20 @@
         </w:tblCellMar>
       </w:tblPr>
       <w:tblGrid>
-        <w:gridCol w:w="2249"/>
-        <w:gridCol w:w="6777"/>
-      </w:tblGrid>
-      <w:tr>
-        <w:trPr/>
-        <w:tc>
-          <w:tcPr>
-            <w:tcW w:w="2249" w:type="dxa"/>
-            <w:tcBorders/>
-            <w:vAlign w:val="center"/>
-          </w:tcPr>
-          <w:p>
-            <w:pPr>
-              <w:pStyle w:val="Ttulodetabela"/>
-              <w:widowControl/>
-              <w:spacing w:before="0" w:after="283"/>
-              <w:jc w:val="center"/>
-              <w:rPr/>
-            </w:pPr>
-            <w:r>
-              <w:rPr/>
-              <w:t>Módulo</w:t>
-            </w:r>
-          </w:p>
-        </w:tc>
-        <w:tc>
-          <w:tcPr>
-            <w:tcW w:w="6777" w:type="dxa"/>
-            <w:tcBorders/>
-            <w:vAlign w:val="center"/>
-          </w:tcPr>
-          <w:p>
-            <w:pPr>
-              <w:pStyle w:val="Ttulodetabela"/>
-              <w:widowControl/>
-              <w:spacing w:before="0" w:after="283"/>
-              <w:jc w:val="center"/>
-              <w:rPr/>
-            </w:pPr>
-            <w:r>
-              <w:rPr/>
-              <w:t>Funcionalidades Principais</w:t>
-            </w:r>
-          </w:p>
-        </w:tc>
-      </w:tr>
-      <w:tr>
-        <w:trPr/>
-        <w:tc>
-          <w:tcPr>
-            <w:tcW w:w="2249" w:type="dxa"/>
-            <w:tcBorders/>
-            <w:vAlign w:val="center"/>
-          </w:tcPr>
-          <w:p>
-            <w:pPr>
-              <w:pStyle w:val="Contedodatabela"/>
-              <w:widowControl/>
-              <w:spacing w:before="0" w:after="283"/>
-              <w:jc w:val="left"/>
-              <w:rPr/>
-            </w:pPr>
-            <w:r>
-              <w:rPr>
-                <w:rStyle w:val="Strong"/>
-              </w:rPr>
-              <w:t>Gestão de Clientes</w:t>
-            </w:r>
-          </w:p>
-        </w:tc>
-        <w:tc>
-          <w:tcPr>
-            <w:tcW w:w="6777" w:type="dxa"/>
-            <w:tcBorders/>
-            <w:vAlign w:val="center"/>
-          </w:tcPr>
-          <w:p>
-            <w:pPr>
-              <w:pStyle w:val="Contedodatabela"/>
-              <w:widowControl/>
-              <w:spacing w:before="0" w:after="283"/>
-              <w:rPr/>
-            </w:pPr>
-            <w:r>
-              <w:rPr/>
-              <w:t>Cadastro, consulta, alteração e exclusão de dados dos tutores.</w:t>
-            </w:r>
-          </w:p>
-        </w:tc>
-      </w:tr>
-      <w:tr>
-        <w:trPr/>
-        <w:tc>
-          <w:tcPr>
-            <w:tcW w:w="2249" w:type="dxa"/>
-            <w:tcBorders/>
-            <w:vAlign w:val="center"/>
-          </w:tcPr>
-          <w:p>
-            <w:pPr>
-              <w:pStyle w:val="Contedodatabela"/>
-              <w:widowControl/>
-              <w:spacing w:before="0" w:after="283"/>
-              <w:jc w:val="left"/>
-              <w:rPr/>
-            </w:pPr>
-            <w:r>
-              <w:rPr>
-                <w:rStyle w:val="Strong"/>
-              </w:rPr>
-              <w:t>Gestão de Pets</w:t>
-            </w:r>
-          </w:p>
-        </w:tc>
-        <w:tc>
-          <w:tcPr>
-            <w:tcW w:w="6777" w:type="dxa"/>
-            <w:tcBorders/>
-            <w:vAlign w:val="center"/>
-          </w:tcPr>
-          <w:p>
-            <w:pPr>
-              <w:pStyle w:val="Contedodatabela"/>
-              <w:widowControl/>
-              <w:spacing w:before="0" w:after="283"/>
-              <w:rPr/>
-            </w:pPr>
-            <w:r>
-              <w:rPr/>
-              <w:t>Cadastro detalhado dos animais, incluindo histórico médico e serviços realizados.</w:t>
-            </w:r>
-          </w:p>
-        </w:tc>
-      </w:tr>
-      <w:tr>
-        <w:trPr/>
-        <w:tc>
-          <w:tcPr>
-            <w:tcW w:w="2249" w:type="dxa"/>
-            <w:tcBorders/>
-            <w:vAlign w:val="center"/>
-          </w:tcPr>
-          <w:p>
-            <w:pPr>
-              <w:pStyle w:val="Contedodatabela"/>
-              <w:widowControl/>
-              <w:spacing w:before="0" w:after="283"/>
-              <w:jc w:val="left"/>
-              <w:rPr/>
-            </w:pPr>
-            <w:r>
-              <w:rPr>
-                <w:rStyle w:val="Strong"/>
-              </w:rPr>
-              <w:t>Gestão de Produtos</w:t>
-            </w:r>
-          </w:p>
-        </w:tc>
-        <w:tc>
-          <w:tcPr>
-            <w:tcW w:w="6777" w:type="dxa"/>
-            <w:tcBorders/>
-            <w:vAlign w:val="center"/>
-          </w:tcPr>
-          <w:p>
-            <w:pPr>
-              <w:pStyle w:val="Contedodatabela"/>
-              <w:widowControl/>
-              <w:spacing w:before="0" w:after="283"/>
-              <w:rPr/>
-            </w:pPr>
-            <w:r>
-              <w:rPr/>
-              <w:t>Controle de estoque, preços e fornecedores de mercadorias.</w:t>
-            </w:r>
-          </w:p>
-        </w:tc>
-      </w:tr>
-      <w:tr>
-        <w:trPr/>
-        <w:tc>
-          <w:tcPr>
-            <w:tcW w:w="2249" w:type="dxa"/>
-            <w:tcBorders/>
-            <w:vAlign w:val="center"/>
-          </w:tcPr>
-          <w:p>
-            <w:pPr>
-              <w:pStyle w:val="Contedodatabela"/>
-              <w:widowControl/>
-              <w:spacing w:before="0" w:after="283"/>
-              <w:jc w:val="left"/>
-              <w:rPr/>
-            </w:pPr>
-            <w:r>
-              <w:rPr>
-                <w:rStyle w:val="Strong"/>
-              </w:rPr>
-              <w:t>Agendamento de Serviços</w:t>
-            </w:r>
-          </w:p>
-        </w:tc>
-        <w:tc>
-          <w:tcPr>
-            <w:tcW w:w="6777" w:type="dxa"/>
-            <w:tcBorders/>
-            <w:vAlign w:val="center"/>
-          </w:tcPr>
-          <w:p>
-            <w:pPr>
-              <w:pStyle w:val="Contedodatabela"/>
-              <w:widowControl/>
-              <w:spacing w:before="0" w:after="283"/>
-              <w:rPr/>
-            </w:pPr>
-            <w:r>
-              <w:rPr/>
-              <w:t>Agendamento e gerenciamento de horários para Banho, Tosa, Vacinação e Consultas.</w:t>
-            </w:r>
-          </w:p>
-        </w:tc>
-      </w:tr>
-      <w:tr>
-        <w:trPr/>
-        <w:tc>
-          <w:tcPr>
-            <w:tcW w:w="2249" w:type="dxa"/>
-            <w:tcBorders/>
-            <w:vAlign w:val="center"/>
-          </w:tcPr>
-          <w:p>
-            <w:pPr>
-              <w:pStyle w:val="Contedodatabela"/>
-              <w:widowControl/>
-              <w:spacing w:before="0" w:after="283"/>
-              <w:jc w:val="left"/>
-              <w:rPr/>
-            </w:pPr>
-            <w:r>
-              <w:rPr>
-                <w:rStyle w:val="Strong"/>
-              </w:rPr>
-              <w:t>PDV (Ponto de Vendas)</w:t>
-            </w:r>
-          </w:p>
-        </w:tc>
-        <w:tc>
-          <w:tcPr>
-            <w:tcW w:w="6777" w:type="dxa"/>
-            <w:tcBorders/>
-            <w:vAlign w:val="center"/>
-          </w:tcPr>
-          <w:p>
-            <w:pPr>
-              <w:pStyle w:val="Contedodatabela"/>
-              <w:widowControl/>
-              <w:spacing w:before="0" w:after="283"/>
-              <w:rPr/>
-            </w:pPr>
-            <w:r>
-              <w:rPr/>
-              <w:t>Módulo para finalização de vendas de mercadorias e serviços agendados, incluindo cálculo de impostos (simulado).</w:t>
-            </w:r>
-          </w:p>
-        </w:tc>
-      </w:tr>
-    </w:tbl>
-    <w:p>
-      <w:pPr>
-        <w:pStyle w:val="ListParagraph"/>
-        <w:rPr/>
-      </w:pPr>
-      <w:r>
-        <w:rPr/>
-      </w:r>
-    </w:p>
-    <w:p>
-      <w:pPr>
-        <w:pStyle w:val="BodyText"/>
-        <w:rPr/>
-      </w:pPr>
-      <w:r>
-        <w:rPr>
-          <w:rStyle w:val="Strong"/>
-        </w:rPr>
-        <w:t>Natureza do Software:</w:t>
-      </w:r>
-      <w:r>
-        <w:rPr/>
-        <w:t xml:space="preserve"> Inicialmente, o sistema é de natureza genérica e não modularizada, sendo desenvolvido para atender a uma ampla gama de requisitos operacionais básicos de Pet Shops.</w:t>
-      </w:r>
-    </w:p>
-    <w:p>
-      <w:pPr>
-        <w:pStyle w:val="BodyText"/>
-        <w:rPr/>
-      </w:pPr>
-      <w:r>
-        <w:rPr/>
-      </w:r>
-      <w:r>
-        <w:br w:type="page"/>
-      </w:r>
-    </w:p>
-    <w:p>
-      <w:pPr>
-        <w:pStyle w:val="Heading3"/>
-        <w:spacing w:before="0" w:after="283"/>
-        <w:rPr/>
-      </w:pPr>
-      <w:r>
-        <w:rPr>
-          <w:b/>
-          <w:bCs/>
-          <w:color w:val="auto"/>
-          <w:sz w:val="24"/>
-          <w:szCs w:val="24"/>
-        </w:rPr>
-        <w:t>2. Especificações Técnicas e Metodologia de Desenvolvimento</w:t>
-      </w:r>
-    </w:p>
-    <w:p>
-      <w:pPr>
-        <w:pStyle w:val="ListParagraph"/>
-        <w:rPr/>
-      </w:pPr>
-      <w:r>
-        <w:rPr/>
-      </w:r>
-    </w:p>
-    <w:tbl>
-      <w:tblPr>
-        <w:tblW w:w="9026" w:type="dxa"/>
-        <w:jc w:val="left"/>
-        <w:tblInd w:w="28" w:type="dxa"/>
-        <w:tblLayout w:type="fixed"/>
-        <w:tblCellMar>
-          <w:top w:w="28" w:type="dxa"/>
-          <w:left w:w="28" w:type="dxa"/>
-          <w:bottom w:w="28" w:type="dxa"/>
-          <w:right w:w="28" w:type="dxa"/>
-        </w:tblCellMar>
-      </w:tblPr>
-      <w:tblGrid>
-        <w:gridCol w:w="2432"/>
+        <w:gridCol w:w="2431"/>
         <w:gridCol w:w="6594"/>
       </w:tblGrid>
       <w:tr>
         <w:trPr/>
         <w:tc>
           <w:tcPr>
-            <w:tcW w:w="2432" w:type="dxa"/>
+            <w:tcW w:w="2431" w:type="dxa"/>
             <w:tcBorders/>
             <w:vAlign w:val="center"/>
           </w:tcPr>
           <w:p>
             <w:pPr>
-              <w:pStyle w:val="Ttulodetabela"/>
+              <w:pStyle w:val="Ttulodetabelauser"/>
               <w:widowControl/>
               <w:spacing w:before="114" w:after="114"/>
               <w:jc w:val="center"/>
@@ -17545,7 +17648,7 @@
           </w:tcPr>
           <w:p>
             <w:pPr>
-              <w:pStyle w:val="Ttulodetabela"/>
+              <w:pStyle w:val="Ttulodetabelauser"/>
               <w:widowControl/>
               <w:spacing w:before="0" w:after="0"/>
               <w:jc w:val="center"/>
@@ -17562,13 +17665,13 @@
         <w:trPr/>
         <w:tc>
           <w:tcPr>
-            <w:tcW w:w="2432" w:type="dxa"/>
+            <w:tcW w:w="2431" w:type="dxa"/>
             <w:tcBorders/>
             <w:vAlign w:val="center"/>
           </w:tcPr>
           <w:p>
             <w:pPr>
-              <w:pStyle w:val="Contedodatabela"/>
+              <w:pStyle w:val="Contedodatabelauser"/>
               <w:widowControl/>
               <w:spacing w:before="0" w:after="283"/>
               <w:jc w:val="left"/>
@@ -17590,7 +17693,7 @@
           </w:tcPr>
           <w:p>
             <w:pPr>
-              <w:pStyle w:val="Contedodatabela"/>
+              <w:pStyle w:val="Contedodatabelauser"/>
               <w:widowControl/>
               <w:spacing w:before="0" w:after="283"/>
               <w:rPr/>
@@ -17606,13 +17709,13 @@
         <w:trPr/>
         <w:tc>
           <w:tcPr>
-            <w:tcW w:w="2432" w:type="dxa"/>
+            <w:tcW w:w="2431" w:type="dxa"/>
             <w:tcBorders/>
             <w:vAlign w:val="center"/>
           </w:tcPr>
           <w:p>
             <w:pPr>
-              <w:pStyle w:val="Contedodatabela"/>
+              <w:pStyle w:val="Contedodatabelauser"/>
               <w:widowControl/>
               <w:spacing w:before="0" w:after="283"/>
               <w:jc w:val="left"/>
@@ -17634,7 +17737,7 @@
           </w:tcPr>
           <w:p>
             <w:pPr>
-              <w:pStyle w:val="Contedodatabela"/>
+              <w:pStyle w:val="Contedodatabelauser"/>
               <w:widowControl/>
               <w:spacing w:before="0" w:after="283"/>
               <w:rPr/>
@@ -17650,13 +17753,13 @@
         <w:trPr/>
         <w:tc>
           <w:tcPr>
-            <w:tcW w:w="2432" w:type="dxa"/>
+            <w:tcW w:w="2431" w:type="dxa"/>
             <w:tcBorders/>
             <w:vAlign w:val="center"/>
           </w:tcPr>
           <w:p>
             <w:pPr>
-              <w:pStyle w:val="Contedodatabela"/>
+              <w:pStyle w:val="Contedodatabelauser"/>
               <w:widowControl/>
               <w:spacing w:before="0" w:after="283"/>
               <w:jc w:val="left"/>
@@ -17678,7 +17781,7 @@
           </w:tcPr>
           <w:p>
             <w:pPr>
-              <w:pStyle w:val="Contedodatabela"/>
+              <w:pStyle w:val="Contedodatabelauser"/>
               <w:widowControl/>
               <w:spacing w:before="0" w:after="283"/>
               <w:rPr/>
@@ -17710,13 +17813,13 @@
         <w:trPr/>
         <w:tc>
           <w:tcPr>
-            <w:tcW w:w="2432" w:type="dxa"/>
+            <w:tcW w:w="2431" w:type="dxa"/>
             <w:tcBorders/>
             <w:vAlign w:val="center"/>
           </w:tcPr>
           <w:p>
             <w:pPr>
-              <w:pStyle w:val="Contedodatabela"/>
+              <w:pStyle w:val="Contedodatabelauser"/>
               <w:widowControl/>
               <w:spacing w:before="0" w:after="283"/>
               <w:jc w:val="left"/>
@@ -17738,7 +17841,7 @@
           </w:tcPr>
           <w:p>
             <w:pPr>
-              <w:pStyle w:val="Contedodatabela"/>
+              <w:pStyle w:val="Contedodatabelauser"/>
               <w:widowControl/>
               <w:spacing w:before="0" w:after="283"/>
               <w:rPr/>
@@ -17751,15 +17854,6 @@
         </w:tc>
       </w:tr>
     </w:tbl>
-    <w:p>
-      <w:pPr>
-        <w:pStyle w:val="ListParagraph"/>
-        <w:rPr/>
-      </w:pPr>
-      <w:r>
-        <w:rPr/>
-      </w:r>
-    </w:p>
     <w:p>
       <w:pPr>
         <w:pStyle w:val="ListParagraph"/>
@@ -17929,9 +18023,6 @@
           <w:szCs w:val="24"/>
         </w:rPr>
       </w:r>
-      <w:r>
-        <w:br w:type="page"/>
-      </w:r>
     </w:p>
     <w:p>
       <w:pPr>
@@ -18082,24 +18173,58 @@
           <w:sz w:val="22"/>
           <w:szCs w:val="22"/>
         </w:rPr>
-        <w:t>4.2.</w:t>
-      </w:r>
-      <w:r>
+      </w:r>
+      <w:r>
+        <w:br w:type="page"/>
+      </w:r>
+    </w:p>
+    <w:p>
+      <w:pPr>
+        <w:pStyle w:val="Heading4"/>
+        <w:spacing w:before="0" w:after="283"/>
         <w:rPr>
           <w:color w:val="auto"/>
           <w:sz w:val="22"/>
           <w:szCs w:val="22"/>
         </w:rPr>
+      </w:pPr>
+      <w:r>
+        <w:rPr>
+          <w:b/>
+          <w:bCs/>
+          <w:color w:val="auto"/>
+          <w:sz w:val="22"/>
+          <w:szCs w:val="22"/>
+        </w:rPr>
+      </w:r>
+    </w:p>
+    <w:p>
+      <w:pPr>
+        <w:pStyle w:val="Heading4"/>
+        <w:spacing w:before="0" w:after="283"/>
+        <w:rPr>
+          <w:color w:val="auto"/>
+          <w:sz w:val="22"/>
+          <w:szCs w:val="22"/>
+        </w:rPr>
+      </w:pPr>
+      <w:r>
+        <w:rPr>
+          <w:b/>
+          <w:bCs/>
+          <w:color w:val="auto"/>
+          <w:sz w:val="22"/>
+          <w:szCs w:val="22"/>
+        </w:rPr>
+        <w:t>4.2.</w:t>
+      </w:r>
+      <w:r>
+        <w:rPr>
+          <w:color w:val="auto"/>
+          <w:sz w:val="22"/>
+          <w:szCs w:val="22"/>
+        </w:rPr>
         <w:t xml:space="preserve"> Tempos de Resposta e Resolução</w:t>
-      </w:r>
-    </w:p>
-    <w:p>
-      <w:pPr>
-        <w:pStyle w:val="ListParagraph"/>
-        <w:rPr/>
-      </w:pPr>
-      <w:r>
-        <w:rPr/>
       </w:r>
     </w:p>
     <w:tbl>
@@ -18119,7 +18244,7 @@
         <w:gridCol w:w="1871"/>
         <w:gridCol w:w="3527"/>
         <w:gridCol w:w="1766"/>
-        <w:gridCol w:w="2472"/>
+        <w:gridCol w:w="2471"/>
       </w:tblGrid>
       <w:tr>
         <w:trPr/>
@@ -18131,7 +18256,7 @@
           </w:tcPr>
           <w:p>
             <w:pPr>
-              <w:pStyle w:val="Ttulodetabela"/>
+              <w:pStyle w:val="Ttulodetabelauser"/>
               <w:widowControl/>
               <w:spacing w:before="0" w:after="283"/>
               <w:jc w:val="center"/>
@@ -18151,7 +18276,7 @@
           </w:tcPr>
           <w:p>
             <w:pPr>
-              <w:pStyle w:val="Ttulodetabela"/>
+              <w:pStyle w:val="Ttulodetabelauser"/>
               <w:widowControl/>
               <w:spacing w:before="0" w:after="283"/>
               <w:jc w:val="center"/>
@@ -18171,7 +18296,7 @@
           </w:tcPr>
           <w:p>
             <w:pPr>
-              <w:pStyle w:val="Ttulodetabela"/>
+              <w:pStyle w:val="Ttulodetabelauser"/>
               <w:widowControl/>
               <w:spacing w:before="0" w:after="283"/>
               <w:jc w:val="center"/>
@@ -18185,13 +18310,13 @@
         </w:tc>
         <w:tc>
           <w:tcPr>
-            <w:tcW w:w="2472" w:type="dxa"/>
+            <w:tcW w:w="2471" w:type="dxa"/>
             <w:tcBorders/>
             <w:vAlign w:val="center"/>
           </w:tcPr>
           <w:p>
             <w:pPr>
-              <w:pStyle w:val="Ttulodetabela"/>
+              <w:pStyle w:val="Ttulodetabelauser"/>
               <w:widowControl/>
               <w:spacing w:before="0" w:after="283"/>
               <w:jc w:val="center"/>
@@ -18214,7 +18339,7 @@
           </w:tcPr>
           <w:p>
             <w:pPr>
-              <w:pStyle w:val="Contedodatabela"/>
+              <w:pStyle w:val="Contedodatabelauser"/>
               <w:widowControl/>
               <w:spacing w:before="0" w:after="283"/>
               <w:jc w:val="left"/>
@@ -18236,7 +18361,7 @@
           </w:tcPr>
           <w:p>
             <w:pPr>
-              <w:pStyle w:val="Contedodatabela"/>
+              <w:pStyle w:val="Contedodatabelauser"/>
               <w:widowControl/>
               <w:spacing w:before="0" w:after="283"/>
               <w:jc w:val="left"/>
@@ -18256,7 +18381,7 @@
           </w:tcPr>
           <w:p>
             <w:pPr>
-              <w:pStyle w:val="Contedodatabela"/>
+              <w:pStyle w:val="Contedodatabelauser"/>
               <w:widowControl/>
               <w:spacing w:before="0" w:after="283"/>
               <w:jc w:val="center"/>
@@ -18272,13 +18397,13 @@
         </w:tc>
         <w:tc>
           <w:tcPr>
-            <w:tcW w:w="2472" w:type="dxa"/>
+            <w:tcW w:w="2471" w:type="dxa"/>
             <w:tcBorders/>
             <w:vAlign w:val="center"/>
           </w:tcPr>
           <w:p>
             <w:pPr>
-              <w:pStyle w:val="Contedodatabela"/>
+              <w:pStyle w:val="Contedodatabelauser"/>
               <w:widowControl/>
               <w:spacing w:before="0" w:after="283"/>
               <w:jc w:val="left"/>
@@ -18301,7 +18426,7 @@
           </w:tcPr>
           <w:p>
             <w:pPr>
-              <w:pStyle w:val="Contedodatabela"/>
+              <w:pStyle w:val="Contedodatabelauser"/>
               <w:widowControl/>
               <w:spacing w:before="0" w:after="283"/>
               <w:jc w:val="left"/>
@@ -18323,7 +18448,7 @@
           </w:tcPr>
           <w:p>
             <w:pPr>
-              <w:pStyle w:val="Contedodatabela"/>
+              <w:pStyle w:val="Contedodatabelauser"/>
               <w:widowControl/>
               <w:spacing w:before="0" w:after="283"/>
               <w:jc w:val="left"/>
@@ -18343,7 +18468,7 @@
           </w:tcPr>
           <w:p>
             <w:pPr>
-              <w:pStyle w:val="Contedodatabela"/>
+              <w:pStyle w:val="Contedodatabelauser"/>
               <w:widowControl/>
               <w:spacing w:before="0" w:after="283"/>
               <w:jc w:val="center"/>
@@ -18363,13 +18488,13 @@
         </w:tc>
         <w:tc>
           <w:tcPr>
-            <w:tcW w:w="2472" w:type="dxa"/>
+            <w:tcW w:w="2471" w:type="dxa"/>
             <w:tcBorders/>
             <w:vAlign w:val="center"/>
           </w:tcPr>
           <w:p>
             <w:pPr>
-              <w:pStyle w:val="Contedodatabela"/>
+              <w:pStyle w:val="Contedodatabelauser"/>
               <w:widowControl/>
               <w:spacing w:before="0" w:after="283"/>
               <w:jc w:val="left"/>
@@ -18392,7 +18517,7 @@
           </w:tcPr>
           <w:p>
             <w:pPr>
-              <w:pStyle w:val="Contedodatabela"/>
+              <w:pStyle w:val="Contedodatabelauser"/>
               <w:widowControl/>
               <w:spacing w:before="0" w:after="283"/>
               <w:jc w:val="left"/>
@@ -18414,7 +18539,7 @@
           </w:tcPr>
           <w:p>
             <w:pPr>
-              <w:pStyle w:val="Contedodatabela"/>
+              <w:pStyle w:val="Contedodatabelauser"/>
               <w:widowControl/>
               <w:spacing w:before="0" w:after="283"/>
               <w:jc w:val="left"/>
@@ -18434,7 +18559,7 @@
           </w:tcPr>
           <w:p>
             <w:pPr>
-              <w:pStyle w:val="Contedodatabela"/>
+              <w:pStyle w:val="Contedodatabelauser"/>
               <w:widowControl/>
               <w:spacing w:before="0" w:after="283"/>
               <w:jc w:val="center"/>
@@ -18454,13 +18579,13 @@
         </w:tc>
         <w:tc>
           <w:tcPr>
-            <w:tcW w:w="2472" w:type="dxa"/>
+            <w:tcW w:w="2471" w:type="dxa"/>
             <w:tcBorders/>
             <w:vAlign w:val="center"/>
           </w:tcPr>
           <w:p>
             <w:pPr>
-              <w:pStyle w:val="Contedodatabela"/>
+              <w:pStyle w:val="Contedodatabelauser"/>
               <w:widowControl/>
               <w:spacing w:before="0" w:after="283"/>
               <w:jc w:val="left"/>
@@ -18744,39 +18869,303 @@
     <w:p>
       <w:pPr>
         <w:pStyle w:val="Normal"/>
-        <w:rPr/>
-      </w:pPr>
-      <w:r>
-        <w:rPr/>
-        <w:t>Conclusão: Concluir o trabalho e destacar aprendizados</w:t>
-      </w:r>
-    </w:p>
-    <w:p>
-      <w:pPr>
-        <w:pStyle w:val="Normal"/>
-        <w:rPr/>
-      </w:pPr>
-      <w:r>
-        <w:rPr/>
-        <w:t>Contribuições Individuais: Descrever as contribuições individuais de cada membro da equipe</w:t>
-      </w:r>
-    </w:p>
-    <w:p>
-      <w:pPr>
-        <w:pStyle w:val="Normal"/>
-        <w:rPr/>
-      </w:pPr>
-      <w:r>
-        <w:rPr/>
-      </w:r>
-    </w:p>
-    <w:p>
-      <w:pPr>
-        <w:pStyle w:val="Normal"/>
-        <w:rPr/>
-      </w:pPr>
-      <w:r>
-        <w:rPr/>
+        <w:rPr>
+          <w:sz w:val="24"/>
+          <w:szCs w:val="24"/>
+        </w:rPr>
+      </w:pPr>
+      <w:r>
+        <w:rPr>
+          <w:b/>
+          <w:bCs/>
+          <w:sz w:val="24"/>
+          <w:szCs w:val="24"/>
+        </w:rPr>
+        <w:t>Aleksander</w:t>
+      </w:r>
+      <w:r>
+        <w:rPr>
+          <w:sz w:val="24"/>
+          <w:szCs w:val="24"/>
+        </w:rPr>
+        <w:t>:</w:t>
+      </w:r>
+    </w:p>
+    <w:p>
+      <w:pPr>
+        <w:pStyle w:val="Normal"/>
+        <w:rPr>
+          <w:sz w:val="24"/>
+          <w:szCs w:val="24"/>
+        </w:rPr>
+      </w:pPr>
+      <w:r>
+        <w:rPr>
+          <w:sz w:val="24"/>
+          <w:szCs w:val="24"/>
+        </w:rPr>
+      </w:r>
+    </w:p>
+    <w:p>
+      <w:pPr>
+        <w:pStyle w:val="Normal"/>
+        <w:rPr/>
+      </w:pPr>
+      <w:r>
+        <w:rPr/>
+        <w:t>“</w:t>
+      </w:r>
+      <w:r>
+        <w:rPr/>
+        <w:t xml:space="preserve">Gostaria de dizer que ter a responsabilidade de liderar um projeto </w:t>
+      </w:r>
+      <w:r>
+        <w:rPr/>
+        <w:t>é</w:t>
+      </w:r>
+      <w:r>
+        <w:rPr/>
+        <w:t xml:space="preserve"> um tanto intimidador e desafiador. Porém com o passar do tempo, fui vendo o quão importante é este papel. Sabendo da importância de tomar a iniciativa, tanto em planejar o negócio quanto em puxar a carroça, vamos assim dizer, </w:t>
+      </w:r>
+      <w:r>
+        <w:rPr/>
+        <w:t xml:space="preserve">tudo isso </w:t>
+      </w:r>
+      <w:r>
+        <w:rPr/>
+        <w:t xml:space="preserve">me fez entender que ser líder e tomar decisões </w:t>
+      </w:r>
+      <w:r>
+        <w:rPr/>
+        <w:t>é a tarefa de maior responsabilidade em um projeto. Com isso, aprendi a ter mais responsabilidade se tratando de ser o primeiro a tomar a iniciativa. As vezes, se não dermos o pontapé inicial, pode ser que ele nunca seja dado.”</w:t>
+      </w:r>
+    </w:p>
+    <w:p>
+      <w:pPr>
+        <w:pStyle w:val="Normal"/>
+        <w:rPr/>
+      </w:pPr>
+      <w:r>
+        <w:rPr/>
+      </w:r>
+    </w:p>
+    <w:p>
+      <w:pPr>
+        <w:pStyle w:val="Normal"/>
+        <w:rPr>
+          <w:sz w:val="24"/>
+          <w:szCs w:val="24"/>
+        </w:rPr>
+      </w:pPr>
+      <w:r>
+        <w:rPr>
+          <w:b/>
+          <w:bCs/>
+          <w:sz w:val="24"/>
+          <w:szCs w:val="24"/>
+        </w:rPr>
+        <w:t>Marcos</w:t>
+      </w:r>
+      <w:r>
+        <w:rPr>
+          <w:sz w:val="24"/>
+          <w:szCs w:val="24"/>
+        </w:rPr>
+        <w:t>:</w:t>
+      </w:r>
+    </w:p>
+    <w:p>
+      <w:pPr>
+        <w:pStyle w:val="Normal"/>
+        <w:rPr>
+          <w:sz w:val="24"/>
+          <w:szCs w:val="24"/>
+        </w:rPr>
+      </w:pPr>
+      <w:r>
+        <w:rPr>
+          <w:sz w:val="24"/>
+          <w:szCs w:val="24"/>
+        </w:rPr>
+      </w:r>
+    </w:p>
+    <w:p>
+      <w:pPr>
+        <w:pStyle w:val="Normal"/>
+        <w:rPr>
+          <w:sz w:val="22"/>
+          <w:szCs w:val="22"/>
+        </w:rPr>
+      </w:pPr>
+      <w:r>
+        <w:rPr>
+          <w:sz w:val="22"/>
+          <w:szCs w:val="22"/>
+        </w:rPr>
+        <w:t>“</w:t>
+      </w:r>
+      <w:r>
+        <w:rPr>
+          <w:sz w:val="22"/>
+          <w:szCs w:val="22"/>
+        </w:rPr>
+        <w:t xml:space="preserve">Sendo responsável tanto pelo Front-end quanto pelo Back-end do nosso projeto, obtive uma visão abrangente do que será um trabalho de grande escala no futuro. Durante o desenvolvimento, lidamos constantemente com erros e acertos, o que gerou discussões importantes sobre a organização </w:t>
+      </w:r>
+      <w:r>
+        <w:rPr>
+          <w:sz w:val="22"/>
+          <w:szCs w:val="22"/>
+        </w:rPr>
+        <w:t xml:space="preserve">Do Pi </w:t>
+      </w:r>
+      <w:r>
+        <w:rPr>
+          <w:sz w:val="22"/>
+          <w:szCs w:val="22"/>
+        </w:rPr>
+        <w:t>e as soluções que poderíamos adotar. Por esse motivo, percebi um crescimento notório no meu aspecto de responsabilidade, na busca proativa por novas soluções e na compreensão de como funciona um projeto dess</w:t>
+      </w:r>
+      <w:r>
+        <w:rPr>
+          <w:sz w:val="22"/>
+          <w:szCs w:val="22"/>
+        </w:rPr>
+        <w:t>e tamanho</w:t>
+      </w:r>
+      <w:r>
+        <w:rPr>
+          <w:sz w:val="22"/>
+          <w:szCs w:val="22"/>
+        </w:rPr>
+        <w:t>. Este trabalho me serviu como um aprendizado fundamental para o meu futuro profissional.”</w:t>
+      </w:r>
+    </w:p>
+    <w:p>
+      <w:pPr>
+        <w:pStyle w:val="Normal"/>
+        <w:rPr/>
+      </w:pPr>
+      <w:r>
+        <w:rPr/>
+      </w:r>
+    </w:p>
+    <w:p>
+      <w:pPr>
+        <w:pStyle w:val="Normal"/>
+        <w:rPr>
+          <w:sz w:val="24"/>
+          <w:szCs w:val="24"/>
+        </w:rPr>
+      </w:pPr>
+      <w:r>
+        <w:rPr>
+          <w:b/>
+          <w:bCs/>
+          <w:sz w:val="24"/>
+          <w:szCs w:val="24"/>
+        </w:rPr>
+        <w:t>Wanderson</w:t>
+      </w:r>
+      <w:r>
+        <w:rPr>
+          <w:sz w:val="24"/>
+          <w:szCs w:val="24"/>
+        </w:rPr>
+        <w:t>:</w:t>
+      </w:r>
+    </w:p>
+    <w:p>
+      <w:pPr>
+        <w:pStyle w:val="Normal"/>
+        <w:rPr>
+          <w:sz w:val="24"/>
+          <w:szCs w:val="24"/>
+        </w:rPr>
+      </w:pPr>
+      <w:r>
+        <w:rPr>
+          <w:sz w:val="24"/>
+          <w:szCs w:val="24"/>
+        </w:rPr>
+      </w:r>
+    </w:p>
+    <w:p>
+      <w:pPr>
+        <w:pStyle w:val="Normal"/>
+        <w:rPr>
+          <w:sz w:val="24"/>
+          <w:szCs w:val="24"/>
+        </w:rPr>
+      </w:pPr>
+      <w:r>
+        <w:rPr>
+          <w:sz w:val="24"/>
+          <w:szCs w:val="24"/>
+        </w:rPr>
+        <w:t>“</w:t>
+      </w:r>
+      <w:r>
+        <w:rPr>
+          <w:sz w:val="24"/>
+          <w:szCs w:val="24"/>
+        </w:rPr>
+        <w:t xml:space="preserve">Foi um novo desafio enfrentado, que </w:t>
+      </w:r>
+      <w:r>
+        <w:rPr>
+          <w:sz w:val="24"/>
+          <w:szCs w:val="24"/>
+        </w:rPr>
+        <w:t>me</w:t>
+      </w:r>
+      <w:r>
+        <w:rPr>
+          <w:sz w:val="24"/>
+          <w:szCs w:val="24"/>
+        </w:rPr>
+        <w:t xml:space="preserve"> proporcion</w:t>
+      </w:r>
+      <w:r>
+        <w:rPr>
+          <w:sz w:val="24"/>
+          <w:szCs w:val="24"/>
+        </w:rPr>
+        <w:t>ou um</w:t>
+      </w:r>
+      <w:r>
+        <w:rPr>
+          <w:sz w:val="24"/>
+          <w:szCs w:val="24"/>
+        </w:rPr>
+        <w:t xml:space="preserve"> novo conhecimento, ainda levando em uma área importante como área de testes. Área de testes é onde descobrimos </w:t>
+      </w:r>
+      <w:r>
+        <w:rPr>
+          <w:sz w:val="24"/>
+          <w:szCs w:val="24"/>
+        </w:rPr>
+        <w:t xml:space="preserve">falhas e </w:t>
+      </w:r>
+      <w:r>
+        <w:rPr>
+          <w:sz w:val="24"/>
+          <w:szCs w:val="24"/>
+        </w:rPr>
+        <w:t>bugs do sistema, achando e relatando para co</w:t>
+      </w:r>
+      <w:r>
+        <w:rPr>
+          <w:sz w:val="24"/>
+          <w:szCs w:val="24"/>
+        </w:rPr>
+        <w:t>r</w:t>
+      </w:r>
+      <w:r>
+        <w:rPr>
+          <w:sz w:val="24"/>
+          <w:szCs w:val="24"/>
+        </w:rPr>
+        <w:t>reções. “</w:t>
       </w:r>
     </w:p>
     <w:p>
@@ -18851,6 +19240,7 @@
     <w:p>
       <w:pPr>
         <w:pStyle w:val="Normal"/>
+        <w:jc w:val="left"/>
         <w:rPr>
           <w:b/>
           <w:bCs/>
@@ -18863,7 +19253,7 @@
         </w:rPr>
         <w:t xml:space="preserve">Aleksander: </w:t>
       </w:r>
-      <w:hyperlink r:id="rId28">
+      <w:hyperlink r:id="rId29">
         <w:r>
           <w:rPr>
             <w:rStyle w:val="Hyperlink"/>
@@ -18902,56 +19292,147 @@
           <w:b/>
           <w:bCs/>
         </w:rPr>
+      </w:r>
+    </w:p>
+    <w:p>
+      <w:pPr>
+        <w:pStyle w:val="Normal"/>
+        <w:rPr>
+          <w:b/>
+          <w:bCs/>
+        </w:rPr>
+      </w:pPr>
+      <w:r>
+        <w:rPr>
+          <w:b/>
+          <w:bCs/>
+        </w:rPr>
+      </w:r>
+    </w:p>
+    <w:p>
+      <w:pPr>
+        <w:pStyle w:val="Normal"/>
+        <w:rPr>
+          <w:b/>
+          <w:bCs/>
+        </w:rPr>
+      </w:pPr>
+      <w:r>
+        <w:rPr>
+          <w:b/>
+          <w:bCs/>
+        </w:rPr>
+      </w:r>
+    </w:p>
+    <w:p>
+      <w:pPr>
+        <w:pStyle w:val="Normal"/>
+        <w:rPr>
+          <w:b/>
+          <w:bCs/>
+        </w:rPr>
+      </w:pPr>
+      <w:r>
+        <w:rPr>
+          <w:b/>
+          <w:bCs/>
+        </w:rPr>
         <w:t>Marcos:</w:t>
       </w:r>
     </w:p>
     <w:p>
       <w:pPr>
         <w:pStyle w:val="Normal"/>
-        <w:rPr/>
-      </w:pPr>
-      <w:r>
-        <w:rPr/>
-      </w:r>
-    </w:p>
-    <w:p>
-      <w:pPr>
-        <w:pStyle w:val="Heading1"/>
-        <w:numPr>
-          <w:ilvl w:val="0"/>
-          <w:numId w:val="0"/>
-        </w:numPr>
-        <w:spacing w:before="400" w:after="120"/>
-        <w:ind w:hanging="0" w:left="720"/>
-        <w:rPr/>
-      </w:pPr>
-      <w:bookmarkStart w:id="39" w:name="_Toc208341121"/>
-      <w:r>
-        <w:rPr/>
-        <w:t>Anexo II – Cronograma efetivo</w:t>
-      </w:r>
-      <w:bookmarkEnd w:id="39"/>
-    </w:p>
-    <w:p>
-      <w:pPr>
-        <w:pStyle w:val="Normal"/>
-        <w:numPr>
-          <w:ilvl w:val="0"/>
-          <w:numId w:val="0"/>
-        </w:numPr>
-        <w:spacing w:before="400" w:after="120"/>
-        <w:ind w:hanging="0" w:left="720"/>
-        <w:rPr/>
-      </w:pPr>
-      <w:r>
-        <w:rPr/>
-        <w:t>O Cronograma efetivo foi cumprido de acordo com o prazo, inclusive, tendo a documentação entregue de maneira antecipada.</w:t>
+        <w:jc w:val="left"/>
+        <w:rPr>
+          <w:b w:val="false"/>
+          <w:bCs w:val="false"/>
+        </w:rPr>
+      </w:pPr>
+      <w:hyperlink r:id="rId30">
+        <w:r>
+          <w:rPr>
+            <w:rStyle w:val="Hyperlink"/>
+            <w:b w:val="false"/>
+            <w:bCs w:val="false"/>
+            <w:u w:val="single"/>
+          </w:rPr>
+          <w:t>https://github.com/AleksGustavo/PI-2--Semestre-2025/blob/main/Documenta%C3%A7%C3%A3o/Di%C3%A1rios%20de%20Bordo/Diario%20de%20Bordo%20-%20Marcos.md</w:t>
+        </w:r>
+      </w:hyperlink>
+    </w:p>
+    <w:p>
+      <w:pPr>
+        <w:pStyle w:val="Normal"/>
+        <w:jc w:val="left"/>
+        <w:rPr>
+          <w:b w:val="false"/>
+          <w:bCs w:val="false"/>
+          <w:u w:val="single"/>
+        </w:rPr>
+      </w:pPr>
+      <w:r>
+        <w:rPr>
+          <w:b w:val="false"/>
+          <w:bCs w:val="false"/>
+          <w:u w:val="single"/>
+        </w:rPr>
+      </w:r>
+    </w:p>
+    <w:p>
+      <w:pPr>
+        <w:pStyle w:val="Normal"/>
+        <w:jc w:val="left"/>
+        <w:rPr>
+          <w:b/>
+          <w:bCs/>
+          <w:u w:val="none"/>
+        </w:rPr>
+      </w:pPr>
+      <w:r>
+        <w:rPr>
+          <w:b/>
+          <w:bCs/>
+          <w:u w:val="none"/>
+        </w:rPr>
+        <w:t>Wanderson:</w:t>
+      </w:r>
+    </w:p>
+    <w:p>
+      <w:pPr>
+        <w:pStyle w:val="Normal"/>
+        <w:jc w:val="left"/>
+        <w:rPr>
+          <w:b w:val="false"/>
+          <w:bCs w:val="false"/>
+          <w:u w:val="single"/>
+        </w:rPr>
+      </w:pPr>
+      <w:hyperlink r:id="rId31">
+        <w:r>
+          <w:rPr>
+            <w:rStyle w:val="Hyperlink"/>
+            <w:b w:val="false"/>
+            <w:bCs w:val="false"/>
+            <w:u w:val="single"/>
+          </w:rPr>
+          <w:t>https://github.com/AleksGustavo/PI-2--Semestre-2025/blob/main/Documenta%C3%A7%C3%A3o/Di%C3%A1rios%20de%20Bordo/Diario%20De%20Bordo%20-%20Wanderson.md</w:t>
+        </w:r>
+      </w:hyperlink>
+    </w:p>
+    <w:p>
+      <w:pPr>
+        <w:pStyle w:val="Normal"/>
+        <w:rPr/>
+      </w:pPr>
+      <w:r>
+        <w:rPr/>
       </w:r>
     </w:p>
     <w:sectPr>
-      <w:headerReference w:type="even" r:id="rId29"/>
-      <w:headerReference w:type="default" r:id="rId30"/>
-      <w:headerReference w:type="first" r:id="rId31"/>
+      <w:headerReference w:type="even" r:id="rId32"/>
+      <w:headerReference w:type="default" r:id="rId33"/>
+      <w:headerReference w:type="first" r:id="rId34"/>
       <w:type w:val="nextPage"/>
       <w:pgSz w:w="11906" w:h="16838"/>
       <w:pgMar w:left="1440" w:right="1440" w:gutter="0" w:header="720" w:top="1440" w:footer="0" w:bottom="1440"/>
@@ -18992,7 +19473,7 @@
         <wp:inline distT="0" distB="0" distL="0" distR="0">
           <wp:extent cx="3600450" cy="657225"/>
           <wp:effectExtent l="0" t="0" r="0" b="0"/>
-          <wp:docPr id="25" name="Figura2" descr="logo-novo-cps-cor"/>
+          <wp:docPr id="26" name="Figura2" descr="logo-novo-cps-cor"/>
           <wp:cNvGraphicFramePr>
             <a:graphicFrameLocks xmlns:a="http://schemas.openxmlformats.org/drawingml/2006/main" noChangeAspect="1"/>
           </wp:cNvGraphicFramePr>
@@ -19000,7 +19481,7 @@
             <a:graphicData uri="http://schemas.openxmlformats.org/drawingml/2006/picture">
               <pic:pic xmlns:pic="http://schemas.openxmlformats.org/drawingml/2006/picture">
                 <pic:nvPicPr>
-                  <pic:cNvPr id="25" name="Figura2" descr="logo-novo-cps-cor"/>
+                  <pic:cNvPr id="26" name="Figura2" descr="logo-novo-cps-cor"/>
                   <pic:cNvPicPr>
                     <a:picLocks noChangeAspect="1" noChangeArrowheads="1"/>
                   </pic:cNvPicPr>
@@ -19115,7 +19596,7 @@
         <wp:inline distT="0" distB="0" distL="0" distR="0">
           <wp:extent cx="3600450" cy="657225"/>
           <wp:effectExtent l="0" t="0" r="0" b="0"/>
-          <wp:docPr id="26" name="Figura2" descr="logo-novo-cps-cor"/>
+          <wp:docPr id="27" name="Figura2" descr="logo-novo-cps-cor"/>
           <wp:cNvGraphicFramePr>
             <a:graphicFrameLocks xmlns:a="http://schemas.openxmlformats.org/drawingml/2006/main" noChangeAspect="1"/>
           </wp:cNvGraphicFramePr>
@@ -19123,7 +19604,7 @@
             <a:graphicData uri="http://schemas.openxmlformats.org/drawingml/2006/picture">
               <pic:pic xmlns:pic="http://schemas.openxmlformats.org/drawingml/2006/picture">
                 <pic:nvPicPr>
-                  <pic:cNvPr id="26" name="Figura2" descr="logo-novo-cps-cor"/>
+                  <pic:cNvPr id="27" name="Figura2" descr="logo-novo-cps-cor"/>
                   <pic:cNvPicPr>
                     <a:picLocks noChangeAspect="1" noChangeArrowheads="1"/>
                   </pic:cNvPicPr>
@@ -21744,30 +22225,30 @@
       <w:szCs w:val="24"/>
     </w:rPr>
   </w:style>
+  <w:style w:type="character" w:styleId="Vnculodendiceuser">
+    <w:name w:val="Vínculo de índice (user)"/>
+    <w:qFormat/>
+    <w:rPr/>
+  </w:style>
   <w:style w:type="character" w:styleId="Vnculodendice">
     <w:name w:val="Vínculo de índice"/>
     <w:qFormat/>
     <w:rPr/>
   </w:style>
-  <w:style w:type="character" w:styleId="Vnculodendiceuser">
-    <w:name w:val="Vínculo de índice (user)"/>
-    <w:qFormat/>
-    <w:rPr/>
-  </w:style>
-  <w:style w:type="character" w:styleId="Marcadoresuser">
-    <w:name w:val="Marcadores (user)"/>
+  <w:style w:type="character" w:styleId="Marcadores">
+    <w:name w:val="Marcadores"/>
     <w:qFormat/>
     <w:rPr>
       <w:rFonts w:ascii="OpenSymbol" w:hAnsi="OpenSymbol" w:eastAsia="OpenSymbol" w:cs="OpenSymbol"/>
     </w:rPr>
   </w:style>
-  <w:style w:type="character" w:styleId="Smbolosdenumerao">
-    <w:name w:val="Símbolos de numeração"/>
+  <w:style w:type="character" w:styleId="Smbolosdenumeraouser">
+    <w:name w:val="Símbolos de numeração (user)"/>
     <w:qFormat/>
     <w:rPr/>
   </w:style>
-  <w:style w:type="character" w:styleId="Cdigo-fonteuser">
-    <w:name w:val="Código-fonte (user)"/>
+  <w:style w:type="character" w:styleId="Cdigo-fonte">
+    <w:name w:val="Código-fonte"/>
     <w:qFormat/>
     <w:rPr>
       <w:rFonts w:ascii="Liberation Mono" w:hAnsi="Liberation Mono" w:eastAsia="Liberation Mono" w:cs="Liberation Mono"/>
@@ -21781,8 +22262,8 @@
       <w:bCs/>
     </w:rPr>
   </w:style>
-  <w:style w:type="character" w:styleId="Marcadores">
-    <w:name w:val="Marcadores"/>
+  <w:style w:type="character" w:styleId="Marcadoresuser">
+    <w:name w:val="Marcadores (user)"/>
     <w:qFormat/>
     <w:rPr>
       <w:rFonts w:ascii="OpenSymbol" w:hAnsi="OpenSymbol" w:eastAsia="OpenSymbol" w:cs="OpenSymbol"/>
@@ -21929,15 +22410,15 @@
     </w:pPr>
     <w:rPr/>
   </w:style>
-  <w:style w:type="paragraph" w:styleId="Cabealhoerodap">
-    <w:name w:val="Cabeçalho e rodapé"/>
+  <w:style w:type="paragraph" w:styleId="Cabealhoerodapuser">
+    <w:name w:val="Cabeçalho e rodapé (user)"/>
     <w:basedOn w:val="Normal"/>
     <w:qFormat/>
     <w:pPr/>
     <w:rPr/>
   </w:style>
-  <w:style w:type="paragraph" w:styleId="Cabealhoerodapuser">
-    <w:name w:val="Cabeçalho e rodapé (user)"/>
+  <w:style w:type="paragraph" w:styleId="Cabealhoerodap">
+    <w:name w:val="Cabeçalho e rodapé"/>
     <w:basedOn w:val="Normal"/>
     <w:qFormat/>
     <w:pPr/>
@@ -21979,7 +22460,7 @@
   </w:style>
   <w:style w:type="paragraph" w:styleId="IndexHeading">
     <w:name w:val="index heading"/>
-    <w:basedOn w:val="Ttulo"/>
+    <w:basedOn w:val="Ttulouser"/>
     <w:pPr/>
     <w:rPr/>
   </w:style>
@@ -22035,6 +22516,13 @@
     </w:pPr>
     <w:rPr/>
   </w:style>
+  <w:style w:type="paragraph" w:styleId="Contedodoquadrouser">
+    <w:name w:val="Conteúdo do quadro (user)"/>
+    <w:basedOn w:val="Normal"/>
+    <w:qFormat/>
+    <w:pPr/>
+    <w:rPr/>
+  </w:style>
   <w:style w:type="paragraph" w:styleId="Contedodoquadro">
     <w:name w:val="Conteúdo do quadro"/>
     <w:basedOn w:val="Normal"/>
@@ -22042,15 +22530,8 @@
     <w:pPr/>
     <w:rPr/>
   </w:style>
-  <w:style w:type="paragraph" w:styleId="Contedodoquadrouser">
-    <w:name w:val="Conteúdo do quadro (user)"/>
-    <w:basedOn w:val="Normal"/>
-    <w:qFormat/>
-    <w:pPr/>
-    <w:rPr/>
-  </w:style>
-  <w:style w:type="paragraph" w:styleId="Contedodatabela">
-    <w:name w:val="Conteúdo da tabela"/>
+  <w:style w:type="paragraph" w:styleId="Contedodatabelauser">
+    <w:name w:val="Conteúdo da tabela (user)"/>
     <w:basedOn w:val="Normal"/>
     <w:qFormat/>
     <w:pPr>
@@ -22059,9 +22540,9 @@
     </w:pPr>
     <w:rPr/>
   </w:style>
-  <w:style w:type="paragraph" w:styleId="Ttulodetabela">
-    <w:name w:val="Título de tabela"/>
-    <w:basedOn w:val="Contedodatabela"/>
+  <w:style w:type="paragraph" w:styleId="Ttulodetabelauser">
+    <w:name w:val="Título de tabela (user)"/>
+    <w:basedOn w:val="Contedodatabelauser"/>
     <w:qFormat/>
     <w:pPr>
       <w:suppressLineNumbers/>
@@ -22072,8 +22553,8 @@
       <w:bCs/>
     </w:rPr>
   </w:style>
-  <w:style w:type="paragraph" w:styleId="Linhahorizontaluser">
-    <w:name w:val="Linha horizontal (user)"/>
+  <w:style w:type="paragraph" w:styleId="Linhahorizontal">
+    <w:name w:val="Linha horizontal"/>
     <w:basedOn w:val="Normal"/>
     <w:next w:val="BodyText"/>
     <w:qFormat/>
@@ -22089,8 +22570,8 @@
       <w:szCs w:val="12"/>
     </w:rPr>
   </w:style>
-  <w:style w:type="paragraph" w:styleId="Blocodecitaouser">
-    <w:name w:val="Bloco de citação (user)"/>
+  <w:style w:type="paragraph" w:styleId="Blocodecitao">
+    <w:name w:val="Bloco de citação"/>
     <w:basedOn w:val="Normal"/>
     <w:qFormat/>
     <w:pPr>
@@ -22099,8 +22580,8 @@
     </w:pPr>
     <w:rPr/>
   </w:style>
-  <w:style w:type="paragraph" w:styleId="Contedodatabelauser">
-    <w:name w:val="Conteúdo da tabela (user)"/>
+  <w:style w:type="paragraph" w:styleId="Contedodatabela">
+    <w:name w:val="Conteúdo da tabela"/>
     <w:basedOn w:val="Normal"/>
     <w:qFormat/>
     <w:pPr>
@@ -22109,8 +22590,8 @@
     </w:pPr>
     <w:rPr/>
   </w:style>
-  <w:style w:type="numbering" w:styleId="Semlista" w:default="1">
-    <w:name w:val="Sem lista"/>
+  <w:style w:type="numbering" w:styleId="Semlistauser" w:default="1">
+    <w:name w:val="Sem lista (user)"/>
     <w:uiPriority w:val="99"/>
     <w:semiHidden/>
     <w:unhideWhenUsed/>

</xml_diff>